<commit_message>
Added numbers. Added miscalassification appendix
</commit_message>
<xml_diff>
--- a/presentations/Report.docx
+++ b/presentations/Report.docx
@@ -1,6 +1,6 @@
 
 <file path=word/document.xml><?xml version="1.0" encoding="utf-8"?>
-<w:document xmlns:wpc="http://schemas.microsoft.com/office/word/2010/wordprocessingCanvas" xmlns:cx="http://schemas.microsoft.com/office/drawing/2014/chartex" xmlns:cx1="http://schemas.microsoft.com/office/drawing/2015/9/8/chartex" xmlns:cx2="http://schemas.microsoft.com/office/drawing/2015/10/21/chartex" xmlns:cx3="http://schemas.microsoft.com/office/drawing/2016/5/9/chartex" xmlns:cx4="http://schemas.microsoft.com/office/drawing/2016/5/10/chartex" xmlns:cx5="http://schemas.microsoft.com/office/drawing/2016/5/11/chartex" xmlns:cx6="http://schemas.microsoft.com/office/drawing/2016/5/12/chartex" xmlns:cx7="http://schemas.microsoft.com/office/drawing/2016/5/13/chartex" xmlns:cx8="http://schemas.microsoft.com/office/drawing/2016/5/14/chartex" xmlns:mc="http://schemas.openxmlformats.org/markup-compatibility/2006" xmlns:aink="http://schemas.microsoft.com/office/drawing/2016/ink" xmlns:am3d="http://schemas.microsoft.com/office/drawing/2017/model3d" xmlns:o="urn:schemas-microsoft-com:office:office" xmlns:r="http://schemas.openxmlformats.org/officeDocument/2006/relationships" xmlns:m="http://schemas.openxmlformats.org/officeDocument/2006/math" xmlns:v="urn:schemas-microsoft-com:vml" xmlns:wp14="http://schemas.microsoft.com/office/word/2010/wordprocessingDrawing" xmlns:wp="http://schemas.openxmlformats.org/drawingml/2006/wordprocessingDrawing" xmlns:w10="urn:schemas-microsoft-com:office:word" xmlns:w="http://schemas.openxmlformats.org/wordprocessingml/2006/main" xmlns:w14="http://schemas.microsoft.com/office/word/2010/wordml" xmlns:w15="http://schemas.microsoft.com/office/word/2012/wordml" xmlns:w16cex="http://schemas.microsoft.com/office/word/2018/wordml/cex" xmlns:w16cid="http://schemas.microsoft.com/office/word/2016/wordml/cid" xmlns:w16="http://schemas.microsoft.com/office/word/2018/wordml" xmlns:w16sdtdh="http://schemas.microsoft.com/office/word/2020/wordml/sdtdatahash" xmlns:w16se="http://schemas.microsoft.com/office/word/2015/wordml/symex" xmlns:wpg="http://schemas.microsoft.com/office/word/2010/wordprocessingGroup" xmlns:wpi="http://schemas.microsoft.com/office/word/2010/wordprocessingInk" xmlns:wne="http://schemas.microsoft.com/office/word/2006/wordml" xmlns:wps="http://schemas.microsoft.com/office/word/2010/wordprocessingShape" mc:Ignorable="w14 w15 w16se w16cid w16 w16cex w16sdtdh wp14">
+<w:document xmlns:wpc="http://schemas.microsoft.com/office/word/2010/wordprocessingCanvas" xmlns:mc="http://schemas.openxmlformats.org/markup-compatibility/2006" xmlns:o="urn:schemas-microsoft-com:office:office" xmlns:r="http://schemas.openxmlformats.org/officeDocument/2006/relationships" xmlns:m="http://schemas.openxmlformats.org/officeDocument/2006/math" xmlns:v="urn:schemas-microsoft-com:vml" xmlns:wp14="http://schemas.microsoft.com/office/word/2010/wordprocessingDrawing" xmlns:wp="http://schemas.openxmlformats.org/drawingml/2006/wordprocessingDrawing" xmlns:w10="urn:schemas-microsoft-com:office:word" xmlns:w="http://schemas.openxmlformats.org/wordprocessingml/2006/main" xmlns:w14="http://schemas.microsoft.com/office/word/2010/wordml" xmlns:w15="http://schemas.microsoft.com/office/word/2012/wordml" xmlns:wpg="http://schemas.microsoft.com/office/word/2010/wordprocessingGroup" xmlns:wpi="http://schemas.microsoft.com/office/word/2010/wordprocessingInk" xmlns:wne="http://schemas.microsoft.com/office/word/2006/wordml" xmlns:wps="http://schemas.microsoft.com/office/word/2010/wordprocessingShape" mc:Ignorable="w14 w15 wp14">
   <w:body>
     <w:p>
       <w:pPr>
@@ -1869,13 +1869,7 @@
         <w:rPr>
           <w:szCs w:val="18"/>
         </w:rPr>
-        <w:t>W</w:t>
-      </w:r>
-      <w:r>
-        <w:rPr>
-          <w:szCs w:val="18"/>
-        </w:rPr>
-        <w:t>e replicate the research paper on “</w:t>
+        <w:t>We replicate the research paper on “</w:t>
       </w:r>
       <w:r>
         <w:rPr>
@@ -1926,19 +1920,7 @@
         <w:rPr>
           <w:szCs w:val="18"/>
         </w:rPr>
-        <w:t>We also extend the work done in the paper by running more ML classifier models. We also tun</w:t>
-      </w:r>
-      <w:r>
-        <w:rPr>
-          <w:szCs w:val="18"/>
-        </w:rPr>
-        <w:t>e</w:t>
-      </w:r>
-      <w:r>
-        <w:rPr>
-          <w:szCs w:val="18"/>
-        </w:rPr>
-        <w:t xml:space="preserve"> hyper-parameters of a few models to explore better performance.</w:t>
+        <w:t>We also extend the work done in the paper by running more ML classifier models. We also tune hyper-parameters of a few models to explore better performance.</w:t>
       </w:r>
     </w:p>
     <w:p>
@@ -2005,10 +1987,7 @@
         <w:t xml:space="preserve"> we achieved is </w:t>
       </w:r>
       <w:r>
-        <w:t>0.721</w:t>
-      </w:r>
-      <w:r>
-        <w:t>.</w:t>
+        <w:t>0.721.</w:t>
       </w:r>
     </w:p>
     <w:p>
@@ -2083,19 +2062,67 @@
         <w:pStyle w:val="PostHeadPara"/>
       </w:pPr>
       <w:r>
-        <w:t>The README.md file for a repository on GitHub is often the first project document that a developer will see when they</w:t>
+        <w:t>The README.md file for a repository on GitHub is often the first project document that a developer will see when they encounter a new project. This first impression is crucial</w:t>
+      </w:r>
+      <w:r>
+        <w:t>.</w:t>
+      </w:r>
+    </w:p>
+    <w:p>
+      <w:pPr>
+        <w:pStyle w:val="PostHeadPara"/>
+      </w:pPr>
+    </w:p>
+    <w:p>
+      <w:pPr>
+        <w:pStyle w:val="PostHeadPara"/>
+      </w:pPr>
+      <w:r>
+        <w:t>With more than 25 million active repositories at the end of 20171, GitHub is the most popular version control repository and Internet hosting service for software projects. When setting up a new repository, GitHub prompts its users to initialize the repository with a README.md file which by default only contains the name of the repository and is displayed prominently on the homepage of the repository.</w:t>
+      </w:r>
+    </w:p>
+    <w:p>
+      <w:pPr>
+        <w:pStyle w:val="PostHeadPara"/>
+      </w:pPr>
+    </w:p>
+    <w:p>
+      <w:pPr>
+        <w:pStyle w:val="PostHeadPara"/>
+      </w:pPr>
+      <w:r>
+        <w:t>However, up to now and apart from some anecdotal data, little is known about the content of these README files.</w:t>
+      </w:r>
+    </w:p>
+    <w:p>
+      <w:pPr>
+        <w:pStyle w:val="PostHeadPara"/>
+      </w:pPr>
+    </w:p>
+    <w:p>
+      <w:pPr>
+        <w:pStyle w:val="PostHeadPara"/>
+      </w:pPr>
+      <w:r>
+        <w:t xml:space="preserve">To close this gap, the authors of this project manually annotated 1000 sections belonging to 86 README files. </w:t>
+      </w:r>
+      <w:r>
+        <w:t xml:space="preserve">This manually annotated data is used in adding to the 4,226 annotations done by the authors of the research paper. </w:t>
+      </w:r>
+      <w:r>
+        <w:t xml:space="preserve">This annotation provides the </w:t>
+      </w:r>
+      <w:r>
+        <w:t xml:space="preserve">extended </w:t>
+      </w:r>
+      <w:r>
+        <w:t>large</w:t>
       </w:r>
       <w:r>
         <w:t xml:space="preserve"> </w:t>
       </w:r>
       <w:r>
-        <w:t>encounter a new project. This first</w:t>
-      </w:r>
-      <w:r>
-        <w:t xml:space="preserve"> </w:t>
-      </w:r>
-      <w:r>
-        <w:t>impression is crucial</w:t>
+        <w:t>scale empirical data on the content of GitHub README files</w:t>
       </w:r>
       <w:r>
         <w:t>.</w:t>
@@ -2111,118 +2138,7 @@
         <w:pStyle w:val="PostHeadPara"/>
       </w:pPr>
       <w:r>
-        <w:t>With more than 25 million active repositories at the end of 20171, GitHub</w:t>
-      </w:r>
-      <w:r>
-        <w:t xml:space="preserve"> </w:t>
-      </w:r>
-      <w:r>
-        <w:t>is the most popular version control repository and Internet hosting service for</w:t>
-      </w:r>
-      <w:r>
-        <w:t xml:space="preserve"> </w:t>
-      </w:r>
-      <w:r>
-        <w:t>software projects. When setting up a new repository, GitHub prompts its users</w:t>
-      </w:r>
-      <w:r>
-        <w:t xml:space="preserve"> </w:t>
-      </w:r>
-      <w:r>
-        <w:t>to initialize the repository with a README.md file which by default only contains</w:t>
-      </w:r>
-      <w:r>
-        <w:t xml:space="preserve"> </w:t>
-      </w:r>
-      <w:r>
-        <w:t>the name of the repository and is displayed prominently on the homepage of</w:t>
-      </w:r>
-      <w:r>
-        <w:t xml:space="preserve"> </w:t>
-      </w:r>
-      <w:r>
-        <w:t>the repository.</w:t>
-      </w:r>
-    </w:p>
-    <w:p>
-      <w:pPr>
-        <w:pStyle w:val="PostHeadPara"/>
-      </w:pPr>
-    </w:p>
-    <w:p>
-      <w:pPr>
-        <w:pStyle w:val="PostHeadPara"/>
-      </w:pPr>
-      <w:r>
-        <w:t>However, up to now and apart from some anecdotal data, little is known</w:t>
-      </w:r>
-      <w:r>
-        <w:t xml:space="preserve"> </w:t>
-      </w:r>
-      <w:r>
-        <w:t>about the content of these README files.</w:t>
-      </w:r>
-    </w:p>
-    <w:p>
-      <w:pPr>
-        <w:pStyle w:val="PostHeadPara"/>
-      </w:pPr>
-    </w:p>
-    <w:p>
-      <w:pPr>
-        <w:pStyle w:val="PostHeadPara"/>
-      </w:pPr>
-      <w:r>
-        <w:t xml:space="preserve">To close this gap, the authors of this project manually annotated 1000 sections belonging to 86 README files. </w:t>
-      </w:r>
-      <w:r>
-        <w:t xml:space="preserve">This manually annotated data is used in adding to the 4,226 annotations done by the authors of the research paper. </w:t>
-      </w:r>
-      <w:r>
-        <w:t xml:space="preserve">This annotation provides the </w:t>
-      </w:r>
-      <w:r>
-        <w:t xml:space="preserve">extended </w:t>
-      </w:r>
-      <w:r>
-        <w:t>large</w:t>
-      </w:r>
-      <w:r>
-        <w:t xml:space="preserve"> </w:t>
-      </w:r>
-      <w:r>
-        <w:t>scale empirical data on the content of GitHub README files</w:t>
-      </w:r>
-      <w:r>
-        <w:t>.</w:t>
-      </w:r>
-    </w:p>
-    <w:p>
-      <w:pPr>
-        <w:pStyle w:val="PostHeadPara"/>
-      </w:pPr>
-    </w:p>
-    <w:p>
-      <w:pPr>
-        <w:pStyle w:val="PostHeadPara"/>
-      </w:pPr>
-      <w:r>
-        <w:t xml:space="preserve">In addition to the annotation, we </w:t>
-      </w:r>
-      <w:r>
-        <w:t xml:space="preserve">use the </w:t>
-      </w:r>
-      <w:r>
-        <w:t>classifier</w:t>
-      </w:r>
-      <w:r>
-        <w:t xml:space="preserve">s used in the research paper </w:t>
-      </w:r>
-      <w:r>
-        <w:t>and a set of features to predict categories of sections in the README files.</w:t>
-      </w:r>
-      <w:r>
-        <w:t xml:space="preserve"> We extend the work in the research paper by exploring more classifiers and tuning hyperparameters of some of the </w:t>
+        <w:t xml:space="preserve">In addition to the annotation, we use the classifiers used in the research paper and a set of features to predict categories of sections in the README files. We extend the work in the research paper by exploring more classifiers and tuning hyperparameters of some of the </w:t>
       </w:r>
       <w:r>
         <w:t>classifiers</w:t>
@@ -2257,78 +2173,206 @@
         <w:pStyle w:val="PostHeadPara"/>
       </w:pPr>
       <w:r>
-        <w:t>GitHub is a code hosting platform for version control and collaboration.4 Project artifacts on GitHub are hosted in</w:t>
-      </w:r>
-      <w:r>
+        <w:t>GitHub is a code hosting platform for version control and collaboration.4 Project artifacts on GitHub are hosted in repositories which can have many branches and are contributed to via commits. Issues and pull requests are the primary artifacts through which development work is managed and reviewed.</w:t>
+      </w:r>
+    </w:p>
+    <w:p>
+      <w:pPr>
+        <w:pStyle w:val="PostHeadPara"/>
+      </w:pPr>
+    </w:p>
+    <w:p>
+      <w:pPr>
+        <w:pStyle w:val="PostHeadPara"/>
+      </w:pPr>
+      <w:r>
+        <w:t>Due to GitHub’s pricing model which regulates that public projects are always free, GitHub has become the largest open source community in the world, hosting projects from hobby developers as well as organizations such as Adobe, Twitter, and Microsoft</w:t>
+      </w:r>
+      <w:r>
+        <w:t>.</w:t>
+      </w:r>
+    </w:p>
+    <w:p>
+      <w:pPr>
+        <w:pStyle w:val="PostHeadPara"/>
+      </w:pPr>
+    </w:p>
+    <w:p>
+      <w:pPr>
+        <w:pStyle w:val="PostHeadPara"/>
+      </w:pPr>
+      <w:r>
+        <w:t>Each repository on GitHub can have a README file to “tell other people why your project is useful, what they can do with your project, and how they can use it.” README files on GitHub are written in GitHub Flavored Markdown, which offers special formatting for headers, emphasis, lists, images, links, and source code, among others.</w:t>
+      </w:r>
+      <w:r>
+        <w:t xml:space="preserve"> In 2017, 25 million active repositories were competing for developers’ attention, and README files are among the first documents that a developer sees when encountering a new repository</w:t>
+      </w:r>
+      <w:r>
+        <w:t>.</w:t>
+      </w:r>
+    </w:p>
+    <w:p>
+      <w:pPr>
+        <w:pStyle w:val="PostHeadPara"/>
+      </w:pPr>
+    </w:p>
+    <w:p>
+      <w:pPr>
+        <w:pStyle w:val="Head1"/>
+      </w:pPr>
+      <w:r>
+        <w:t>RESULTS</w:t>
+      </w:r>
+    </w:p>
+    <w:p>
+      <w:pPr>
+        <w:pStyle w:val="Head2"/>
+      </w:pPr>
+      <w:r>
+        <w:t>How was the new data labeled/collected?</w:t>
+      </w:r>
+    </w:p>
+    <w:p>
+      <w:pPr>
+        <w:pStyle w:val="Para"/>
+        <w:rPr>
+          <w:lang w:eastAsia="en-US"/>
+        </w:rPr>
+      </w:pPr>
+    </w:p>
+    <w:p>
+      <w:pPr>
+        <w:pStyle w:val="Head2"/>
+      </w:pPr>
+      <w:r>
+        <w:t>How does the newly added data compare with the original data?</w:t>
+      </w:r>
+    </w:p>
+    <w:p>
+      <w:pPr>
+        <w:pStyle w:val="Para"/>
+        <w:rPr>
+          <w:lang w:eastAsia="en-US"/>
+        </w:rPr>
+      </w:pPr>
+    </w:p>
+    <w:p>
+      <w:pPr>
+        <w:pStyle w:val="Head2"/>
+      </w:pPr>
+      <w:r>
+        <w:t>How was the data preprocessed?</w:t>
+      </w:r>
+    </w:p>
+    <w:p>
+      <w:pPr>
+        <w:pStyle w:val="Para"/>
+        <w:rPr>
+          <w:lang w:eastAsia="en-US"/>
+        </w:rPr>
+      </w:pPr>
+    </w:p>
+    <w:p>
+      <w:pPr>
+        <w:pStyle w:val="Para"/>
+        <w:rPr>
+          <w:lang w:eastAsia="en-US"/>
+        </w:rPr>
+      </w:pPr>
+      <w:r>
+        <w:rPr>
+          <w:lang w:eastAsia="en-US"/>
+        </w:rPr>
+        <w:t>There are two pre-</w:t>
+      </w:r>
+      <w:r>
+        <w:rPr>
+          <w:lang w:eastAsia="en-US"/>
+        </w:rPr>
+        <w:t>processing</w:t>
+      </w:r>
+      <w:r>
+        <w:rPr>
+          <w:lang w:eastAsia="en-US"/>
+        </w:rPr>
+        <w:t xml:space="preserve"> performed on the data. </w:t>
+      </w:r>
+      <w:r>
+        <w:rPr>
+          <w:lang w:eastAsia="en-US"/>
+        </w:rPr>
+        <w:t>The headings and contents of the readme sections are abstracted to their types.</w:t>
+      </w:r>
+      <w:r>
+        <w:rPr>
+          <w:lang w:eastAsia="en-US"/>
+        </w:rPr>
         <w:t xml:space="preserve"> </w:t>
       </w:r>
       <w:r>
-        <w:t>repositories which can have many branches and are contributed to via commits. Issues and pull requests are the primary</w:t>
-      </w:r>
-      <w:r>
+        <w:rPr>
+          <w:lang w:eastAsia="en-US"/>
+        </w:rPr>
+        <w:t xml:space="preserve">Then this abstracted data </w:t>
+      </w:r>
+      <w:r>
+        <w:rPr>
+          <w:lang w:eastAsia="en-US"/>
+        </w:rPr>
+        <w:t>is tokenized and stop words are removed.</w:t>
+      </w:r>
+    </w:p>
+    <w:p>
+      <w:pPr>
+        <w:pStyle w:val="Para"/>
+        <w:rPr>
+          <w:lang w:eastAsia="en-US"/>
+        </w:rPr>
+      </w:pPr>
+    </w:p>
+    <w:p>
+      <w:pPr>
+        <w:pStyle w:val="Para"/>
+        <w:rPr>
+          <w:lang w:eastAsia="en-US"/>
+        </w:rPr>
+      </w:pPr>
+      <w:r>
+        <w:rPr>
+          <w:lang w:eastAsia="en-US"/>
+        </w:rPr>
+        <w:t>Content abstraction abstracts contents to their types.</w:t>
+      </w:r>
+      <w:r>
+        <w:rPr>
+          <w:lang w:eastAsia="en-US"/>
+        </w:rPr>
         <w:t xml:space="preserve"> </w:t>
       </w:r>
       <w:r>
-        <w:t>artifacts through which development work is managed and reviewed.</w:t>
-      </w:r>
-    </w:p>
-    <w:p>
-      <w:pPr>
-        <w:pStyle w:val="PostHeadPara"/>
-      </w:pPr>
-    </w:p>
-    <w:p>
-      <w:pPr>
-        <w:pStyle w:val="PostHeadPara"/>
-      </w:pPr>
-      <w:r>
-        <w:t>Due to GitHub’s pricing model which regulates that public projects are always free, GitHub has become the largest open source community in the world, hosting projects from hobby developers as well as organizations such as Adobe, Twitter, and Microsoft</w:t>
-      </w:r>
-      <w:r>
-        <w:t>.</w:t>
-      </w:r>
-    </w:p>
-    <w:p>
-      <w:pPr>
-        <w:pStyle w:val="PostHeadPara"/>
-      </w:pPr>
-    </w:p>
-    <w:p>
-      <w:pPr>
-        <w:pStyle w:val="PostHeadPara"/>
-      </w:pPr>
-      <w:r>
-        <w:t>Each repository on GitHub can have a README file to “tell other people why your project is useful, what they can do with your project, and how they can use it.” README files on GitHub are written in GitHub Flavored Markdown, which offers special formatting for headers, emphasis, lists, images, links, and source code, among others.</w:t>
-      </w:r>
-      <w:r>
-        <w:t xml:space="preserve"> I</w:t>
-      </w:r>
-      <w:r>
-        <w:t>n 2017, 25 million active repositories were competing for developers’ attention, and README files are among the first documents that a developer sees when encountering a new repository</w:t>
-      </w:r>
-      <w:r>
-        <w:t>.</w:t>
-      </w:r>
-    </w:p>
-    <w:p>
-      <w:pPr>
-        <w:pStyle w:val="PostHeadPara"/>
-      </w:pPr>
-    </w:p>
-    <w:p>
-      <w:pPr>
-        <w:pStyle w:val="Head1"/>
-      </w:pPr>
-      <w:r>
-        <w:t>RESULTS</w:t>
-      </w:r>
-    </w:p>
-    <w:p>
-      <w:pPr>
-        <w:pStyle w:val="Head2"/>
-      </w:pPr>
-      <w:r>
-        <w:t>How was the new data labeled/collected?</w:t>
+        <w:rPr>
+          <w:lang w:eastAsia="en-US"/>
+        </w:rPr>
+        <w:t xml:space="preserve">We abstract the following types of section content: hyperlink, code block, image, and numbers. Each type is abstracted into a different string (@abstr_hyperlink, @abstr_code_section, </w:t>
+      </w:r>
+      <w:r>
+        <w:rPr>
+          <w:lang w:eastAsia="en-US"/>
+        </w:rPr>
+        <w:lastRenderedPageBreak/>
+        <w:t>@abstr_image and @abstr_number, respectively). Such abstraction is performed since for classification, we are more</w:t>
+      </w:r>
+      <w:r>
+        <w:rPr>
+          <w:lang w:eastAsia="en-US"/>
+        </w:rPr>
+        <w:t xml:space="preserve"> </w:t>
+      </w:r>
+      <w:r>
+        <w:rPr>
+          <w:lang w:eastAsia="en-US"/>
+        </w:rPr>
+        <w:t>interested in existence of those types in a section than its actual content.</w:t>
       </w:r>
     </w:p>
     <w:p>
@@ -2341,233 +2385,6 @@
     </w:p>
     <w:p>
       <w:pPr>
-        <w:pStyle w:val="Head2"/>
-      </w:pPr>
-      <w:r>
-        <w:t>How does the newly added data compare with the original data?</w:t>
-      </w:r>
-    </w:p>
-    <w:p>
-      <w:pPr>
-        <w:pStyle w:val="Para"/>
-        <w:rPr>
-          <w:lang w:eastAsia="en-US"/>
-        </w:rPr>
-      </w:pPr>
-    </w:p>
-    <w:p>
-      <w:pPr>
-        <w:pStyle w:val="Head2"/>
-      </w:pPr>
-      <w:r>
-        <w:t>How was the data preprocessed?</w:t>
-      </w:r>
-    </w:p>
-    <w:p>
-      <w:pPr>
-        <w:pStyle w:val="Para"/>
-        <w:rPr>
-          <w:lang w:eastAsia="en-US"/>
-        </w:rPr>
-      </w:pPr>
-    </w:p>
-    <w:p>
-      <w:pPr>
-        <w:pStyle w:val="Para"/>
-        <w:rPr>
-          <w:lang w:eastAsia="en-US"/>
-        </w:rPr>
-      </w:pPr>
-      <w:r>
-        <w:rPr>
-          <w:lang w:eastAsia="en-US"/>
-        </w:rPr>
-        <w:t>There are two pre-</w:t>
-      </w:r>
-      <w:r>
-        <w:rPr>
-          <w:lang w:eastAsia="en-US"/>
-        </w:rPr>
-        <w:t>processing</w:t>
-      </w:r>
-      <w:r>
-        <w:rPr>
-          <w:lang w:eastAsia="en-US"/>
-        </w:rPr>
-        <w:t xml:space="preserve"> performed on the data. </w:t>
-      </w:r>
-      <w:r>
-        <w:rPr>
-          <w:lang w:eastAsia="en-US"/>
-        </w:rPr>
-        <w:t>The headings and contents of the readme sections are abstracted to their types.</w:t>
-      </w:r>
-      <w:r>
-        <w:rPr>
-          <w:lang w:eastAsia="en-US"/>
-        </w:rPr>
-        <w:t xml:space="preserve"> </w:t>
-      </w:r>
-      <w:r>
-        <w:rPr>
-          <w:lang w:eastAsia="en-US"/>
-        </w:rPr>
-        <w:t xml:space="preserve">Then this abstracted data </w:t>
-      </w:r>
-      <w:r>
-        <w:rPr>
-          <w:lang w:eastAsia="en-US"/>
-        </w:rPr>
-        <w:t>is tokenized and stop words are removed.</w:t>
-      </w:r>
-    </w:p>
-    <w:p>
-      <w:pPr>
-        <w:pStyle w:val="Para"/>
-        <w:rPr>
-          <w:lang w:eastAsia="en-US"/>
-        </w:rPr>
-      </w:pPr>
-    </w:p>
-    <w:p>
-      <w:pPr>
-        <w:pStyle w:val="Para"/>
-        <w:rPr>
-          <w:lang w:eastAsia="en-US"/>
-        </w:rPr>
-      </w:pPr>
-      <w:r>
-        <w:rPr>
-          <w:lang w:eastAsia="en-US"/>
-        </w:rPr>
-        <w:t>Content abstraction abstracts contents to their types.</w:t>
-      </w:r>
-      <w:r>
-        <w:rPr>
-          <w:lang w:eastAsia="en-US"/>
-        </w:rPr>
-        <w:t xml:space="preserve"> </w:t>
-      </w:r>
-      <w:r>
-        <w:rPr>
-          <w:lang w:eastAsia="en-US"/>
-        </w:rPr>
-        <w:t>We abstract the</w:t>
-      </w:r>
-      <w:r>
-        <w:rPr>
-          <w:lang w:eastAsia="en-US"/>
-        </w:rPr>
-        <w:t xml:space="preserve"> </w:t>
-      </w:r>
-      <w:r>
-        <w:rPr>
-          <w:lang w:eastAsia="en-US"/>
-        </w:rPr>
-        <w:t>following types of section content: hyperlink, code block, image,</w:t>
-      </w:r>
-      <w:r>
-        <w:rPr>
-          <w:lang w:eastAsia="en-US"/>
-        </w:rPr>
-        <w:t xml:space="preserve"> </w:t>
-      </w:r>
-      <w:r>
-        <w:rPr>
-          <w:lang w:eastAsia="en-US"/>
-        </w:rPr>
-        <w:t>and numbers. Each type is abstracted into a different string (@abstr</w:t>
-      </w:r>
-      <w:r>
-        <w:rPr>
-          <w:lang w:eastAsia="en-US"/>
-        </w:rPr>
-        <w:t>_</w:t>
-      </w:r>
-      <w:r>
-        <w:rPr>
-          <w:lang w:eastAsia="en-US"/>
-        </w:rPr>
-        <w:t>hyperlink, @abstr</w:t>
-      </w:r>
-      <w:r>
-        <w:rPr>
-          <w:lang w:eastAsia="en-US"/>
-        </w:rPr>
-        <w:t>_</w:t>
-      </w:r>
-      <w:r>
-        <w:rPr>
-          <w:lang w:eastAsia="en-US"/>
-        </w:rPr>
-        <w:t>code</w:t>
-      </w:r>
-      <w:r>
-        <w:rPr>
-          <w:lang w:eastAsia="en-US"/>
-        </w:rPr>
-        <w:t>_</w:t>
-      </w:r>
-      <w:r>
-        <w:rPr>
-          <w:lang w:eastAsia="en-US"/>
-        </w:rPr>
-        <w:t xml:space="preserve">section, </w:t>
-      </w:r>
-      <w:r>
-        <w:rPr>
-          <w:lang w:eastAsia="en-US"/>
-        </w:rPr>
-        <w:lastRenderedPageBreak/>
-        <w:t>@abstr</w:t>
-      </w:r>
-      <w:r>
-        <w:rPr>
-          <w:lang w:eastAsia="en-US"/>
-        </w:rPr>
-        <w:t>_</w:t>
-      </w:r>
-      <w:r>
-        <w:rPr>
-          <w:lang w:eastAsia="en-US"/>
-        </w:rPr>
-        <w:t>image and @abstr</w:t>
-      </w:r>
-      <w:r>
-        <w:rPr>
-          <w:lang w:eastAsia="en-US"/>
-        </w:rPr>
-        <w:t>_</w:t>
-      </w:r>
-      <w:r>
-        <w:rPr>
-          <w:lang w:eastAsia="en-US"/>
-        </w:rPr>
-        <w:t>number, respectively). Such abstraction is performed since for classification, we are more</w:t>
-      </w:r>
-      <w:r>
-        <w:rPr>
-          <w:lang w:eastAsia="en-US"/>
-        </w:rPr>
-        <w:t xml:space="preserve"> </w:t>
-      </w:r>
-      <w:r>
-        <w:rPr>
-          <w:lang w:eastAsia="en-US"/>
-        </w:rPr>
-        <w:t>interested in existence of those types in a section than its actual content.</w:t>
-      </w:r>
-    </w:p>
-    <w:p>
-      <w:pPr>
-        <w:pStyle w:val="Para"/>
-        <w:rPr>
-          <w:lang w:eastAsia="en-US"/>
-        </w:rPr>
-      </w:pPr>
-    </w:p>
-    <w:p>
-      <w:pPr>
         <w:pStyle w:val="ParaContinue"/>
         <w:rPr>
           <w:lang w:eastAsia="en-US"/>
@@ -2575,7 +2392,8 @@
       </w:pPr>
       <w:r>
         <w:rPr>
-          <w:lang w:eastAsia="en-US"/>
+          <w:noProof/>
+          <w:lang w:val="en-CA"/>
         </w:rPr>
         <w:drawing>
           <wp:inline distT="0" distB="0" distL="0" distR="0" wp14:anchorId="741C0654" wp14:editId="473ACCF0">
@@ -2630,31 +2448,7 @@
         <w:rPr>
           <w:lang w:eastAsia="en-US"/>
         </w:rPr>
-        <w:t>This abstraction is followed by</w:t>
-      </w:r>
-      <w:r>
-        <w:rPr>
-          <w:lang w:eastAsia="en-US"/>
-        </w:rPr>
-        <w:t xml:space="preserve"> </w:t>
-      </w:r>
-      <w:r>
-        <w:rPr>
-          <w:lang w:eastAsia="en-US"/>
-        </w:rPr>
-        <w:t>tokenization, which converts a section into its constituent words, and English</w:t>
-      </w:r>
-      <w:r>
-        <w:rPr>
-          <w:lang w:eastAsia="en-US"/>
-        </w:rPr>
-        <w:t xml:space="preserve"> </w:t>
-      </w:r>
-      <w:r>
-        <w:rPr>
-          <w:lang w:eastAsia="en-US"/>
-        </w:rPr>
-        <w:t>stop word removal</w:t>
+        <w:t>This abstraction is followed by tokenization, which converts a section into its constituent words, and English stop word removal</w:t>
       </w:r>
       <w:r>
         <w:rPr>
@@ -2663,11 +2457,43 @@
         <w:t xml:space="preserve">. </w:t>
       </w:r>
       <w:r>
-        <w:t>For the stop word removal, we use the stop words provided by scikit-learn</w:t>
-      </w:r>
+        <w:t>For the stop word removal, we use the stop words provided by scikit-learn.</w:t>
+      </w:r>
+    </w:p>
+    <w:p>
+      <w:pPr>
+        <w:pStyle w:val="ParaContinue"/>
+      </w:pPr>
+    </w:p>
+    <w:p>
+      <w:pPr>
+        <w:pStyle w:val="ParaContinue"/>
+      </w:pPr>
+      <w:r>
+        <w:t xml:space="preserve">We also encode our target readme section 1 to 8 into a matrix of 0s and 1s using </w:t>
+      </w:r>
+      <w:proofErr w:type="spellStart"/>
+      <w:r>
+        <w:t>MultiLabelBinarizer</w:t>
+      </w:r>
+      <w:proofErr w:type="spellEnd"/>
       <w:r>
         <w:t>.</w:t>
       </w:r>
+      <w:r>
+        <w:t xml:space="preserve"> The output of the </w:t>
+      </w:r>
+      <w:proofErr w:type="spellStart"/>
+      <w:r>
+        <w:t>MultiLabelBinarizer</w:t>
+      </w:r>
+      <w:proofErr w:type="spellEnd"/>
+      <w:r>
+        <w:t xml:space="preserve"> looks like </w:t>
+      </w:r>
+      <w:r>
+        <w:t>image below</w:t>
+      </w:r>
     </w:p>
     <w:p>
       <w:pPr>
@@ -2679,41 +2505,10 @@
         <w:pStyle w:val="ParaContinue"/>
       </w:pPr>
       <w:r>
-        <w:t xml:space="preserve">We also encode our target readme section 1 to 8 into a matrix of 0s and 1s using </w:t>
-      </w:r>
-      <w:proofErr w:type="spellStart"/>
-      <w:r>
-        <w:t>MultiLabelBinarizer</w:t>
-      </w:r>
-      <w:proofErr w:type="spellEnd"/>
-      <w:r>
-        <w:t>.</w:t>
-      </w:r>
-      <w:r>
-        <w:t xml:space="preserve"> The output of the </w:t>
-      </w:r>
-      <w:proofErr w:type="spellStart"/>
-      <w:r>
-        <w:t>MultiLabelBinarizer</w:t>
-      </w:r>
-      <w:proofErr w:type="spellEnd"/>
-      <w:r>
-        <w:t xml:space="preserve"> looks like </w:t>
-      </w:r>
-      <w:r>
-        <w:t>image below</w:t>
-      </w:r>
-    </w:p>
-    <w:p>
-      <w:pPr>
-        <w:pStyle w:val="ParaContinue"/>
-      </w:pPr>
-    </w:p>
-    <w:p>
-      <w:pPr>
-        <w:pStyle w:val="ParaContinue"/>
-      </w:pPr>
-      <w:r>
+        <w:rPr>
+          <w:noProof/>
+          <w:lang w:val="en-CA"/>
+        </w:rPr>
         <w:drawing>
           <wp:inline distT="0" distB="0" distL="0" distR="0" wp14:anchorId="7F3128F6" wp14:editId="12E007CE">
             <wp:extent cx="2811780" cy="1260681"/>
@@ -2819,6 +2614,10 @@
         <w:pStyle w:val="ParaContinue"/>
       </w:pPr>
       <w:r>
+        <w:rPr>
+          <w:noProof/>
+          <w:lang w:val="en-CA"/>
+        </w:rPr>
         <w:drawing>
           <wp:inline distT="0" distB="0" distL="0" distR="0" wp14:anchorId="47EF63D6" wp14:editId="28E8C2B9">
             <wp:extent cx="5562600" cy="1065530"/>
@@ -2885,19 +2684,7 @@
         <w:t>linguistic patterns</w:t>
       </w:r>
       <w:r>
-        <w:t xml:space="preserve"> </w:t>
-      </w:r>
-      <w:r>
-        <w:t>within a category of sentences to derive heuristics that can</w:t>
-      </w:r>
-      <w:r>
-        <w:t xml:space="preserve"> </w:t>
-      </w:r>
-      <w:r>
-        <w:t>aid classification</w:t>
-      </w:r>
-      <w:r>
-        <w:t>.</w:t>
+        <w:t xml:space="preserve"> within a category of sentences to derive heuristics that can aid classification.</w:t>
       </w:r>
       <w:r>
         <w:t xml:space="preserve"> These heuristic patterns are categorized into 4 types, namely – Linguistic patterns, Single word non English heading, repository name, and non-ascii content text.</w:t>
@@ -2916,6 +2703,10 @@
         <w:pStyle w:val="ParaContinue"/>
       </w:pPr>
       <w:r>
+        <w:rPr>
+          <w:noProof/>
+          <w:lang w:val="en-CA"/>
+        </w:rPr>
         <w:drawing>
           <wp:inline distT="0" distB="0" distL="0" distR="0" wp14:anchorId="0376B07E" wp14:editId="08301B1B">
             <wp:extent cx="1479336" cy="2316480"/>
@@ -3374,7 +3165,21 @@
         <w:rPr>
           <w:lang w:eastAsia="en-US"/>
         </w:rPr>
-        <w:t>F1 = 2*(Precision*Recall)/(Precision + Recall)</w:t>
+        <w:t>F1 = 2*(Precision*Recall)</w:t>
+      </w:r>
+      <w:proofErr w:type="gramStart"/>
+      <w:r>
+        <w:rPr>
+          <w:lang w:eastAsia="en-US"/>
+        </w:rPr>
+        <w:t>/(</w:t>
+      </w:r>
+      <w:proofErr w:type="gramEnd"/>
+      <w:r>
+        <w:rPr>
+          <w:lang w:eastAsia="en-US"/>
+        </w:rPr>
+        <w:t>Precision + Recall)</w:t>
       </w:r>
     </w:p>
     <w:p>
@@ -3860,10 +3665,9 @@
       </w:r>
       <w:r>
         <w:rPr>
-          <w:color w:val="FF0000"/>
-          <w:lang w:eastAsia="en-US"/>
-        </w:rPr>
-        <w:t>XXX</w:t>
+          <w:lang w:eastAsia="en-US"/>
+        </w:rPr>
+        <w:t>558</w:t>
       </w:r>
       <w:r>
         <w:rPr>
@@ -3873,10 +3677,9 @@
       </w:r>
       <w:r>
         <w:rPr>
-          <w:color w:val="FF0000"/>
-          <w:lang w:eastAsia="en-US"/>
-        </w:rPr>
-        <w:t>XXX</w:t>
+          <w:lang w:eastAsia="en-US"/>
+        </w:rPr>
+        <w:t>1060</w:t>
       </w:r>
       <w:r>
         <w:rPr>
@@ -3946,7 +3749,15 @@
         <w:rPr>
           <w:lang w:eastAsia="en-US"/>
         </w:rPr>
-        <w:t>Sections often get labelled as 1 (Introduction) whenever explanation is given for some feature, process, etc.</w:t>
+        <w:t xml:space="preserve">Sections often get labelled as 1 (Introduction) whenever explanation is given for some feature, </w:t>
+      </w:r>
+      <w:bookmarkStart w:id="2" w:name="_GoBack"/>
+      <w:bookmarkEnd w:id="2"/>
+      <w:r>
+        <w:rPr>
+          <w:lang w:eastAsia="en-US"/>
+        </w:rPr>
+        <w:t>process, etc.</w:t>
       </w:r>
     </w:p>
     <w:p>
@@ -4215,12 +4026,21 @@
         </w:rPr>
         <w:t xml:space="preserve">. </w:t>
       </w:r>
+      <w:proofErr w:type="gramStart"/>
       <w:r>
         <w:rPr>
           <w:b w:val="0"/>
           <w:bCs/>
         </w:rPr>
-        <w:t>of README files as well as tools that can automate the discovery of relevant</w:t>
+        <w:t>of</w:t>
+      </w:r>
+      <w:proofErr w:type="gramEnd"/>
+      <w:r>
+        <w:rPr>
+          <w:b w:val="0"/>
+          <w:bCs/>
+        </w:rPr>
+        <w:t xml:space="preserve"> README files as well as tools that can automate the discovery of relevant</w:t>
       </w:r>
       <w:r>
         <w:rPr>
@@ -4609,8 +4429,8 @@
       <w:pPr>
         <w:pStyle w:val="AppendixH1"/>
       </w:pPr>
-      <w:bookmarkStart w:id="2" w:name="sbmn"/>
-      <w:bookmarkEnd w:id="2"/>
+      <w:bookmarkStart w:id="3" w:name="sbmn"/>
+      <w:bookmarkEnd w:id="3"/>
     </w:p>
     <w:sectPr>
       <w:footerReference w:type="default" r:id="rId21"/>
@@ -4626,7 +4446,7 @@
 </file>
 
 <file path=word/endnotes.xml><?xml version="1.0" encoding="utf-8"?>
-<w:endnotes xmlns:wpc="http://schemas.microsoft.com/office/word/2010/wordprocessingCanvas" xmlns:cx="http://schemas.microsoft.com/office/drawing/2014/chartex" xmlns:cx1="http://schemas.microsoft.com/office/drawing/2015/9/8/chartex" xmlns:cx2="http://schemas.microsoft.com/office/drawing/2015/10/21/chartex" xmlns:cx3="http://schemas.microsoft.com/office/drawing/2016/5/9/chartex" xmlns:cx4="http://schemas.microsoft.com/office/drawing/2016/5/10/chartex" xmlns:cx5="http://schemas.microsoft.com/office/drawing/2016/5/11/chartex" xmlns:cx6="http://schemas.microsoft.com/office/drawing/2016/5/12/chartex" xmlns:cx7="http://schemas.microsoft.com/office/drawing/2016/5/13/chartex" xmlns:cx8="http://schemas.microsoft.com/office/drawing/2016/5/14/chartex" xmlns:mc="http://schemas.openxmlformats.org/markup-compatibility/2006" xmlns:aink="http://schemas.microsoft.com/office/drawing/2016/ink" xmlns:am3d="http://schemas.microsoft.com/office/drawing/2017/model3d" xmlns:o="urn:schemas-microsoft-com:office:office" xmlns:r="http://schemas.openxmlformats.org/officeDocument/2006/relationships" xmlns:m="http://schemas.openxmlformats.org/officeDocument/2006/math" xmlns:v="urn:schemas-microsoft-com:vml" xmlns:wp14="http://schemas.microsoft.com/office/word/2010/wordprocessingDrawing" xmlns:wp="http://schemas.openxmlformats.org/drawingml/2006/wordprocessingDrawing" xmlns:w10="urn:schemas-microsoft-com:office:word" xmlns:w="http://schemas.openxmlformats.org/wordprocessingml/2006/main" xmlns:w14="http://schemas.microsoft.com/office/word/2010/wordml" xmlns:w15="http://schemas.microsoft.com/office/word/2012/wordml" xmlns:w16cex="http://schemas.microsoft.com/office/word/2018/wordml/cex" xmlns:w16cid="http://schemas.microsoft.com/office/word/2016/wordml/cid" xmlns:w16="http://schemas.microsoft.com/office/word/2018/wordml" xmlns:w16sdtdh="http://schemas.microsoft.com/office/word/2020/wordml/sdtdatahash" xmlns:w16se="http://schemas.microsoft.com/office/word/2015/wordml/symex" xmlns:wpg="http://schemas.microsoft.com/office/word/2010/wordprocessingGroup" xmlns:wpi="http://schemas.microsoft.com/office/word/2010/wordprocessingInk" xmlns:wne="http://schemas.microsoft.com/office/word/2006/wordml" xmlns:wps="http://schemas.microsoft.com/office/word/2010/wordprocessingShape" mc:Ignorable="w14 w15 w16se w16cid w16 w16cex w16sdtdh wp14">
+<w:endnotes xmlns:wpc="http://schemas.microsoft.com/office/word/2010/wordprocessingCanvas" xmlns:mc="http://schemas.openxmlformats.org/markup-compatibility/2006" xmlns:o="urn:schemas-microsoft-com:office:office" xmlns:r="http://schemas.openxmlformats.org/officeDocument/2006/relationships" xmlns:m="http://schemas.openxmlformats.org/officeDocument/2006/math" xmlns:v="urn:schemas-microsoft-com:vml" xmlns:wp14="http://schemas.microsoft.com/office/word/2010/wordprocessingDrawing" xmlns:wp="http://schemas.openxmlformats.org/drawingml/2006/wordprocessingDrawing" xmlns:w10="urn:schemas-microsoft-com:office:word" xmlns:w="http://schemas.openxmlformats.org/wordprocessingml/2006/main" xmlns:w14="http://schemas.microsoft.com/office/word/2010/wordml" xmlns:w15="http://schemas.microsoft.com/office/word/2012/wordml" xmlns:wpg="http://schemas.microsoft.com/office/word/2010/wordprocessingGroup" xmlns:wpi="http://schemas.microsoft.com/office/word/2010/wordprocessingInk" xmlns:wne="http://schemas.microsoft.com/office/word/2006/wordml" xmlns:wps="http://schemas.microsoft.com/office/word/2010/wordprocessingShape" mc:Ignorable="w14 w15 wp14">
   <w:endnote w:type="separator" w:id="-1">
     <w:p>
       <w:pPr>
@@ -4651,7 +4471,7 @@
 </file>
 
 <file path=word/footer1.xml><?xml version="1.0" encoding="utf-8"?>
-<w:ftr xmlns:wpc="http://schemas.microsoft.com/office/word/2010/wordprocessingCanvas" xmlns:cx="http://schemas.microsoft.com/office/drawing/2014/chartex" xmlns:cx1="http://schemas.microsoft.com/office/drawing/2015/9/8/chartex" xmlns:cx2="http://schemas.microsoft.com/office/drawing/2015/10/21/chartex" xmlns:cx3="http://schemas.microsoft.com/office/drawing/2016/5/9/chartex" xmlns:cx4="http://schemas.microsoft.com/office/drawing/2016/5/10/chartex" xmlns:cx5="http://schemas.microsoft.com/office/drawing/2016/5/11/chartex" xmlns:cx6="http://schemas.microsoft.com/office/drawing/2016/5/12/chartex" xmlns:cx7="http://schemas.microsoft.com/office/drawing/2016/5/13/chartex" xmlns:cx8="http://schemas.microsoft.com/office/drawing/2016/5/14/chartex" xmlns:mc="http://schemas.openxmlformats.org/markup-compatibility/2006" xmlns:aink="http://schemas.microsoft.com/office/drawing/2016/ink" xmlns:am3d="http://schemas.microsoft.com/office/drawing/2017/model3d" xmlns:o="urn:schemas-microsoft-com:office:office" xmlns:r="http://schemas.openxmlformats.org/officeDocument/2006/relationships" xmlns:m="http://schemas.openxmlformats.org/officeDocument/2006/math" xmlns:v="urn:schemas-microsoft-com:vml" xmlns:wp14="http://schemas.microsoft.com/office/word/2010/wordprocessingDrawing" xmlns:wp="http://schemas.openxmlformats.org/drawingml/2006/wordprocessingDrawing" xmlns:w10="urn:schemas-microsoft-com:office:word" xmlns:w="http://schemas.openxmlformats.org/wordprocessingml/2006/main" xmlns:w14="http://schemas.microsoft.com/office/word/2010/wordml" xmlns:w15="http://schemas.microsoft.com/office/word/2012/wordml" xmlns:w16cex="http://schemas.microsoft.com/office/word/2018/wordml/cex" xmlns:w16cid="http://schemas.microsoft.com/office/word/2016/wordml/cid" xmlns:w16="http://schemas.microsoft.com/office/word/2018/wordml" xmlns:w16sdtdh="http://schemas.microsoft.com/office/word/2020/wordml/sdtdatahash" xmlns:w16se="http://schemas.microsoft.com/office/word/2015/wordml/symex" xmlns:wpg="http://schemas.microsoft.com/office/word/2010/wordprocessingGroup" xmlns:wpi="http://schemas.microsoft.com/office/word/2010/wordprocessingInk" xmlns:wne="http://schemas.microsoft.com/office/word/2006/wordml" xmlns:wps="http://schemas.microsoft.com/office/word/2010/wordprocessingShape" mc:Ignorable="w14 w15 w16se w16cid w16 w16cex w16sdtdh wp14">
+<w:ftr xmlns:wpc="http://schemas.microsoft.com/office/word/2010/wordprocessingCanvas" xmlns:mc="http://schemas.openxmlformats.org/markup-compatibility/2006" xmlns:o="urn:schemas-microsoft-com:office:office" xmlns:r="http://schemas.openxmlformats.org/officeDocument/2006/relationships" xmlns:m="http://schemas.openxmlformats.org/officeDocument/2006/math" xmlns:v="urn:schemas-microsoft-com:vml" xmlns:wp14="http://schemas.microsoft.com/office/word/2010/wordprocessingDrawing" xmlns:wp="http://schemas.openxmlformats.org/drawingml/2006/wordprocessingDrawing" xmlns:w10="urn:schemas-microsoft-com:office:word" xmlns:w="http://schemas.openxmlformats.org/wordprocessingml/2006/main" xmlns:w14="http://schemas.microsoft.com/office/word/2010/wordml" xmlns:w15="http://schemas.microsoft.com/office/word/2012/wordml" xmlns:wpg="http://schemas.microsoft.com/office/word/2010/wordprocessingGroup" xmlns:wpi="http://schemas.microsoft.com/office/word/2010/wordprocessingInk" xmlns:wne="http://schemas.microsoft.com/office/word/2006/wordml" xmlns:wps="http://schemas.microsoft.com/office/word/2010/wordprocessingShape" mc:Ignorable="w14 w15 wp14">
   <w:p>
     <w:pPr>
       <w:pStyle w:val="Footer"/>
@@ -4670,7 +4490,7 @@
       <w:rPr>
         <w:noProof/>
       </w:rPr>
-      <w:t>2</w:t>
+      <w:t>9</w:t>
     </w:r>
     <w:r>
       <w:rPr>
@@ -4683,7 +4503,7 @@
 </file>
 
 <file path=word/footer2.xml><?xml version="1.0" encoding="utf-8"?>
-<w:ftr xmlns:wpc="http://schemas.microsoft.com/office/word/2010/wordprocessingCanvas" xmlns:cx="http://schemas.microsoft.com/office/drawing/2014/chartex" xmlns:cx1="http://schemas.microsoft.com/office/drawing/2015/9/8/chartex" xmlns:cx2="http://schemas.microsoft.com/office/drawing/2015/10/21/chartex" xmlns:cx3="http://schemas.microsoft.com/office/drawing/2016/5/9/chartex" xmlns:cx4="http://schemas.microsoft.com/office/drawing/2016/5/10/chartex" xmlns:cx5="http://schemas.microsoft.com/office/drawing/2016/5/11/chartex" xmlns:cx6="http://schemas.microsoft.com/office/drawing/2016/5/12/chartex" xmlns:cx7="http://schemas.microsoft.com/office/drawing/2016/5/13/chartex" xmlns:cx8="http://schemas.microsoft.com/office/drawing/2016/5/14/chartex" xmlns:mc="http://schemas.openxmlformats.org/markup-compatibility/2006" xmlns:aink="http://schemas.microsoft.com/office/drawing/2016/ink" xmlns:am3d="http://schemas.microsoft.com/office/drawing/2017/model3d" xmlns:o="urn:schemas-microsoft-com:office:office" xmlns:r="http://schemas.openxmlformats.org/officeDocument/2006/relationships" xmlns:m="http://schemas.openxmlformats.org/officeDocument/2006/math" xmlns:v="urn:schemas-microsoft-com:vml" xmlns:wp14="http://schemas.microsoft.com/office/word/2010/wordprocessingDrawing" xmlns:wp="http://schemas.openxmlformats.org/drawingml/2006/wordprocessingDrawing" xmlns:w10="urn:schemas-microsoft-com:office:word" xmlns:w="http://schemas.openxmlformats.org/wordprocessingml/2006/main" xmlns:w14="http://schemas.microsoft.com/office/word/2010/wordml" xmlns:w15="http://schemas.microsoft.com/office/word/2012/wordml" xmlns:w16cex="http://schemas.microsoft.com/office/word/2018/wordml/cex" xmlns:w16cid="http://schemas.microsoft.com/office/word/2016/wordml/cid" xmlns:w16="http://schemas.microsoft.com/office/word/2018/wordml" xmlns:w16sdtdh="http://schemas.microsoft.com/office/word/2020/wordml/sdtdatahash" xmlns:w16se="http://schemas.microsoft.com/office/word/2015/wordml/symex" xmlns:wpg="http://schemas.microsoft.com/office/word/2010/wordprocessingGroup" xmlns:wpi="http://schemas.microsoft.com/office/word/2010/wordprocessingInk" xmlns:wne="http://schemas.microsoft.com/office/word/2006/wordml" xmlns:wps="http://schemas.microsoft.com/office/word/2010/wordprocessingShape" mc:Ignorable="w14 w15 w16se w16cid w16 w16cex w16sdtdh wp14">
+<w:ftr xmlns:wpc="http://schemas.microsoft.com/office/word/2010/wordprocessingCanvas" xmlns:mc="http://schemas.openxmlformats.org/markup-compatibility/2006" xmlns:o="urn:schemas-microsoft-com:office:office" xmlns:r="http://schemas.openxmlformats.org/officeDocument/2006/relationships" xmlns:m="http://schemas.openxmlformats.org/officeDocument/2006/math" xmlns:v="urn:schemas-microsoft-com:vml" xmlns:wp14="http://schemas.microsoft.com/office/word/2010/wordprocessingDrawing" xmlns:wp="http://schemas.openxmlformats.org/drawingml/2006/wordprocessingDrawing" xmlns:w10="urn:schemas-microsoft-com:office:word" xmlns:w="http://schemas.openxmlformats.org/wordprocessingml/2006/main" xmlns:w14="http://schemas.microsoft.com/office/word/2010/wordml" xmlns:w15="http://schemas.microsoft.com/office/word/2012/wordml" xmlns:wpg="http://schemas.microsoft.com/office/word/2010/wordprocessingGroup" xmlns:wpi="http://schemas.microsoft.com/office/word/2010/wordprocessingInk" xmlns:wne="http://schemas.microsoft.com/office/word/2006/wordml" xmlns:wps="http://schemas.microsoft.com/office/word/2010/wordprocessingShape" mc:Ignorable="w14 w15 wp14">
   <w:p>
     <w:pPr>
       <w:pStyle w:val="Footer"/>
@@ -4773,7 +4593,7 @@
 </file>
 
 <file path=word/footnotes.xml><?xml version="1.0" encoding="utf-8"?>
-<w:footnotes xmlns:wpc="http://schemas.microsoft.com/office/word/2010/wordprocessingCanvas" xmlns:cx="http://schemas.microsoft.com/office/drawing/2014/chartex" xmlns:cx1="http://schemas.microsoft.com/office/drawing/2015/9/8/chartex" xmlns:cx2="http://schemas.microsoft.com/office/drawing/2015/10/21/chartex" xmlns:cx3="http://schemas.microsoft.com/office/drawing/2016/5/9/chartex" xmlns:cx4="http://schemas.microsoft.com/office/drawing/2016/5/10/chartex" xmlns:cx5="http://schemas.microsoft.com/office/drawing/2016/5/11/chartex" xmlns:cx6="http://schemas.microsoft.com/office/drawing/2016/5/12/chartex" xmlns:cx7="http://schemas.microsoft.com/office/drawing/2016/5/13/chartex" xmlns:cx8="http://schemas.microsoft.com/office/drawing/2016/5/14/chartex" xmlns:mc="http://schemas.openxmlformats.org/markup-compatibility/2006" xmlns:aink="http://schemas.microsoft.com/office/drawing/2016/ink" xmlns:am3d="http://schemas.microsoft.com/office/drawing/2017/model3d" xmlns:o="urn:schemas-microsoft-com:office:office" xmlns:r="http://schemas.openxmlformats.org/officeDocument/2006/relationships" xmlns:m="http://schemas.openxmlformats.org/officeDocument/2006/math" xmlns:v="urn:schemas-microsoft-com:vml" xmlns:wp14="http://schemas.microsoft.com/office/word/2010/wordprocessingDrawing" xmlns:wp="http://schemas.openxmlformats.org/drawingml/2006/wordprocessingDrawing" xmlns:w10="urn:schemas-microsoft-com:office:word" xmlns:w="http://schemas.openxmlformats.org/wordprocessingml/2006/main" xmlns:w14="http://schemas.microsoft.com/office/word/2010/wordml" xmlns:w15="http://schemas.microsoft.com/office/word/2012/wordml" xmlns:w16cex="http://schemas.microsoft.com/office/word/2018/wordml/cex" xmlns:w16cid="http://schemas.microsoft.com/office/word/2016/wordml/cid" xmlns:w16="http://schemas.microsoft.com/office/word/2018/wordml" xmlns:w16sdtdh="http://schemas.microsoft.com/office/word/2020/wordml/sdtdatahash" xmlns:w16se="http://schemas.microsoft.com/office/word/2015/wordml/symex" xmlns:wpg="http://schemas.microsoft.com/office/word/2010/wordprocessingGroup" xmlns:wpi="http://schemas.microsoft.com/office/word/2010/wordprocessingInk" xmlns:wne="http://schemas.microsoft.com/office/word/2006/wordml" xmlns:wps="http://schemas.microsoft.com/office/word/2010/wordprocessingShape" mc:Ignorable="w14 w15 w16se w16cid w16 w16cex w16sdtdh wp14">
+<w:footnotes xmlns:wpc="http://schemas.microsoft.com/office/word/2010/wordprocessingCanvas" xmlns:mc="http://schemas.openxmlformats.org/markup-compatibility/2006" xmlns:o="urn:schemas-microsoft-com:office:office" xmlns:r="http://schemas.openxmlformats.org/officeDocument/2006/relationships" xmlns:m="http://schemas.openxmlformats.org/officeDocument/2006/math" xmlns:v="urn:schemas-microsoft-com:vml" xmlns:wp14="http://schemas.microsoft.com/office/word/2010/wordprocessingDrawing" xmlns:wp="http://schemas.openxmlformats.org/drawingml/2006/wordprocessingDrawing" xmlns:w10="urn:schemas-microsoft-com:office:word" xmlns:w="http://schemas.openxmlformats.org/wordprocessingml/2006/main" xmlns:w14="http://schemas.microsoft.com/office/word/2010/wordml" xmlns:w15="http://schemas.microsoft.com/office/word/2012/wordml" xmlns:wpg="http://schemas.microsoft.com/office/word/2010/wordprocessingGroup" xmlns:wpi="http://schemas.microsoft.com/office/word/2010/wordprocessingInk" xmlns:wne="http://schemas.microsoft.com/office/word/2006/wordml" xmlns:wps="http://schemas.microsoft.com/office/word/2010/wordprocessingShape" mc:Ignorable="w14 w15 wp14">
   <w:footnote w:type="separator" w:id="-1">
     <w:p>
       <w:pPr>
@@ -4798,8 +4618,8 @@
 </file>
 
 <file path=word/numbering.xml><?xml version="1.0" encoding="utf-8"?>
-<w:numbering xmlns:wpc="http://schemas.microsoft.com/office/word/2010/wordprocessingCanvas" xmlns:cx="http://schemas.microsoft.com/office/drawing/2014/chartex" xmlns:cx1="http://schemas.microsoft.com/office/drawing/2015/9/8/chartex" xmlns:cx2="http://schemas.microsoft.com/office/drawing/2015/10/21/chartex" xmlns:cx3="http://schemas.microsoft.com/office/drawing/2016/5/9/chartex" xmlns:cx4="http://schemas.microsoft.com/office/drawing/2016/5/10/chartex" xmlns:cx5="http://schemas.microsoft.com/office/drawing/2016/5/11/chartex" xmlns:cx6="http://schemas.microsoft.com/office/drawing/2016/5/12/chartex" xmlns:cx7="http://schemas.microsoft.com/office/drawing/2016/5/13/chartex" xmlns:cx8="http://schemas.microsoft.com/office/drawing/2016/5/14/chartex" xmlns:mc="http://schemas.openxmlformats.org/markup-compatibility/2006" xmlns:aink="http://schemas.microsoft.com/office/drawing/2016/ink" xmlns:am3d="http://schemas.microsoft.com/office/drawing/2017/model3d" xmlns:o="urn:schemas-microsoft-com:office:office" xmlns:r="http://schemas.openxmlformats.org/officeDocument/2006/relationships" xmlns:m="http://schemas.openxmlformats.org/officeDocument/2006/math" xmlns:v="urn:schemas-microsoft-com:vml" xmlns:wp14="http://schemas.microsoft.com/office/word/2010/wordprocessingDrawing" xmlns:wp="http://schemas.openxmlformats.org/drawingml/2006/wordprocessingDrawing" xmlns:w10="urn:schemas-microsoft-com:office:word" xmlns:w="http://schemas.openxmlformats.org/wordprocessingml/2006/main" xmlns:w14="http://schemas.microsoft.com/office/word/2010/wordml" xmlns:w15="http://schemas.microsoft.com/office/word/2012/wordml" xmlns:w16cex="http://schemas.microsoft.com/office/word/2018/wordml/cex" xmlns:w16cid="http://schemas.microsoft.com/office/word/2016/wordml/cid" xmlns:w16="http://schemas.microsoft.com/office/word/2018/wordml" xmlns:w16sdtdh="http://schemas.microsoft.com/office/word/2020/wordml/sdtdatahash" xmlns:w16se="http://schemas.microsoft.com/office/word/2015/wordml/symex" xmlns:wpg="http://schemas.microsoft.com/office/word/2010/wordprocessingGroup" xmlns:wpi="http://schemas.microsoft.com/office/word/2010/wordprocessingInk" xmlns:wne="http://schemas.microsoft.com/office/word/2006/wordml" xmlns:wps="http://schemas.microsoft.com/office/word/2010/wordprocessingShape" mc:Ignorable="w14 w15 w16se w16cid w16 w16cex w16sdtdh wp14">
-  <w:abstractNum w:abstractNumId="0" w15:restartNumberingAfterBreak="0">
+<w:numbering xmlns:wpc="http://schemas.microsoft.com/office/word/2010/wordprocessingCanvas" xmlns:mc="http://schemas.openxmlformats.org/markup-compatibility/2006" xmlns:o="urn:schemas-microsoft-com:office:office" xmlns:r="http://schemas.openxmlformats.org/officeDocument/2006/relationships" xmlns:m="http://schemas.openxmlformats.org/officeDocument/2006/math" xmlns:v="urn:schemas-microsoft-com:vml" xmlns:wp14="http://schemas.microsoft.com/office/word/2010/wordprocessingDrawing" xmlns:wp="http://schemas.openxmlformats.org/drawingml/2006/wordprocessingDrawing" xmlns:w10="urn:schemas-microsoft-com:office:word" xmlns:w="http://schemas.openxmlformats.org/wordprocessingml/2006/main" xmlns:w14="http://schemas.microsoft.com/office/word/2010/wordml" xmlns:w15="http://schemas.microsoft.com/office/word/2012/wordml" xmlns:wpg="http://schemas.microsoft.com/office/word/2010/wordprocessingGroup" xmlns:wpi="http://schemas.microsoft.com/office/word/2010/wordprocessingInk" xmlns:wne="http://schemas.microsoft.com/office/word/2006/wordml" xmlns:wps="http://schemas.microsoft.com/office/word/2010/wordprocessingShape" mc:Ignorable="w14 w15 wp14">
+  <w:abstractNum w:abstractNumId="0">
     <w:nsid w:val="01082DED"/>
     <w:multiLevelType w:val="multilevel"/>
     <w:tmpl w:val="F40E53E4"/>
@@ -4912,13 +4732,13 @@
       </w:rPr>
     </w:lvl>
   </w:abstractNum>
-  <w:abstractNum w:abstractNumId="1" w15:restartNumberingAfterBreak="0">
+  <w:abstractNum w:abstractNumId="1">
     <w:nsid w:val="017F0B4D"/>
     <w:multiLevelType w:val="multilevel"/>
     <w:tmpl w:val="4D6825E8"/>
     <w:numStyleLink w:val="111111"/>
   </w:abstractNum>
-  <w:abstractNum w:abstractNumId="2" w15:restartNumberingAfterBreak="0">
+  <w:abstractNum w:abstractNumId="2">
     <w:nsid w:val="0715639D"/>
     <w:multiLevelType w:val="hybridMultilevel"/>
     <w:tmpl w:val="B3847A68"/>
@@ -5004,7 +4824,7 @@
       </w:pPr>
     </w:lvl>
   </w:abstractNum>
-  <w:abstractNum w:abstractNumId="3" w15:restartNumberingAfterBreak="0">
+  <w:abstractNum w:abstractNumId="3">
     <w:nsid w:val="2A263F6D"/>
     <w:multiLevelType w:val="singleLevel"/>
     <w:tmpl w:val="40090019"/>
@@ -5021,7 +4841,7 @@
       </w:rPr>
     </w:lvl>
   </w:abstractNum>
-  <w:abstractNum w:abstractNumId="4" w15:restartNumberingAfterBreak="0">
+  <w:abstractNum w:abstractNumId="4">
     <w:nsid w:val="36662F61"/>
     <w:multiLevelType w:val="singleLevel"/>
     <w:tmpl w:val="40090019"/>
@@ -5039,7 +4859,7 @@
       </w:rPr>
     </w:lvl>
   </w:abstractNum>
-  <w:abstractNum w:abstractNumId="5" w15:restartNumberingAfterBreak="0">
+  <w:abstractNum w:abstractNumId="5">
     <w:nsid w:val="36756063"/>
     <w:multiLevelType w:val="multilevel"/>
     <w:tmpl w:val="F75AE9DE"/>
@@ -5156,7 +4976,7 @@
       </w:rPr>
     </w:lvl>
   </w:abstractNum>
-  <w:abstractNum w:abstractNumId="6" w15:restartNumberingAfterBreak="0">
+  <w:abstractNum w:abstractNumId="6">
     <w:nsid w:val="38B71091"/>
     <w:multiLevelType w:val="hybridMultilevel"/>
     <w:tmpl w:val="9768F270"/>
@@ -5269,7 +5089,7 @@
       </w:rPr>
     </w:lvl>
   </w:abstractNum>
-  <w:abstractNum w:abstractNumId="7" w15:restartNumberingAfterBreak="0">
+  <w:abstractNum w:abstractNumId="7">
     <w:nsid w:val="41D53E22"/>
     <w:multiLevelType w:val="singleLevel"/>
     <w:tmpl w:val="40090019"/>
@@ -5286,7 +5106,7 @@
       </w:rPr>
     </w:lvl>
   </w:abstractNum>
-  <w:abstractNum w:abstractNumId="8" w15:restartNumberingAfterBreak="0">
+  <w:abstractNum w:abstractNumId="8">
     <w:nsid w:val="48274591"/>
     <w:multiLevelType w:val="singleLevel"/>
     <w:tmpl w:val="40090019"/>
@@ -5303,7 +5123,7 @@
       </w:rPr>
     </w:lvl>
   </w:abstractNum>
-  <w:abstractNum w:abstractNumId="9" w15:restartNumberingAfterBreak="0">
+  <w:abstractNum w:abstractNumId="9">
     <w:nsid w:val="4F4E3603"/>
     <w:multiLevelType w:val="hybridMultilevel"/>
     <w:tmpl w:val="B5609AD2"/>
@@ -5416,7 +5236,7 @@
       </w:rPr>
     </w:lvl>
   </w:abstractNum>
-  <w:abstractNum w:abstractNumId="10" w15:restartNumberingAfterBreak="0">
+  <w:abstractNum w:abstractNumId="10">
     <w:nsid w:val="63130CB7"/>
     <w:multiLevelType w:val="hybridMultilevel"/>
     <w:tmpl w:val="9E6067B6"/>
@@ -5505,7 +5325,7 @@
       </w:pPr>
     </w:lvl>
   </w:abstractNum>
-  <w:abstractNum w:abstractNumId="11" w15:restartNumberingAfterBreak="0">
+  <w:abstractNum w:abstractNumId="11">
     <w:nsid w:val="669665FE"/>
     <w:multiLevelType w:val="hybridMultilevel"/>
     <w:tmpl w:val="1A3A63A4"/>
@@ -5618,7 +5438,7 @@
       </w:rPr>
     </w:lvl>
   </w:abstractNum>
-  <w:abstractNum w:abstractNumId="12" w15:restartNumberingAfterBreak="0">
+  <w:abstractNum w:abstractNumId="12">
     <w:nsid w:val="6B514737"/>
     <w:multiLevelType w:val="singleLevel"/>
     <w:tmpl w:val="40090019"/>
@@ -5635,7 +5455,7 @@
       </w:rPr>
     </w:lvl>
   </w:abstractNum>
-  <w:abstractNum w:abstractNumId="13" w15:restartNumberingAfterBreak="0">
+  <w:abstractNum w:abstractNumId="13">
     <w:nsid w:val="6BA328B1"/>
     <w:multiLevelType w:val="hybridMultilevel"/>
     <w:tmpl w:val="A0DA76FE"/>
@@ -5748,7 +5568,7 @@
       </w:rPr>
     </w:lvl>
   </w:abstractNum>
-  <w:abstractNum w:abstractNumId="14" w15:restartNumberingAfterBreak="0">
+  <w:abstractNum w:abstractNumId="14">
     <w:nsid w:val="6C7A4A29"/>
     <w:multiLevelType w:val="multilevel"/>
     <w:tmpl w:val="4D6825E8"/>
@@ -5838,7 +5658,7 @@
       </w:pPr>
     </w:lvl>
   </w:abstractNum>
-  <w:abstractNum w:abstractNumId="15" w15:restartNumberingAfterBreak="0">
+  <w:abstractNum w:abstractNumId="15">
     <w:nsid w:val="6CC87F05"/>
     <w:multiLevelType w:val="hybridMultilevel"/>
     <w:tmpl w:val="4A10C85C"/>
@@ -5951,7 +5771,7 @@
       </w:rPr>
     </w:lvl>
   </w:abstractNum>
-  <w:abstractNum w:abstractNumId="16" w15:restartNumberingAfterBreak="0">
+  <w:abstractNum w:abstractNumId="16">
     <w:nsid w:val="6F752569"/>
     <w:multiLevelType w:val="hybridMultilevel"/>
     <w:tmpl w:val="821AB0EA"/>
@@ -6125,7 +5945,7 @@
 </file>
 
 <file path=word/styles.xml><?xml version="1.0" encoding="utf-8"?>
-<w:styles xmlns:mc="http://schemas.openxmlformats.org/markup-compatibility/2006" xmlns:r="http://schemas.openxmlformats.org/officeDocument/2006/relationships" xmlns:w="http://schemas.openxmlformats.org/wordprocessingml/2006/main" xmlns:w14="http://schemas.microsoft.com/office/word/2010/wordml" xmlns:w15="http://schemas.microsoft.com/office/word/2012/wordml" xmlns:w16cex="http://schemas.microsoft.com/office/word/2018/wordml/cex" xmlns:w16cid="http://schemas.microsoft.com/office/word/2016/wordml/cid" xmlns:w16="http://schemas.microsoft.com/office/word/2018/wordml" xmlns:w16sdtdh="http://schemas.microsoft.com/office/word/2020/wordml/sdtdatahash" xmlns:w16se="http://schemas.microsoft.com/office/word/2015/wordml/symex" mc:Ignorable="w14 w15 w16se w16cid w16 w16cex w16sdtdh">
+<w:styles xmlns:mc="http://schemas.openxmlformats.org/markup-compatibility/2006" xmlns:r="http://schemas.openxmlformats.org/officeDocument/2006/relationships" xmlns:w="http://schemas.openxmlformats.org/wordprocessingml/2006/main" xmlns:w14="http://schemas.microsoft.com/office/word/2010/wordml" xmlns:w15="http://schemas.microsoft.com/office/word/2012/wordml" mc:Ignorable="w14 w15">
   <w:docDefaults>
     <w:rPrDefault>
       <w:rPr>
@@ -6141,7 +5961,7 @@
       </w:pPr>
     </w:pPrDefault>
   </w:docDefaults>
-  <w:latentStyles w:defLockedState="0" w:defUIPriority="99" w:defSemiHidden="0" w:defUnhideWhenUsed="0" w:defQFormat="0" w:count="376">
+  <w:latentStyles w:defLockedState="0" w:defUIPriority="99" w:defSemiHidden="0" w:defUnhideWhenUsed="0" w:defQFormat="0" w:count="371">
     <w:lsdException w:name="Normal" w:uiPriority="0" w:qFormat="1"/>
     <w:lsdException w:name="heading 1" w:uiPriority="9" w:qFormat="1"/>
     <w:lsdException w:name="heading 2" w:semiHidden="1" w:uiPriority="9" w:unhideWhenUsed="1" w:qFormat="1"/>
@@ -6513,11 +6333,6 @@
     <w:lsdException w:name="List Table 5 Dark Accent 6" w:uiPriority="50"/>
     <w:lsdException w:name="List Table 6 Colorful Accent 6" w:uiPriority="51"/>
     <w:lsdException w:name="List Table 7 Colorful Accent 6" w:uiPriority="52"/>
-    <w:lsdException w:name="Mention" w:semiHidden="1" w:unhideWhenUsed="1"/>
-    <w:lsdException w:name="Smart Hyperlink" w:semiHidden="1" w:unhideWhenUsed="1"/>
-    <w:lsdException w:name="Hashtag" w:semiHidden="1" w:unhideWhenUsed="1"/>
-    <w:lsdException w:name="Unresolved Mention" w:semiHidden="1" w:unhideWhenUsed="1"/>
-    <w:lsdException w:name="Smart Link" w:semiHidden="1" w:unhideWhenUsed="1"/>
   </w:latentStyles>
   <w:style w:type="paragraph" w:default="1" w:styleId="Normal">
     <w:name w:val="Normal"/>
@@ -6593,6 +6408,7 @@
   <w:style w:type="character" w:default="1" w:styleId="DefaultParagraphFont">
     <w:name w:val="Default Paragraph Font"/>
     <w:uiPriority w:val="1"/>
+    <w:semiHidden/>
     <w:unhideWhenUsed/>
   </w:style>
   <w:style w:type="table" w:default="1" w:styleId="TableNormal">
@@ -7342,6 +7158,7 @@
       <w:szCs w:val="20"/>
     </w:rPr>
     <w:tblPr>
+      <w:tblInd w:w="0" w:type="dxa"/>
       <w:tblBorders>
         <w:top w:val="single" w:sz="4" w:space="0" w:color="auto"/>
         <w:left w:val="single" w:sz="4" w:space="0" w:color="auto"/>
@@ -7350,6 +7167,12 @@
         <w:insideH w:val="single" w:sz="4" w:space="0" w:color="auto"/>
         <w:insideV w:val="single" w:sz="4" w:space="0" w:color="auto"/>
       </w:tblBorders>
+      <w:tblCellMar>
+        <w:top w:w="0" w:type="dxa"/>
+        <w:left w:w="108" w:type="dxa"/>
+        <w:bottom w:w="0" w:type="dxa"/>
+        <w:right w:w="108" w:type="dxa"/>
+      </w:tblCellMar>
     </w:tblPr>
   </w:style>
   <w:style w:type="paragraph" w:customStyle="1" w:styleId="ACMRef">
@@ -7667,10 +7490,17 @@
     <w:tblPr>
       <w:tblStyleRowBandSize w:val="1"/>
       <w:tblStyleColBandSize w:val="1"/>
+      <w:tblInd w:w="0" w:type="dxa"/>
       <w:tblBorders>
         <w:top w:val="single" w:sz="4" w:space="0" w:color="7F7F7F" w:themeColor="text1" w:themeTint="80"/>
         <w:bottom w:val="single" w:sz="4" w:space="0" w:color="7F7F7F" w:themeColor="text1" w:themeTint="80"/>
       </w:tblBorders>
+      <w:tblCellMar>
+        <w:top w:w="0" w:type="dxa"/>
+        <w:left w:w="108" w:type="dxa"/>
+        <w:bottom w:w="0" w:type="dxa"/>
+        <w:right w:w="108" w:type="dxa"/>
+      </w:tblCellMar>
     </w:tblPr>
     <w:tblStylePr w:type="firstRow">
       <w:rPr>
@@ -7748,7 +7578,7 @@
       <w:u w:val="single"/>
     </w:rPr>
   </w:style>
-  <w:style w:type="character" w:styleId="UnresolvedMention">
+  <w:style w:type="character" w:customStyle="1" w:styleId="UnresolvedMention">
     <w:name w:val="Unresolved Mention"/>
     <w:basedOn w:val="DefaultParagraphFont"/>
     <w:uiPriority w:val="99"/>

</xml_diff>

<commit_message>
adding figure text in acm style
</commit_message>
<xml_diff>
--- a/presentations/Report.docx
+++ b/presentations/Report.docx
@@ -1,6 +1,6 @@
 
 <file path=word/document.xml><?xml version="1.0" encoding="utf-8"?>
-<w:document xmlns:wpc="http://schemas.microsoft.com/office/word/2010/wordprocessingCanvas" xmlns:mc="http://schemas.openxmlformats.org/markup-compatibility/2006" xmlns:o="urn:schemas-microsoft-com:office:office" xmlns:r="http://schemas.openxmlformats.org/officeDocument/2006/relationships" xmlns:m="http://schemas.openxmlformats.org/officeDocument/2006/math" xmlns:v="urn:schemas-microsoft-com:vml" xmlns:wp14="http://schemas.microsoft.com/office/word/2010/wordprocessingDrawing" xmlns:wp="http://schemas.openxmlformats.org/drawingml/2006/wordprocessingDrawing" xmlns:w10="urn:schemas-microsoft-com:office:word" xmlns:w="http://schemas.openxmlformats.org/wordprocessingml/2006/main" xmlns:w14="http://schemas.microsoft.com/office/word/2010/wordml" xmlns:w15="http://schemas.microsoft.com/office/word/2012/wordml" xmlns:wpg="http://schemas.microsoft.com/office/word/2010/wordprocessingGroup" xmlns:wpi="http://schemas.microsoft.com/office/word/2010/wordprocessingInk" xmlns:wne="http://schemas.microsoft.com/office/word/2006/wordml" xmlns:wps="http://schemas.microsoft.com/office/word/2010/wordprocessingShape" mc:Ignorable="w14 w15 wp14">
+<w:document xmlns:wpc="http://schemas.microsoft.com/office/word/2010/wordprocessingCanvas" xmlns:cx="http://schemas.microsoft.com/office/drawing/2014/chartex" xmlns:cx1="http://schemas.microsoft.com/office/drawing/2015/9/8/chartex" xmlns:cx2="http://schemas.microsoft.com/office/drawing/2015/10/21/chartex" xmlns:cx3="http://schemas.microsoft.com/office/drawing/2016/5/9/chartex" xmlns:cx4="http://schemas.microsoft.com/office/drawing/2016/5/10/chartex" xmlns:cx5="http://schemas.microsoft.com/office/drawing/2016/5/11/chartex" xmlns:cx6="http://schemas.microsoft.com/office/drawing/2016/5/12/chartex" xmlns:cx7="http://schemas.microsoft.com/office/drawing/2016/5/13/chartex" xmlns:cx8="http://schemas.microsoft.com/office/drawing/2016/5/14/chartex" xmlns:mc="http://schemas.openxmlformats.org/markup-compatibility/2006" xmlns:aink="http://schemas.microsoft.com/office/drawing/2016/ink" xmlns:am3d="http://schemas.microsoft.com/office/drawing/2017/model3d" xmlns:o="urn:schemas-microsoft-com:office:office" xmlns:r="http://schemas.openxmlformats.org/officeDocument/2006/relationships" xmlns:m="http://schemas.openxmlformats.org/officeDocument/2006/math" xmlns:v="urn:schemas-microsoft-com:vml" xmlns:wp14="http://schemas.microsoft.com/office/word/2010/wordprocessingDrawing" xmlns:wp="http://schemas.openxmlformats.org/drawingml/2006/wordprocessingDrawing" xmlns:w10="urn:schemas-microsoft-com:office:word" xmlns:w="http://schemas.openxmlformats.org/wordprocessingml/2006/main" xmlns:w14="http://schemas.microsoft.com/office/word/2010/wordml" xmlns:w15="http://schemas.microsoft.com/office/word/2012/wordml" xmlns:w16cex="http://schemas.microsoft.com/office/word/2018/wordml/cex" xmlns:w16cid="http://schemas.microsoft.com/office/word/2016/wordml/cid" xmlns:w16="http://schemas.microsoft.com/office/word/2018/wordml" xmlns:w16sdtdh="http://schemas.microsoft.com/office/word/2020/wordml/sdtdatahash" xmlns:w16se="http://schemas.microsoft.com/office/word/2015/wordml/symex" xmlns:wpg="http://schemas.microsoft.com/office/word/2010/wordprocessingGroup" xmlns:wpi="http://schemas.microsoft.com/office/word/2010/wordprocessingInk" xmlns:wne="http://schemas.microsoft.com/office/word/2006/wordml" xmlns:wps="http://schemas.microsoft.com/office/word/2010/wordprocessingShape" mc:Ignorable="w14 w15 w16se w16cid w16 w16cex w16sdtdh wp14">
   <w:body>
     <w:p>
       <w:pPr>
@@ -13,15 +13,7 @@
         <w:t>C</w:t>
       </w:r>
       <w:r>
-        <w:t xml:space="preserve">ontent of </w:t>
-      </w:r>
-      <w:proofErr w:type="spellStart"/>
-      <w:r>
-        <w:t>GitHub</w:t>
-      </w:r>
-      <w:proofErr w:type="spellEnd"/>
-      <w:r>
-        <w:t xml:space="preserve"> README Files</w:t>
+        <w:t>ontent of GitHub README Files</w:t>
       </w:r>
     </w:p>
     <w:p>
@@ -131,7 +123,6 @@
           <w:szCs w:val="18"/>
         </w:rPr>
       </w:pPr>
-      <w:proofErr w:type="spellStart"/>
       <w:r>
         <w:rPr>
           <w:rStyle w:val="CCSHeadchar"/>
@@ -141,83 +132,41 @@
         </w:rPr>
         <w:t>Bhavyai</w:t>
       </w:r>
-      <w:proofErr w:type="spellEnd"/>
       <w:r>
         <w:rPr>
           <w:rStyle w:val="CCSHeadchar"/>
           <w:szCs w:val="18"/>
         </w:rPr>
-        <w:t xml:space="preserve"> developed script that downloads the README.md file from random </w:t>
+        <w:t xml:space="preserve"> developed script that downloads the README.md file from random GitHub repositories using GitHub API. The script was initially written as </w:t>
+      </w:r>
+      <w:r>
+        <w:rPr>
+          <w:rStyle w:val="In-textcode"/>
+        </w:rPr>
+        <w:t>.</w:t>
       </w:r>
       <w:proofErr w:type="spellStart"/>
+      <w:r>
+        <w:rPr>
+          <w:rStyle w:val="In-textcode"/>
+        </w:rPr>
+        <w:t>py</w:t>
+      </w:r>
+      <w:proofErr w:type="spellEnd"/>
       <w:r>
         <w:rPr>
           <w:rStyle w:val="CCSHeadchar"/>
           <w:szCs w:val="18"/>
         </w:rPr>
-        <w:t>GitHub</w:t>
-      </w:r>
-      <w:proofErr w:type="spellEnd"/>
+        <w:t xml:space="preserve"> </w:t>
+      </w:r>
       <w:r>
         <w:rPr>
           <w:rStyle w:val="CCSHeadchar"/>
           <w:szCs w:val="18"/>
         </w:rPr>
-        <w:t xml:space="preserve"> repositories using </w:t>
-      </w:r>
-      <w:proofErr w:type="spellStart"/>
-      <w:r>
-        <w:rPr>
-          <w:rStyle w:val="CCSHeadchar"/>
-          <w:szCs w:val="18"/>
-        </w:rPr>
-        <w:t>GitHub</w:t>
-      </w:r>
-      <w:proofErr w:type="spellEnd"/>
-      <w:r>
-        <w:rPr>
-          <w:rStyle w:val="CCSHeadchar"/>
-          <w:szCs w:val="18"/>
-        </w:rPr>
-        <w:t xml:space="preserve"> API. The script was initially written as </w:t>
-      </w:r>
-      <w:r>
-        <w:rPr>
-          <w:rStyle w:val="In-textcode"/>
-        </w:rPr>
-        <w:t>.</w:t>
-      </w:r>
-      <w:proofErr w:type="spellStart"/>
-      <w:r>
-        <w:rPr>
-          <w:rStyle w:val="In-textcode"/>
-        </w:rPr>
-        <w:t>py</w:t>
-      </w:r>
-      <w:proofErr w:type="spellEnd"/>
-      <w:r>
-        <w:rPr>
-          <w:rStyle w:val="CCSHeadchar"/>
-          <w:szCs w:val="18"/>
-        </w:rPr>
-        <w:t xml:space="preserve"> </w:t>
-      </w:r>
-      <w:r>
-        <w:rPr>
-          <w:rStyle w:val="CCSHeadchar"/>
-          <w:szCs w:val="18"/>
-        </w:rPr>
-        <w:t xml:space="preserve">script, and then later modified to run on </w:t>
-      </w:r>
-      <w:proofErr w:type="spellStart"/>
-      <w:r>
-        <w:rPr>
-          <w:rStyle w:val="CCSHeadchar"/>
-          <w:szCs w:val="18"/>
-        </w:rPr>
-        <w:t>Databricks</w:t>
-      </w:r>
-      <w:proofErr w:type="spellEnd"/>
+        <w:t>script, and then later modified to run on Databricks</w:t>
+      </w:r>
       <w:r>
         <w:rPr>
           <w:rStyle w:val="CCSHeadchar"/>
@@ -311,7 +260,6 @@
         </w:rPr>
         <w:t xml:space="preserve"> </w:t>
       </w:r>
-      <w:proofErr w:type="spellStart"/>
       <w:r>
         <w:rPr>
           <w:rStyle w:val="CCSHeadchar"/>
@@ -321,7 +269,6 @@
         </w:rPr>
         <w:t>Kayode</w:t>
       </w:r>
-      <w:proofErr w:type="spellEnd"/>
       <w:r>
         <w:rPr>
           <w:rStyle w:val="CCSHeadchar"/>
@@ -411,7 +358,6 @@
           <w:szCs w:val="18"/>
         </w:rPr>
       </w:pPr>
-      <w:proofErr w:type="spellStart"/>
       <w:r>
         <w:rPr>
           <w:rStyle w:val="CCSHeadchar"/>
@@ -421,7 +367,6 @@
         </w:rPr>
         <w:t>Bhavyai</w:t>
       </w:r>
-      <w:proofErr w:type="spellEnd"/>
       <w:r>
         <w:rPr>
           <w:rStyle w:val="CCSHeadchar"/>
@@ -497,7 +442,6 @@
           <w:szCs w:val="18"/>
         </w:rPr>
       </w:pPr>
-      <w:proofErr w:type="spellStart"/>
       <w:r>
         <w:rPr>
           <w:rStyle w:val="CCSHeadchar"/>
@@ -506,7 +450,6 @@
         </w:rPr>
         <w:t>Kayode</w:t>
       </w:r>
-      <w:proofErr w:type="spellEnd"/>
       <w:r>
         <w:rPr>
           <w:rStyle w:val="CCSHeadchar"/>
@@ -582,7 +525,6 @@
           <w:szCs w:val="18"/>
         </w:rPr>
       </w:pPr>
-      <w:proofErr w:type="spellStart"/>
       <w:r>
         <w:rPr>
           <w:rStyle w:val="CCSHeadchar"/>
@@ -591,7 +533,6 @@
         </w:rPr>
         <w:t>Bhavyai</w:t>
       </w:r>
-      <w:proofErr w:type="spellEnd"/>
       <w:r>
         <w:rPr>
           <w:rStyle w:val="CCSHeadchar"/>
@@ -604,23 +545,7 @@
           <w:rStyle w:val="CCSHeadchar"/>
           <w:szCs w:val="18"/>
         </w:rPr>
-        <w:t xml:space="preserve"> creating the notebook for </w:t>
-      </w:r>
-      <w:proofErr w:type="spellStart"/>
-      <w:r>
-        <w:rPr>
-          <w:rStyle w:val="CCSHeadchar"/>
-          <w:szCs w:val="18"/>
-        </w:rPr>
-        <w:t>hyperparameter</w:t>
-      </w:r>
-      <w:proofErr w:type="spellEnd"/>
-      <w:r>
-        <w:rPr>
-          <w:rStyle w:val="CCSHeadchar"/>
-          <w:szCs w:val="18"/>
-        </w:rPr>
-        <w:t xml:space="preserve"> optimization of the models.</w:t>
+        <w:t xml:space="preserve"> creating the notebook for hyperparameter optimization of the models.</w:t>
       </w:r>
     </w:p>
     <w:p>
@@ -633,7 +558,6 @@
           <w:sz w:val="18"/>
         </w:rPr>
       </w:pPr>
-      <w:proofErr w:type="spellStart"/>
       <w:r>
         <w:rPr>
           <w:rStyle w:val="CCSHeadchar"/>
@@ -643,19 +567,10 @@
         </w:rPr>
         <w:t>Writeup</w:t>
       </w:r>
-      <w:proofErr w:type="spellEnd"/>
-    </w:p>
-    <w:p>
-      <w:r>
-        <w:t xml:space="preserve">The breakdown of the report </w:t>
-      </w:r>
-      <w:proofErr w:type="spellStart"/>
-      <w:r>
-        <w:t>writeup</w:t>
-      </w:r>
-      <w:proofErr w:type="spellEnd"/>
-      <w:r>
-        <w:t xml:space="preserve"> work can be found in the table below:</w:t>
+    </w:p>
+    <w:p>
+      <w:r>
+        <w:t>The breakdown of the report writeup work can be found in the table below:</w:t>
       </w:r>
     </w:p>
     <w:tbl>
@@ -886,7 +801,6 @@
                 <w:szCs w:val="16"/>
               </w:rPr>
             </w:pPr>
-            <w:proofErr w:type="spellStart"/>
             <w:r>
               <w:rPr>
                 <w:rFonts w:ascii="Calibri" w:eastAsia="Times New Roman" w:hAnsi="Calibri" w:cs="Times New Roman"/>
@@ -896,7 +810,6 @@
               </w:rPr>
               <w:t>Bhavyai</w:t>
             </w:r>
-            <w:proofErr w:type="spellEnd"/>
           </w:p>
         </w:tc>
       </w:tr>
@@ -949,7 +862,6 @@
                 <w:szCs w:val="16"/>
               </w:rPr>
             </w:pPr>
-            <w:proofErr w:type="spellStart"/>
             <w:r>
               <w:rPr>
                 <w:rFonts w:ascii="Calibri" w:eastAsia="Times New Roman" w:hAnsi="Calibri" w:cs="Times New Roman"/>
@@ -959,7 +871,6 @@
               </w:rPr>
               <w:t>Kayode</w:t>
             </w:r>
-            <w:proofErr w:type="spellEnd"/>
           </w:p>
         </w:tc>
       </w:tr>
@@ -1010,7 +921,6 @@
                 <w:szCs w:val="16"/>
               </w:rPr>
             </w:pPr>
-            <w:proofErr w:type="spellStart"/>
             <w:r>
               <w:rPr>
                 <w:rFonts w:ascii="Calibri" w:eastAsia="Times New Roman" w:hAnsi="Calibri" w:cs="Times New Roman"/>
@@ -1020,7 +930,6 @@
               </w:rPr>
               <w:t>Kayode</w:t>
             </w:r>
-            <w:proofErr w:type="spellEnd"/>
           </w:p>
         </w:tc>
       </w:tr>
@@ -1072,7 +981,6 @@
                 <w:szCs w:val="16"/>
               </w:rPr>
             </w:pPr>
-            <w:proofErr w:type="spellStart"/>
             <w:r>
               <w:rPr>
                 <w:rFonts w:ascii="Calibri" w:eastAsia="Times New Roman" w:hAnsi="Calibri" w:cs="Times New Roman"/>
@@ -1082,7 +990,6 @@
               </w:rPr>
               <w:t>Bhavyai</w:t>
             </w:r>
-            <w:proofErr w:type="spellEnd"/>
           </w:p>
         </w:tc>
       </w:tr>
@@ -1112,27 +1019,7 @@
                 <w:sz w:val="16"/>
                 <w:szCs w:val="16"/>
               </w:rPr>
-              <w:t xml:space="preserve">Preparing the model on </w:t>
-            </w:r>
-            <w:proofErr w:type="spellStart"/>
-            <w:r>
-              <w:rPr>
-                <w:rFonts w:ascii="Calibri" w:eastAsia="Times New Roman" w:hAnsi="Calibri" w:cs="Times New Roman"/>
-                <w:color w:val="000000"/>
-                <w:sz w:val="16"/>
-                <w:szCs w:val="16"/>
-              </w:rPr>
-              <w:t>Databricks</w:t>
-            </w:r>
-            <w:proofErr w:type="spellEnd"/>
-            <w:r>
-              <w:rPr>
-                <w:rFonts w:ascii="Calibri" w:eastAsia="Times New Roman" w:hAnsi="Calibri" w:cs="Times New Roman"/>
-                <w:color w:val="000000"/>
-                <w:sz w:val="16"/>
-                <w:szCs w:val="16"/>
-              </w:rPr>
-              <w:t xml:space="preserve"> with old</w:t>
+              <w:t>Preparing the model on Databricks with old</w:t>
             </w:r>
             <w:r>
               <w:rPr>
@@ -1236,27 +1123,7 @@
                 <w:sz w:val="16"/>
                 <w:szCs w:val="16"/>
               </w:rPr>
-              <w:t xml:space="preserve">How do the models perform on the original data </w:t>
-            </w:r>
-            <w:proofErr w:type="spellStart"/>
-            <w:r>
-              <w:rPr>
-                <w:rFonts w:ascii="Calibri" w:eastAsia="Times New Roman" w:hAnsi="Calibri" w:cs="Times New Roman"/>
-                <w:color w:val="000000"/>
-                <w:sz w:val="16"/>
-                <w:szCs w:val="16"/>
-              </w:rPr>
-              <w:t>vs</w:t>
-            </w:r>
-            <w:proofErr w:type="spellEnd"/>
-            <w:r>
-              <w:rPr>
-                <w:rFonts w:ascii="Calibri" w:eastAsia="Times New Roman" w:hAnsi="Calibri" w:cs="Times New Roman"/>
-                <w:color w:val="000000"/>
-                <w:sz w:val="16"/>
-                <w:szCs w:val="16"/>
-              </w:rPr>
-              <w:t xml:space="preserve"> the new + original data?</w:t>
+              <w:t>How do the models perform on the original data vs the new + original data?</w:t>
             </w:r>
           </w:p>
         </w:tc>
@@ -1404,7 +1271,6 @@
                 <w:szCs w:val="16"/>
               </w:rPr>
             </w:pPr>
-            <w:proofErr w:type="spellStart"/>
             <w:r>
               <w:rPr>
                 <w:rFonts w:ascii="Calibri" w:eastAsia="Times New Roman" w:hAnsi="Calibri" w:cs="Times New Roman"/>
@@ -1414,7 +1280,6 @@
               </w:rPr>
               <w:t>Bhavyai</w:t>
             </w:r>
-            <w:proofErr w:type="spellEnd"/>
             <w:r>
               <w:rPr>
                 <w:rFonts w:ascii="Calibri" w:eastAsia="Times New Roman" w:hAnsi="Calibri" w:cs="Times New Roman"/>
@@ -1424,7 +1289,6 @@
               </w:rPr>
               <w:t>/</w:t>
             </w:r>
-            <w:proofErr w:type="spellStart"/>
             <w:r>
               <w:rPr>
                 <w:rFonts w:ascii="Calibri" w:eastAsia="Times New Roman" w:hAnsi="Calibri" w:cs="Times New Roman"/>
@@ -1434,7 +1298,6 @@
               </w:rPr>
               <w:t>Kayode</w:t>
             </w:r>
-            <w:proofErr w:type="spellEnd"/>
           </w:p>
         </w:tc>
       </w:tr>
@@ -1509,7 +1372,6 @@
           <w:sz w:val="18"/>
         </w:rPr>
       </w:pPr>
-      <w:proofErr w:type="spellStart"/>
       <w:r>
         <w:rPr>
           <w:rStyle w:val="CCSHeadchar"/>
@@ -1517,17 +1379,7 @@
           <w:b/>
           <w:sz w:val="18"/>
         </w:rPr>
-        <w:t>Databricks</w:t>
-      </w:r>
-      <w:proofErr w:type="spellEnd"/>
-      <w:r>
-        <w:rPr>
-          <w:rStyle w:val="CCSHeadchar"/>
-          <w:rFonts w:ascii="Linux Biolinum O" w:hAnsi="Linux Biolinum O" w:cs="Linux Biolinum O"/>
-          <w:b/>
-          <w:sz w:val="18"/>
-        </w:rPr>
-        <w:t xml:space="preserve"> </w:t>
+        <w:t xml:space="preserve">Databricks </w:t>
       </w:r>
       <w:r>
         <w:rPr>
@@ -1876,19 +1728,11 @@
           <w:lang w:eastAsia="en-US"/>
         </w:rPr>
       </w:pPr>
-      <w:proofErr w:type="spellStart"/>
-      <w:r>
-        <w:rPr>
-          <w:lang w:eastAsia="en-US"/>
-        </w:rPr>
-        <w:t>Hyperparameter</w:t>
-      </w:r>
-      <w:proofErr w:type="spellEnd"/>
-      <w:r>
-        <w:rPr>
-          <w:lang w:eastAsia="en-US"/>
-        </w:rPr>
-        <w:t xml:space="preserve"> Optimization</w:t>
+      <w:r>
+        <w:rPr>
+          <w:lang w:eastAsia="en-US"/>
+        </w:rPr>
+        <w:t>Hyperparameter Optimization</w:t>
       </w:r>
     </w:p>
     <w:p>
@@ -2031,21 +1875,7 @@
         <w:rPr>
           <w:szCs w:val="18"/>
         </w:rPr>
-        <w:t xml:space="preserve">Categorizing the Content of </w:t>
-      </w:r>
-      <w:proofErr w:type="spellStart"/>
-      <w:r>
-        <w:rPr>
-          <w:szCs w:val="18"/>
-        </w:rPr>
-        <w:t>GitHub</w:t>
-      </w:r>
-      <w:proofErr w:type="spellEnd"/>
-      <w:r>
-        <w:rPr>
-          <w:szCs w:val="18"/>
-        </w:rPr>
-        <w:t xml:space="preserve"> README Files</w:t>
+        <w:t>Categorizing the Content of GitHub README Files</w:t>
       </w:r>
       <w:r>
         <w:rPr>
@@ -2134,21 +1964,7 @@
         <w:rPr>
           <w:szCs w:val="18"/>
         </w:rPr>
-        <w:t xml:space="preserve"> classifier used by the authors in their research paper is still the best performing model on default </w:t>
-      </w:r>
-      <w:proofErr w:type="spellStart"/>
-      <w:r>
-        <w:rPr>
-          <w:szCs w:val="18"/>
-        </w:rPr>
-        <w:t>hyperparameters</w:t>
-      </w:r>
-      <w:proofErr w:type="spellEnd"/>
-      <w:r>
-        <w:rPr>
-          <w:szCs w:val="18"/>
-        </w:rPr>
-        <w:t xml:space="preserve">. </w:t>
+        <w:t xml:space="preserve"> classifier used by the authors in their research paper is still the best performing model on default hyperparameters. </w:t>
       </w:r>
       <w:r>
         <w:rPr>
@@ -2213,15 +2029,7 @@
         <w:t xml:space="preserve">we </w:t>
       </w:r>
       <w:r>
-        <w:t xml:space="preserve">enable the owners of software repositories on sites such as </w:t>
-      </w:r>
-      <w:proofErr w:type="spellStart"/>
-      <w:r>
-        <w:t>GitHub</w:t>
-      </w:r>
-      <w:proofErr w:type="spellEnd"/>
-      <w:r>
-        <w:t xml:space="preserve"> to improve the quality of their documentation, and to make it easier for the users of the software held in these repositories to find the information they need.</w:t>
+        <w:t>enable the owners of software repositories on sites such as GitHub to improve the quality of their documentation, and to make it easier for the users of the software held in these repositories to find the information they need.</w:t>
       </w:r>
     </w:p>
     <w:p>
@@ -2254,15 +2062,7 @@
         <w:pStyle w:val="PostHeadPara"/>
       </w:pPr>
       <w:r>
-        <w:t xml:space="preserve">The README.md file for a repository on </w:t>
-      </w:r>
-      <w:proofErr w:type="spellStart"/>
-      <w:r>
-        <w:t>GitHub</w:t>
-      </w:r>
-      <w:proofErr w:type="spellEnd"/>
-      <w:r>
-        <w:t xml:space="preserve"> is often the first project document that a developer will see when they encounter a new project. This first impression is crucial</w:t>
+        <w:t>The README.md file for a repository on GitHub is often the first project document that a developer will see when they encounter a new project. This first impression is crucial</w:t>
       </w:r>
       <w:r>
         <w:t>.</w:t>
@@ -2278,23 +2078,7 @@
         <w:pStyle w:val="PostHeadPara"/>
       </w:pPr>
       <w:r>
-        <w:t xml:space="preserve">With more than 25 million active repositories at the end of 20171, </w:t>
-      </w:r>
-      <w:proofErr w:type="spellStart"/>
-      <w:r>
-        <w:t>GitHub</w:t>
-      </w:r>
-      <w:proofErr w:type="spellEnd"/>
-      <w:r>
-        <w:t xml:space="preserve"> is the most popular version control repository and Internet hosting service for software projects. When setting up a new repository, </w:t>
-      </w:r>
-      <w:proofErr w:type="spellStart"/>
-      <w:r>
-        <w:t>GitHub</w:t>
-      </w:r>
-      <w:proofErr w:type="spellEnd"/>
-      <w:r>
-        <w:t xml:space="preserve"> prompts its users to initialize the repository with a README.md file which by default only contains the name of the repository and is displayed prominently on the homepage of the repository.</w:t>
+        <w:t>With more than 25 million active repositories at the end of 20171, GitHub is the most popular version control repository and Internet hosting service for software projects. When setting up a new repository, GitHub prompts its users to initialize the repository with a README.md file which by default only contains the name of the repository and is displayed prominently on the homepage of the repository.</w:t>
       </w:r>
     </w:p>
     <w:p>
@@ -2338,15 +2122,7 @@
         <w:t xml:space="preserve"> </w:t>
       </w:r>
       <w:r>
-        <w:t xml:space="preserve">scale empirical data on the content of </w:t>
-      </w:r>
-      <w:proofErr w:type="spellStart"/>
-      <w:r>
-        <w:t>GitHub</w:t>
-      </w:r>
-      <w:proofErr w:type="spellEnd"/>
-      <w:r>
-        <w:t xml:space="preserve"> README files</w:t>
+        <w:t>scale empirical data on the content of GitHub README files</w:t>
       </w:r>
       <w:r>
         <w:t>.</w:t>
@@ -2362,15 +2138,7 @@
         <w:pStyle w:val="PostHeadPara"/>
       </w:pPr>
       <w:r>
-        <w:t xml:space="preserve">In addition to the annotation, we use the classifiers used in the research paper and a set of features to predict categories of sections in the README files. We extend the work in the research paper by exploring more classifiers and tuning </w:t>
-      </w:r>
-      <w:proofErr w:type="spellStart"/>
-      <w:r>
-        <w:t>hyperparameters</w:t>
-      </w:r>
-      <w:proofErr w:type="spellEnd"/>
-      <w:r>
-        <w:t xml:space="preserve"> of some of the </w:t>
+        <w:t xml:space="preserve">In addition to the annotation, we use the classifiers used in the research paper and a set of features to predict categories of sections in the README files. We extend the work in the research paper by exploring more classifiers and tuning hyperparameters of some of the </w:t>
       </w:r>
       <w:r>
         <w:t>classifiers</w:t>
@@ -2404,21 +2172,8 @@
       <w:pPr>
         <w:pStyle w:val="PostHeadPara"/>
       </w:pPr>
-      <w:proofErr w:type="spellStart"/>
-      <w:r>
-        <w:t>GitHub</w:t>
-      </w:r>
-      <w:proofErr w:type="spellEnd"/>
-      <w:r>
-        <w:t xml:space="preserve"> is a code hosting platform for version control and collaboration.4 Project artifacts on </w:t>
-      </w:r>
-      <w:proofErr w:type="spellStart"/>
-      <w:r>
-        <w:t>GitHub</w:t>
-      </w:r>
-      <w:proofErr w:type="spellEnd"/>
-      <w:r>
-        <w:t xml:space="preserve"> are hosted in repositories which can have many branches and are contributed to via commits. Issues and pull requests are the primary artifacts through which development work is managed and reviewed.</w:t>
+      <w:r>
+        <w:t>GitHub is a code hosting platform for version control and collaboration.4 Project artifacts on GitHub are hosted in repositories which can have many branches and are contributed to via commits. Issues and pull requests are the primary artifacts through which development work is managed and reviewed.</w:t>
       </w:r>
     </w:p>
     <w:p>
@@ -2431,23 +2186,7 @@
         <w:pStyle w:val="PostHeadPara"/>
       </w:pPr>
       <w:r>
-        <w:t xml:space="preserve">Due to </w:t>
-      </w:r>
-      <w:proofErr w:type="spellStart"/>
-      <w:r>
-        <w:t>GitHub’s</w:t>
-      </w:r>
-      <w:proofErr w:type="spellEnd"/>
-      <w:r>
-        <w:t xml:space="preserve"> pricing model which regulates that public projects are always free, </w:t>
-      </w:r>
-      <w:proofErr w:type="spellStart"/>
-      <w:r>
-        <w:t>GitHub</w:t>
-      </w:r>
-      <w:proofErr w:type="spellEnd"/>
-      <w:r>
-        <w:t xml:space="preserve"> has become the largest open source community in the world, hosting projects from hobby developers as well as organizations such as Adobe, Twitter, and Microsoft</w:t>
+        <w:t>Due to GitHub’s pricing model which regulates that public projects are always free, GitHub has become the largest open source community in the world, hosting projects from hobby developers as well as organizations such as Adobe, Twitter, and Microsoft</w:t>
       </w:r>
       <w:r>
         <w:t>.</w:t>
@@ -2463,31 +2202,7 @@
         <w:pStyle w:val="PostHeadPara"/>
       </w:pPr>
       <w:r>
-        <w:t xml:space="preserve">Each repository on </w:t>
-      </w:r>
-      <w:proofErr w:type="spellStart"/>
-      <w:r>
-        <w:t>GitHub</w:t>
-      </w:r>
-      <w:proofErr w:type="spellEnd"/>
-      <w:r>
-        <w:t xml:space="preserve"> can have a README file to “tell other people why your project is useful, what they can do with your project, and how they can use it.” README files on </w:t>
-      </w:r>
-      <w:proofErr w:type="spellStart"/>
-      <w:r>
-        <w:t>GitHub</w:t>
-      </w:r>
-      <w:proofErr w:type="spellEnd"/>
-      <w:r>
-        <w:t xml:space="preserve"> are written in </w:t>
-      </w:r>
-      <w:proofErr w:type="spellStart"/>
-      <w:r>
-        <w:t>GitHub</w:t>
-      </w:r>
-      <w:proofErr w:type="spellEnd"/>
-      <w:r>
-        <w:t xml:space="preserve"> Flavored Markdown, which offers special formatting for headers, emphasis, lists, images, links, and source code, among others.</w:t>
+        <w:t>Each repository on GitHub can have a README file to “tell other people why your project is useful, what they can do with your project, and how they can use it.” README files on GitHub are written in GitHub Flavored Markdown, which offers special formatting for headers, emphasis, lists, images, links, and source code, among others.</w:t>
       </w:r>
       <w:r>
         <w:t xml:space="preserve"> In 2017, 25 million active repositories were competing for developers’ attention, and README files are among the first documents that a developer sees when encountering a new repository</w:t>
@@ -2638,70 +2353,14 @@
         <w:rPr>
           <w:lang w:eastAsia="en-US"/>
         </w:rPr>
-        <w:t>We abstract the following types of section content: hyperlink, code block, image, and numbers. Each type is abstracted into a different string (@</w:t>
-      </w:r>
-      <w:proofErr w:type="spellStart"/>
-      <w:r>
-        <w:rPr>
-          <w:lang w:eastAsia="en-US"/>
-        </w:rPr>
-        <w:t>abstr_hyperlink</w:t>
-      </w:r>
-      <w:proofErr w:type="spellEnd"/>
-      <w:r>
-        <w:rPr>
-          <w:lang w:eastAsia="en-US"/>
-        </w:rPr>
-        <w:t>, @</w:t>
-      </w:r>
-      <w:proofErr w:type="spellStart"/>
-      <w:r>
-        <w:rPr>
-          <w:lang w:eastAsia="en-US"/>
-        </w:rPr>
-        <w:t>abstr_code_section</w:t>
-      </w:r>
-      <w:proofErr w:type="spellEnd"/>
-      <w:r>
-        <w:rPr>
-          <w:lang w:eastAsia="en-US"/>
-        </w:rPr>
-        <w:t xml:space="preserve">, </w:t>
+        <w:t xml:space="preserve">We abstract the following types of section content: hyperlink, code block, image, and numbers. Each type is abstracted into a different string (@abstr_hyperlink, @abstr_code_section, </w:t>
       </w:r>
       <w:r>
         <w:rPr>
           <w:lang w:eastAsia="en-US"/>
         </w:rPr>
         <w:lastRenderedPageBreak/>
-        <w:t>@</w:t>
-      </w:r>
-      <w:proofErr w:type="spellStart"/>
-      <w:r>
-        <w:rPr>
-          <w:lang w:eastAsia="en-US"/>
-        </w:rPr>
-        <w:t>abstr_image</w:t>
-      </w:r>
-      <w:proofErr w:type="spellEnd"/>
-      <w:r>
-        <w:rPr>
-          <w:lang w:eastAsia="en-US"/>
-        </w:rPr>
-        <w:t xml:space="preserve"> and @</w:t>
-      </w:r>
-      <w:proofErr w:type="spellStart"/>
-      <w:r>
-        <w:rPr>
-          <w:lang w:eastAsia="en-US"/>
-        </w:rPr>
-        <w:t>abstr_number</w:t>
-      </w:r>
-      <w:proofErr w:type="spellEnd"/>
-      <w:r>
-        <w:rPr>
-          <w:lang w:eastAsia="en-US"/>
-        </w:rPr>
-        <w:t>, respectively). Such abstraction is performed since for classification, we are more</w:t>
+        <w:t>@abstr_image and @abstr_number, respectively). Such abstraction is performed since for classification, we are more</w:t>
       </w:r>
       <w:r>
         <w:rPr>
@@ -2775,6 +2434,26 @@
     </w:p>
     <w:p>
       <w:pPr>
+        <w:pStyle w:val="ParaContinue"/>
+        <w:rPr>
+          <w:lang w:eastAsia="en-US"/>
+        </w:rPr>
+      </w:pPr>
+      <w:r>
+        <w:rPr>
+          <w:lang w:eastAsia="en-US"/>
+        </w:rPr>
+        <w:t xml:space="preserve">Figure 1: </w:t>
+      </w:r>
+      <w:r>
+        <w:rPr>
+          <w:lang w:eastAsia="en-US"/>
+        </w:rPr>
+        <w:t>Summarizing the abstraction types</w:t>
+      </w:r>
+    </w:p>
+    <w:p>
+      <w:pPr>
         <w:pStyle w:val="Para"/>
         <w:rPr>
           <w:lang w:eastAsia="en-US"/>
@@ -2798,28 +2477,31 @@
         <w:t xml:space="preserve">. </w:t>
       </w:r>
       <w:r>
-        <w:t xml:space="preserve">For the stop word removal, we use the stop words provided by </w:t>
+        <w:t>For the stop word removal, we use the stop words provided by scikit-learn.</w:t>
+      </w:r>
+    </w:p>
+    <w:p>
+      <w:pPr>
+        <w:pStyle w:val="ParaContinue"/>
+      </w:pPr>
+    </w:p>
+    <w:p>
+      <w:pPr>
+        <w:pStyle w:val="ParaContinue"/>
+      </w:pPr>
+      <w:r>
+        <w:t xml:space="preserve">We also encode our target readme section 1 to 8 into a matrix of 0s and 1s using </w:t>
       </w:r>
       <w:proofErr w:type="spellStart"/>
       <w:r>
-        <w:t>scikit</w:t>
+        <w:t>MultiLabelBinarizer</w:t>
       </w:r>
       <w:proofErr w:type="spellEnd"/>
       <w:r>
-        <w:t>-learn.</w:t>
-      </w:r>
-    </w:p>
-    <w:p>
-      <w:pPr>
-        <w:pStyle w:val="ParaContinue"/>
-      </w:pPr>
-    </w:p>
-    <w:p>
-      <w:pPr>
-        <w:pStyle w:val="ParaContinue"/>
-      </w:pPr>
-      <w:r>
-        <w:t xml:space="preserve">We also encode our target readme section 1 to 8 into a matrix of 0s and 1s using </w:t>
+        <w:t>.</w:t>
+      </w:r>
+      <w:r>
+        <w:t xml:space="preserve"> The output of the </w:t>
       </w:r>
       <w:proofErr w:type="spellStart"/>
       <w:r>
@@ -2827,21 +2509,10 @@
       </w:r>
       <w:proofErr w:type="spellEnd"/>
       <w:r>
-        <w:t>.</w:t>
-      </w:r>
-      <w:r>
-        <w:t xml:space="preserve"> The output of the </w:t>
-      </w:r>
-      <w:proofErr w:type="spellStart"/>
-      <w:r>
-        <w:t>MultiLabelBinarizer</w:t>
-      </w:r>
-      <w:proofErr w:type="spellEnd"/>
-      <w:r>
         <w:t xml:space="preserve"> looks like </w:t>
       </w:r>
       <w:r>
-        <w:t>image below</w:t>
+        <w:t>Figure 2.</w:t>
       </w:r>
     </w:p>
     <w:p>
@@ -2898,11 +2569,63 @@
     <w:p>
       <w:pPr>
         <w:pStyle w:val="ParaContinue"/>
-      </w:pPr>
+        <w:rPr>
+          <w:lang w:eastAsia="en-US"/>
+        </w:rPr>
+      </w:pPr>
+      <w:r>
+        <w:rPr>
+          <w:lang w:eastAsia="en-US"/>
+        </w:rPr>
+        <w:t xml:space="preserve">Figure </w:t>
+      </w:r>
+      <w:r>
+        <w:rPr>
+          <w:lang w:eastAsia="en-US"/>
+        </w:rPr>
+        <w:t>2</w:t>
+      </w:r>
+      <w:r>
+        <w:rPr>
+          <w:lang w:eastAsia="en-US"/>
+        </w:rPr>
+        <w:t xml:space="preserve">: </w:t>
+      </w:r>
+      <w:r>
+        <w:rPr>
+          <w:lang w:eastAsia="en-US"/>
+        </w:rPr>
+        <w:t>Sample o</w:t>
+      </w:r>
+      <w:r>
+        <w:rPr>
+          <w:lang w:eastAsia="en-US"/>
+        </w:rPr>
+        <w:t xml:space="preserve">utput of </w:t>
+      </w:r>
+      <w:r>
+        <w:rPr>
+          <w:lang w:eastAsia="en-US"/>
+        </w:rPr>
+        <w:t xml:space="preserve">a </w:t>
+      </w:r>
+      <w:proofErr w:type="spellStart"/>
+      <w:r>
+        <w:rPr>
+          <w:lang w:eastAsia="en-US"/>
+        </w:rPr>
+        <w:t>MultiLabelBinarizer</w:t>
+      </w:r>
+      <w:proofErr w:type="spellEnd"/>
     </w:p>
     <w:p>
       <w:pPr>
         <w:pStyle w:val="ParaContinue"/>
+      </w:pPr>
+    </w:p>
+    <w:p>
+      <w:pPr>
+        <w:pStyle w:val="ParaContinue"/>
         <w:rPr>
           <w:lang w:eastAsia="en-US"/>
         </w:rPr>
@@ -2931,6 +2654,10 @@
     <w:p>
       <w:pPr>
         <w:pStyle w:val="ParaContinue"/>
+        <w:rPr>
+          <w:sz w:val="20"/>
+          <w:szCs w:val="26"/>
+        </w:rPr>
       </w:pPr>
       <w:r>
         <w:rPr>
@@ -2950,7 +2677,10 @@
         <w:t xml:space="preserve"> words that appear in the set of sections used for training the classifier (after preprocessing), we would have n statistical features for each section. If a word does not appear in a section, then its TF is zero. We also compute the Inverse Document Frequency (IDF) of a word. IDF of a word is defined as the reciprocal of the number of sections in which the word appears. We use a multiplication of TF and IDF as an information retrieval feature for a particular word.</w:t>
       </w:r>
       <w:r>
-        <w:t xml:space="preserve"> A TF-IDF matrix from a sample README file is shown below</w:t>
+        <w:t xml:space="preserve"> A TF-IDF matrix from a sample README file is shown </w:t>
+      </w:r>
+      <w:r>
+        <w:t>in Figure 3.</w:t>
       </w:r>
     </w:p>
     <w:p>
@@ -2967,6 +2697,7 @@
           <w:noProof/>
           <w:lang w:val="en-CA"/>
         </w:rPr>
+        <w:lastRenderedPageBreak/>
         <w:drawing>
           <wp:inline distT="0" distB="0" distL="0" distR="0" wp14:anchorId="47EF63D6" wp14:editId="28E8C2B9">
             <wp:extent cx="5562600" cy="1065530"/>
@@ -3007,14 +2738,45 @@
     <w:p>
       <w:pPr>
         <w:pStyle w:val="ParaContinue"/>
-      </w:pPr>
+        <w:rPr>
+          <w:lang w:eastAsia="en-US"/>
+        </w:rPr>
+      </w:pPr>
+      <w:r>
+        <w:rPr>
+          <w:lang w:eastAsia="en-US"/>
+        </w:rPr>
+        <w:t xml:space="preserve">Figure </w:t>
+      </w:r>
+      <w:r>
+        <w:rPr>
+          <w:lang w:eastAsia="en-US"/>
+        </w:rPr>
+        <w:t>3</w:t>
+      </w:r>
+      <w:r>
+        <w:rPr>
+          <w:lang w:eastAsia="en-US"/>
+        </w:rPr>
+        <w:t xml:space="preserve">: </w:t>
+      </w:r>
+      <w:r>
+        <w:rPr>
+          <w:lang w:eastAsia="en-US"/>
+        </w:rPr>
+        <w:t>TF-IDF matrix of a sample readme file</w:t>
+      </w:r>
     </w:p>
     <w:p>
       <w:pPr>
         <w:pStyle w:val="ParaContinue"/>
       </w:pPr>
-      <w:r>
-        <w:lastRenderedPageBreak/>
+    </w:p>
+    <w:p>
+      <w:pPr>
+        <w:pStyle w:val="ParaContinue"/>
+      </w:pPr>
+      <w:r>
         <w:t xml:space="preserve">For heuristic features, we replicate the functions </w:t>
       </w:r>
       <w:r>
@@ -3036,15 +2798,7 @@
         <w:t xml:space="preserve"> within a category of sentences to derive heuristics that can aid classification.</w:t>
       </w:r>
       <w:r>
-        <w:t xml:space="preserve"> These heuristic patterns are categorized into 4 types, namely – Linguistic patterns, Single word non English heading, repository name, and non-</w:t>
-      </w:r>
-      <w:proofErr w:type="spellStart"/>
-      <w:r>
-        <w:t>ascii</w:t>
-      </w:r>
-      <w:proofErr w:type="spellEnd"/>
-      <w:r>
-        <w:t xml:space="preserve"> content text.</w:t>
+        <w:t xml:space="preserve"> These heuristic patterns are categorized into 4 types, namely – Linguistic patterns, Single word non English heading, repository name, and non-ascii content text.</w:t>
       </w:r>
       <w:r>
         <w:t xml:space="preserve"> A screenshot that captures some of the heuristic features extracted from a sample readme file is below </w:t>
@@ -3105,21 +2859,42 @@
       <w:pPr>
         <w:pStyle w:val="ParaContinue"/>
       </w:pPr>
+      <w:r>
+        <w:rPr>
+          <w:lang w:eastAsia="en-US"/>
+        </w:rPr>
+        <w:t xml:space="preserve">Figure </w:t>
+      </w:r>
+      <w:r>
+        <w:rPr>
+          <w:lang w:eastAsia="en-US"/>
+        </w:rPr>
+        <w:t>4</w:t>
+      </w:r>
+      <w:r>
+        <w:rPr>
+          <w:lang w:eastAsia="en-US"/>
+        </w:rPr>
+        <w:t xml:space="preserve">: </w:t>
+      </w:r>
+      <w:r>
+        <w:rPr>
+          <w:lang w:eastAsia="en-US"/>
+        </w:rPr>
+        <w:t>Part of 55 heuristic features of a sample readme file</w:t>
+      </w:r>
+    </w:p>
+    <w:p>
+      <w:pPr>
+        <w:pStyle w:val="ParaContinue"/>
+      </w:pPr>
     </w:p>
     <w:p>
       <w:pPr>
         <w:pStyle w:val="Head2"/>
       </w:pPr>
       <w:r>
-        <w:t xml:space="preserve">How do the models perform on the original data </w:t>
-      </w:r>
-      <w:proofErr w:type="spellStart"/>
-      <w:r>
-        <w:t>vs</w:t>
-      </w:r>
-      <w:proofErr w:type="spellEnd"/>
-      <w:r>
-        <w:t xml:space="preserve"> the new + original data?</w:t>
+        <w:t>How do the models perform on the original data vs the new + original data?</w:t>
       </w:r>
     </w:p>
     <w:p>
@@ -3218,6 +2993,54 @@
         <w:rPr>
           <w:lang w:eastAsia="en-US"/>
         </w:rPr>
+        <w:t xml:space="preserve">Figure </w:t>
+      </w:r>
+      <w:r>
+        <w:rPr>
+          <w:lang w:eastAsia="en-US"/>
+        </w:rPr>
+        <w:t>5</w:t>
+      </w:r>
+      <w:r>
+        <w:rPr>
+          <w:lang w:eastAsia="en-US"/>
+        </w:rPr>
+        <w:t xml:space="preserve">: </w:t>
+      </w:r>
+      <w:r>
+        <w:rPr>
+          <w:lang w:eastAsia="en-US"/>
+        </w:rPr>
+        <w:t>Summarizing scores on all the models on original data</w:t>
+      </w:r>
+    </w:p>
+    <w:p>
+      <w:pPr>
+        <w:pStyle w:val="ParaContinue"/>
+        <w:rPr>
+          <w:lang w:eastAsia="en-US"/>
+        </w:rPr>
+      </w:pPr>
+    </w:p>
+    <w:p>
+      <w:pPr>
+        <w:pStyle w:val="ParaContinue"/>
+        <w:rPr>
+          <w:lang w:eastAsia="en-US"/>
+        </w:rPr>
+      </w:pPr>
+    </w:p>
+    <w:p>
+      <w:pPr>
+        <w:pStyle w:val="ParaContinue"/>
+        <w:rPr>
+          <w:lang w:eastAsia="en-US"/>
+        </w:rPr>
+      </w:pPr>
+      <w:r>
+        <w:rPr>
+          <w:lang w:eastAsia="en-US"/>
+        </w:rPr>
         <w:t xml:space="preserve">The first four models, namely </w:t>
       </w:r>
       <w:proofErr w:type="spellStart"/>
@@ -3372,63 +3195,99 @@
         <w:rPr>
           <w:lang w:eastAsia="en-US"/>
         </w:rPr>
-        <w:t xml:space="preserve"> model is used but </w:t>
+        <w:t xml:space="preserve"> model is used but Databricks terminated the cluster before the model can finish running. </w:t>
       </w:r>
       <w:proofErr w:type="spellStart"/>
       <w:r>
         <w:rPr>
           <w:lang w:eastAsia="en-US"/>
         </w:rPr>
-        <w:t>Databricks</w:t>
+        <w:t>HistGradientBoostingClassifier</w:t>
       </w:r>
       <w:proofErr w:type="spellEnd"/>
       <w:r>
         <w:rPr>
           <w:lang w:eastAsia="en-US"/>
         </w:rPr>
-        <w:t xml:space="preserve"> terminated the cluster before the model can finish running. </w:t>
+        <w:t xml:space="preserve"> is also significantly longer to complete than the other models (took 5 hours compared to 2.35hrs for </w:t>
       </w:r>
       <w:proofErr w:type="spellStart"/>
       <w:r>
         <w:rPr>
           <w:lang w:eastAsia="en-US"/>
         </w:rPr>
-        <w:t>HistGradientBoostingClassifier</w:t>
+        <w:t>RandomForest</w:t>
       </w:r>
       <w:proofErr w:type="spellEnd"/>
       <w:r>
         <w:rPr>
           <w:lang w:eastAsia="en-US"/>
         </w:rPr>
-        <w:t xml:space="preserve"> is also significantly longer to complete than the other models (took 5 hours compared to 2.35hrs for </w:t>
+        <w:t xml:space="preserve"> and 11.5 minutes for </w:t>
       </w:r>
       <w:proofErr w:type="spellStart"/>
       <w:r>
         <w:rPr>
           <w:lang w:eastAsia="en-US"/>
         </w:rPr>
-        <w:t>RandomForest</w:t>
+        <w:t>LinearSVC</w:t>
       </w:r>
       <w:proofErr w:type="spellEnd"/>
       <w:r>
         <w:rPr>
           <w:lang w:eastAsia="en-US"/>
         </w:rPr>
-        <w:t xml:space="preserve"> and 11.5 minutes for </w:t>
+        <w:t>), but it can successfully complete with the scores calculated.</w:t>
+      </w:r>
+    </w:p>
+    <w:p>
+      <w:pPr>
+        <w:pStyle w:val="ParaContinue"/>
+        <w:rPr>
+          <w:lang w:eastAsia="en-US"/>
+        </w:rPr>
+      </w:pPr>
+    </w:p>
+    <w:p>
+      <w:pPr>
+        <w:pStyle w:val="ParaContinue"/>
+        <w:rPr>
+          <w:lang w:eastAsia="en-US"/>
+        </w:rPr>
+      </w:pPr>
+      <w:r>
+        <w:rPr>
+          <w:lang w:eastAsia="en-US"/>
+        </w:rPr>
+        <w:t xml:space="preserve">As can be seen from the previous table, </w:t>
       </w:r>
       <w:proofErr w:type="spellStart"/>
       <w:r>
         <w:rPr>
           <w:lang w:eastAsia="en-US"/>
         </w:rPr>
-        <w:t>LinearSVC</w:t>
+        <w:t>ExtraTrees</w:t>
       </w:r>
       <w:proofErr w:type="spellEnd"/>
       <w:r>
         <w:rPr>
           <w:lang w:eastAsia="en-US"/>
         </w:rPr>
-        <w:t>), but it can successfully complete with the scores calculated.</w:t>
+        <w:t xml:space="preserve"> classifier has the highest precision whereas </w:t>
+      </w:r>
+      <w:proofErr w:type="spellStart"/>
+      <w:r>
+        <w:rPr>
+          <w:lang w:eastAsia="en-US"/>
+        </w:rPr>
+        <w:t>AdaBoostClassifier</w:t>
+      </w:r>
+      <w:proofErr w:type="spellEnd"/>
+      <w:r>
+        <w:rPr>
+          <w:lang w:eastAsia="en-US"/>
+        </w:rPr>
+        <w:t xml:space="preserve"> has the highest Recall. </w:t>
       </w:r>
     </w:p>
     <w:p>
@@ -3450,71 +3309,7 @@
         <w:rPr>
           <w:lang w:eastAsia="en-US"/>
         </w:rPr>
-        <w:t xml:space="preserve">As can be seen from the previous table, </w:t>
-      </w:r>
-      <w:proofErr w:type="spellStart"/>
-      <w:r>
-        <w:rPr>
-          <w:lang w:eastAsia="en-US"/>
-        </w:rPr>
-        <w:t>ExtraTrees</w:t>
-      </w:r>
-      <w:proofErr w:type="spellEnd"/>
-      <w:r>
-        <w:rPr>
-          <w:lang w:eastAsia="en-US"/>
-        </w:rPr>
-        <w:t xml:space="preserve"> classifier has the highest precision whereas </w:t>
-      </w:r>
-      <w:proofErr w:type="spellStart"/>
-      <w:r>
-        <w:rPr>
-          <w:lang w:eastAsia="en-US"/>
-        </w:rPr>
-        <w:t>AdaBoostClassifier</w:t>
-      </w:r>
-      <w:proofErr w:type="spellEnd"/>
-      <w:r>
-        <w:rPr>
-          <w:lang w:eastAsia="en-US"/>
-        </w:rPr>
-        <w:t xml:space="preserve"> has the highest Recall. </w:t>
-      </w:r>
-    </w:p>
-    <w:p>
-      <w:pPr>
-        <w:pStyle w:val="ParaContinue"/>
-        <w:rPr>
-          <w:lang w:eastAsia="en-US"/>
-        </w:rPr>
-      </w:pPr>
-    </w:p>
-    <w:p>
-      <w:pPr>
-        <w:pStyle w:val="ParaContinue"/>
-        <w:rPr>
-          <w:lang w:eastAsia="en-US"/>
-        </w:rPr>
-      </w:pPr>
-      <w:r>
-        <w:rPr>
-          <w:lang w:eastAsia="en-US"/>
-        </w:rPr>
-        <w:t xml:space="preserve">Recall that Precision = (True Positive/Total Predicted Positive) and Recall = (True Positive)/(Total Actual Positive), Extra Trees Classifier is the best model to use when the cost of any false positive is high and </w:t>
-      </w:r>
-      <w:proofErr w:type="spellStart"/>
-      <w:r>
-        <w:rPr>
-          <w:lang w:eastAsia="en-US"/>
-        </w:rPr>
-        <w:t>AdaBoost</w:t>
-      </w:r>
-      <w:proofErr w:type="spellEnd"/>
-      <w:r>
-        <w:rPr>
-          <w:lang w:eastAsia="en-US"/>
-        </w:rPr>
-        <w:t xml:space="preserve"> should be used if we want to filter out the most false negatives.</w:t>
+        <w:t>Recall that Precision = (True Positive/Total Predicted Positive) and Recall = (True Positive)/(Total Actual Positive), Extra Trees Classifier is the best model to use when the cost of any false positive is high and AdaBoost should be used if we want to filter out the most false negatives.</w:t>
       </w:r>
     </w:p>
     <w:p>
@@ -3745,6 +3540,46 @@
         <w:rPr>
           <w:lang w:eastAsia="en-US"/>
         </w:rPr>
+        <w:t xml:space="preserve">Figure </w:t>
+      </w:r>
+      <w:r>
+        <w:rPr>
+          <w:lang w:eastAsia="en-US"/>
+        </w:rPr>
+        <w:t>6</w:t>
+      </w:r>
+      <w:r>
+        <w:rPr>
+          <w:lang w:eastAsia="en-US"/>
+        </w:rPr>
+        <w:t xml:space="preserve">: </w:t>
+      </w:r>
+      <w:r>
+        <w:rPr>
+          <w:lang w:eastAsia="en-US"/>
+        </w:rPr>
+        <w:t>Summarizing old and new scores of top three models</w:t>
+      </w:r>
+    </w:p>
+    <w:p>
+      <w:pPr>
+        <w:pStyle w:val="ParaContinue"/>
+        <w:rPr>
+          <w:lang w:eastAsia="en-US"/>
+        </w:rPr>
+      </w:pPr>
+    </w:p>
+    <w:p>
+      <w:pPr>
+        <w:pStyle w:val="ParaContinue"/>
+        <w:rPr>
+          <w:lang w:eastAsia="en-US"/>
+        </w:rPr>
+      </w:pPr>
+      <w:r>
+        <w:rPr>
+          <w:lang w:eastAsia="en-US"/>
+        </w:rPr>
         <w:t>As can be seen, the Precision, Recall and f1 scores drop slightly when additional data are added, but they do not affect the order of the performance ranking of these models.</w:t>
       </w:r>
     </w:p>
@@ -3753,70 +3588,48 @@
         <w:pStyle w:val="Head2"/>
       </w:pPr>
       <w:r>
-        <w:t xml:space="preserve">How does the performance of the models change based on the choice of </w:t>
+        <w:t>How does the performance of the models change based on the choice of hyperparameters?</w:t>
+      </w:r>
+    </w:p>
+    <w:p>
+      <w:pPr>
+        <w:pStyle w:val="Para"/>
+        <w:rPr>
+          <w:lang w:eastAsia="en-US"/>
+        </w:rPr>
+      </w:pPr>
+      <w:r>
+        <w:rPr>
+          <w:lang w:eastAsia="en-US"/>
+        </w:rPr>
+        <w:t xml:space="preserve">Attempts have been made to explore the hyperparameters for the project. We first explore the performance of the </w:t>
       </w:r>
       <w:proofErr w:type="spellStart"/>
       <w:r>
-        <w:t>hyperparameters</w:t>
+        <w:rPr>
+          <w:lang w:eastAsia="en-US"/>
+        </w:rPr>
+        <w:t>LinearSVC</w:t>
       </w:r>
       <w:proofErr w:type="spellEnd"/>
       <w:r>
-        <w:t>?</w:t>
-      </w:r>
-    </w:p>
-    <w:p>
-      <w:pPr>
-        <w:pStyle w:val="Para"/>
-        <w:rPr>
-          <w:lang w:eastAsia="en-US"/>
-        </w:rPr>
-      </w:pPr>
-      <w:r>
-        <w:rPr>
-          <w:lang w:eastAsia="en-US"/>
-        </w:rPr>
-        <w:t xml:space="preserve">Attempts have been made to explore the </w:t>
+        <w:rPr>
+          <w:lang w:eastAsia="en-US"/>
+        </w:rPr>
+        <w:t xml:space="preserve"> model based on the choice of hyper parameters. With </w:t>
       </w:r>
       <w:proofErr w:type="spellStart"/>
       <w:r>
         <w:rPr>
           <w:lang w:eastAsia="en-US"/>
         </w:rPr>
-        <w:t>hyperparameters</w:t>
+        <w:t>LinearSVC</w:t>
       </w:r>
       <w:proofErr w:type="spellEnd"/>
       <w:r>
         <w:rPr>
           <w:lang w:eastAsia="en-US"/>
         </w:rPr>
-        <w:t xml:space="preserve"> for the project. We first explore the performance of the </w:t>
-      </w:r>
-      <w:proofErr w:type="spellStart"/>
-      <w:r>
-        <w:rPr>
-          <w:lang w:eastAsia="en-US"/>
-        </w:rPr>
-        <w:t>LinearSVC</w:t>
-      </w:r>
-      <w:proofErr w:type="spellEnd"/>
-      <w:r>
-        <w:rPr>
-          <w:lang w:eastAsia="en-US"/>
-        </w:rPr>
-        <w:t xml:space="preserve"> model based on the choice of hyper parameters. With </w:t>
-      </w:r>
-      <w:proofErr w:type="spellStart"/>
-      <w:r>
-        <w:rPr>
-          <w:lang w:eastAsia="en-US"/>
-        </w:rPr>
-        <w:t>LinearSVC</w:t>
-      </w:r>
-      <w:proofErr w:type="spellEnd"/>
-      <w:r>
-        <w:rPr>
-          <w:lang w:eastAsia="en-US"/>
-        </w:rPr>
         <w:t>, we explored the regularization parameter, or the C parameter of the model. We will explore the effects on the model when parameter C is set to 0.001, 1, 100 and 10000.</w:t>
       </w:r>
     </w:p>
@@ -3839,6 +3652,7 @@
         <w:rPr>
           <w:lang w:eastAsia="en-US"/>
         </w:rPr>
+        <w:lastRenderedPageBreak/>
         <w:t xml:space="preserve">For the purpose of conducting </w:t>
       </w:r>
       <w:proofErr w:type="spellStart"/>
@@ -3946,6 +3760,46 @@
           <w:lang w:eastAsia="en-US"/>
         </w:rPr>
       </w:pPr>
+      <w:r>
+        <w:rPr>
+          <w:lang w:eastAsia="en-US"/>
+        </w:rPr>
+        <w:t xml:space="preserve">Figure </w:t>
+      </w:r>
+      <w:r>
+        <w:rPr>
+          <w:lang w:eastAsia="en-US"/>
+        </w:rPr>
+        <w:t>7</w:t>
+      </w:r>
+      <w:r>
+        <w:rPr>
+          <w:lang w:eastAsia="en-US"/>
+        </w:rPr>
+        <w:t xml:space="preserve">: </w:t>
+      </w:r>
+      <w:r>
+        <w:rPr>
+          <w:lang w:eastAsia="en-US"/>
+        </w:rPr>
+        <w:t>Screenshot of grid search function</w:t>
+      </w:r>
+    </w:p>
+    <w:p>
+      <w:pPr>
+        <w:pStyle w:val="ParaContinue"/>
+        <w:rPr>
+          <w:lang w:eastAsia="en-US"/>
+        </w:rPr>
+      </w:pPr>
+    </w:p>
+    <w:p>
+      <w:pPr>
+        <w:pStyle w:val="ParaContinue"/>
+        <w:rPr>
+          <w:lang w:eastAsia="en-US"/>
+        </w:rPr>
+      </w:pPr>
     </w:p>
     <w:p>
       <w:pPr>
@@ -3981,7 +3835,6 @@
           <w:noProof/>
           <w:lang w:val="en-CA"/>
         </w:rPr>
-        <w:lastRenderedPageBreak/>
         <w:drawing>
           <wp:inline distT="0" distB="0" distL="0" distR="0" wp14:anchorId="7545C55A" wp14:editId="3822DD21">
             <wp:extent cx="5944235" cy="1005840"/>
@@ -4036,6 +3889,46 @@
           <w:lang w:eastAsia="en-US"/>
         </w:rPr>
       </w:pPr>
+      <w:r>
+        <w:rPr>
+          <w:lang w:eastAsia="en-US"/>
+        </w:rPr>
+        <w:t xml:space="preserve">Figure </w:t>
+      </w:r>
+      <w:r>
+        <w:rPr>
+          <w:lang w:eastAsia="en-US"/>
+        </w:rPr>
+        <w:t>8</w:t>
+      </w:r>
+      <w:r>
+        <w:rPr>
+          <w:lang w:eastAsia="en-US"/>
+        </w:rPr>
+        <w:t xml:space="preserve">: </w:t>
+      </w:r>
+      <w:r>
+        <w:rPr>
+          <w:lang w:eastAsia="en-US"/>
+        </w:rPr>
+        <w:t xml:space="preserve">Screenshot of convergence warnings on </w:t>
+      </w:r>
+      <w:proofErr w:type="spellStart"/>
+      <w:r>
+        <w:rPr>
+          <w:lang w:eastAsia="en-US"/>
+        </w:rPr>
+        <w:t>LinearSVC</w:t>
+      </w:r>
+      <w:proofErr w:type="spellEnd"/>
+    </w:p>
+    <w:p>
+      <w:pPr>
+        <w:pStyle w:val="ParaContinue"/>
+        <w:rPr>
+          <w:lang w:eastAsia="en-US"/>
+        </w:rPr>
+      </w:pPr>
     </w:p>
     <w:p>
       <w:pPr>
@@ -4118,21 +4011,7 @@
         <w:rPr>
           <w:lang w:eastAsia="en-US"/>
         </w:rPr>
-        <w:t xml:space="preserve">, for example, presence of some keywords, links, the </w:t>
-      </w:r>
-      <w:proofErr w:type="spellStart"/>
-      <w:r>
-        <w:rPr>
-          <w:lang w:eastAsia="en-US"/>
-        </w:rPr>
-        <w:t>GitHub</w:t>
-      </w:r>
-      <w:proofErr w:type="spellEnd"/>
-      <w:r>
-        <w:rPr>
-          <w:lang w:eastAsia="en-US"/>
-        </w:rPr>
-        <w:t xml:space="preserve"> project name, etc.</w:t>
+        <w:t>, for example, presence of some keywords, links, the GitHub project name, etc.</w:t>
       </w:r>
       <w:r>
         <w:rPr>
@@ -4293,7 +4172,14 @@
         <w:rPr>
           <w:lang w:eastAsia="en-US"/>
         </w:rPr>
-        <w:t xml:space="preserve">These badges help in increasing the readability of the readme file because they provide </w:t>
+        <w:t xml:space="preserve">These badges help in increasing the readability of the </w:t>
+      </w:r>
+      <w:r>
+        <w:rPr>
+          <w:lang w:eastAsia="en-US"/>
+        </w:rPr>
+        <w:lastRenderedPageBreak/>
+        <w:t xml:space="preserve">readme file because they provide </w:t>
       </w:r>
       <w:r>
         <w:rPr>
@@ -4348,13 +4234,8 @@
       <w:pPr>
         <w:pStyle w:val="Head2"/>
       </w:pPr>
-      <w:proofErr w:type="spellStart"/>
-      <w:r>
-        <w:t>Kayode’s</w:t>
-      </w:r>
-      <w:proofErr w:type="spellEnd"/>
-      <w:r>
-        <w:t xml:space="preserve"> discussion</w:t>
+      <w:r>
+        <w:t>Kayode’s discussion</w:t>
       </w:r>
     </w:p>
     <w:p>
@@ -4452,139 +4333,121 @@
         </w:rPr>
         <w:t xml:space="preserve">. </w:t>
       </w:r>
-      <w:proofErr w:type="gramStart"/>
       <w:r>
         <w:rPr>
           <w:b w:val="0"/>
           <w:bCs/>
         </w:rPr>
-        <w:t>of</w:t>
-      </w:r>
-      <w:proofErr w:type="gramEnd"/>
+        <w:t>of README files as well as tools that can automate the discovery of relevant</w:t>
+      </w:r>
       <w:r>
         <w:rPr>
           <w:b w:val="0"/>
           <w:bCs/>
         </w:rPr>
-        <w:t xml:space="preserve"> README files as well as tools that can automate the discovery of relevant</w:t>
+        <w:t xml:space="preserve"> </w:t>
       </w:r>
       <w:r>
         <w:rPr>
           <w:b w:val="0"/>
           <w:bCs/>
         </w:rPr>
-        <w:t xml:space="preserve"> </w:t>
+        <w:t>information contained in them</w:t>
       </w:r>
       <w:r>
         <w:rPr>
           <w:b w:val="0"/>
           <w:bCs/>
         </w:rPr>
-        <w:t>information contained in them</w:t>
-      </w:r>
-      <w:r>
+        <w:t>.</w:t>
+      </w:r>
+    </w:p>
+    <w:p>
+      <w:pPr>
+        <w:pStyle w:val="ReferenceHead"/>
+        <w:jc w:val="both"/>
         <w:rPr>
           <w:b w:val="0"/>
           <w:bCs/>
         </w:rPr>
-        <w:t>.</w:t>
-      </w:r>
-    </w:p>
-    <w:p>
-      <w:pPr>
-        <w:pStyle w:val="ReferenceHead"/>
-        <w:jc w:val="both"/>
+      </w:pPr>
+      <w:r>
         <w:rPr>
           <w:b w:val="0"/>
           <w:bCs/>
         </w:rPr>
-      </w:pPr>
+        <w:t xml:space="preserve">In this </w:t>
+      </w:r>
       <w:r>
         <w:rPr>
           <w:b w:val="0"/>
           <w:bCs/>
         </w:rPr>
-        <w:t xml:space="preserve">In this </w:t>
+        <w:t>project</w:t>
       </w:r>
       <w:r>
         <w:rPr>
           <w:b w:val="0"/>
           <w:bCs/>
         </w:rPr>
-        <w:t>project</w:t>
+        <w:t>, we have reported on a qualitative study which involved the</w:t>
       </w:r>
       <w:r>
         <w:rPr>
           <w:b w:val="0"/>
           <w:bCs/>
         </w:rPr>
-        <w:t>, we have reported on a qualitative study which involved the</w:t>
+        <w:t xml:space="preserve"> </w:t>
       </w:r>
       <w:r>
         <w:rPr>
           <w:b w:val="0"/>
           <w:bCs/>
         </w:rPr>
-        <w:t xml:space="preserve"> </w:t>
+        <w:t xml:space="preserve">manual annotation of </w:t>
       </w:r>
       <w:r>
         <w:rPr>
           <w:b w:val="0"/>
           <w:bCs/>
         </w:rPr>
-        <w:t xml:space="preserve">manual annotation of </w:t>
+        <w:t>1,000</w:t>
       </w:r>
       <w:r>
         <w:rPr>
           <w:b w:val="0"/>
           <w:bCs/>
         </w:rPr>
-        <w:t>1,000</w:t>
+        <w:t xml:space="preserve"> sections from </w:t>
       </w:r>
       <w:r>
         <w:rPr>
           <w:b w:val="0"/>
           <w:bCs/>
         </w:rPr>
-        <w:t xml:space="preserve"> sections from </w:t>
+        <w:t>86</w:t>
       </w:r>
       <w:r>
         <w:rPr>
           <w:b w:val="0"/>
           <w:bCs/>
         </w:rPr>
-        <w:t>86</w:t>
+        <w:t xml:space="preserve"> README files for repositories</w:t>
       </w:r>
       <w:r>
         <w:rPr>
           <w:b w:val="0"/>
           <w:bCs/>
         </w:rPr>
-        <w:t xml:space="preserve"> README files for repositories</w:t>
+        <w:t xml:space="preserve"> </w:t>
       </w:r>
       <w:r>
         <w:rPr>
           <w:b w:val="0"/>
           <w:bCs/>
         </w:rPr>
-        <w:t xml:space="preserve"> </w:t>
-      </w:r>
-      <w:r>
-        <w:rPr>
-          <w:b w:val="0"/>
-          <w:bCs/>
-        </w:rPr>
-        <w:t xml:space="preserve">hosted on </w:t>
-      </w:r>
-      <w:proofErr w:type="spellStart"/>
-      <w:r>
-        <w:rPr>
-          <w:b w:val="0"/>
-          <w:bCs/>
-        </w:rPr>
-        <w:t>GitHub</w:t>
-      </w:r>
-      <w:proofErr w:type="spellEnd"/>
+        <w:t>hosted on GitHub</w:t>
+      </w:r>
       <w:r>
         <w:rPr>
           <w:b w:val="0"/>
@@ -4775,91 +4638,35 @@
         <w:rPr>
           <w:lang w:eastAsia="en-US"/>
         </w:rPr>
-        <w:t xml:space="preserve">G. A. A. </w:t>
+        <w:t xml:space="preserve">G. A. A. Prana, C. </w:t>
       </w:r>
       <w:proofErr w:type="spellStart"/>
       <w:r>
         <w:rPr>
           <w:lang w:eastAsia="en-US"/>
         </w:rPr>
-        <w:t>Prana</w:t>
+        <w:t>Treude</w:t>
       </w:r>
       <w:proofErr w:type="spellEnd"/>
       <w:r>
         <w:rPr>
           <w:lang w:eastAsia="en-US"/>
         </w:rPr>
-        <w:t xml:space="preserve">, C. </w:t>
+        <w:t xml:space="preserve">, F. </w:t>
       </w:r>
       <w:proofErr w:type="spellStart"/>
       <w:r>
         <w:rPr>
           <w:lang w:eastAsia="en-US"/>
         </w:rPr>
-        <w:t>Treude</w:t>
+        <w:t>Thung</w:t>
       </w:r>
       <w:proofErr w:type="spellEnd"/>
       <w:r>
         <w:rPr>
           <w:lang w:eastAsia="en-US"/>
         </w:rPr>
-        <w:t xml:space="preserve">, F. </w:t>
-      </w:r>
-      <w:proofErr w:type="spellStart"/>
-      <w:r>
-        <w:rPr>
-          <w:lang w:eastAsia="en-US"/>
-        </w:rPr>
-        <w:t>Thung</w:t>
-      </w:r>
-      <w:proofErr w:type="spellEnd"/>
-      <w:r>
-        <w:rPr>
-          <w:lang w:eastAsia="en-US"/>
-        </w:rPr>
-        <w:t xml:space="preserve">, T. </w:t>
-      </w:r>
-      <w:proofErr w:type="spellStart"/>
-      <w:r>
-        <w:rPr>
-          <w:lang w:eastAsia="en-US"/>
-        </w:rPr>
-        <w:t>Atapattu</w:t>
-      </w:r>
-      <w:proofErr w:type="spellEnd"/>
-      <w:r>
-        <w:rPr>
-          <w:lang w:eastAsia="en-US"/>
-        </w:rPr>
-        <w:t xml:space="preserve">, and D. Lo, “Categorizing the Content of </w:t>
-      </w:r>
-      <w:proofErr w:type="spellStart"/>
-      <w:r>
-        <w:rPr>
-          <w:lang w:eastAsia="en-US"/>
-        </w:rPr>
-        <w:t>GitHub</w:t>
-      </w:r>
-      <w:proofErr w:type="spellEnd"/>
-      <w:r>
-        <w:rPr>
-          <w:lang w:eastAsia="en-US"/>
-        </w:rPr>
-        <w:t xml:space="preserve"> README Files - Empirical Software Engineering,” </w:t>
-      </w:r>
-      <w:proofErr w:type="spellStart"/>
-      <w:r>
-        <w:rPr>
-          <w:lang w:eastAsia="en-US"/>
-        </w:rPr>
-        <w:t>SpringerLink</w:t>
-      </w:r>
-      <w:proofErr w:type="spellEnd"/>
-      <w:r>
-        <w:rPr>
-          <w:lang w:eastAsia="en-US"/>
-        </w:rPr>
-        <w:t>, 12-Oct-2018. [Online]. Available: https://link.springer.com/article/10.1007/s10664-018-9660-3. [Accessed: 11-Dec-2021].</w:t>
+        <w:t>, T. Atapattu, and D. Lo, “Categorizing the Content of GitHub README Files - Empirical Software Engineering,” SpringerLink, 12-Oct-2018. [Online]. Available: https://link.springer.com/article/10.1007/s10664-018-9660-3. [Accessed: 11-Dec-2021].</w:t>
       </w:r>
     </w:p>
     <w:p>
@@ -4928,9 +4735,17 @@
       </w:pPr>
       <w:bookmarkStart w:id="2" w:name="sbmn"/>
       <w:bookmarkEnd w:id="2"/>
-      <w:r>
-        <w:br w:type="page"/>
-      </w:r>
+    </w:p>
+    <w:p>
+      <w:pPr>
+        <w:rPr>
+          <w:rFonts w:ascii="Linux Biolinum O" w:eastAsia="Times New Roman" w:hAnsi="Linux Biolinum O" w:cs="Linux Biolinum O"/>
+          <w:b/>
+          <w:caps/>
+          <w:sz w:val="18"/>
+          <w:szCs w:val="20"/>
+        </w:rPr>
+      </w:pPr>
     </w:p>
     <w:p>
       <w:pPr>
@@ -4943,23 +4758,48 @@
       </w:pPr>
       <w:r>
         <w:lastRenderedPageBreak/>
-        <w:t>Appendix</w:t>
+        <w:t>A</w:t>
+      </w:r>
+      <w:r>
+        <w:t>PPENDIX</w:t>
       </w:r>
     </w:p>
     <w:p>
       <w:pPr>
         <w:pStyle w:val="Para"/>
-        <w:ind w:firstLine="0"/>
-        <w:rPr>
-          <w:lang w:eastAsia="en-US"/>
-        </w:rPr>
-      </w:pPr>
-      <w:bookmarkStart w:id="3" w:name="_GoBack"/>
-      <w:bookmarkEnd w:id="3"/>
-    </w:p>
-    <w:p>
-      <w:pPr>
-        <w:pStyle w:val="AppendixH1"/>
+        <w:numPr>
+          <w:ilvl w:val="6"/>
+          <w:numId w:val="14"/>
+        </w:numPr>
+        <w:rPr>
+          <w:lang w:eastAsia="en-US"/>
+        </w:rPr>
+      </w:pPr>
+      <w:r>
+        <w:rPr>
+          <w:lang w:eastAsia="en-US"/>
+        </w:rPr>
+        <w:t>“</w:t>
+      </w:r>
+      <w:r>
+        <w:rPr>
+          <w:lang w:eastAsia="en-US"/>
+        </w:rPr>
+        <w:t>Appendix A Misclassifications_Explanations.xlsx</w:t>
+      </w:r>
+      <w:r>
+        <w:rPr>
+          <w:lang w:eastAsia="en-US"/>
+        </w:rPr>
+        <w:t>”</w:t>
+      </w:r>
+    </w:p>
+    <w:p>
+      <w:pPr>
+        <w:pStyle w:val="ParaContinue"/>
+        <w:rPr>
+          <w:lang w:eastAsia="en-US"/>
+        </w:rPr>
       </w:pPr>
     </w:p>
     <w:sectPr>
@@ -4976,7 +4816,7 @@
 </file>
 
 <file path=word/endnotes.xml><?xml version="1.0" encoding="utf-8"?>
-<w:endnotes xmlns:wpc="http://schemas.microsoft.com/office/word/2010/wordprocessingCanvas" xmlns:mc="http://schemas.openxmlformats.org/markup-compatibility/2006" xmlns:o="urn:schemas-microsoft-com:office:office" xmlns:r="http://schemas.openxmlformats.org/officeDocument/2006/relationships" xmlns:m="http://schemas.openxmlformats.org/officeDocument/2006/math" xmlns:v="urn:schemas-microsoft-com:vml" xmlns:wp14="http://schemas.microsoft.com/office/word/2010/wordprocessingDrawing" xmlns:wp="http://schemas.openxmlformats.org/drawingml/2006/wordprocessingDrawing" xmlns:w10="urn:schemas-microsoft-com:office:word" xmlns:w="http://schemas.openxmlformats.org/wordprocessingml/2006/main" xmlns:w14="http://schemas.microsoft.com/office/word/2010/wordml" xmlns:w15="http://schemas.microsoft.com/office/word/2012/wordml" xmlns:wpg="http://schemas.microsoft.com/office/word/2010/wordprocessingGroup" xmlns:wpi="http://schemas.microsoft.com/office/word/2010/wordprocessingInk" xmlns:wne="http://schemas.microsoft.com/office/word/2006/wordml" xmlns:wps="http://schemas.microsoft.com/office/word/2010/wordprocessingShape" mc:Ignorable="w14 w15 wp14">
+<w:endnotes xmlns:wpc="http://schemas.microsoft.com/office/word/2010/wordprocessingCanvas" xmlns:cx="http://schemas.microsoft.com/office/drawing/2014/chartex" xmlns:cx1="http://schemas.microsoft.com/office/drawing/2015/9/8/chartex" xmlns:cx2="http://schemas.microsoft.com/office/drawing/2015/10/21/chartex" xmlns:cx3="http://schemas.microsoft.com/office/drawing/2016/5/9/chartex" xmlns:cx4="http://schemas.microsoft.com/office/drawing/2016/5/10/chartex" xmlns:cx5="http://schemas.microsoft.com/office/drawing/2016/5/11/chartex" xmlns:cx6="http://schemas.microsoft.com/office/drawing/2016/5/12/chartex" xmlns:cx7="http://schemas.microsoft.com/office/drawing/2016/5/13/chartex" xmlns:cx8="http://schemas.microsoft.com/office/drawing/2016/5/14/chartex" xmlns:mc="http://schemas.openxmlformats.org/markup-compatibility/2006" xmlns:aink="http://schemas.microsoft.com/office/drawing/2016/ink" xmlns:am3d="http://schemas.microsoft.com/office/drawing/2017/model3d" xmlns:o="urn:schemas-microsoft-com:office:office" xmlns:r="http://schemas.openxmlformats.org/officeDocument/2006/relationships" xmlns:m="http://schemas.openxmlformats.org/officeDocument/2006/math" xmlns:v="urn:schemas-microsoft-com:vml" xmlns:wp14="http://schemas.microsoft.com/office/word/2010/wordprocessingDrawing" xmlns:wp="http://schemas.openxmlformats.org/drawingml/2006/wordprocessingDrawing" xmlns:w10="urn:schemas-microsoft-com:office:word" xmlns:w="http://schemas.openxmlformats.org/wordprocessingml/2006/main" xmlns:w14="http://schemas.microsoft.com/office/word/2010/wordml" xmlns:w15="http://schemas.microsoft.com/office/word/2012/wordml" xmlns:w16cex="http://schemas.microsoft.com/office/word/2018/wordml/cex" xmlns:w16cid="http://schemas.microsoft.com/office/word/2016/wordml/cid" xmlns:w16="http://schemas.microsoft.com/office/word/2018/wordml" xmlns:w16sdtdh="http://schemas.microsoft.com/office/word/2020/wordml/sdtdatahash" xmlns:w16se="http://schemas.microsoft.com/office/word/2015/wordml/symex" xmlns:wpg="http://schemas.microsoft.com/office/word/2010/wordprocessingGroup" xmlns:wpi="http://schemas.microsoft.com/office/word/2010/wordprocessingInk" xmlns:wne="http://schemas.microsoft.com/office/word/2006/wordml" xmlns:wps="http://schemas.microsoft.com/office/word/2010/wordprocessingShape" mc:Ignorable="w14 w15 w16se w16cid w16 w16cex w16sdtdh wp14">
   <w:endnote w:type="separator" w:id="-1">
     <w:p>
       <w:pPr>
@@ -5001,7 +4841,7 @@
 </file>
 
 <file path=word/footer1.xml><?xml version="1.0" encoding="utf-8"?>
-<w:ftr xmlns:wpc="http://schemas.microsoft.com/office/word/2010/wordprocessingCanvas" xmlns:mc="http://schemas.openxmlformats.org/markup-compatibility/2006" xmlns:o="urn:schemas-microsoft-com:office:office" xmlns:r="http://schemas.openxmlformats.org/officeDocument/2006/relationships" xmlns:m="http://schemas.openxmlformats.org/officeDocument/2006/math" xmlns:v="urn:schemas-microsoft-com:vml" xmlns:wp14="http://schemas.microsoft.com/office/word/2010/wordprocessingDrawing" xmlns:wp="http://schemas.openxmlformats.org/drawingml/2006/wordprocessingDrawing" xmlns:w10="urn:schemas-microsoft-com:office:word" xmlns:w="http://schemas.openxmlformats.org/wordprocessingml/2006/main" xmlns:w14="http://schemas.microsoft.com/office/word/2010/wordml" xmlns:w15="http://schemas.microsoft.com/office/word/2012/wordml" xmlns:wpg="http://schemas.microsoft.com/office/word/2010/wordprocessingGroup" xmlns:wpi="http://schemas.microsoft.com/office/word/2010/wordprocessingInk" xmlns:wne="http://schemas.microsoft.com/office/word/2006/wordml" xmlns:wps="http://schemas.microsoft.com/office/word/2010/wordprocessingShape" mc:Ignorable="w14 w15 wp14">
+<w:ftr xmlns:wpc="http://schemas.microsoft.com/office/word/2010/wordprocessingCanvas" xmlns:cx="http://schemas.microsoft.com/office/drawing/2014/chartex" xmlns:cx1="http://schemas.microsoft.com/office/drawing/2015/9/8/chartex" xmlns:cx2="http://schemas.microsoft.com/office/drawing/2015/10/21/chartex" xmlns:cx3="http://schemas.microsoft.com/office/drawing/2016/5/9/chartex" xmlns:cx4="http://schemas.microsoft.com/office/drawing/2016/5/10/chartex" xmlns:cx5="http://schemas.microsoft.com/office/drawing/2016/5/11/chartex" xmlns:cx6="http://schemas.microsoft.com/office/drawing/2016/5/12/chartex" xmlns:cx7="http://schemas.microsoft.com/office/drawing/2016/5/13/chartex" xmlns:cx8="http://schemas.microsoft.com/office/drawing/2016/5/14/chartex" xmlns:mc="http://schemas.openxmlformats.org/markup-compatibility/2006" xmlns:aink="http://schemas.microsoft.com/office/drawing/2016/ink" xmlns:am3d="http://schemas.microsoft.com/office/drawing/2017/model3d" xmlns:o="urn:schemas-microsoft-com:office:office" xmlns:r="http://schemas.openxmlformats.org/officeDocument/2006/relationships" xmlns:m="http://schemas.openxmlformats.org/officeDocument/2006/math" xmlns:v="urn:schemas-microsoft-com:vml" xmlns:wp14="http://schemas.microsoft.com/office/word/2010/wordprocessingDrawing" xmlns:wp="http://schemas.openxmlformats.org/drawingml/2006/wordprocessingDrawing" xmlns:w10="urn:schemas-microsoft-com:office:word" xmlns:w="http://schemas.openxmlformats.org/wordprocessingml/2006/main" xmlns:w14="http://schemas.microsoft.com/office/word/2010/wordml" xmlns:w15="http://schemas.microsoft.com/office/word/2012/wordml" xmlns:w16cex="http://schemas.microsoft.com/office/word/2018/wordml/cex" xmlns:w16cid="http://schemas.microsoft.com/office/word/2016/wordml/cid" xmlns:w16="http://schemas.microsoft.com/office/word/2018/wordml" xmlns:w16sdtdh="http://schemas.microsoft.com/office/word/2020/wordml/sdtdatahash" xmlns:w16se="http://schemas.microsoft.com/office/word/2015/wordml/symex" xmlns:wpg="http://schemas.microsoft.com/office/word/2010/wordprocessingGroup" xmlns:wpi="http://schemas.microsoft.com/office/word/2010/wordprocessingInk" xmlns:wne="http://schemas.microsoft.com/office/word/2006/wordml" xmlns:wps="http://schemas.microsoft.com/office/word/2010/wordprocessingShape" mc:Ignorable="w14 w15 w16se w16cid w16 w16cex w16sdtdh wp14">
   <w:p>
     <w:pPr>
       <w:pStyle w:val="Footer"/>
@@ -5033,7 +4873,7 @@
 </file>
 
 <file path=word/footer2.xml><?xml version="1.0" encoding="utf-8"?>
-<w:ftr xmlns:wpc="http://schemas.microsoft.com/office/word/2010/wordprocessingCanvas" xmlns:mc="http://schemas.openxmlformats.org/markup-compatibility/2006" xmlns:o="urn:schemas-microsoft-com:office:office" xmlns:r="http://schemas.openxmlformats.org/officeDocument/2006/relationships" xmlns:m="http://schemas.openxmlformats.org/officeDocument/2006/math" xmlns:v="urn:schemas-microsoft-com:vml" xmlns:wp14="http://schemas.microsoft.com/office/word/2010/wordprocessingDrawing" xmlns:wp="http://schemas.openxmlformats.org/drawingml/2006/wordprocessingDrawing" xmlns:w10="urn:schemas-microsoft-com:office:word" xmlns:w="http://schemas.openxmlformats.org/wordprocessingml/2006/main" xmlns:w14="http://schemas.microsoft.com/office/word/2010/wordml" xmlns:w15="http://schemas.microsoft.com/office/word/2012/wordml" xmlns:wpg="http://schemas.microsoft.com/office/word/2010/wordprocessingGroup" xmlns:wpi="http://schemas.microsoft.com/office/word/2010/wordprocessingInk" xmlns:wne="http://schemas.microsoft.com/office/word/2006/wordml" xmlns:wps="http://schemas.microsoft.com/office/word/2010/wordprocessingShape" mc:Ignorable="w14 w15 wp14">
+<w:ftr xmlns:wpc="http://schemas.microsoft.com/office/word/2010/wordprocessingCanvas" xmlns:cx="http://schemas.microsoft.com/office/drawing/2014/chartex" xmlns:cx1="http://schemas.microsoft.com/office/drawing/2015/9/8/chartex" xmlns:cx2="http://schemas.microsoft.com/office/drawing/2015/10/21/chartex" xmlns:cx3="http://schemas.microsoft.com/office/drawing/2016/5/9/chartex" xmlns:cx4="http://schemas.microsoft.com/office/drawing/2016/5/10/chartex" xmlns:cx5="http://schemas.microsoft.com/office/drawing/2016/5/11/chartex" xmlns:cx6="http://schemas.microsoft.com/office/drawing/2016/5/12/chartex" xmlns:cx7="http://schemas.microsoft.com/office/drawing/2016/5/13/chartex" xmlns:cx8="http://schemas.microsoft.com/office/drawing/2016/5/14/chartex" xmlns:mc="http://schemas.openxmlformats.org/markup-compatibility/2006" xmlns:aink="http://schemas.microsoft.com/office/drawing/2016/ink" xmlns:am3d="http://schemas.microsoft.com/office/drawing/2017/model3d" xmlns:o="urn:schemas-microsoft-com:office:office" xmlns:r="http://schemas.openxmlformats.org/officeDocument/2006/relationships" xmlns:m="http://schemas.openxmlformats.org/officeDocument/2006/math" xmlns:v="urn:schemas-microsoft-com:vml" xmlns:wp14="http://schemas.microsoft.com/office/word/2010/wordprocessingDrawing" xmlns:wp="http://schemas.openxmlformats.org/drawingml/2006/wordprocessingDrawing" xmlns:w10="urn:schemas-microsoft-com:office:word" xmlns:w="http://schemas.openxmlformats.org/wordprocessingml/2006/main" xmlns:w14="http://schemas.microsoft.com/office/word/2010/wordml" xmlns:w15="http://schemas.microsoft.com/office/word/2012/wordml" xmlns:w16cex="http://schemas.microsoft.com/office/word/2018/wordml/cex" xmlns:w16cid="http://schemas.microsoft.com/office/word/2016/wordml/cid" xmlns:w16="http://schemas.microsoft.com/office/word/2018/wordml" xmlns:w16sdtdh="http://schemas.microsoft.com/office/word/2020/wordml/sdtdatahash" xmlns:w16se="http://schemas.microsoft.com/office/word/2015/wordml/symex" xmlns:wpg="http://schemas.microsoft.com/office/word/2010/wordprocessingGroup" xmlns:wpi="http://schemas.microsoft.com/office/word/2010/wordprocessingInk" xmlns:wne="http://schemas.microsoft.com/office/word/2006/wordml" xmlns:wps="http://schemas.microsoft.com/office/word/2010/wordprocessingShape" mc:Ignorable="w14 w15 w16se w16cid w16 w16cex w16sdtdh wp14">
   <w:p>
     <w:pPr>
       <w:pStyle w:val="Footer"/>
@@ -5123,7 +4963,7 @@
 </file>
 
 <file path=word/footnotes.xml><?xml version="1.0" encoding="utf-8"?>
-<w:footnotes xmlns:wpc="http://schemas.microsoft.com/office/word/2010/wordprocessingCanvas" xmlns:mc="http://schemas.openxmlformats.org/markup-compatibility/2006" xmlns:o="urn:schemas-microsoft-com:office:office" xmlns:r="http://schemas.openxmlformats.org/officeDocument/2006/relationships" xmlns:m="http://schemas.openxmlformats.org/officeDocument/2006/math" xmlns:v="urn:schemas-microsoft-com:vml" xmlns:wp14="http://schemas.microsoft.com/office/word/2010/wordprocessingDrawing" xmlns:wp="http://schemas.openxmlformats.org/drawingml/2006/wordprocessingDrawing" xmlns:w10="urn:schemas-microsoft-com:office:word" xmlns:w="http://schemas.openxmlformats.org/wordprocessingml/2006/main" xmlns:w14="http://schemas.microsoft.com/office/word/2010/wordml" xmlns:w15="http://schemas.microsoft.com/office/word/2012/wordml" xmlns:wpg="http://schemas.microsoft.com/office/word/2010/wordprocessingGroup" xmlns:wpi="http://schemas.microsoft.com/office/word/2010/wordprocessingInk" xmlns:wne="http://schemas.microsoft.com/office/word/2006/wordml" xmlns:wps="http://schemas.microsoft.com/office/word/2010/wordprocessingShape" mc:Ignorable="w14 w15 wp14">
+<w:footnotes xmlns:wpc="http://schemas.microsoft.com/office/word/2010/wordprocessingCanvas" xmlns:cx="http://schemas.microsoft.com/office/drawing/2014/chartex" xmlns:cx1="http://schemas.microsoft.com/office/drawing/2015/9/8/chartex" xmlns:cx2="http://schemas.microsoft.com/office/drawing/2015/10/21/chartex" xmlns:cx3="http://schemas.microsoft.com/office/drawing/2016/5/9/chartex" xmlns:cx4="http://schemas.microsoft.com/office/drawing/2016/5/10/chartex" xmlns:cx5="http://schemas.microsoft.com/office/drawing/2016/5/11/chartex" xmlns:cx6="http://schemas.microsoft.com/office/drawing/2016/5/12/chartex" xmlns:cx7="http://schemas.microsoft.com/office/drawing/2016/5/13/chartex" xmlns:cx8="http://schemas.microsoft.com/office/drawing/2016/5/14/chartex" xmlns:mc="http://schemas.openxmlformats.org/markup-compatibility/2006" xmlns:aink="http://schemas.microsoft.com/office/drawing/2016/ink" xmlns:am3d="http://schemas.microsoft.com/office/drawing/2017/model3d" xmlns:o="urn:schemas-microsoft-com:office:office" xmlns:r="http://schemas.openxmlformats.org/officeDocument/2006/relationships" xmlns:m="http://schemas.openxmlformats.org/officeDocument/2006/math" xmlns:v="urn:schemas-microsoft-com:vml" xmlns:wp14="http://schemas.microsoft.com/office/word/2010/wordprocessingDrawing" xmlns:wp="http://schemas.openxmlformats.org/drawingml/2006/wordprocessingDrawing" xmlns:w10="urn:schemas-microsoft-com:office:word" xmlns:w="http://schemas.openxmlformats.org/wordprocessingml/2006/main" xmlns:w14="http://schemas.microsoft.com/office/word/2010/wordml" xmlns:w15="http://schemas.microsoft.com/office/word/2012/wordml" xmlns:w16cex="http://schemas.microsoft.com/office/word/2018/wordml/cex" xmlns:w16cid="http://schemas.microsoft.com/office/word/2016/wordml/cid" xmlns:w16="http://schemas.microsoft.com/office/word/2018/wordml" xmlns:w16sdtdh="http://schemas.microsoft.com/office/word/2020/wordml/sdtdatahash" xmlns:w16se="http://schemas.microsoft.com/office/word/2015/wordml/symex" xmlns:wpg="http://schemas.microsoft.com/office/word/2010/wordprocessingGroup" xmlns:wpi="http://schemas.microsoft.com/office/word/2010/wordprocessingInk" xmlns:wne="http://schemas.microsoft.com/office/word/2006/wordml" xmlns:wps="http://schemas.microsoft.com/office/word/2010/wordprocessingShape" mc:Ignorable="w14 w15 w16se w16cid w16 w16cex w16sdtdh wp14">
   <w:footnote w:type="separator" w:id="-1">
     <w:p>
       <w:pPr>
@@ -5148,8 +4988,8 @@
 </file>
 
 <file path=word/numbering.xml><?xml version="1.0" encoding="utf-8"?>
-<w:numbering xmlns:wpc="http://schemas.microsoft.com/office/word/2010/wordprocessingCanvas" xmlns:mc="http://schemas.openxmlformats.org/markup-compatibility/2006" xmlns:o="urn:schemas-microsoft-com:office:office" xmlns:r="http://schemas.openxmlformats.org/officeDocument/2006/relationships" xmlns:m="http://schemas.openxmlformats.org/officeDocument/2006/math" xmlns:v="urn:schemas-microsoft-com:vml" xmlns:wp14="http://schemas.microsoft.com/office/word/2010/wordprocessingDrawing" xmlns:wp="http://schemas.openxmlformats.org/drawingml/2006/wordprocessingDrawing" xmlns:w10="urn:schemas-microsoft-com:office:word" xmlns:w="http://schemas.openxmlformats.org/wordprocessingml/2006/main" xmlns:w14="http://schemas.microsoft.com/office/word/2010/wordml" xmlns:w15="http://schemas.microsoft.com/office/word/2012/wordml" xmlns:wpg="http://schemas.microsoft.com/office/word/2010/wordprocessingGroup" xmlns:wpi="http://schemas.microsoft.com/office/word/2010/wordprocessingInk" xmlns:wne="http://schemas.microsoft.com/office/word/2006/wordml" xmlns:wps="http://schemas.microsoft.com/office/word/2010/wordprocessingShape" mc:Ignorable="w14 w15 wp14">
-  <w:abstractNum w:abstractNumId="0">
+<w:numbering xmlns:wpc="http://schemas.microsoft.com/office/word/2010/wordprocessingCanvas" xmlns:cx="http://schemas.microsoft.com/office/drawing/2014/chartex" xmlns:cx1="http://schemas.microsoft.com/office/drawing/2015/9/8/chartex" xmlns:cx2="http://schemas.microsoft.com/office/drawing/2015/10/21/chartex" xmlns:cx3="http://schemas.microsoft.com/office/drawing/2016/5/9/chartex" xmlns:cx4="http://schemas.microsoft.com/office/drawing/2016/5/10/chartex" xmlns:cx5="http://schemas.microsoft.com/office/drawing/2016/5/11/chartex" xmlns:cx6="http://schemas.microsoft.com/office/drawing/2016/5/12/chartex" xmlns:cx7="http://schemas.microsoft.com/office/drawing/2016/5/13/chartex" xmlns:cx8="http://schemas.microsoft.com/office/drawing/2016/5/14/chartex" xmlns:mc="http://schemas.openxmlformats.org/markup-compatibility/2006" xmlns:aink="http://schemas.microsoft.com/office/drawing/2016/ink" xmlns:am3d="http://schemas.microsoft.com/office/drawing/2017/model3d" xmlns:o="urn:schemas-microsoft-com:office:office" xmlns:r="http://schemas.openxmlformats.org/officeDocument/2006/relationships" xmlns:m="http://schemas.openxmlformats.org/officeDocument/2006/math" xmlns:v="urn:schemas-microsoft-com:vml" xmlns:wp14="http://schemas.microsoft.com/office/word/2010/wordprocessingDrawing" xmlns:wp="http://schemas.openxmlformats.org/drawingml/2006/wordprocessingDrawing" xmlns:w10="urn:schemas-microsoft-com:office:word" xmlns:w="http://schemas.openxmlformats.org/wordprocessingml/2006/main" xmlns:w14="http://schemas.microsoft.com/office/word/2010/wordml" xmlns:w15="http://schemas.microsoft.com/office/word/2012/wordml" xmlns:w16cex="http://schemas.microsoft.com/office/word/2018/wordml/cex" xmlns:w16cid="http://schemas.microsoft.com/office/word/2016/wordml/cid" xmlns:w16="http://schemas.microsoft.com/office/word/2018/wordml" xmlns:w16sdtdh="http://schemas.microsoft.com/office/word/2020/wordml/sdtdatahash" xmlns:w16se="http://schemas.microsoft.com/office/word/2015/wordml/symex" xmlns:wpg="http://schemas.microsoft.com/office/word/2010/wordprocessingGroup" xmlns:wpi="http://schemas.microsoft.com/office/word/2010/wordprocessingInk" xmlns:wne="http://schemas.microsoft.com/office/word/2006/wordml" xmlns:wps="http://schemas.microsoft.com/office/word/2010/wordprocessingShape" mc:Ignorable="w14 w15 w16se w16cid w16 w16cex w16sdtdh wp14">
+  <w:abstractNum w:abstractNumId="0" w15:restartNumberingAfterBreak="0">
     <w:nsid w:val="01082DED"/>
     <w:multiLevelType w:val="multilevel"/>
     <w:tmpl w:val="F40E53E4"/>
@@ -5262,13 +5102,13 @@
       </w:rPr>
     </w:lvl>
   </w:abstractNum>
-  <w:abstractNum w:abstractNumId="1">
+  <w:abstractNum w:abstractNumId="1" w15:restartNumberingAfterBreak="0">
     <w:nsid w:val="017F0B4D"/>
     <w:multiLevelType w:val="multilevel"/>
     <w:tmpl w:val="4D6825E8"/>
     <w:numStyleLink w:val="111111"/>
   </w:abstractNum>
-  <w:abstractNum w:abstractNumId="2">
+  <w:abstractNum w:abstractNumId="2" w15:restartNumberingAfterBreak="0">
     <w:nsid w:val="0715639D"/>
     <w:multiLevelType w:val="hybridMultilevel"/>
     <w:tmpl w:val="B3847A68"/>
@@ -5354,7 +5194,7 @@
       </w:pPr>
     </w:lvl>
   </w:abstractNum>
-  <w:abstractNum w:abstractNumId="3">
+  <w:abstractNum w:abstractNumId="3" w15:restartNumberingAfterBreak="0">
     <w:nsid w:val="2A263F6D"/>
     <w:multiLevelType w:val="singleLevel"/>
     <w:tmpl w:val="40090019"/>
@@ -5371,7 +5211,7 @@
       </w:rPr>
     </w:lvl>
   </w:abstractNum>
-  <w:abstractNum w:abstractNumId="4">
+  <w:abstractNum w:abstractNumId="4" w15:restartNumberingAfterBreak="0">
     <w:nsid w:val="36662F61"/>
     <w:multiLevelType w:val="singleLevel"/>
     <w:tmpl w:val="40090019"/>
@@ -5389,7 +5229,7 @@
       </w:rPr>
     </w:lvl>
   </w:abstractNum>
-  <w:abstractNum w:abstractNumId="5">
+  <w:abstractNum w:abstractNumId="5" w15:restartNumberingAfterBreak="0">
     <w:nsid w:val="36756063"/>
     <w:multiLevelType w:val="multilevel"/>
     <w:tmpl w:val="F75AE9DE"/>
@@ -5506,7 +5346,7 @@
       </w:rPr>
     </w:lvl>
   </w:abstractNum>
-  <w:abstractNum w:abstractNumId="6">
+  <w:abstractNum w:abstractNumId="6" w15:restartNumberingAfterBreak="0">
     <w:nsid w:val="38B71091"/>
     <w:multiLevelType w:val="hybridMultilevel"/>
     <w:tmpl w:val="9768F270"/>
@@ -5619,7 +5459,7 @@
       </w:rPr>
     </w:lvl>
   </w:abstractNum>
-  <w:abstractNum w:abstractNumId="7">
+  <w:abstractNum w:abstractNumId="7" w15:restartNumberingAfterBreak="0">
     <w:nsid w:val="41D53E22"/>
     <w:multiLevelType w:val="singleLevel"/>
     <w:tmpl w:val="40090019"/>
@@ -5636,7 +5476,7 @@
       </w:rPr>
     </w:lvl>
   </w:abstractNum>
-  <w:abstractNum w:abstractNumId="8">
+  <w:abstractNum w:abstractNumId="8" w15:restartNumberingAfterBreak="0">
     <w:nsid w:val="48274591"/>
     <w:multiLevelType w:val="singleLevel"/>
     <w:tmpl w:val="40090019"/>
@@ -5653,7 +5493,7 @@
       </w:rPr>
     </w:lvl>
   </w:abstractNum>
-  <w:abstractNum w:abstractNumId="9">
+  <w:abstractNum w:abstractNumId="9" w15:restartNumberingAfterBreak="0">
     <w:nsid w:val="4F4E3603"/>
     <w:multiLevelType w:val="hybridMultilevel"/>
     <w:tmpl w:val="B5609AD2"/>
@@ -5766,7 +5606,7 @@
       </w:rPr>
     </w:lvl>
   </w:abstractNum>
-  <w:abstractNum w:abstractNumId="10">
+  <w:abstractNum w:abstractNumId="10" w15:restartNumberingAfterBreak="0">
     <w:nsid w:val="63130CB7"/>
     <w:multiLevelType w:val="hybridMultilevel"/>
     <w:tmpl w:val="9E6067B6"/>
@@ -5855,7 +5695,7 @@
       </w:pPr>
     </w:lvl>
   </w:abstractNum>
-  <w:abstractNum w:abstractNumId="11">
+  <w:abstractNum w:abstractNumId="11" w15:restartNumberingAfterBreak="0">
     <w:nsid w:val="669665FE"/>
     <w:multiLevelType w:val="hybridMultilevel"/>
     <w:tmpl w:val="1A3A63A4"/>
@@ -5968,7 +5808,7 @@
       </w:rPr>
     </w:lvl>
   </w:abstractNum>
-  <w:abstractNum w:abstractNumId="12">
+  <w:abstractNum w:abstractNumId="12" w15:restartNumberingAfterBreak="0">
     <w:nsid w:val="6B514737"/>
     <w:multiLevelType w:val="singleLevel"/>
     <w:tmpl w:val="40090019"/>
@@ -5985,7 +5825,7 @@
       </w:rPr>
     </w:lvl>
   </w:abstractNum>
-  <w:abstractNum w:abstractNumId="13">
+  <w:abstractNum w:abstractNumId="13" w15:restartNumberingAfterBreak="0">
     <w:nsid w:val="6BA328B1"/>
     <w:multiLevelType w:val="hybridMultilevel"/>
     <w:tmpl w:val="A0DA76FE"/>
@@ -6098,7 +5938,7 @@
       </w:rPr>
     </w:lvl>
   </w:abstractNum>
-  <w:abstractNum w:abstractNumId="14">
+  <w:abstractNum w:abstractNumId="14" w15:restartNumberingAfterBreak="0">
     <w:nsid w:val="6C7A4A29"/>
     <w:multiLevelType w:val="multilevel"/>
     <w:tmpl w:val="4D6825E8"/>
@@ -6188,7 +6028,7 @@
       </w:pPr>
     </w:lvl>
   </w:abstractNum>
-  <w:abstractNum w:abstractNumId="15">
+  <w:abstractNum w:abstractNumId="15" w15:restartNumberingAfterBreak="0">
     <w:nsid w:val="6CC87F05"/>
     <w:multiLevelType w:val="hybridMultilevel"/>
     <w:tmpl w:val="4A10C85C"/>
@@ -6301,7 +6141,7 @@
       </w:rPr>
     </w:lvl>
   </w:abstractNum>
-  <w:abstractNum w:abstractNumId="16">
+  <w:abstractNum w:abstractNumId="16" w15:restartNumberingAfterBreak="0">
     <w:nsid w:val="6F752569"/>
     <w:multiLevelType w:val="hybridMultilevel"/>
     <w:tmpl w:val="821AB0EA"/>
@@ -6475,7 +6315,7 @@
 </file>
 
 <file path=word/styles.xml><?xml version="1.0" encoding="utf-8"?>
-<w:styles xmlns:mc="http://schemas.openxmlformats.org/markup-compatibility/2006" xmlns:r="http://schemas.openxmlformats.org/officeDocument/2006/relationships" xmlns:w="http://schemas.openxmlformats.org/wordprocessingml/2006/main" xmlns:w14="http://schemas.microsoft.com/office/word/2010/wordml" xmlns:w15="http://schemas.microsoft.com/office/word/2012/wordml" mc:Ignorable="w14 w15">
+<w:styles xmlns:mc="http://schemas.openxmlformats.org/markup-compatibility/2006" xmlns:r="http://schemas.openxmlformats.org/officeDocument/2006/relationships" xmlns:w="http://schemas.openxmlformats.org/wordprocessingml/2006/main" xmlns:w14="http://schemas.microsoft.com/office/word/2010/wordml" xmlns:w15="http://schemas.microsoft.com/office/word/2012/wordml" xmlns:w16cex="http://schemas.microsoft.com/office/word/2018/wordml/cex" xmlns:w16cid="http://schemas.microsoft.com/office/word/2016/wordml/cid" xmlns:w16="http://schemas.microsoft.com/office/word/2018/wordml" xmlns:w16sdtdh="http://schemas.microsoft.com/office/word/2020/wordml/sdtdatahash" xmlns:w16se="http://schemas.microsoft.com/office/word/2015/wordml/symex" mc:Ignorable="w14 w15 w16se w16cid w16 w16cex w16sdtdh">
   <w:docDefaults>
     <w:rPrDefault>
       <w:rPr>
@@ -6491,7 +6331,7 @@
       </w:pPr>
     </w:pPrDefault>
   </w:docDefaults>
-  <w:latentStyles w:defLockedState="0" w:defUIPriority="99" w:defSemiHidden="0" w:defUnhideWhenUsed="0" w:defQFormat="0" w:count="371">
+  <w:latentStyles w:defLockedState="0" w:defUIPriority="99" w:defSemiHidden="0" w:defUnhideWhenUsed="0" w:defQFormat="0" w:count="376">
     <w:lsdException w:name="Normal" w:uiPriority="0" w:qFormat="1"/>
     <w:lsdException w:name="heading 1" w:uiPriority="9" w:qFormat="1"/>
     <w:lsdException w:name="heading 2" w:semiHidden="1" w:uiPriority="9" w:unhideWhenUsed="1" w:qFormat="1"/>
@@ -6597,7 +6437,6 @@
     <w:lsdException w:name="HTML Sample" w:semiHidden="1" w:unhideWhenUsed="1"/>
     <w:lsdException w:name="HTML Typewriter" w:semiHidden="1" w:unhideWhenUsed="1"/>
     <w:lsdException w:name="HTML Variable" w:semiHidden="1" w:unhideWhenUsed="1"/>
-    <w:lsdException w:name="Normal Table" w:semiHidden="1" w:unhideWhenUsed="1"/>
     <w:lsdException w:name="annotation subject" w:semiHidden="1" w:unhideWhenUsed="1"/>
     <w:lsdException w:name="No List" w:semiHidden="1" w:unhideWhenUsed="1"/>
     <w:lsdException w:name="Outline List 1" w:semiHidden="1" w:unhideWhenUsed="1"/>
@@ -6640,11 +6479,8 @@
     <w:lsdException w:name="Table Contemporary" w:semiHidden="1" w:unhideWhenUsed="1"/>
     <w:lsdException w:name="Table Elegant" w:semiHidden="1" w:unhideWhenUsed="1"/>
     <w:lsdException w:name="Table Professional" w:semiHidden="1" w:unhideWhenUsed="1"/>
-    <w:lsdException w:name="Table Subtle 1" w:semiHidden="1" w:unhideWhenUsed="1"/>
     <w:lsdException w:name="Table Subtle 2" w:semiHidden="1" w:unhideWhenUsed="1"/>
     <w:lsdException w:name="Table Web 1" w:semiHidden="1" w:unhideWhenUsed="1"/>
-    <w:lsdException w:name="Table Web 2" w:semiHidden="1" w:unhideWhenUsed="1"/>
-    <w:lsdException w:name="Table Web 3" w:semiHidden="1" w:unhideWhenUsed="1"/>
     <w:lsdException w:name="Balloon Text" w:semiHidden="1" w:unhideWhenUsed="1"/>
     <w:lsdException w:name="Table Grid" w:uiPriority="59"/>
     <w:lsdException w:name="Table Theme" w:semiHidden="1" w:unhideWhenUsed="1"/>
@@ -6863,6 +6699,11 @@
     <w:lsdException w:name="List Table 5 Dark Accent 6" w:uiPriority="50"/>
     <w:lsdException w:name="List Table 6 Colorful Accent 6" w:uiPriority="51"/>
     <w:lsdException w:name="List Table 7 Colorful Accent 6" w:uiPriority="52"/>
+    <w:lsdException w:name="Mention" w:semiHidden="1" w:unhideWhenUsed="1"/>
+    <w:lsdException w:name="Smart Hyperlink" w:semiHidden="1" w:unhideWhenUsed="1"/>
+    <w:lsdException w:name="Hashtag" w:semiHidden="1" w:unhideWhenUsed="1"/>
+    <w:lsdException w:name="Unresolved Mention" w:semiHidden="1" w:unhideWhenUsed="1"/>
+    <w:lsdException w:name="Smart Link" w:semiHidden="1" w:unhideWhenUsed="1"/>
   </w:latentStyles>
   <w:style w:type="paragraph" w:default="1" w:styleId="Normal">
     <w:name w:val="Normal"/>
@@ -6938,6 +6779,7 @@
   <w:style w:type="character" w:default="1" w:styleId="DefaultParagraphFont">
     <w:name w:val="Default Paragraph Font"/>
     <w:uiPriority w:val="1"/>
+    <w:semiHidden/>
     <w:unhideWhenUsed/>
   </w:style>
   <w:style w:type="table" w:default="1" w:styleId="TableNormal">
@@ -7689,7 +7531,6 @@
       <w:szCs w:val="20"/>
     </w:rPr>
     <w:tblPr>
-      <w:tblInd w:w="0" w:type="dxa"/>
       <w:tblBorders>
         <w:top w:val="single" w:sz="4" w:space="0" w:color="auto"/>
         <w:left w:val="single" w:sz="4" w:space="0" w:color="auto"/>
@@ -7698,12 +7539,6 @@
         <w:insideH w:val="single" w:sz="4" w:space="0" w:color="auto"/>
         <w:insideV w:val="single" w:sz="4" w:space="0" w:color="auto"/>
       </w:tblBorders>
-      <w:tblCellMar>
-        <w:top w:w="0" w:type="dxa"/>
-        <w:left w:w="108" w:type="dxa"/>
-        <w:bottom w:w="0" w:type="dxa"/>
-        <w:right w:w="108" w:type="dxa"/>
-      </w:tblCellMar>
     </w:tblPr>
   </w:style>
   <w:style w:type="paragraph" w:customStyle="1" w:styleId="ACMRef">
@@ -8021,17 +7856,10 @@
     <w:tblPr>
       <w:tblStyleRowBandSize w:val="1"/>
       <w:tblStyleColBandSize w:val="1"/>
-      <w:tblInd w:w="0" w:type="dxa"/>
       <w:tblBorders>
         <w:top w:val="single" w:sz="4" w:space="0" w:color="7F7F7F" w:themeColor="text1" w:themeTint="80"/>
         <w:bottom w:val="single" w:sz="4" w:space="0" w:color="7F7F7F" w:themeColor="text1" w:themeTint="80"/>
       </w:tblBorders>
-      <w:tblCellMar>
-        <w:top w:w="0" w:type="dxa"/>
-        <w:left w:w="108" w:type="dxa"/>
-        <w:bottom w:w="0" w:type="dxa"/>
-        <w:right w:w="108" w:type="dxa"/>
-      </w:tblCellMar>
     </w:tblPr>
     <w:tblStylePr w:type="firstRow">
       <w:rPr>
@@ -8109,8 +7937,8 @@
       <w:u w:val="single"/>
     </w:rPr>
   </w:style>
-  <w:style w:type="character" w:customStyle="1" w:styleId="UnresolvedMention">
-    <w:name w:val="Unresolved Mention"/>
+  <w:style w:type="character" w:customStyle="1" w:styleId="UnresolvedMention2">
+    <w:name w:val="Unresolved Mention2"/>
     <w:basedOn w:val="DefaultParagraphFont"/>
     <w:uiPriority w:val="99"/>
     <w:semiHidden/>

</xml_diff>

<commit_message>
re-adding figure text in acm style
</commit_message>
<xml_diff>
--- a/presentations/Report.docx
+++ b/presentations/Report.docx
@@ -2176,6 +2176,14 @@
     <w:p>
       <w:pPr>
         <w:pStyle w:val="Para"/>
+        <w:rPr>
+          <w:lang w:eastAsia="en-US"/>
+        </w:rPr>
+      </w:pPr>
+    </w:p>
+    <w:p>
+      <w:pPr>
+        <w:pStyle w:val="Para"/>
         <w:ind w:firstLine="0"/>
         <w:rPr>
           <w:lang w:eastAsia="en-US"/>
@@ -2185,31 +2193,61 @@
         <w:rPr>
           <w:lang w:eastAsia="en-US"/>
         </w:rPr>
-        <w:t xml:space="preserve">The new data was collected by developing a “readmedownloader.py” which downloads README.md files from GitHub using GitHub API. The downloaded files were randomly chosen and were also unique. We ensured that the files that were downloaded belong </w:t>
-      </w:r>
-      <w:r>
-        <w:rPr>
-          <w:lang w:eastAsia="en-US"/>
-        </w:rPr>
-        <w:t>only to the software development repository and have size that is greater that 2KB.</w:t>
-      </w:r>
-      <w:r>
-        <w:rPr>
-          <w:lang w:eastAsia="en-US"/>
-        </w:rPr>
-        <w:t xml:space="preserve"> Manual filtering was done to remove non-English readme files.</w:t>
-      </w:r>
-      <w:r>
-        <w:rPr>
-          <w:lang w:eastAsia="en-US"/>
-        </w:rPr>
-        <w:t xml:space="preserve"> There is a limit to the number of readme files can be download from GitHub. The default maximum is 60 request per hour. In order the download more GitHub files for the project, we made use of Personal Access Token (PAT). This allowed us access to download up to 5000 request per hour.</w:t>
-      </w:r>
-      <w:r>
-        <w:rPr>
-          <w:lang w:eastAsia="en-US"/>
-        </w:rPr>
-        <w:t xml:space="preserve"> With this we were able to collect enough README files for the project.</w:t>
+        <w:t xml:space="preserve">The new data was collected by developing a </w:t>
+      </w:r>
+      <w:r>
+        <w:rPr>
+          <w:lang w:eastAsia="en-US"/>
+        </w:rPr>
+        <w:t>script</w:t>
+      </w:r>
+      <w:r>
+        <w:rPr>
+          <w:lang w:eastAsia="en-US"/>
+        </w:rPr>
+        <w:t xml:space="preserve"> which downloads README.md files from GitHub using GitHub API. </w:t>
+      </w:r>
+      <w:r>
+        <w:rPr>
+          <w:lang w:eastAsia="en-US"/>
+        </w:rPr>
+        <w:t>The databricks version of this script is linked in the summary</w:t>
+      </w:r>
+      <w:r>
+        <w:rPr>
+          <w:lang w:eastAsia="en-US"/>
+        </w:rPr>
+        <w:t xml:space="preserve"> section 1.4.1</w:t>
+      </w:r>
+      <w:r>
+        <w:rPr>
+          <w:lang w:eastAsia="en-US"/>
+        </w:rPr>
+        <w:t xml:space="preserve">. </w:t>
+      </w:r>
+      <w:r>
+        <w:rPr>
+          <w:lang w:eastAsia="en-US"/>
+        </w:rPr>
+        <w:t>The downloaded files were randomly chosen and unique. We ensured that the files that were downloaded belong only to the software development repository and have size that is greater tha</w:t>
+      </w:r>
+      <w:r>
+        <w:rPr>
+          <w:lang w:eastAsia="en-US"/>
+        </w:rPr>
+        <w:t>n</w:t>
+      </w:r>
+      <w:r>
+        <w:rPr>
+          <w:lang w:eastAsia="en-US"/>
+        </w:rPr>
+        <w:t xml:space="preserve"> </w:t>
+      </w:r>
+      <w:r>
+        <w:rPr>
+          <w:lang w:eastAsia="en-US"/>
+        </w:rPr>
+        <w:t>2KB. Manual filtering was done to remove non-English readme files. There is a limit to the number of readme files can be download from GitHub. The default maximum is 60 request per hour. In order the download more GitHub files for the project, we made use of Personal Access Token (PAT). This allowed us access to download up to 5000 request per hour. With this we were able to collect enough README files for the project.</w:t>
       </w:r>
     </w:p>
     <w:p>
@@ -2233,122 +2271,20 @@
         <w:rPr>
           <w:lang w:eastAsia="en-US"/>
         </w:rPr>
-        <w:t xml:space="preserve">Manual annotation was carried out on 1089 sections of the new dataset. We followed the same method used by the original authors to manually label each section of the </w:t>
-      </w:r>
-      <w:r>
-        <w:rPr>
-          <w:lang w:eastAsia="en-US"/>
-        </w:rPr>
-        <w:t>README</w:t>
-      </w:r>
-      <w:r>
-        <w:rPr>
-          <w:lang w:eastAsia="en-US"/>
-        </w:rPr>
-        <w:t xml:space="preserve"> file in </w:t>
-      </w:r>
-      <w:r>
-        <w:rPr>
-          <w:lang w:eastAsia="en-US"/>
-        </w:rPr>
-        <w:t xml:space="preserve">eight different categories. </w:t>
-      </w:r>
-      <w:r>
-        <w:rPr>
-          <w:lang w:eastAsia="en-US"/>
-        </w:rPr>
-        <w:t xml:space="preserve">Each person in the team manual </w:t>
-      </w:r>
-      <w:r>
-        <w:rPr>
-          <w:lang w:eastAsia="en-US"/>
-        </w:rPr>
-        <w:t xml:space="preserve">carried out the </w:t>
-      </w:r>
-      <w:r>
-        <w:rPr>
-          <w:lang w:eastAsia="en-US"/>
-        </w:rPr>
-        <w:t>labelling separately</w:t>
-      </w:r>
-      <w:r>
-        <w:rPr>
-          <w:lang w:eastAsia="en-US"/>
-        </w:rPr>
-        <w:t>. The result</w:t>
-      </w:r>
-      <w:r>
-        <w:rPr>
-          <w:lang w:eastAsia="en-US"/>
-        </w:rPr>
-        <w:t>s</w:t>
-      </w:r>
-      <w:r>
-        <w:rPr>
-          <w:lang w:eastAsia="en-US"/>
-        </w:rPr>
-        <w:t xml:space="preserve"> of the manual labelling were fed into IBM’s SPSS software </w:t>
-      </w:r>
-      <w:r>
-        <w:rPr>
-          <w:lang w:eastAsia="en-US"/>
-        </w:rPr>
-        <w:t>to</w:t>
-      </w:r>
-      <w:r>
-        <w:rPr>
-          <w:lang w:eastAsia="en-US"/>
-        </w:rPr>
-        <w:t xml:space="preserve"> compute </w:t>
-      </w:r>
-      <w:r>
-        <w:rPr>
-          <w:lang w:eastAsia="en-US"/>
-        </w:rPr>
-        <w:t>C</w:t>
-      </w:r>
-      <w:r>
-        <w:rPr>
-          <w:lang w:eastAsia="en-US"/>
-        </w:rPr>
-        <w:t>ohen Kappa inter-rater agreement metric. Th</w:t>
-      </w:r>
-      <w:r>
-        <w:rPr>
-          <w:lang w:eastAsia="en-US"/>
-        </w:rPr>
-        <w:t>e result of the computation returns an agreement of 0.941 as shown below.</w:t>
-      </w:r>
-      <w:r>
-        <w:rPr>
-          <w:lang w:eastAsia="en-US"/>
-        </w:rPr>
-        <w:t xml:space="preserve"> </w:t>
+        <w:t xml:space="preserve">Manual annotation was carried out on 1089 sections of the new dataset. We followed the same method used by the original authors to manually label each section of the README file in eight different categories. Each person in the team manual carried out the labelling separately. The results of the manual labelling were fed into IBM’s SPSS software to compute Cohen Kappa inter-rater agreement metric. The result of the computation returns an agreement of 0.941 as shown below. </w:t>
       </w:r>
       <w:r>
         <w:rPr>
           <w:lang w:eastAsia="en-US"/>
         </w:rPr>
         <w:lastRenderedPageBreak/>
-        <w:t xml:space="preserve">Though we had a very good metric in terms agreement, we still went ahead to carefully </w:t>
-      </w:r>
-      <w:r>
-        <w:rPr>
-          <w:lang w:eastAsia="en-US"/>
-        </w:rPr>
-        <w:t>analyzed</w:t>
-      </w:r>
-      <w:r>
-        <w:rPr>
-          <w:lang w:eastAsia="en-US"/>
-        </w:rPr>
-        <w:t xml:space="preserve"> the area of </w:t>
-      </w:r>
-      <w:r>
-        <w:rPr>
-          <w:lang w:eastAsia="en-US"/>
-        </w:rPr>
-        <w:t>disagreement and we were able to select the best categorization for each section where we disagreed based on majority opinion</w:t>
+        <w:t>Though we had a very good metric in terms agreement, we still went ahead to carefully analyzed the area of disagreement and we were able to select the best categorization for each section where we disagreed based on majority opinion</w:t>
+      </w:r>
+      <w:r>
+        <w:rPr>
+          <w:lang w:eastAsia="en-US"/>
+        </w:rPr>
+        <w:t>.</w:t>
       </w:r>
     </w:p>
     <w:p>
@@ -2359,14 +2295,24 @@
           <w:lang w:eastAsia="en-US"/>
         </w:rPr>
       </w:pPr>
-      <w:r>
-        <w:rPr>
+    </w:p>
+    <w:p>
+      <w:pPr>
+        <w:pStyle w:val="ParaContinue"/>
+        <w:ind w:firstLine="0"/>
+        <w:rPr>
+          <w:lang w:eastAsia="en-US"/>
+        </w:rPr>
+      </w:pPr>
+      <w:r>
+        <w:rPr>
+          <w:noProof/>
           <w:lang w:eastAsia="en-US"/>
         </w:rPr>
         <w:drawing>
-          <wp:inline distT="0" distB="0" distL="0" distR="0" wp14:anchorId="7581EF4B" wp14:editId="2F69963C">
-            <wp:extent cx="5608800" cy="1583398"/>
-            <wp:effectExtent l="0" t="0" r="0" b="0"/>
+          <wp:inline distT="0" distB="0" distL="0" distR="0" wp14:anchorId="6FF6AF61" wp14:editId="0D168A7F">
+            <wp:extent cx="4945380" cy="1395928"/>
+            <wp:effectExtent l="0" t="0" r="7620" b="0"/>
             <wp:docPr id="4" name="Picture 4" descr="Table&#10;&#10;Description automatically generated"/>
             <wp:cNvGraphicFramePr>
               <a:graphicFrameLocks xmlns:a="http://schemas.openxmlformats.org/drawingml/2006/main" noChangeAspect="1"/>
@@ -2387,7 +2333,7 @@
                   <pic:spPr>
                     <a:xfrm>
                       <a:off x="0" y="0"/>
-                      <a:ext cx="5610015" cy="1583741"/>
+                      <a:ext cx="4948941" cy="1396933"/>
                     </a:xfrm>
                     <a:prstGeom prst="rect">
                       <a:avLst/>
@@ -2402,11 +2348,53 @@
     </w:p>
     <w:p>
       <w:pPr>
+        <w:pStyle w:val="ParaContinue"/>
+        <w:rPr>
+          <w:lang w:eastAsia="en-US"/>
+        </w:rPr>
+      </w:pPr>
+      <w:r>
+        <w:rPr>
+          <w:lang w:eastAsia="en-US"/>
+        </w:rPr>
+        <w:t xml:space="preserve">Figure 1: </w:t>
+      </w:r>
+      <w:r>
+        <w:rPr>
+          <w:lang w:eastAsia="en-US"/>
+        </w:rPr>
+        <w:t>Summary of disagreement opinion</w:t>
+      </w:r>
+      <w:r>
+        <w:rPr>
+          <w:lang w:eastAsia="en-US"/>
+        </w:rPr>
+        <w:t xml:space="preserve"> statistics</w:t>
+      </w:r>
+    </w:p>
+    <w:p>
+      <w:pPr>
+        <w:pStyle w:val="ParaContinue"/>
+        <w:rPr>
+          <w:lang w:eastAsia="en-US"/>
+        </w:rPr>
+      </w:pPr>
+    </w:p>
+    <w:p>
+      <w:pPr>
         <w:pStyle w:val="Head2"/>
       </w:pPr>
       <w:r>
         <w:t>How does the newly added data compare with the original data?</w:t>
       </w:r>
+    </w:p>
+    <w:p>
+      <w:pPr>
+        <w:pStyle w:val="Para"/>
+        <w:rPr>
+          <w:lang w:eastAsia="en-US"/>
+        </w:rPr>
+      </w:pPr>
     </w:p>
     <w:p>
       <w:pPr>
@@ -2420,38 +2408,33 @@
         <w:rPr>
           <w:lang w:eastAsia="en-US"/>
         </w:rPr>
-        <w:t>The new set data followed the same pattern as the original data.</w:t>
-      </w:r>
-      <w:r>
-        <w:rPr>
-          <w:lang w:eastAsia="en-US"/>
-        </w:rPr>
-        <w:t xml:space="preserve"> The table below shows the distribution when the old data and the new data were compared.</w:t>
-      </w:r>
-    </w:p>
-    <w:p>
-      <w:pPr>
-        <w:pStyle w:val="ParaContinue"/>
-        <w:rPr>
-          <w:lang w:eastAsia="en-US"/>
-        </w:rPr>
-      </w:pPr>
-    </w:p>
-    <w:p>
-      <w:pPr>
-        <w:pStyle w:val="ParaContinue"/>
-        <w:rPr>
-          <w:lang w:eastAsia="en-US"/>
-        </w:rPr>
-      </w:pPr>
-      <w:r>
-        <w:rPr>
+        <w:t>The new set data followed the same pattern as the original data. The table below shows the distribution when the old data and the new data were compared.</w:t>
+      </w:r>
+    </w:p>
+    <w:p>
+      <w:pPr>
+        <w:pStyle w:val="ParaContinue"/>
+        <w:rPr>
+          <w:lang w:eastAsia="en-US"/>
+        </w:rPr>
+      </w:pPr>
+    </w:p>
+    <w:p>
+      <w:pPr>
+        <w:pStyle w:val="ParaContinue"/>
+        <w:rPr>
+          <w:lang w:eastAsia="en-US"/>
+        </w:rPr>
+      </w:pPr>
+      <w:r>
+        <w:rPr>
+          <w:noProof/>
           <w:lang w:eastAsia="en-US"/>
         </w:rPr>
         <w:drawing>
-          <wp:inline distT="0" distB="0" distL="0" distR="0" wp14:anchorId="3CD35F61" wp14:editId="34689233">
-            <wp:extent cx="4592235" cy="1612800"/>
-            <wp:effectExtent l="0" t="0" r="0" b="6985"/>
+          <wp:inline distT="0" distB="0" distL="0" distR="0" wp14:anchorId="6813725D" wp14:editId="6D73B7A0">
+            <wp:extent cx="4030980" cy="1415687"/>
+            <wp:effectExtent l="0" t="0" r="7620" b="0"/>
             <wp:docPr id="5" name="Picture 5" descr="Table&#10;&#10;Description automatically generated"/>
             <wp:cNvGraphicFramePr>
               <a:graphicFrameLocks xmlns:a="http://schemas.openxmlformats.org/drawingml/2006/main" noChangeAspect="1"/>
@@ -2472,7 +2455,7 @@
                   <pic:spPr>
                     <a:xfrm>
                       <a:off x="0" y="0"/>
-                      <a:ext cx="4616594" cy="1621355"/>
+                      <a:ext cx="4063814" cy="1427218"/>
                     </a:xfrm>
                     <a:prstGeom prst="rect">
                       <a:avLst/>
@@ -2492,6 +2475,32 @@
           <w:lang w:eastAsia="en-US"/>
         </w:rPr>
       </w:pPr>
+      <w:r>
+        <w:rPr>
+          <w:lang w:eastAsia="en-US"/>
+        </w:rPr>
+        <w:t>Table 1</w:t>
+      </w:r>
+      <w:r>
+        <w:rPr>
+          <w:lang w:eastAsia="en-US"/>
+        </w:rPr>
+        <w:t xml:space="preserve">: </w:t>
+      </w:r>
+      <w:r>
+        <w:rPr>
+          <w:lang w:eastAsia="en-US"/>
+        </w:rPr>
+        <w:t>Distribution of old data and new data</w:t>
+      </w:r>
+    </w:p>
+    <w:p>
+      <w:pPr>
+        <w:pStyle w:val="ParaContinue"/>
+        <w:rPr>
+          <w:lang w:eastAsia="en-US"/>
+        </w:rPr>
+      </w:pPr>
     </w:p>
     <w:p>
       <w:pPr>
@@ -2505,13 +2514,64 @@
         <w:rPr>
           <w:lang w:eastAsia="en-US"/>
         </w:rPr>
-        <w:t xml:space="preserve">We can clearly observe that sections on “How” </w:t>
-      </w:r>
-      <w:r>
-        <w:rPr>
-          <w:lang w:eastAsia="en-US"/>
-        </w:rPr>
-        <w:t>have</w:t>
+        <w:t>We can clearly observe that sections on “How” have the highest percentage in both set of that. This is not surprising as developers tends to spend more time on explaining how to; run, install, update, set up download and fix errors. This explains why we have around 50% counts for the “how” section in each set of data. In contrary, the sections that fall under “other” have the least count as indicated by the table. The reason for this is that a README file section will only be categorized as “other” if there are no matching keywords used in determining the other categories.</w:t>
+      </w:r>
+    </w:p>
+    <w:p>
+      <w:pPr>
+        <w:pStyle w:val="ParaContinue"/>
+        <w:ind w:firstLine="0"/>
+        <w:rPr>
+          <w:lang w:eastAsia="en-US"/>
+        </w:rPr>
+      </w:pPr>
+    </w:p>
+    <w:p>
+      <w:pPr>
+        <w:pStyle w:val="Head2"/>
+      </w:pPr>
+      <w:r>
+        <w:t>How was the data preprocessed?</w:t>
+      </w:r>
+    </w:p>
+    <w:p>
+      <w:pPr>
+        <w:pStyle w:val="Para"/>
+        <w:rPr>
+          <w:lang w:eastAsia="en-US"/>
+        </w:rPr>
+      </w:pPr>
+    </w:p>
+    <w:p>
+      <w:pPr>
+        <w:pStyle w:val="Para"/>
+        <w:rPr>
+          <w:lang w:eastAsia="en-US"/>
+        </w:rPr>
+      </w:pPr>
+      <w:r>
+        <w:rPr>
+          <w:lang w:eastAsia="en-US"/>
+        </w:rPr>
+        <w:t>There are two pre-</w:t>
+      </w:r>
+      <w:r>
+        <w:rPr>
+          <w:lang w:eastAsia="en-US"/>
+        </w:rPr>
+        <w:t>processing</w:t>
+      </w:r>
+      <w:r>
+        <w:rPr>
+          <w:lang w:eastAsia="en-US"/>
+        </w:rPr>
+        <w:t xml:space="preserve"> performed on the data. </w:t>
+      </w:r>
+      <w:r>
+        <w:rPr>
+          <w:lang w:eastAsia="en-US"/>
+        </w:rPr>
+        <w:t>The headings and contents of the readme sections are abstracted to their types.</w:t>
       </w:r>
       <w:r>
         <w:rPr>
@@ -2523,79 +2583,22 @@
         <w:rPr>
           <w:lang w:eastAsia="en-US"/>
         </w:rPr>
-        <w:t>the highest</w:t>
-      </w:r>
-      <w:r>
-        <w:rPr>
-          <w:lang w:eastAsia="en-US"/>
-        </w:rPr>
-        <w:t xml:space="preserve"> percentage in both set of that. This is not </w:t>
-      </w:r>
-      <w:r>
-        <w:rPr>
-          <w:lang w:eastAsia="en-US"/>
-        </w:rPr>
-        <w:t>surprising</w:t>
-      </w:r>
-      <w:r>
-        <w:rPr>
-          <w:lang w:eastAsia="en-US"/>
-        </w:rPr>
-        <w:t xml:space="preserve"> as developers tends to spend more time on explaining how to; run, install, </w:t>
-      </w:r>
-      <w:r>
-        <w:rPr>
-          <w:lang w:eastAsia="en-US"/>
-        </w:rPr>
-        <w:t>update,</w:t>
-      </w:r>
-      <w:r>
-        <w:rPr>
-          <w:lang w:eastAsia="en-US"/>
-        </w:rPr>
-        <w:t xml:space="preserve"> set up </w:t>
-      </w:r>
-      <w:r>
-        <w:rPr>
-          <w:lang w:eastAsia="en-US"/>
-        </w:rPr>
-        <w:t>download and fix errors. This explains why we have around 50% counts for the “how” section in each set of data.</w:t>
-      </w:r>
-      <w:r>
-        <w:rPr>
-          <w:lang w:eastAsia="en-US"/>
-        </w:rPr>
-        <w:t xml:space="preserve"> In contrary, the sections that fall under “other” have the least count as indicated by the table. The reason for this is that a README file section will only be categorized as “</w:t>
-      </w:r>
-      <w:r>
-        <w:rPr>
-          <w:lang w:eastAsia="en-US"/>
-        </w:rPr>
-        <w:t>other” if there are no matching keywords used in determining the other categories</w:t>
-      </w:r>
-      <w:r>
-        <w:rPr>
-          <w:lang w:eastAsia="en-US"/>
-        </w:rPr>
-        <w:t>.</w:t>
+        <w:t xml:space="preserve">Then this abstracted data </w:t>
+      </w:r>
+      <w:r>
+        <w:rPr>
+          <w:lang w:eastAsia="en-US"/>
+        </w:rPr>
+        <w:t>is tokenized and stop words are removed.</w:t>
       </w:r>
     </w:p>
     <w:p>
       <w:pPr>
         <w:pStyle w:val="Para"/>
-        <w:ind w:firstLine="0"/>
-        <w:rPr>
-          <w:lang w:eastAsia="en-US"/>
-        </w:rPr>
-      </w:pPr>
-    </w:p>
-    <w:p>
-      <w:pPr>
-        <w:pStyle w:val="Head2"/>
-      </w:pPr>
-      <w:r>
-        <w:t>How was the data preprocessed?</w:t>
-      </w:r>
+        <w:rPr>
+          <w:lang w:eastAsia="en-US"/>
+        </w:rPr>
+      </w:pPr>
     </w:p>
     <w:p>
       <w:pPr>
@@ -2604,37 +2607,12 @@
           <w:lang w:eastAsia="en-US"/>
         </w:rPr>
       </w:pPr>
-    </w:p>
-    <w:p>
-      <w:pPr>
-        <w:pStyle w:val="Para"/>
-        <w:rPr>
-          <w:lang w:eastAsia="en-US"/>
-        </w:rPr>
-      </w:pPr>
-      <w:r>
-        <w:rPr>
-          <w:lang w:eastAsia="en-US"/>
-        </w:rPr>
-        <w:t>There are two pre-</w:t>
-      </w:r>
-      <w:r>
-        <w:rPr>
-          <w:lang w:eastAsia="en-US"/>
-        </w:rPr>
-        <w:t>processing</w:t>
-      </w:r>
-      <w:r>
-        <w:rPr>
-          <w:lang w:eastAsia="en-US"/>
-        </w:rPr>
-        <w:t xml:space="preserve"> performed on the data. </w:t>
-      </w:r>
-      <w:r>
-        <w:rPr>
-          <w:lang w:eastAsia="en-US"/>
-        </w:rPr>
-        <w:t>The headings and contents of the readme sections are abstracted to their types.</w:t>
+      <w:r>
+        <w:rPr>
+          <w:lang w:eastAsia="en-US"/>
+        </w:rPr>
+        <w:lastRenderedPageBreak/>
+        <w:t>Content abstraction abstracts contents to their types.</w:t>
       </w:r>
       <w:r>
         <w:rPr>
@@ -2646,54 +2624,7 @@
         <w:rPr>
           <w:lang w:eastAsia="en-US"/>
         </w:rPr>
-        <w:t xml:space="preserve">Then this abstracted data </w:t>
-      </w:r>
-      <w:r>
-        <w:rPr>
-          <w:lang w:eastAsia="en-US"/>
-        </w:rPr>
-        <w:t>is tokenized and stop words are removed.</w:t>
-      </w:r>
-    </w:p>
-    <w:p>
-      <w:pPr>
-        <w:pStyle w:val="Para"/>
-        <w:rPr>
-          <w:lang w:eastAsia="en-US"/>
-        </w:rPr>
-      </w:pPr>
-    </w:p>
-    <w:p>
-      <w:pPr>
-        <w:pStyle w:val="Para"/>
-        <w:rPr>
-          <w:lang w:eastAsia="en-US"/>
-        </w:rPr>
-      </w:pPr>
-      <w:r>
-        <w:rPr>
-          <w:lang w:eastAsia="en-US"/>
-        </w:rPr>
-        <w:t>Content abstraction abstracts contents to their types.</w:t>
-      </w:r>
-      <w:r>
-        <w:rPr>
-          <w:lang w:eastAsia="en-US"/>
-        </w:rPr>
-        <w:t xml:space="preserve"> </w:t>
-      </w:r>
-      <w:r>
-        <w:rPr>
-          <w:lang w:eastAsia="en-US"/>
-        </w:rPr>
-        <w:t xml:space="preserve">We abstract the following types of section content: hyperlink, code block, image, and numbers. Each type is abstracted into a different string (@abstr_hyperlink, @abstr_code_section, </w:t>
-      </w:r>
-      <w:r>
-        <w:rPr>
-          <w:lang w:eastAsia="en-US"/>
-        </w:rPr>
-        <w:lastRenderedPageBreak/>
-        <w:t>@abstr_image and @abstr_number, respectively). Such abstraction is performed since for classification, we are more</w:t>
+        <w:t>We abstract the following types of section content: hyperlink, code block, image, and numbers. Each type is abstracted into a different string (@abstr_hyperlink, @abstr_code_section, @abstr_image and @abstr_number, respectively). Such abstraction is performed since for classification, we are more</w:t>
       </w:r>
       <w:r>
         <w:rPr>
@@ -2767,6 +2698,38 @@
     </w:p>
     <w:p>
       <w:pPr>
+        <w:pStyle w:val="ParaContinue"/>
+        <w:rPr>
+          <w:lang w:eastAsia="en-US"/>
+        </w:rPr>
+      </w:pPr>
+      <w:r>
+        <w:rPr>
+          <w:lang w:eastAsia="en-US"/>
+        </w:rPr>
+        <w:t xml:space="preserve">Figure </w:t>
+      </w:r>
+      <w:r>
+        <w:rPr>
+          <w:lang w:eastAsia="en-US"/>
+        </w:rPr>
+        <w:t>2</w:t>
+      </w:r>
+      <w:r>
+        <w:rPr>
+          <w:lang w:eastAsia="en-US"/>
+        </w:rPr>
+        <w:t xml:space="preserve">: </w:t>
+      </w:r>
+      <w:r>
+        <w:rPr>
+          <w:lang w:eastAsia="en-US"/>
+        </w:rPr>
+        <w:t>Summarizing the abstraction types</w:t>
+      </w:r>
+    </w:p>
+    <w:p>
+      <w:pPr>
         <w:pStyle w:val="Para"/>
         <w:rPr>
           <w:lang w:eastAsia="en-US"/>
@@ -2809,7 +2772,7 @@
         <w:t xml:space="preserve"> The output of the MultiLabelBinarizer looks like </w:t>
       </w:r>
       <w:r>
-        <w:t>image below</w:t>
+        <w:t>Figure 2.</w:t>
       </w:r>
     </w:p>
     <w:p>
@@ -2866,6 +2829,56 @@
     <w:p>
       <w:pPr>
         <w:pStyle w:val="ParaContinue"/>
+        <w:rPr>
+          <w:lang w:eastAsia="en-US"/>
+        </w:rPr>
+      </w:pPr>
+      <w:r>
+        <w:rPr>
+          <w:lang w:eastAsia="en-US"/>
+        </w:rPr>
+        <w:t xml:space="preserve">Figure </w:t>
+      </w:r>
+      <w:r>
+        <w:rPr>
+          <w:lang w:eastAsia="en-US"/>
+        </w:rPr>
+        <w:t>3</w:t>
+      </w:r>
+      <w:r>
+        <w:rPr>
+          <w:lang w:eastAsia="en-US"/>
+        </w:rPr>
+        <w:t xml:space="preserve">: </w:t>
+      </w:r>
+      <w:r>
+        <w:rPr>
+          <w:lang w:eastAsia="en-US"/>
+        </w:rPr>
+        <w:t>Sample o</w:t>
+      </w:r>
+      <w:r>
+        <w:rPr>
+          <w:lang w:eastAsia="en-US"/>
+        </w:rPr>
+        <w:t xml:space="preserve">utput of </w:t>
+      </w:r>
+      <w:r>
+        <w:rPr>
+          <w:lang w:eastAsia="en-US"/>
+        </w:rPr>
+        <w:t xml:space="preserve">a </w:t>
+      </w:r>
+      <w:r>
+        <w:rPr>
+          <w:lang w:eastAsia="en-US"/>
+        </w:rPr>
+        <w:t>MultiLabelBinarizer</w:t>
+      </w:r>
+    </w:p>
+    <w:p>
+      <w:pPr>
+        <w:pStyle w:val="ParaContinue"/>
       </w:pPr>
     </w:p>
     <w:p>
@@ -2899,6 +2912,10 @@
     <w:p>
       <w:pPr>
         <w:pStyle w:val="ParaContinue"/>
+        <w:rPr>
+          <w:sz w:val="20"/>
+          <w:szCs w:val="26"/>
+        </w:rPr>
       </w:pPr>
       <w:r>
         <w:rPr>
@@ -2910,7 +2927,10 @@
         <w:t>we count the number of times a word appears in each section. This is called the Term Frequency (TF) of a word in a section. If there are n words that appear in the set of sections used for training the classifier (after preprocessing), we would have n statistical features for each section. If a word does not appear in a section, then its TF is zero. We also compute the Inverse Document Frequency (IDF) of a word. IDF of a word is defined as the reciprocal of the number of sections in which the word appears. We use a multiplication of TF and IDF as an information retrieval feature for a particular word.</w:t>
       </w:r>
       <w:r>
-        <w:t xml:space="preserve"> A TF-IDF matrix from a sample README file is shown below</w:t>
+        <w:t xml:space="preserve"> A TF-IDF matrix from a sample README file is shown </w:t>
+      </w:r>
+      <w:r>
+        <w:t>in Figure 3.</w:t>
       </w:r>
     </w:p>
     <w:p>
@@ -2927,6 +2947,7 @@
           <w:noProof/>
           <w:lang w:val="en-CA"/>
         </w:rPr>
+        <w:lastRenderedPageBreak/>
         <w:drawing>
           <wp:inline distT="0" distB="0" distL="0" distR="0" wp14:anchorId="47EF63D6" wp14:editId="28E8C2B9">
             <wp:extent cx="5562600" cy="1065530"/>
@@ -2967,14 +2988,45 @@
     <w:p>
       <w:pPr>
         <w:pStyle w:val="ParaContinue"/>
-      </w:pPr>
-    </w:p>
-    <w:p>
-      <w:pPr>
-        <w:pStyle w:val="ParaContinue"/>
-      </w:pPr>
-      <w:r>
-        <w:lastRenderedPageBreak/>
+        <w:rPr>
+          <w:lang w:eastAsia="en-US"/>
+        </w:rPr>
+      </w:pPr>
+      <w:r>
+        <w:rPr>
+          <w:lang w:eastAsia="en-US"/>
+        </w:rPr>
+        <w:t xml:space="preserve">Figure </w:t>
+      </w:r>
+      <w:r>
+        <w:rPr>
+          <w:lang w:eastAsia="en-US"/>
+        </w:rPr>
+        <w:t>4</w:t>
+      </w:r>
+      <w:r>
+        <w:rPr>
+          <w:lang w:eastAsia="en-US"/>
+        </w:rPr>
+        <w:t xml:space="preserve">: </w:t>
+      </w:r>
+      <w:r>
+        <w:rPr>
+          <w:lang w:eastAsia="en-US"/>
+        </w:rPr>
+        <w:t>TF-IDF matrix of a sample readme file</w:t>
+      </w:r>
+    </w:p>
+    <w:p>
+      <w:pPr>
+        <w:pStyle w:val="ParaContinue"/>
+      </w:pPr>
+    </w:p>
+    <w:p>
+      <w:pPr>
+        <w:pStyle w:val="ParaContinue"/>
+      </w:pPr>
+      <w:r>
         <w:t xml:space="preserve">For heuristic features, we replicate the functions </w:t>
       </w:r>
       <w:r>
@@ -3057,6 +3109,35 @@
       <w:pPr>
         <w:pStyle w:val="ParaContinue"/>
       </w:pPr>
+      <w:r>
+        <w:rPr>
+          <w:lang w:eastAsia="en-US"/>
+        </w:rPr>
+        <w:t xml:space="preserve">Figure </w:t>
+      </w:r>
+      <w:r>
+        <w:rPr>
+          <w:lang w:eastAsia="en-US"/>
+        </w:rPr>
+        <w:t>5</w:t>
+      </w:r>
+      <w:r>
+        <w:rPr>
+          <w:lang w:eastAsia="en-US"/>
+        </w:rPr>
+        <w:t xml:space="preserve">: </w:t>
+      </w:r>
+      <w:r>
+        <w:rPr>
+          <w:lang w:eastAsia="en-US"/>
+        </w:rPr>
+        <w:t>Part of 55 heuristic features of a sample readme file</w:t>
+      </w:r>
+    </w:p>
+    <w:p>
+      <w:pPr>
+        <w:pStyle w:val="ParaContinue"/>
+      </w:pPr>
     </w:p>
     <w:p>
       <w:pPr>
@@ -3091,6 +3172,14 @@
         </w:rPr>
         <w:t>the following models:</w:t>
       </w:r>
+    </w:p>
+    <w:p>
+      <w:pPr>
+        <w:pStyle w:val="ParaContinue"/>
+        <w:rPr>
+          <w:lang w:eastAsia="en-US"/>
+        </w:rPr>
+      </w:pPr>
     </w:p>
     <w:p>
       <w:pPr>
@@ -3162,8 +3251,71 @@
         <w:rPr>
           <w:lang w:eastAsia="en-US"/>
         </w:rPr>
+        <w:lastRenderedPageBreak/>
+        <w:t>Table</w:t>
+      </w:r>
+      <w:r>
+        <w:rPr>
+          <w:lang w:eastAsia="en-US"/>
+        </w:rPr>
+        <w:t xml:space="preserve"> </w:t>
+      </w:r>
+      <w:r>
+        <w:rPr>
+          <w:lang w:eastAsia="en-US"/>
+        </w:rPr>
+        <w:t>2</w:t>
+      </w:r>
+      <w:r>
+        <w:rPr>
+          <w:lang w:eastAsia="en-US"/>
+        </w:rPr>
+        <w:t xml:space="preserve">: </w:t>
+      </w:r>
+      <w:r>
+        <w:rPr>
+          <w:lang w:eastAsia="en-US"/>
+        </w:rPr>
+        <w:t>Summarizing scores on all the models on original data</w:t>
+      </w:r>
+    </w:p>
+    <w:p>
+      <w:pPr>
+        <w:pStyle w:val="ParaContinue"/>
+        <w:rPr>
+          <w:lang w:eastAsia="en-US"/>
+        </w:rPr>
+      </w:pPr>
+    </w:p>
+    <w:p>
+      <w:pPr>
+        <w:pStyle w:val="ParaContinue"/>
+        <w:rPr>
+          <w:lang w:eastAsia="en-US"/>
+        </w:rPr>
+      </w:pPr>
+    </w:p>
+    <w:p>
+      <w:pPr>
+        <w:pStyle w:val="ParaContinue"/>
+        <w:rPr>
+          <w:lang w:eastAsia="en-US"/>
+        </w:rPr>
+      </w:pPr>
+      <w:r>
+        <w:rPr>
+          <w:lang w:eastAsia="en-US"/>
+        </w:rPr>
         <w:t xml:space="preserve">The first four models, namely RandomForestClassifier, LinearSVC, GaussianNB and LogisticRegression were used in the original paper. </w:t>
       </w:r>
+    </w:p>
+    <w:p>
+      <w:pPr>
+        <w:pStyle w:val="ParaContinue"/>
+        <w:rPr>
+          <w:lang w:eastAsia="en-US"/>
+        </w:rPr>
+      </w:pPr>
     </w:p>
     <w:p>
       <w:pPr>
@@ -3395,6 +3547,46 @@
         <w:rPr>
           <w:lang w:eastAsia="en-US"/>
         </w:rPr>
+        <w:t xml:space="preserve">Figure </w:t>
+      </w:r>
+      <w:r>
+        <w:rPr>
+          <w:lang w:eastAsia="en-US"/>
+        </w:rPr>
+        <w:t>6</w:t>
+      </w:r>
+      <w:r>
+        <w:rPr>
+          <w:lang w:eastAsia="en-US"/>
+        </w:rPr>
+        <w:t xml:space="preserve">: </w:t>
+      </w:r>
+      <w:r>
+        <w:rPr>
+          <w:lang w:eastAsia="en-US"/>
+        </w:rPr>
+        <w:t>Summarizing old and new scores of top three models</w:t>
+      </w:r>
+    </w:p>
+    <w:p>
+      <w:pPr>
+        <w:pStyle w:val="ParaContinue"/>
+        <w:rPr>
+          <w:lang w:eastAsia="en-US"/>
+        </w:rPr>
+      </w:pPr>
+    </w:p>
+    <w:p>
+      <w:pPr>
+        <w:pStyle w:val="ParaContinue"/>
+        <w:rPr>
+          <w:lang w:eastAsia="en-US"/>
+        </w:rPr>
+      </w:pPr>
+      <w:r>
+        <w:rPr>
+          <w:lang w:eastAsia="en-US"/>
+        </w:rPr>
         <w:t>As can be seen, the Precision, Recall and f1 scores drop slightly when additional data are added, but they do not affect the order of the performance ranking of these models.</w:t>
       </w:r>
     </w:p>
@@ -3417,7 +3609,14 @@
         <w:rPr>
           <w:lang w:eastAsia="en-US"/>
         </w:rPr>
-        <w:t>Attempts have been made to explore the hyperparameters for the project. We first explore the performance of the LinearSVC model based on the choice of hyper parameters. With LinearSVC, we explored the regularization parameter, or the C parameter of the model. We will explore the effects on the model when parameter C is set to 0.001, 1, 100 and 10000.</w:t>
+        <w:t xml:space="preserve">Attempts have been made to explore the hyperparameters for the project. We first explore the performance of the LinearSVC model based on the choice of hyper parameters. With LinearSVC, we explored the regularization parameter, </w:t>
+      </w:r>
+      <w:r>
+        <w:rPr>
+          <w:lang w:eastAsia="en-US"/>
+        </w:rPr>
+        <w:lastRenderedPageBreak/>
+        <w:t>or the C parameter of the model. We will explore the effects on the model when parameter C is set to 0.001, 1, 100 and 10000.</w:t>
       </w:r>
     </w:p>
     <w:p>
@@ -3518,6 +3717,46 @@
           <w:lang w:eastAsia="en-US"/>
         </w:rPr>
       </w:pPr>
+      <w:r>
+        <w:rPr>
+          <w:lang w:eastAsia="en-US"/>
+        </w:rPr>
+        <w:t xml:space="preserve">Figure </w:t>
+      </w:r>
+      <w:r>
+        <w:rPr>
+          <w:lang w:eastAsia="en-US"/>
+        </w:rPr>
+        <w:t>7</w:t>
+      </w:r>
+      <w:r>
+        <w:rPr>
+          <w:lang w:eastAsia="en-US"/>
+        </w:rPr>
+        <w:t xml:space="preserve">: </w:t>
+      </w:r>
+      <w:r>
+        <w:rPr>
+          <w:lang w:eastAsia="en-US"/>
+        </w:rPr>
+        <w:t>Screenshot of grid search function</w:t>
+      </w:r>
+    </w:p>
+    <w:p>
+      <w:pPr>
+        <w:pStyle w:val="ParaContinue"/>
+        <w:rPr>
+          <w:lang w:eastAsia="en-US"/>
+        </w:rPr>
+      </w:pPr>
+    </w:p>
+    <w:p>
+      <w:pPr>
+        <w:pStyle w:val="ParaContinue"/>
+        <w:rPr>
+          <w:lang w:eastAsia="en-US"/>
+        </w:rPr>
+      </w:pPr>
     </w:p>
     <w:p>
       <w:pPr>
@@ -3553,7 +3792,6 @@
           <w:noProof/>
           <w:lang w:val="en-CA"/>
         </w:rPr>
-        <w:lastRenderedPageBreak/>
         <w:drawing>
           <wp:inline distT="0" distB="0" distL="0" distR="0" wp14:anchorId="7545C55A" wp14:editId="3822DD21">
             <wp:extent cx="5944235" cy="1005840"/>
@@ -3608,6 +3846,38 @@
           <w:lang w:eastAsia="en-US"/>
         </w:rPr>
       </w:pPr>
+      <w:r>
+        <w:rPr>
+          <w:lang w:eastAsia="en-US"/>
+        </w:rPr>
+        <w:t xml:space="preserve">Figure </w:t>
+      </w:r>
+      <w:r>
+        <w:rPr>
+          <w:lang w:eastAsia="en-US"/>
+        </w:rPr>
+        <w:t>8</w:t>
+      </w:r>
+      <w:r>
+        <w:rPr>
+          <w:lang w:eastAsia="en-US"/>
+        </w:rPr>
+        <w:t xml:space="preserve">: </w:t>
+      </w:r>
+      <w:r>
+        <w:rPr>
+          <w:lang w:eastAsia="en-US"/>
+        </w:rPr>
+        <w:t>Screenshot of convergence warnings on LinearSVC</w:t>
+      </w:r>
+    </w:p>
+    <w:p>
+      <w:pPr>
+        <w:pStyle w:val="ParaContinue"/>
+        <w:rPr>
+          <w:lang w:eastAsia="en-US"/>
+        </w:rPr>
+      </w:pPr>
     </w:p>
     <w:p>
       <w:pPr>
@@ -3774,6 +4044,7 @@
         <w:pStyle w:val="Head1"/>
       </w:pPr>
       <w:r>
+        <w:lastRenderedPageBreak/>
         <w:t>DISCUSSIONS</w:t>
       </w:r>
     </w:p>
@@ -3885,14 +4156,41 @@
     </w:p>
     <w:p>
       <w:pPr>
+        <w:pStyle w:val="ParaContinue"/>
+        <w:rPr>
+          <w:lang w:eastAsia="en-US"/>
+        </w:rPr>
+      </w:pPr>
+    </w:p>
+    <w:p>
+      <w:pPr>
+        <w:pStyle w:val="ParaContinue"/>
+        <w:rPr>
+          <w:lang w:eastAsia="en-US"/>
+        </w:rPr>
+      </w:pPr>
+      <w:r>
+        <w:rPr>
+          <w:lang w:eastAsia="en-US"/>
+        </w:rPr>
+        <w:t>Another application of this model would be to find what sections are missing from the README file. This could help the author of the repository to include all relevant information and write better READMEs.</w:t>
+      </w:r>
+    </w:p>
+    <w:p>
+      <w:pPr>
+        <w:pStyle w:val="ParaContinue"/>
+        <w:rPr>
+          <w:lang w:eastAsia="en-US"/>
+        </w:rPr>
+      </w:pPr>
+    </w:p>
+    <w:p>
+      <w:pPr>
         <w:pStyle w:val="Head2"/>
       </w:pPr>
       <w:r>
         <w:t>Kayode’s discussion</w:t>
       </w:r>
-      <w:r>
-        <w:t xml:space="preserve"> usage of model to write a better READMEs.</w:t>
-      </w:r>
     </w:p>
     <w:p>
       <w:pPr>
@@ -3905,20 +4203,16 @@
         <w:rPr>
           <w:lang w:eastAsia="en-US"/>
         </w:rPr>
-        <w:t xml:space="preserve">One way I can imagine is using models </w:t>
-      </w:r>
-      <w:r>
-        <w:rPr>
-          <w:lang w:eastAsia="en-US"/>
-        </w:rPr>
-        <w:t>identify some ambiguous keywords in the README files sections. Once those ambiguities were identified and remove, it will be easy for the developers to pass across their messages in clear and concise manner</w:t>
-      </w:r>
-      <w:r>
-        <w:rPr>
-          <w:lang w:eastAsia="en-US"/>
-        </w:rPr>
-        <w:t>.</w:t>
-      </w:r>
+        <w:t>One way I can imagine is using models identify some ambiguous keywords in the README files sections. Once those ambiguities were identified and remove, it will be easy for the developers to pass across their messages in clear and concise manner.</w:t>
+      </w:r>
+    </w:p>
+    <w:p>
+      <w:pPr>
+        <w:pStyle w:val="ParaContinue"/>
+        <w:rPr>
+          <w:lang w:eastAsia="en-US"/>
+        </w:rPr>
+      </w:pPr>
     </w:p>
     <w:p>
       <w:pPr>
@@ -3931,18 +4225,12 @@
         <w:rPr>
           <w:lang w:eastAsia="en-US"/>
         </w:rPr>
-        <w:t xml:space="preserve">Also, it would be interesting to </w:t>
-      </w:r>
-      <w:r>
-        <w:rPr>
-          <w:lang w:eastAsia="en-US"/>
-        </w:rPr>
-        <w:t xml:space="preserve">develop a recommender model that will guide the developers on how to arrange the section so that they logically follow each other sequentially. This will enable the reader to quickly move to any relevant section of interest. </w:t>
-      </w:r>
-    </w:p>
-    <w:p>
-      <w:pPr>
-        <w:pStyle w:val="Para"/>
+        <w:t xml:space="preserve">Also, it would be interesting to develop a recommender model that will guide the developers on how to arrange the section so that they logically follow each other sequentially. This will enable the reader to quickly move to any relevant section of interest. </w:t>
+      </w:r>
+    </w:p>
+    <w:p>
+      <w:pPr>
+        <w:pStyle w:val="ParaContinue"/>
         <w:rPr>
           <w:lang w:eastAsia="en-US"/>
         </w:rPr>
@@ -3953,7 +4241,6 @@
         <w:pStyle w:val="Head2"/>
       </w:pPr>
       <w:r>
-        <w:lastRenderedPageBreak/>
         <w:t xml:space="preserve">Michael Lee’s </w:t>
       </w:r>
       <w:r>
@@ -4191,7 +4478,15 @@
           <w:b w:val="0"/>
           <w:bCs/>
         </w:rPr>
-        <w:t>that information regarding the ‘What’ and ‘How’ of a repository is common</w:t>
+        <w:t xml:space="preserve">that information regarding the ‘What’ and ‘How’ of a </w:t>
+      </w:r>
+      <w:r>
+        <w:rPr>
+          <w:b w:val="0"/>
+          <w:bCs/>
+        </w:rPr>
+        <w:lastRenderedPageBreak/>
+        <w:t>repository is common</w:t>
       </w:r>
       <w:r>
         <w:rPr>
@@ -4374,9 +4669,17 @@
       </w:pPr>
       <w:bookmarkStart w:id="2" w:name="sbmn"/>
       <w:bookmarkEnd w:id="2"/>
-      <w:r>
-        <w:br w:type="page"/>
-      </w:r>
+    </w:p>
+    <w:p>
+      <w:pPr>
+        <w:rPr>
+          <w:rFonts w:ascii="Linux Biolinum O" w:eastAsia="Times New Roman" w:hAnsi="Linux Biolinum O" w:cs="Linux Biolinum O"/>
+          <w:b/>
+          <w:caps/>
+          <w:sz w:val="18"/>
+          <w:szCs w:val="20"/>
+        </w:rPr>
+      </w:pPr>
     </w:p>
     <w:p>
       <w:pPr>
@@ -4388,22 +4691,48 @@
         <w:ind w:left="360" w:hanging="360"/>
       </w:pPr>
       <w:r>
-        <w:lastRenderedPageBreak/>
-        <w:t>Appendix</w:t>
+        <w:t>A</w:t>
+      </w:r>
+      <w:r>
+        <w:t>PPENDIX</w:t>
       </w:r>
     </w:p>
     <w:p>
       <w:pPr>
         <w:pStyle w:val="Para"/>
-        <w:ind w:firstLine="0"/>
-        <w:rPr>
-          <w:lang w:eastAsia="en-US"/>
-        </w:rPr>
-      </w:pPr>
-    </w:p>
-    <w:p>
-      <w:pPr>
-        <w:pStyle w:val="AppendixH1"/>
+        <w:numPr>
+          <w:ilvl w:val="4"/>
+          <w:numId w:val="14"/>
+        </w:numPr>
+        <w:rPr>
+          <w:lang w:eastAsia="en-US"/>
+        </w:rPr>
+      </w:pPr>
+      <w:r>
+        <w:rPr>
+          <w:lang w:eastAsia="en-US"/>
+        </w:rPr>
+        <w:t>“</w:t>
+      </w:r>
+      <w:r>
+        <w:rPr>
+          <w:lang w:eastAsia="en-US"/>
+        </w:rPr>
+        <w:t>Appendix A Misclassifications_Explanations.xlsx</w:t>
+      </w:r>
+      <w:r>
+        <w:rPr>
+          <w:lang w:eastAsia="en-US"/>
+        </w:rPr>
+        <w:t>”</w:t>
+      </w:r>
+    </w:p>
+    <w:p>
+      <w:pPr>
+        <w:pStyle w:val="ParaContinue"/>
+        <w:rPr>
+          <w:lang w:eastAsia="en-US"/>
+        </w:rPr>
       </w:pPr>
     </w:p>
     <w:sectPr>
@@ -6041,6 +6370,7 @@
     <w:lsdException w:name="HTML Sample" w:semiHidden="1" w:unhideWhenUsed="1"/>
     <w:lsdException w:name="HTML Typewriter" w:semiHidden="1" w:unhideWhenUsed="1"/>
     <w:lsdException w:name="HTML Variable" w:semiHidden="1" w:unhideWhenUsed="1"/>
+    <w:lsdException w:name="Normal Table" w:semiHidden="1" w:unhideWhenUsed="1"/>
     <w:lsdException w:name="annotation subject" w:semiHidden="1" w:unhideWhenUsed="1"/>
     <w:lsdException w:name="No List" w:semiHidden="1" w:unhideWhenUsed="1"/>
     <w:lsdException w:name="Outline List 1" w:semiHidden="1" w:unhideWhenUsed="1"/>
@@ -6083,8 +6413,11 @@
     <w:lsdException w:name="Table Contemporary" w:semiHidden="1" w:unhideWhenUsed="1"/>
     <w:lsdException w:name="Table Elegant" w:semiHidden="1" w:unhideWhenUsed="1"/>
     <w:lsdException w:name="Table Professional" w:semiHidden="1" w:unhideWhenUsed="1"/>
+    <w:lsdException w:name="Table Subtle 1" w:semiHidden="1" w:unhideWhenUsed="1"/>
     <w:lsdException w:name="Table Subtle 2" w:semiHidden="1" w:unhideWhenUsed="1"/>
     <w:lsdException w:name="Table Web 1" w:semiHidden="1" w:unhideWhenUsed="1"/>
+    <w:lsdException w:name="Table Web 2" w:semiHidden="1" w:unhideWhenUsed="1"/>
+    <w:lsdException w:name="Table Web 3" w:semiHidden="1" w:unhideWhenUsed="1"/>
     <w:lsdException w:name="Balloon Text" w:semiHidden="1" w:unhideWhenUsed="1"/>
     <w:lsdException w:name="Table Grid" w:uiPriority="59"/>
     <w:lsdException w:name="Table Theme" w:semiHidden="1" w:unhideWhenUsed="1"/>

</xml_diff>

<commit_message>
adding hyperparameter notebook link
</commit_message>
<xml_diff>
--- a/presentations/Report.docx
+++ b/presentations/Report.docx
@@ -1,6 +1,6 @@
 
 <file path=word/document.xml><?xml version="1.0" encoding="utf-8"?>
-<w:document xmlns:wpc="http://schemas.microsoft.com/office/word/2010/wordprocessingCanvas" xmlns:mc="http://schemas.openxmlformats.org/markup-compatibility/2006" xmlns:o="urn:schemas-microsoft-com:office:office" xmlns:r="http://schemas.openxmlformats.org/officeDocument/2006/relationships" xmlns:m="http://schemas.openxmlformats.org/officeDocument/2006/math" xmlns:v="urn:schemas-microsoft-com:vml" xmlns:wp14="http://schemas.microsoft.com/office/word/2010/wordprocessingDrawing" xmlns:wp="http://schemas.openxmlformats.org/drawingml/2006/wordprocessingDrawing" xmlns:w10="urn:schemas-microsoft-com:office:word" xmlns:w="http://schemas.openxmlformats.org/wordprocessingml/2006/main" xmlns:w14="http://schemas.microsoft.com/office/word/2010/wordml" xmlns:w15="http://schemas.microsoft.com/office/word/2012/wordml" xmlns:wpg="http://schemas.microsoft.com/office/word/2010/wordprocessingGroup" xmlns:wpi="http://schemas.microsoft.com/office/word/2010/wordprocessingInk" xmlns:wne="http://schemas.microsoft.com/office/word/2006/wordml" xmlns:wps="http://schemas.microsoft.com/office/word/2010/wordprocessingShape" mc:Ignorable="w14 w15 wp14">
+<w:document xmlns:wpc="http://schemas.microsoft.com/office/word/2010/wordprocessingCanvas" xmlns:cx="http://schemas.microsoft.com/office/drawing/2014/chartex" xmlns:cx1="http://schemas.microsoft.com/office/drawing/2015/9/8/chartex" xmlns:cx2="http://schemas.microsoft.com/office/drawing/2015/10/21/chartex" xmlns:cx3="http://schemas.microsoft.com/office/drawing/2016/5/9/chartex" xmlns:cx4="http://schemas.microsoft.com/office/drawing/2016/5/10/chartex" xmlns:cx5="http://schemas.microsoft.com/office/drawing/2016/5/11/chartex" xmlns:cx6="http://schemas.microsoft.com/office/drawing/2016/5/12/chartex" xmlns:cx7="http://schemas.microsoft.com/office/drawing/2016/5/13/chartex" xmlns:cx8="http://schemas.microsoft.com/office/drawing/2016/5/14/chartex" xmlns:mc="http://schemas.openxmlformats.org/markup-compatibility/2006" xmlns:aink="http://schemas.microsoft.com/office/drawing/2016/ink" xmlns:am3d="http://schemas.microsoft.com/office/drawing/2017/model3d" xmlns:o="urn:schemas-microsoft-com:office:office" xmlns:r="http://schemas.openxmlformats.org/officeDocument/2006/relationships" xmlns:m="http://schemas.openxmlformats.org/officeDocument/2006/math" xmlns:v="urn:schemas-microsoft-com:vml" xmlns:wp14="http://schemas.microsoft.com/office/word/2010/wordprocessingDrawing" xmlns:wp="http://schemas.openxmlformats.org/drawingml/2006/wordprocessingDrawing" xmlns:w10="urn:schemas-microsoft-com:office:word" xmlns:w="http://schemas.openxmlformats.org/wordprocessingml/2006/main" xmlns:w14="http://schemas.microsoft.com/office/word/2010/wordml" xmlns:w15="http://schemas.microsoft.com/office/word/2012/wordml" xmlns:w16cex="http://schemas.microsoft.com/office/word/2018/wordml/cex" xmlns:w16cid="http://schemas.microsoft.com/office/word/2016/wordml/cid" xmlns:w16="http://schemas.microsoft.com/office/word/2018/wordml" xmlns:w16sdtdh="http://schemas.microsoft.com/office/word/2020/wordml/sdtdatahash" xmlns:w16se="http://schemas.microsoft.com/office/word/2015/wordml/symex" xmlns:wpg="http://schemas.microsoft.com/office/word/2010/wordprocessingGroup" xmlns:wpi="http://schemas.microsoft.com/office/word/2010/wordprocessingInk" xmlns:wne="http://schemas.microsoft.com/office/word/2006/wordml" xmlns:wps="http://schemas.microsoft.com/office/word/2010/wordprocessingShape" mc:Ignorable="w14 w15 w16se w16cid w16 w16cex w16sdtdh wp14">
   <w:body>
     <w:p>
       <w:pPr>
@@ -1422,18 +1422,16 @@
         </w:rPr>
         <w:t>downloader</w:t>
       </w:r>
-      <w:r>
-        <w:rPr>
-          <w:lang w:eastAsia="en-US"/>
-        </w:rPr>
-        <w:t>:</w:t>
-      </w:r>
-      <w:r>
-        <w:rPr>
-          <w:lang w:eastAsia="en-US"/>
-        </w:rPr>
-        <w:t xml:space="preserve"> </w:t>
-      </w:r>
+    </w:p>
+    <w:p>
+      <w:pPr>
+        <w:pStyle w:val="Para"/>
+        <w:ind w:left="720" w:firstLine="0"/>
+        <w:jc w:val="left"/>
+        <w:rPr>
+          <w:lang w:eastAsia="en-US"/>
+        </w:rPr>
+      </w:pPr>
       <w:hyperlink r:id="rId7" w:history="1">
         <w:r>
           <w:rPr>
@@ -1447,6 +1445,15 @@
     <w:p>
       <w:pPr>
         <w:pStyle w:val="ParaContinue"/>
+        <w:ind w:left="720" w:firstLine="0"/>
+        <w:rPr>
+          <w:lang w:eastAsia="en-US"/>
+        </w:rPr>
+      </w:pPr>
+    </w:p>
+    <w:p>
+      <w:pPr>
+        <w:pStyle w:val="ParaContinue"/>
         <w:numPr>
           <w:ilvl w:val="0"/>
           <w:numId w:val="16"/>
@@ -1563,6 +1570,15 @@
     <w:p>
       <w:pPr>
         <w:pStyle w:val="ParaContinue"/>
+        <w:ind w:left="720" w:firstLine="0"/>
+        <w:rPr>
+          <w:lang w:eastAsia="en-US"/>
+        </w:rPr>
+      </w:pPr>
+    </w:p>
+    <w:p>
+      <w:pPr>
+        <w:pStyle w:val="ParaContinue"/>
         <w:numPr>
           <w:ilvl w:val="0"/>
           <w:numId w:val="16"/>
@@ -1689,6 +1705,15 @@
     <w:p>
       <w:pPr>
         <w:pStyle w:val="ParaContinue"/>
+        <w:ind w:left="720" w:firstLine="0"/>
+        <w:rPr>
+          <w:lang w:eastAsia="en-US"/>
+        </w:rPr>
+      </w:pPr>
+    </w:p>
+    <w:p>
+      <w:pPr>
+        <w:pStyle w:val="ParaContinue"/>
         <w:numPr>
           <w:ilvl w:val="0"/>
           <w:numId w:val="16"/>
@@ -1706,19 +1731,34 @@
     </w:p>
     <w:p>
       <w:pPr>
-        <w:pStyle w:val="CCSDescription"/>
-        <w:rPr>
-          <w:rStyle w:val="CCSHeadchar"/>
-          <w:szCs w:val="18"/>
-        </w:rPr>
-      </w:pPr>
-    </w:p>
-    <w:p>
-      <w:pPr>
-        <w:pStyle w:val="CCSDescription"/>
-        <w:rPr>
-          <w:rStyle w:val="CCSHeadchar"/>
-          <w:szCs w:val="18"/>
+        <w:pStyle w:val="ParaContinue"/>
+        <w:ind w:left="720" w:firstLine="0"/>
+        <w:rPr>
+          <w:lang w:eastAsia="en-US"/>
+        </w:rPr>
+      </w:pPr>
+      <w:r>
+        <w:rPr>
+          <w:lang w:eastAsia="en-US"/>
+        </w:rPr>
+        <w:t xml:space="preserve"> </w:t>
+      </w:r>
+      <w:hyperlink r:id="rId13" w:history="1">
+        <w:r>
+          <w:rPr>
+            <w:rStyle w:val="Hyperlink"/>
+            <w:lang w:eastAsia="en-US"/>
+          </w:rPr>
+          <w:t>https://databricks-prod-cloudfront.cloud.databricks.com/public/4027ec902e239c93eaaa8714f173bcfc/279226329024279/105533218668830/4593657877666368/latest.html</w:t>
+        </w:r>
+      </w:hyperlink>
+    </w:p>
+    <w:p>
+      <w:pPr>
+        <w:pStyle w:val="ParaContinue"/>
+        <w:ind w:left="720" w:firstLine="0"/>
+        <w:rPr>
+          <w:lang w:eastAsia="en-US"/>
         </w:rPr>
       </w:pPr>
     </w:p>
@@ -2301,7 +2341,7 @@
                     <pic:cNvPicPr/>
                   </pic:nvPicPr>
                   <pic:blipFill>
-                    <a:blip r:embed="rId13"/>
+                    <a:blip r:embed="rId14"/>
                     <a:stretch>
                       <a:fillRect/>
                     </a:stretch>
@@ -2423,7 +2463,7 @@
                     <pic:cNvPicPr/>
                   </pic:nvPicPr>
                   <pic:blipFill>
-                    <a:blip r:embed="rId14"/>
+                    <a:blip r:embed="rId15"/>
                     <a:stretch>
                       <a:fillRect/>
                     </a:stretch>
@@ -2507,6 +2547,7 @@
         <w:pStyle w:val="Head2"/>
       </w:pPr>
       <w:r>
+        <w:lastRenderedPageBreak/>
         <w:t>How was the data preprocessed?</w:t>
       </w:r>
     </w:p>
@@ -2587,7 +2628,6 @@
         <w:rPr>
           <w:lang w:eastAsia="en-US"/>
         </w:rPr>
-        <w:lastRenderedPageBreak/>
         <w:t>Content abstraction abstracts contents to their types.</w:t>
       </w:r>
       <w:r>
@@ -2651,7 +2691,7 @@
                     <pic:cNvPicPr/>
                   </pic:nvPicPr>
                   <pic:blipFill>
-                    <a:blip r:embed="rId15"/>
+                    <a:blip r:embed="rId16"/>
                     <a:stretch>
                       <a:fillRect/>
                     </a:stretch>
@@ -2781,7 +2821,7 @@
                     <pic:cNvPicPr/>
                   </pic:nvPicPr>
                   <pic:blipFill>
-                    <a:blip r:embed="rId16"/>
+                    <a:blip r:embed="rId17"/>
                     <a:stretch>
                       <a:fillRect/>
                     </a:stretch>
@@ -2923,7 +2963,6 @@
           <w:noProof/>
           <w:lang w:val="en-CA"/>
         </w:rPr>
-        <w:lastRenderedPageBreak/>
         <w:drawing>
           <wp:inline distT="0" distB="0" distL="0" distR="0" wp14:anchorId="47EF63D6" wp14:editId="28E8C2B9">
             <wp:extent cx="5562600" cy="1065530"/>
@@ -2940,7 +2979,7 @@
                     <pic:cNvPicPr/>
                   </pic:nvPicPr>
                   <pic:blipFill>
-                    <a:blip r:embed="rId17"/>
+                    <a:blip r:embed="rId18"/>
                     <a:stretch>
                       <a:fillRect/>
                     </a:stretch>
@@ -3060,7 +3099,7 @@
                     <pic:cNvPicPr/>
                   </pic:nvPicPr>
                   <pic:blipFill>
-                    <a:blip r:embed="rId18"/>
+                    <a:blip r:embed="rId19"/>
                     <a:stretch>
                       <a:fillRect/>
                     </a:stretch>
@@ -3169,6 +3208,7 @@
           <w:noProof/>
           <w:lang w:val="en-CA"/>
         </w:rPr>
+        <w:lastRenderedPageBreak/>
         <w:drawing>
           <wp:inline distT="0" distB="0" distL="0" distR="0" wp14:anchorId="1FD99D0A" wp14:editId="645B8C2F">
             <wp:extent cx="2149332" cy="1303020"/>
@@ -3187,7 +3227,7 @@
                     </pic:cNvPicPr>
                   </pic:nvPicPr>
                   <pic:blipFill>
-                    <a:blip r:embed="rId19">
+                    <a:blip r:embed="rId20">
                       <a:extLst>
                         <a:ext uri="{28A0092B-C50C-407E-A947-70E740481C1C}">
                           <a14:useLocalDpi xmlns:a14="http://schemas.microsoft.com/office/drawing/2010/main" val="0"/>
@@ -3227,7 +3267,6 @@
         <w:rPr>
           <w:lang w:eastAsia="en-US"/>
         </w:rPr>
-        <w:lastRenderedPageBreak/>
         <w:t>Table</w:t>
       </w:r>
       <w:r>
@@ -3483,7 +3522,7 @@
                     </pic:cNvPicPr>
                   </pic:nvPicPr>
                   <pic:blipFill>
-                    <a:blip r:embed="rId20" cstate="print">
+                    <a:blip r:embed="rId21" cstate="print">
                       <a:extLst>
                         <a:ext uri="{28A0092B-C50C-407E-A947-70E740481C1C}">
                           <a14:useLocalDpi xmlns:a14="http://schemas.microsoft.com/office/drawing/2010/main" val="0"/>
@@ -3585,14 +3624,7 @@
         <w:rPr>
           <w:lang w:eastAsia="en-US"/>
         </w:rPr>
-        <w:t xml:space="preserve">Attempts have been made to explore the hyperparameters for the project. We first explore the performance of the LinearSVC model based on the choice of hyper parameters. With LinearSVC, we explored the regularization parameter, </w:t>
-      </w:r>
-      <w:r>
-        <w:rPr>
-          <w:lang w:eastAsia="en-US"/>
-        </w:rPr>
-        <w:lastRenderedPageBreak/>
-        <w:t>or the C parameter of the model. We will explore the effects on the model when parameter C is set to 0.001, 1, 100 and 10000.</w:t>
+        <w:t>Attempts have been made to explore the hyperparameters for the project. We first explore the performance of the LinearSVC model based on the choice of hyper parameters. With LinearSVC, we explored the regularization parameter, or the C parameter of the model. We will explore the effects on the model when parameter C is set to 0.001, 1, 100 and 10000.</w:t>
       </w:r>
     </w:p>
     <w:p>
@@ -3620,13 +3652,13 @@
         <w:rPr>
           <w:lang w:eastAsia="en-US"/>
         </w:rPr>
-        <w:t xml:space="preserve"> perform_grid_search as found below</w:t>
-      </w:r>
-      <w:r>
-        <w:rPr>
-          <w:lang w:eastAsia="en-US"/>
-        </w:rPr>
-        <w:t>:</w:t>
+        <w:t xml:space="preserve"> perform_grid_search as </w:t>
+      </w:r>
+      <w:r>
+        <w:rPr>
+          <w:lang w:eastAsia="en-US"/>
+        </w:rPr>
+        <w:t>shown in Figure 7.</w:t>
       </w:r>
     </w:p>
     <w:p>
@@ -3665,7 +3697,7 @@
                     <pic:cNvPicPr/>
                   </pic:nvPicPr>
                   <pic:blipFill>
-                    <a:blip r:embed="rId21"/>
+                    <a:blip r:embed="rId22"/>
                     <a:stretch>
                       <a:fillRect/>
                     </a:stretch>
@@ -3766,13 +3798,13 @@
       <w:r>
         <w:rPr>
           <w:noProof/>
-          <w:lang w:val="en-CA"/>
+          <w:lang w:eastAsia="en-US"/>
         </w:rPr>
         <w:drawing>
-          <wp:inline distT="0" distB="0" distL="0" distR="0" wp14:anchorId="7545C55A" wp14:editId="3822DD21">
-            <wp:extent cx="5944235" cy="1005840"/>
-            <wp:effectExtent l="0" t="0" r="0" b="3810"/>
-            <wp:docPr id="9" name="Picture 9"/>
+          <wp:inline distT="0" distB="0" distL="0" distR="0" wp14:anchorId="404A5F5C" wp14:editId="3C710863">
+            <wp:extent cx="5433060" cy="1683256"/>
+            <wp:effectExtent l="0" t="0" r="0" b="0"/>
+            <wp:docPr id="6" name="Picture 6" descr="Text&#10;&#10;Description automatically generated"/>
             <wp:cNvGraphicFramePr>
               <a:graphicFrameLocks xmlns:a="http://schemas.openxmlformats.org/drawingml/2006/main" noChangeAspect="1"/>
             </wp:cNvGraphicFramePr>
@@ -3780,33 +3812,23 @@
               <a:graphicData uri="http://schemas.openxmlformats.org/drawingml/2006/picture">
                 <pic:pic xmlns:pic="http://schemas.openxmlformats.org/drawingml/2006/picture">
                   <pic:nvPicPr>
-                    <pic:cNvPr id="0" name="Picture 4"/>
-                    <pic:cNvPicPr>
-                      <a:picLocks noChangeAspect="1" noChangeArrowheads="1"/>
-                    </pic:cNvPicPr>
+                    <pic:cNvPr id="6" name="Picture 6" descr="Text&#10;&#10;Description automatically generated"/>
+                    <pic:cNvPicPr/>
                   </pic:nvPicPr>
                   <pic:blipFill>
-                    <a:blip r:embed="rId22">
-                      <a:extLst>
-                        <a:ext uri="{28A0092B-C50C-407E-A947-70E740481C1C}">
-                          <a14:useLocalDpi xmlns:a14="http://schemas.microsoft.com/office/drawing/2010/main" val="0"/>
-                        </a:ext>
-                      </a:extLst>
-                    </a:blip>
-                    <a:srcRect/>
+                    <a:blip r:embed="rId23"/>
                     <a:stretch>
                       <a:fillRect/>
                     </a:stretch>
                   </pic:blipFill>
-                  <pic:spPr bwMode="auto">
+                  <pic:spPr>
                     <a:xfrm>
                       <a:off x="0" y="0"/>
-                      <a:ext cx="5944235" cy="1005840"/>
+                      <a:ext cx="5439559" cy="1685270"/>
                     </a:xfrm>
                     <a:prstGeom prst="rect">
                       <a:avLst/>
                     </a:prstGeom>
-                    <a:noFill/>
                   </pic:spPr>
                 </pic:pic>
               </a:graphicData>
@@ -3866,7 +3888,19 @@
         <w:rPr>
           <w:lang w:eastAsia="en-US"/>
         </w:rPr>
-        <w:t>We have also explored GridSearch using the RandomFor</w:t>
+        <w:t xml:space="preserve">We have also explored GridSearch using the </w:t>
+      </w:r>
+      <w:r>
+        <w:rPr>
+          <w:lang w:eastAsia="en-US"/>
+        </w:rPr>
+        <w:t xml:space="preserve">Extra Trees, Ada Boost, and </w:t>
+      </w:r>
+      <w:r>
+        <w:rPr>
+          <w:lang w:eastAsia="en-US"/>
+        </w:rPr>
+        <w:t>RandomFor</w:t>
       </w:r>
       <w:r>
         <w:rPr>
@@ -3874,20 +3908,33 @@
         </w:rPr>
         <w:t>e</w:t>
       </w:r>
-      <w:bookmarkStart w:id="2" w:name="_GoBack"/>
-      <w:bookmarkEnd w:id="2"/>
-      <w:r>
-        <w:rPr>
-          <w:lang w:eastAsia="en-US"/>
-        </w:rPr>
-        <w:t>st and Adaboost and have also found that the default parameters were having the best results.</w:t>
-      </w:r>
+      <w:r>
+        <w:rPr>
+          <w:lang w:eastAsia="en-US"/>
+        </w:rPr>
+        <w:t>st and have also found that the default parameters were having the best results</w:t>
+      </w:r>
+      <w:r>
+        <w:rPr>
+          <w:lang w:eastAsia="en-US"/>
+        </w:rPr>
+        <w:t xml:space="preserve"> in most cases.</w:t>
+      </w:r>
+    </w:p>
+    <w:p>
+      <w:pPr>
+        <w:pStyle w:val="ParaContinue"/>
+        <w:rPr>
+          <w:lang w:eastAsia="en-US"/>
+        </w:rPr>
+      </w:pPr>
     </w:p>
     <w:p>
       <w:pPr>
         <w:pStyle w:val="Head2"/>
       </w:pPr>
       <w:r>
+        <w:lastRenderedPageBreak/>
         <w:t>How are the misclassifications of the best performing model distributed?</w:t>
       </w:r>
     </w:p>
@@ -4048,230 +4095,236 @@
         <w:pStyle w:val="Head1"/>
       </w:pPr>
       <w:r>
+        <w:t>DISCUSSIONS</w:t>
+      </w:r>
+    </w:p>
+    <w:p>
+      <w:pPr>
+        <w:pStyle w:val="Head2"/>
+      </w:pPr>
+      <w:r>
+        <w:t>Bhavyai’s discuss</w:t>
+      </w:r>
+      <w:r>
+        <w:t>ion on</w:t>
+      </w:r>
+      <w:r>
+        <w:t xml:space="preserve"> the usage of models to write better README’s</w:t>
+      </w:r>
+    </w:p>
+    <w:p>
+      <w:pPr>
+        <w:pStyle w:val="Para"/>
+        <w:rPr>
+          <w:lang w:eastAsia="en-US"/>
+        </w:rPr>
+      </w:pPr>
+      <w:r>
+        <w:rPr>
+          <w:lang w:eastAsia="en-US"/>
+        </w:rPr>
+        <w:t xml:space="preserve">A real-life application of this model </w:t>
+      </w:r>
+      <w:r>
+        <w:rPr>
+          <w:lang w:eastAsia="en-US"/>
+        </w:rPr>
+        <w:t xml:space="preserve">would be to generate badges based on the ML model output for each section. </w:t>
+      </w:r>
+      <w:r>
+        <w:rPr>
+          <w:lang w:eastAsia="en-US"/>
+        </w:rPr>
+        <w:t xml:space="preserve">The generated badges can then </w:t>
+      </w:r>
+      <w:r>
+        <w:rPr>
+          <w:lang w:eastAsia="en-US"/>
+        </w:rPr>
+        <w:t>be appended</w:t>
+      </w:r>
+      <w:r>
+        <w:rPr>
+          <w:lang w:eastAsia="en-US"/>
+        </w:rPr>
+        <w:t xml:space="preserve"> to every section heading. </w:t>
+      </w:r>
+      <w:r>
+        <w:rPr>
+          <w:lang w:eastAsia="en-US"/>
+        </w:rPr>
+        <w:t xml:space="preserve">These badges help in increasing the readability of the readme file because they provide </w:t>
+      </w:r>
+      <w:r>
+        <w:rPr>
+          <w:lang w:eastAsia="en-US"/>
+        </w:rPr>
+        <w:t>information at a glance about</w:t>
+      </w:r>
+      <w:r>
+        <w:rPr>
+          <w:lang w:eastAsia="en-US"/>
+        </w:rPr>
+        <w:t xml:space="preserve"> what</w:t>
+      </w:r>
+      <w:r>
+        <w:rPr>
+          <w:lang w:eastAsia="en-US"/>
+        </w:rPr>
+        <w:t xml:space="preserve"> each section talks about in the README file.</w:t>
+      </w:r>
+      <w:r>
+        <w:rPr>
+          <w:lang w:eastAsia="en-US"/>
+        </w:rPr>
+        <w:t xml:space="preserve"> They can </w:t>
+      </w:r>
+      <w:r>
+        <w:rPr>
+          <w:lang w:eastAsia="en-US"/>
+        </w:rPr>
+        <w:t xml:space="preserve">also </w:t>
+      </w:r>
+      <w:r>
+        <w:rPr>
+          <w:lang w:eastAsia="en-US"/>
+        </w:rPr>
+        <w:t xml:space="preserve">help visitors or other software developers in getting </w:t>
+      </w:r>
+      <w:r>
+        <w:rPr>
+          <w:lang w:eastAsia="en-US"/>
+        </w:rPr>
+        <w:t>to familiarize</w:t>
+      </w:r>
+      <w:r>
+        <w:rPr>
+          <w:lang w:eastAsia="en-US"/>
+        </w:rPr>
+        <w:t xml:space="preserve"> with the repository quickly and easily.</w:t>
+      </w:r>
+    </w:p>
+    <w:p>
+      <w:pPr>
+        <w:pStyle w:val="ParaContinue"/>
+        <w:rPr>
+          <w:lang w:eastAsia="en-US"/>
+        </w:rPr>
+      </w:pPr>
+    </w:p>
+    <w:p>
+      <w:pPr>
+        <w:pStyle w:val="ParaContinue"/>
+        <w:rPr>
+          <w:lang w:eastAsia="en-US"/>
+        </w:rPr>
+      </w:pPr>
+      <w:r>
+        <w:rPr>
+          <w:lang w:eastAsia="en-US"/>
+        </w:rPr>
+        <w:t>Another application of this model would be to find what sections are missing from the README file. This could help the author of the repository to include all relevant information and write better READMEs.</w:t>
+      </w:r>
+    </w:p>
+    <w:p>
+      <w:pPr>
+        <w:pStyle w:val="ParaContinue"/>
+        <w:rPr>
+          <w:lang w:eastAsia="en-US"/>
+        </w:rPr>
+      </w:pPr>
+    </w:p>
+    <w:p>
+      <w:pPr>
+        <w:pStyle w:val="Head2"/>
+      </w:pPr>
+      <w:r>
+        <w:t>Kayode’s discussion</w:t>
+      </w:r>
+    </w:p>
+    <w:p>
+      <w:pPr>
+        <w:pStyle w:val="Para"/>
+        <w:rPr>
+          <w:lang w:eastAsia="en-US"/>
+        </w:rPr>
+      </w:pPr>
+      <w:r>
+        <w:rPr>
+          <w:lang w:eastAsia="en-US"/>
+        </w:rPr>
+        <w:t>One way I can imagine is using models identify some ambiguous keywords in the README files sections. Once those ambiguities were identified and remove, it will be easy for the developers to pass across their messages in clear and concise manner.</w:t>
+      </w:r>
+    </w:p>
+    <w:p>
+      <w:pPr>
+        <w:pStyle w:val="ParaContinue"/>
+        <w:rPr>
+          <w:lang w:eastAsia="en-US"/>
+        </w:rPr>
+      </w:pPr>
+    </w:p>
+    <w:p>
+      <w:pPr>
+        <w:pStyle w:val="Para"/>
+        <w:rPr>
+          <w:lang w:eastAsia="en-US"/>
+        </w:rPr>
+      </w:pPr>
+      <w:r>
+        <w:rPr>
+          <w:lang w:eastAsia="en-US"/>
+        </w:rPr>
+        <w:t xml:space="preserve">Also, it would be interesting to develop a recommender model that will guide the developers on how to arrange the section so that they logically follow each other sequentially. This will enable the reader to quickly move to any relevant section of interest. </w:t>
+      </w:r>
+    </w:p>
+    <w:p>
+      <w:pPr>
+        <w:pStyle w:val="ParaContinue"/>
+        <w:rPr>
+          <w:lang w:eastAsia="en-US"/>
+        </w:rPr>
+      </w:pPr>
+    </w:p>
+    <w:p>
+      <w:pPr>
+        <w:pStyle w:val="Head2"/>
+      </w:pPr>
+      <w:r>
+        <w:t xml:space="preserve">Michael Lee’s </w:t>
+      </w:r>
+      <w:r>
+        <w:t>d</w:t>
+      </w:r>
+      <w:r>
+        <w:t>iscussion</w:t>
+      </w:r>
+      <w:r>
+        <w:t xml:space="preserve"> on</w:t>
+      </w:r>
+      <w:r>
+        <w:t xml:space="preserve"> the implications of the developed models</w:t>
+      </w:r>
+    </w:p>
+    <w:p>
+      <w:pPr>
+        <w:pStyle w:val="Para"/>
+        <w:rPr>
+          <w:lang w:eastAsia="en-US"/>
+        </w:rPr>
+      </w:pPr>
+      <w:r>
+        <w:rPr>
+          <w:lang w:eastAsia="en-US"/>
+        </w:rPr>
+        <w:t xml:space="preserve">One useful scenario that may be useful for real-life application of this model is that it can be used to gauge the effectiveness of the Readme files. For example, in the world of internet marketing, we gauge the effectiveness of copywriting by its ability to sale their products or what they call the conversion rate. Similarly, we can adopt this method by linking our model with statistics such as the number of stars in the repository or visitor stats to see what kind of </w:t>
+      </w:r>
+      <w:r>
+        <w:rPr>
+          <w:lang w:eastAsia="en-US"/>
+        </w:rPr>
         <w:lastRenderedPageBreak/>
-        <w:t>DISCUSSIONS</w:t>
-      </w:r>
-    </w:p>
-    <w:p>
-      <w:pPr>
-        <w:pStyle w:val="Head2"/>
-      </w:pPr>
-      <w:r>
-        <w:t>Bhavyai’s discuss</w:t>
-      </w:r>
-      <w:r>
-        <w:t>ion on</w:t>
-      </w:r>
-      <w:r>
-        <w:t xml:space="preserve"> the usage of models to write better README’s</w:t>
-      </w:r>
-    </w:p>
-    <w:p>
-      <w:pPr>
-        <w:pStyle w:val="Para"/>
-        <w:rPr>
-          <w:lang w:eastAsia="en-US"/>
-        </w:rPr>
-      </w:pPr>
-      <w:r>
-        <w:rPr>
-          <w:lang w:eastAsia="en-US"/>
-        </w:rPr>
-        <w:t xml:space="preserve">A real-life application of this model </w:t>
-      </w:r>
-      <w:r>
-        <w:rPr>
-          <w:lang w:eastAsia="en-US"/>
-        </w:rPr>
-        <w:t xml:space="preserve">would be to generate badges based on the ML model output for each section. </w:t>
-      </w:r>
-      <w:r>
-        <w:rPr>
-          <w:lang w:eastAsia="en-US"/>
-        </w:rPr>
-        <w:t xml:space="preserve">The generated badges can then </w:t>
-      </w:r>
-      <w:r>
-        <w:rPr>
-          <w:lang w:eastAsia="en-US"/>
-        </w:rPr>
-        <w:t>be appended</w:t>
-      </w:r>
-      <w:r>
-        <w:rPr>
-          <w:lang w:eastAsia="en-US"/>
-        </w:rPr>
-        <w:t xml:space="preserve"> to every section heading. </w:t>
-      </w:r>
-      <w:r>
-        <w:rPr>
-          <w:lang w:eastAsia="en-US"/>
-        </w:rPr>
-        <w:t xml:space="preserve">These badges help in increasing the readability of the readme file because they provide </w:t>
-      </w:r>
-      <w:r>
-        <w:rPr>
-          <w:lang w:eastAsia="en-US"/>
-        </w:rPr>
-        <w:t>information at a glance about</w:t>
-      </w:r>
-      <w:r>
-        <w:rPr>
-          <w:lang w:eastAsia="en-US"/>
-        </w:rPr>
-        <w:t xml:space="preserve"> what</w:t>
-      </w:r>
-      <w:r>
-        <w:rPr>
-          <w:lang w:eastAsia="en-US"/>
-        </w:rPr>
-        <w:t xml:space="preserve"> each section talks about in the README file.</w:t>
-      </w:r>
-      <w:r>
-        <w:rPr>
-          <w:lang w:eastAsia="en-US"/>
-        </w:rPr>
-        <w:t xml:space="preserve"> They can </w:t>
-      </w:r>
-      <w:r>
-        <w:rPr>
-          <w:lang w:eastAsia="en-US"/>
-        </w:rPr>
-        <w:t xml:space="preserve">also </w:t>
-      </w:r>
-      <w:r>
-        <w:rPr>
-          <w:lang w:eastAsia="en-US"/>
-        </w:rPr>
-        <w:t xml:space="preserve">help visitors or other software developers in getting </w:t>
-      </w:r>
-      <w:r>
-        <w:rPr>
-          <w:lang w:eastAsia="en-US"/>
-        </w:rPr>
-        <w:t>to familiarize</w:t>
-      </w:r>
-      <w:r>
-        <w:rPr>
-          <w:lang w:eastAsia="en-US"/>
-        </w:rPr>
-        <w:t xml:space="preserve"> with the repository quickly and easily.</w:t>
-      </w:r>
-    </w:p>
-    <w:p>
-      <w:pPr>
-        <w:pStyle w:val="ParaContinue"/>
-        <w:rPr>
-          <w:lang w:eastAsia="en-US"/>
-        </w:rPr>
-      </w:pPr>
-    </w:p>
-    <w:p>
-      <w:pPr>
-        <w:pStyle w:val="ParaContinue"/>
-        <w:rPr>
-          <w:lang w:eastAsia="en-US"/>
-        </w:rPr>
-      </w:pPr>
-      <w:r>
-        <w:rPr>
-          <w:lang w:eastAsia="en-US"/>
-        </w:rPr>
-        <w:t>Another application of this model would be to find what sections are missing from the README file. This could help the author of the repository to include all relevant information and write better READMEs.</w:t>
-      </w:r>
-    </w:p>
-    <w:p>
-      <w:pPr>
-        <w:pStyle w:val="ParaContinue"/>
-        <w:rPr>
-          <w:lang w:eastAsia="en-US"/>
-        </w:rPr>
-      </w:pPr>
-    </w:p>
-    <w:p>
-      <w:pPr>
-        <w:pStyle w:val="Head2"/>
-      </w:pPr>
-      <w:r>
-        <w:t>Kayode’s discussion</w:t>
-      </w:r>
-    </w:p>
-    <w:p>
-      <w:pPr>
-        <w:pStyle w:val="Para"/>
-        <w:rPr>
-          <w:lang w:eastAsia="en-US"/>
-        </w:rPr>
-      </w:pPr>
-      <w:r>
-        <w:rPr>
-          <w:lang w:eastAsia="en-US"/>
-        </w:rPr>
-        <w:t>One way I can imagine is using models identify some ambiguous keywords in the README files sections. Once those ambiguities were identified and remove, it will be easy for the developers to pass across their messages in clear and concise manner.</w:t>
-      </w:r>
-    </w:p>
-    <w:p>
-      <w:pPr>
-        <w:pStyle w:val="ParaContinue"/>
-        <w:rPr>
-          <w:lang w:eastAsia="en-US"/>
-        </w:rPr>
-      </w:pPr>
-    </w:p>
-    <w:p>
-      <w:pPr>
-        <w:pStyle w:val="Para"/>
-        <w:rPr>
-          <w:lang w:eastAsia="en-US"/>
-        </w:rPr>
-      </w:pPr>
-      <w:r>
-        <w:rPr>
-          <w:lang w:eastAsia="en-US"/>
-        </w:rPr>
-        <w:t xml:space="preserve">Also, it would be interesting to develop a recommender model that will guide the developers on how to arrange the section so that they logically follow each other sequentially. This will enable the reader to quickly move to any relevant section of interest. </w:t>
-      </w:r>
-    </w:p>
-    <w:p>
-      <w:pPr>
-        <w:pStyle w:val="ParaContinue"/>
-        <w:rPr>
-          <w:lang w:eastAsia="en-US"/>
-        </w:rPr>
-      </w:pPr>
-    </w:p>
-    <w:p>
-      <w:pPr>
-        <w:pStyle w:val="Head2"/>
-      </w:pPr>
-      <w:r>
-        <w:t xml:space="preserve">Michael Lee’s </w:t>
-      </w:r>
-      <w:r>
-        <w:t>d</w:t>
-      </w:r>
-      <w:r>
-        <w:t>iscussion</w:t>
-      </w:r>
-      <w:r>
-        <w:t xml:space="preserve"> on</w:t>
-      </w:r>
-      <w:r>
-        <w:t xml:space="preserve"> the implications of the developed models</w:t>
-      </w:r>
-    </w:p>
-    <w:p>
-      <w:pPr>
-        <w:pStyle w:val="Para"/>
-        <w:rPr>
-          <w:lang w:eastAsia="en-US"/>
-        </w:rPr>
-      </w:pPr>
-      <w:r>
-        <w:rPr>
-          <w:lang w:eastAsia="en-US"/>
-        </w:rPr>
-        <w:t>One useful scenario that may be useful for real-life application of this model is that it can be used to gauge the effectiveness of the Readme files. For example, in the world of internet marketing, we gauge the effectiveness of copywriting by its ability to sale their products or what they call the conversion rate. Similarly, we can adopt this method by linking our model with statistics such as the number of stars in the repository or visitor stats to see what kind of information, if included in their readmes, will increase people to visit, branch or star the repositories, therefore giving information to developers as to what information they should include in their readme files to maximize the effectiveness and increase popularity of their repository.</w:t>
+        <w:t>information, if included in their readmes, will increase people to visit, branch or star the repositories, therefore giving information to developers as to what information they should include in their readme files to maximize the effectiveness and increase popularity of their repository.</w:t>
       </w:r>
     </w:p>
     <w:p>
@@ -4482,15 +4535,7 @@
           <w:b w:val="0"/>
           <w:bCs/>
         </w:rPr>
-        <w:t xml:space="preserve">that information regarding the ‘What’ and ‘How’ of a </w:t>
-      </w:r>
-      <w:r>
-        <w:rPr>
-          <w:b w:val="0"/>
-          <w:bCs/>
-        </w:rPr>
-        <w:lastRenderedPageBreak/>
-        <w:t>repository is common</w:t>
+        <w:t>that information regarding the ‘What’ and ‘How’ of a repository is common</w:t>
       </w:r>
       <w:r>
         <w:rPr>
@@ -4671,8 +4716,8 @@
           <w:szCs w:val="20"/>
         </w:rPr>
       </w:pPr>
-      <w:bookmarkStart w:id="3" w:name="sbmn"/>
-      <w:bookmarkEnd w:id="3"/>
+      <w:bookmarkStart w:id="2" w:name="sbmn"/>
+      <w:bookmarkEnd w:id="2"/>
     </w:p>
     <w:p>
       <w:pPr>
@@ -4740,8 +4785,8 @@
       </w:pPr>
     </w:p>
     <w:sectPr>
-      <w:footerReference w:type="default" r:id="rId23"/>
-      <w:footerReference w:type="first" r:id="rId24"/>
+      <w:footerReference w:type="default" r:id="rId24"/>
+      <w:footerReference w:type="first" r:id="rId25"/>
       <w:pgSz w:w="12240" w:h="15840"/>
       <w:pgMar w:top="1760" w:right="2040" w:bottom="2840" w:left="1440" w:header="706" w:footer="706" w:gutter="0"/>
       <w:cols w:space="708"/>
@@ -4753,7 +4798,7 @@
 </file>
 
 <file path=word/endnotes.xml><?xml version="1.0" encoding="utf-8"?>
-<w:endnotes xmlns:wpc="http://schemas.microsoft.com/office/word/2010/wordprocessingCanvas" xmlns:mc="http://schemas.openxmlformats.org/markup-compatibility/2006" xmlns:o="urn:schemas-microsoft-com:office:office" xmlns:r="http://schemas.openxmlformats.org/officeDocument/2006/relationships" xmlns:m="http://schemas.openxmlformats.org/officeDocument/2006/math" xmlns:v="urn:schemas-microsoft-com:vml" xmlns:wp14="http://schemas.microsoft.com/office/word/2010/wordprocessingDrawing" xmlns:wp="http://schemas.openxmlformats.org/drawingml/2006/wordprocessingDrawing" xmlns:w10="urn:schemas-microsoft-com:office:word" xmlns:w="http://schemas.openxmlformats.org/wordprocessingml/2006/main" xmlns:w14="http://schemas.microsoft.com/office/word/2010/wordml" xmlns:w15="http://schemas.microsoft.com/office/word/2012/wordml" xmlns:wpg="http://schemas.microsoft.com/office/word/2010/wordprocessingGroup" xmlns:wpi="http://schemas.microsoft.com/office/word/2010/wordprocessingInk" xmlns:wne="http://schemas.microsoft.com/office/word/2006/wordml" xmlns:wps="http://schemas.microsoft.com/office/word/2010/wordprocessingShape" mc:Ignorable="w14 w15 wp14">
+<w:endnotes xmlns:wpc="http://schemas.microsoft.com/office/word/2010/wordprocessingCanvas" xmlns:cx="http://schemas.microsoft.com/office/drawing/2014/chartex" xmlns:cx1="http://schemas.microsoft.com/office/drawing/2015/9/8/chartex" xmlns:cx2="http://schemas.microsoft.com/office/drawing/2015/10/21/chartex" xmlns:cx3="http://schemas.microsoft.com/office/drawing/2016/5/9/chartex" xmlns:cx4="http://schemas.microsoft.com/office/drawing/2016/5/10/chartex" xmlns:cx5="http://schemas.microsoft.com/office/drawing/2016/5/11/chartex" xmlns:cx6="http://schemas.microsoft.com/office/drawing/2016/5/12/chartex" xmlns:cx7="http://schemas.microsoft.com/office/drawing/2016/5/13/chartex" xmlns:cx8="http://schemas.microsoft.com/office/drawing/2016/5/14/chartex" xmlns:mc="http://schemas.openxmlformats.org/markup-compatibility/2006" xmlns:aink="http://schemas.microsoft.com/office/drawing/2016/ink" xmlns:am3d="http://schemas.microsoft.com/office/drawing/2017/model3d" xmlns:o="urn:schemas-microsoft-com:office:office" xmlns:r="http://schemas.openxmlformats.org/officeDocument/2006/relationships" xmlns:m="http://schemas.openxmlformats.org/officeDocument/2006/math" xmlns:v="urn:schemas-microsoft-com:vml" xmlns:wp14="http://schemas.microsoft.com/office/word/2010/wordprocessingDrawing" xmlns:wp="http://schemas.openxmlformats.org/drawingml/2006/wordprocessingDrawing" xmlns:w10="urn:schemas-microsoft-com:office:word" xmlns:w="http://schemas.openxmlformats.org/wordprocessingml/2006/main" xmlns:w14="http://schemas.microsoft.com/office/word/2010/wordml" xmlns:w15="http://schemas.microsoft.com/office/word/2012/wordml" xmlns:w16cex="http://schemas.microsoft.com/office/word/2018/wordml/cex" xmlns:w16cid="http://schemas.microsoft.com/office/word/2016/wordml/cid" xmlns:w16="http://schemas.microsoft.com/office/word/2018/wordml" xmlns:w16sdtdh="http://schemas.microsoft.com/office/word/2020/wordml/sdtdatahash" xmlns:w16se="http://schemas.microsoft.com/office/word/2015/wordml/symex" xmlns:wpg="http://schemas.microsoft.com/office/word/2010/wordprocessingGroup" xmlns:wpi="http://schemas.microsoft.com/office/word/2010/wordprocessingInk" xmlns:wne="http://schemas.microsoft.com/office/word/2006/wordml" xmlns:wps="http://schemas.microsoft.com/office/word/2010/wordprocessingShape" mc:Ignorable="w14 w15 w16se w16cid w16 w16cex w16sdtdh wp14">
   <w:endnote w:type="separator" w:id="-1">
     <w:p>
       <w:pPr>
@@ -4778,7 +4823,7 @@
 </file>
 
 <file path=word/footer1.xml><?xml version="1.0" encoding="utf-8"?>
-<w:ftr xmlns:wpc="http://schemas.microsoft.com/office/word/2010/wordprocessingCanvas" xmlns:mc="http://schemas.openxmlformats.org/markup-compatibility/2006" xmlns:o="urn:schemas-microsoft-com:office:office" xmlns:r="http://schemas.openxmlformats.org/officeDocument/2006/relationships" xmlns:m="http://schemas.openxmlformats.org/officeDocument/2006/math" xmlns:v="urn:schemas-microsoft-com:vml" xmlns:wp14="http://schemas.microsoft.com/office/word/2010/wordprocessingDrawing" xmlns:wp="http://schemas.openxmlformats.org/drawingml/2006/wordprocessingDrawing" xmlns:w10="urn:schemas-microsoft-com:office:word" xmlns:w="http://schemas.openxmlformats.org/wordprocessingml/2006/main" xmlns:w14="http://schemas.microsoft.com/office/word/2010/wordml" xmlns:w15="http://schemas.microsoft.com/office/word/2012/wordml" xmlns:wpg="http://schemas.microsoft.com/office/word/2010/wordprocessingGroup" xmlns:wpi="http://schemas.microsoft.com/office/word/2010/wordprocessingInk" xmlns:wne="http://schemas.microsoft.com/office/word/2006/wordml" xmlns:wps="http://schemas.microsoft.com/office/word/2010/wordprocessingShape" mc:Ignorable="w14 w15 wp14">
+<w:ftr xmlns:wpc="http://schemas.microsoft.com/office/word/2010/wordprocessingCanvas" xmlns:cx="http://schemas.microsoft.com/office/drawing/2014/chartex" xmlns:cx1="http://schemas.microsoft.com/office/drawing/2015/9/8/chartex" xmlns:cx2="http://schemas.microsoft.com/office/drawing/2015/10/21/chartex" xmlns:cx3="http://schemas.microsoft.com/office/drawing/2016/5/9/chartex" xmlns:cx4="http://schemas.microsoft.com/office/drawing/2016/5/10/chartex" xmlns:cx5="http://schemas.microsoft.com/office/drawing/2016/5/11/chartex" xmlns:cx6="http://schemas.microsoft.com/office/drawing/2016/5/12/chartex" xmlns:cx7="http://schemas.microsoft.com/office/drawing/2016/5/13/chartex" xmlns:cx8="http://schemas.microsoft.com/office/drawing/2016/5/14/chartex" xmlns:mc="http://schemas.openxmlformats.org/markup-compatibility/2006" xmlns:aink="http://schemas.microsoft.com/office/drawing/2016/ink" xmlns:am3d="http://schemas.microsoft.com/office/drawing/2017/model3d" xmlns:o="urn:schemas-microsoft-com:office:office" xmlns:r="http://schemas.openxmlformats.org/officeDocument/2006/relationships" xmlns:m="http://schemas.openxmlformats.org/officeDocument/2006/math" xmlns:v="urn:schemas-microsoft-com:vml" xmlns:wp14="http://schemas.microsoft.com/office/word/2010/wordprocessingDrawing" xmlns:wp="http://schemas.openxmlformats.org/drawingml/2006/wordprocessingDrawing" xmlns:w10="urn:schemas-microsoft-com:office:word" xmlns:w="http://schemas.openxmlformats.org/wordprocessingml/2006/main" xmlns:w14="http://schemas.microsoft.com/office/word/2010/wordml" xmlns:w15="http://schemas.microsoft.com/office/word/2012/wordml" xmlns:w16cex="http://schemas.microsoft.com/office/word/2018/wordml/cex" xmlns:w16cid="http://schemas.microsoft.com/office/word/2016/wordml/cid" xmlns:w16="http://schemas.microsoft.com/office/word/2018/wordml" xmlns:w16sdtdh="http://schemas.microsoft.com/office/word/2020/wordml/sdtdatahash" xmlns:w16se="http://schemas.microsoft.com/office/word/2015/wordml/symex" xmlns:wpg="http://schemas.microsoft.com/office/word/2010/wordprocessingGroup" xmlns:wpi="http://schemas.microsoft.com/office/word/2010/wordprocessingInk" xmlns:wne="http://schemas.microsoft.com/office/word/2006/wordml" xmlns:wps="http://schemas.microsoft.com/office/word/2010/wordprocessingShape" mc:Ignorable="w14 w15 w16se w16cid w16 w16cex w16sdtdh wp14">
   <w:p>
     <w:pPr>
       <w:pStyle w:val="Footer"/>
@@ -4810,7 +4855,7 @@
 </file>
 
 <file path=word/footer2.xml><?xml version="1.0" encoding="utf-8"?>
-<w:ftr xmlns:wpc="http://schemas.microsoft.com/office/word/2010/wordprocessingCanvas" xmlns:mc="http://schemas.openxmlformats.org/markup-compatibility/2006" xmlns:o="urn:schemas-microsoft-com:office:office" xmlns:r="http://schemas.openxmlformats.org/officeDocument/2006/relationships" xmlns:m="http://schemas.openxmlformats.org/officeDocument/2006/math" xmlns:v="urn:schemas-microsoft-com:vml" xmlns:wp14="http://schemas.microsoft.com/office/word/2010/wordprocessingDrawing" xmlns:wp="http://schemas.openxmlformats.org/drawingml/2006/wordprocessingDrawing" xmlns:w10="urn:schemas-microsoft-com:office:word" xmlns:w="http://schemas.openxmlformats.org/wordprocessingml/2006/main" xmlns:w14="http://schemas.microsoft.com/office/word/2010/wordml" xmlns:w15="http://schemas.microsoft.com/office/word/2012/wordml" xmlns:wpg="http://schemas.microsoft.com/office/word/2010/wordprocessingGroup" xmlns:wpi="http://schemas.microsoft.com/office/word/2010/wordprocessingInk" xmlns:wne="http://schemas.microsoft.com/office/word/2006/wordml" xmlns:wps="http://schemas.microsoft.com/office/word/2010/wordprocessingShape" mc:Ignorable="w14 w15 wp14">
+<w:ftr xmlns:wpc="http://schemas.microsoft.com/office/word/2010/wordprocessingCanvas" xmlns:cx="http://schemas.microsoft.com/office/drawing/2014/chartex" xmlns:cx1="http://schemas.microsoft.com/office/drawing/2015/9/8/chartex" xmlns:cx2="http://schemas.microsoft.com/office/drawing/2015/10/21/chartex" xmlns:cx3="http://schemas.microsoft.com/office/drawing/2016/5/9/chartex" xmlns:cx4="http://schemas.microsoft.com/office/drawing/2016/5/10/chartex" xmlns:cx5="http://schemas.microsoft.com/office/drawing/2016/5/11/chartex" xmlns:cx6="http://schemas.microsoft.com/office/drawing/2016/5/12/chartex" xmlns:cx7="http://schemas.microsoft.com/office/drawing/2016/5/13/chartex" xmlns:cx8="http://schemas.microsoft.com/office/drawing/2016/5/14/chartex" xmlns:mc="http://schemas.openxmlformats.org/markup-compatibility/2006" xmlns:aink="http://schemas.microsoft.com/office/drawing/2016/ink" xmlns:am3d="http://schemas.microsoft.com/office/drawing/2017/model3d" xmlns:o="urn:schemas-microsoft-com:office:office" xmlns:r="http://schemas.openxmlformats.org/officeDocument/2006/relationships" xmlns:m="http://schemas.openxmlformats.org/officeDocument/2006/math" xmlns:v="urn:schemas-microsoft-com:vml" xmlns:wp14="http://schemas.microsoft.com/office/word/2010/wordprocessingDrawing" xmlns:wp="http://schemas.openxmlformats.org/drawingml/2006/wordprocessingDrawing" xmlns:w10="urn:schemas-microsoft-com:office:word" xmlns:w="http://schemas.openxmlformats.org/wordprocessingml/2006/main" xmlns:w14="http://schemas.microsoft.com/office/word/2010/wordml" xmlns:w15="http://schemas.microsoft.com/office/word/2012/wordml" xmlns:w16cex="http://schemas.microsoft.com/office/word/2018/wordml/cex" xmlns:w16cid="http://schemas.microsoft.com/office/word/2016/wordml/cid" xmlns:w16="http://schemas.microsoft.com/office/word/2018/wordml" xmlns:w16sdtdh="http://schemas.microsoft.com/office/word/2020/wordml/sdtdatahash" xmlns:w16se="http://schemas.microsoft.com/office/word/2015/wordml/symex" xmlns:wpg="http://schemas.microsoft.com/office/word/2010/wordprocessingGroup" xmlns:wpi="http://schemas.microsoft.com/office/word/2010/wordprocessingInk" xmlns:wne="http://schemas.microsoft.com/office/word/2006/wordml" xmlns:wps="http://schemas.microsoft.com/office/word/2010/wordprocessingShape" mc:Ignorable="w14 w15 w16se w16cid w16 w16cex w16sdtdh wp14">
   <w:p>
     <w:pPr>
       <w:pStyle w:val="Footer"/>
@@ -4900,7 +4945,7 @@
 </file>
 
 <file path=word/footnotes.xml><?xml version="1.0" encoding="utf-8"?>
-<w:footnotes xmlns:wpc="http://schemas.microsoft.com/office/word/2010/wordprocessingCanvas" xmlns:mc="http://schemas.openxmlformats.org/markup-compatibility/2006" xmlns:o="urn:schemas-microsoft-com:office:office" xmlns:r="http://schemas.openxmlformats.org/officeDocument/2006/relationships" xmlns:m="http://schemas.openxmlformats.org/officeDocument/2006/math" xmlns:v="urn:schemas-microsoft-com:vml" xmlns:wp14="http://schemas.microsoft.com/office/word/2010/wordprocessingDrawing" xmlns:wp="http://schemas.openxmlformats.org/drawingml/2006/wordprocessingDrawing" xmlns:w10="urn:schemas-microsoft-com:office:word" xmlns:w="http://schemas.openxmlformats.org/wordprocessingml/2006/main" xmlns:w14="http://schemas.microsoft.com/office/word/2010/wordml" xmlns:w15="http://schemas.microsoft.com/office/word/2012/wordml" xmlns:wpg="http://schemas.microsoft.com/office/word/2010/wordprocessingGroup" xmlns:wpi="http://schemas.microsoft.com/office/word/2010/wordprocessingInk" xmlns:wne="http://schemas.microsoft.com/office/word/2006/wordml" xmlns:wps="http://schemas.microsoft.com/office/word/2010/wordprocessingShape" mc:Ignorable="w14 w15 wp14">
+<w:footnotes xmlns:wpc="http://schemas.microsoft.com/office/word/2010/wordprocessingCanvas" xmlns:cx="http://schemas.microsoft.com/office/drawing/2014/chartex" xmlns:cx1="http://schemas.microsoft.com/office/drawing/2015/9/8/chartex" xmlns:cx2="http://schemas.microsoft.com/office/drawing/2015/10/21/chartex" xmlns:cx3="http://schemas.microsoft.com/office/drawing/2016/5/9/chartex" xmlns:cx4="http://schemas.microsoft.com/office/drawing/2016/5/10/chartex" xmlns:cx5="http://schemas.microsoft.com/office/drawing/2016/5/11/chartex" xmlns:cx6="http://schemas.microsoft.com/office/drawing/2016/5/12/chartex" xmlns:cx7="http://schemas.microsoft.com/office/drawing/2016/5/13/chartex" xmlns:cx8="http://schemas.microsoft.com/office/drawing/2016/5/14/chartex" xmlns:mc="http://schemas.openxmlformats.org/markup-compatibility/2006" xmlns:aink="http://schemas.microsoft.com/office/drawing/2016/ink" xmlns:am3d="http://schemas.microsoft.com/office/drawing/2017/model3d" xmlns:o="urn:schemas-microsoft-com:office:office" xmlns:r="http://schemas.openxmlformats.org/officeDocument/2006/relationships" xmlns:m="http://schemas.openxmlformats.org/officeDocument/2006/math" xmlns:v="urn:schemas-microsoft-com:vml" xmlns:wp14="http://schemas.microsoft.com/office/word/2010/wordprocessingDrawing" xmlns:wp="http://schemas.openxmlformats.org/drawingml/2006/wordprocessingDrawing" xmlns:w10="urn:schemas-microsoft-com:office:word" xmlns:w="http://schemas.openxmlformats.org/wordprocessingml/2006/main" xmlns:w14="http://schemas.microsoft.com/office/word/2010/wordml" xmlns:w15="http://schemas.microsoft.com/office/word/2012/wordml" xmlns:w16cex="http://schemas.microsoft.com/office/word/2018/wordml/cex" xmlns:w16cid="http://schemas.microsoft.com/office/word/2016/wordml/cid" xmlns:w16="http://schemas.microsoft.com/office/word/2018/wordml" xmlns:w16sdtdh="http://schemas.microsoft.com/office/word/2020/wordml/sdtdatahash" xmlns:w16se="http://schemas.microsoft.com/office/word/2015/wordml/symex" xmlns:wpg="http://schemas.microsoft.com/office/word/2010/wordprocessingGroup" xmlns:wpi="http://schemas.microsoft.com/office/word/2010/wordprocessingInk" xmlns:wne="http://schemas.microsoft.com/office/word/2006/wordml" xmlns:wps="http://schemas.microsoft.com/office/word/2010/wordprocessingShape" mc:Ignorable="w14 w15 w16se w16cid w16 w16cex w16sdtdh wp14">
   <w:footnote w:type="separator" w:id="-1">
     <w:p>
       <w:pPr>
@@ -4925,8 +4970,8 @@
 </file>
 
 <file path=word/numbering.xml><?xml version="1.0" encoding="utf-8"?>
-<w:numbering xmlns:wpc="http://schemas.microsoft.com/office/word/2010/wordprocessingCanvas" xmlns:mc="http://schemas.openxmlformats.org/markup-compatibility/2006" xmlns:o="urn:schemas-microsoft-com:office:office" xmlns:r="http://schemas.openxmlformats.org/officeDocument/2006/relationships" xmlns:m="http://schemas.openxmlformats.org/officeDocument/2006/math" xmlns:v="urn:schemas-microsoft-com:vml" xmlns:wp14="http://schemas.microsoft.com/office/word/2010/wordprocessingDrawing" xmlns:wp="http://schemas.openxmlformats.org/drawingml/2006/wordprocessingDrawing" xmlns:w10="urn:schemas-microsoft-com:office:word" xmlns:w="http://schemas.openxmlformats.org/wordprocessingml/2006/main" xmlns:w14="http://schemas.microsoft.com/office/word/2010/wordml" xmlns:w15="http://schemas.microsoft.com/office/word/2012/wordml" xmlns:wpg="http://schemas.microsoft.com/office/word/2010/wordprocessingGroup" xmlns:wpi="http://schemas.microsoft.com/office/word/2010/wordprocessingInk" xmlns:wne="http://schemas.microsoft.com/office/word/2006/wordml" xmlns:wps="http://schemas.microsoft.com/office/word/2010/wordprocessingShape" mc:Ignorable="w14 w15 wp14">
-  <w:abstractNum w:abstractNumId="0">
+<w:numbering xmlns:wpc="http://schemas.microsoft.com/office/word/2010/wordprocessingCanvas" xmlns:cx="http://schemas.microsoft.com/office/drawing/2014/chartex" xmlns:cx1="http://schemas.microsoft.com/office/drawing/2015/9/8/chartex" xmlns:cx2="http://schemas.microsoft.com/office/drawing/2015/10/21/chartex" xmlns:cx3="http://schemas.microsoft.com/office/drawing/2016/5/9/chartex" xmlns:cx4="http://schemas.microsoft.com/office/drawing/2016/5/10/chartex" xmlns:cx5="http://schemas.microsoft.com/office/drawing/2016/5/11/chartex" xmlns:cx6="http://schemas.microsoft.com/office/drawing/2016/5/12/chartex" xmlns:cx7="http://schemas.microsoft.com/office/drawing/2016/5/13/chartex" xmlns:cx8="http://schemas.microsoft.com/office/drawing/2016/5/14/chartex" xmlns:mc="http://schemas.openxmlformats.org/markup-compatibility/2006" xmlns:aink="http://schemas.microsoft.com/office/drawing/2016/ink" xmlns:am3d="http://schemas.microsoft.com/office/drawing/2017/model3d" xmlns:o="urn:schemas-microsoft-com:office:office" xmlns:r="http://schemas.openxmlformats.org/officeDocument/2006/relationships" xmlns:m="http://schemas.openxmlformats.org/officeDocument/2006/math" xmlns:v="urn:schemas-microsoft-com:vml" xmlns:wp14="http://schemas.microsoft.com/office/word/2010/wordprocessingDrawing" xmlns:wp="http://schemas.openxmlformats.org/drawingml/2006/wordprocessingDrawing" xmlns:w10="urn:schemas-microsoft-com:office:word" xmlns:w="http://schemas.openxmlformats.org/wordprocessingml/2006/main" xmlns:w14="http://schemas.microsoft.com/office/word/2010/wordml" xmlns:w15="http://schemas.microsoft.com/office/word/2012/wordml" xmlns:w16cex="http://schemas.microsoft.com/office/word/2018/wordml/cex" xmlns:w16cid="http://schemas.microsoft.com/office/word/2016/wordml/cid" xmlns:w16="http://schemas.microsoft.com/office/word/2018/wordml" xmlns:w16sdtdh="http://schemas.microsoft.com/office/word/2020/wordml/sdtdatahash" xmlns:w16se="http://schemas.microsoft.com/office/word/2015/wordml/symex" xmlns:wpg="http://schemas.microsoft.com/office/word/2010/wordprocessingGroup" xmlns:wpi="http://schemas.microsoft.com/office/word/2010/wordprocessingInk" xmlns:wne="http://schemas.microsoft.com/office/word/2006/wordml" xmlns:wps="http://schemas.microsoft.com/office/word/2010/wordprocessingShape" mc:Ignorable="w14 w15 w16se w16cid w16 w16cex w16sdtdh wp14">
+  <w:abstractNum w:abstractNumId="0" w15:restartNumberingAfterBreak="0">
     <w:nsid w:val="01082DED"/>
     <w:multiLevelType w:val="multilevel"/>
     <w:tmpl w:val="F40E53E4"/>
@@ -5039,13 +5084,13 @@
       </w:rPr>
     </w:lvl>
   </w:abstractNum>
-  <w:abstractNum w:abstractNumId="1">
+  <w:abstractNum w:abstractNumId="1" w15:restartNumberingAfterBreak="0">
     <w:nsid w:val="017F0B4D"/>
     <w:multiLevelType w:val="multilevel"/>
     <w:tmpl w:val="4D6825E8"/>
     <w:numStyleLink w:val="111111"/>
   </w:abstractNum>
-  <w:abstractNum w:abstractNumId="2">
+  <w:abstractNum w:abstractNumId="2" w15:restartNumberingAfterBreak="0">
     <w:nsid w:val="0715639D"/>
     <w:multiLevelType w:val="hybridMultilevel"/>
     <w:tmpl w:val="B3847A68"/>
@@ -5131,7 +5176,7 @@
       </w:pPr>
     </w:lvl>
   </w:abstractNum>
-  <w:abstractNum w:abstractNumId="3">
+  <w:abstractNum w:abstractNumId="3" w15:restartNumberingAfterBreak="0">
     <w:nsid w:val="2A263F6D"/>
     <w:multiLevelType w:val="singleLevel"/>
     <w:tmpl w:val="40090019"/>
@@ -5148,7 +5193,7 @@
       </w:rPr>
     </w:lvl>
   </w:abstractNum>
-  <w:abstractNum w:abstractNumId="4">
+  <w:abstractNum w:abstractNumId="4" w15:restartNumberingAfterBreak="0">
     <w:nsid w:val="36662F61"/>
     <w:multiLevelType w:val="singleLevel"/>
     <w:tmpl w:val="40090019"/>
@@ -5166,7 +5211,7 @@
       </w:rPr>
     </w:lvl>
   </w:abstractNum>
-  <w:abstractNum w:abstractNumId="5">
+  <w:abstractNum w:abstractNumId="5" w15:restartNumberingAfterBreak="0">
     <w:nsid w:val="36756063"/>
     <w:multiLevelType w:val="multilevel"/>
     <w:tmpl w:val="F75AE9DE"/>
@@ -5283,7 +5328,7 @@
       </w:rPr>
     </w:lvl>
   </w:abstractNum>
-  <w:abstractNum w:abstractNumId="6">
+  <w:abstractNum w:abstractNumId="6" w15:restartNumberingAfterBreak="0">
     <w:nsid w:val="38B71091"/>
     <w:multiLevelType w:val="hybridMultilevel"/>
     <w:tmpl w:val="9768F270"/>
@@ -5396,7 +5441,7 @@
       </w:rPr>
     </w:lvl>
   </w:abstractNum>
-  <w:abstractNum w:abstractNumId="7">
+  <w:abstractNum w:abstractNumId="7" w15:restartNumberingAfterBreak="0">
     <w:nsid w:val="41D53E22"/>
     <w:multiLevelType w:val="singleLevel"/>
     <w:tmpl w:val="40090019"/>
@@ -5413,7 +5458,7 @@
       </w:rPr>
     </w:lvl>
   </w:abstractNum>
-  <w:abstractNum w:abstractNumId="8">
+  <w:abstractNum w:abstractNumId="8" w15:restartNumberingAfterBreak="0">
     <w:nsid w:val="48274591"/>
     <w:multiLevelType w:val="singleLevel"/>
     <w:tmpl w:val="40090019"/>
@@ -5430,7 +5475,7 @@
       </w:rPr>
     </w:lvl>
   </w:abstractNum>
-  <w:abstractNum w:abstractNumId="9">
+  <w:abstractNum w:abstractNumId="9" w15:restartNumberingAfterBreak="0">
     <w:nsid w:val="4F4E3603"/>
     <w:multiLevelType w:val="hybridMultilevel"/>
     <w:tmpl w:val="B5609AD2"/>
@@ -5543,7 +5588,7 @@
       </w:rPr>
     </w:lvl>
   </w:abstractNum>
-  <w:abstractNum w:abstractNumId="10">
+  <w:abstractNum w:abstractNumId="10" w15:restartNumberingAfterBreak="0">
     <w:nsid w:val="63130CB7"/>
     <w:multiLevelType w:val="hybridMultilevel"/>
     <w:tmpl w:val="9E6067B6"/>
@@ -5632,7 +5677,7 @@
       </w:pPr>
     </w:lvl>
   </w:abstractNum>
-  <w:abstractNum w:abstractNumId="11">
+  <w:abstractNum w:abstractNumId="11" w15:restartNumberingAfterBreak="0">
     <w:nsid w:val="669665FE"/>
     <w:multiLevelType w:val="hybridMultilevel"/>
     <w:tmpl w:val="1A3A63A4"/>
@@ -5745,7 +5790,7 @@
       </w:rPr>
     </w:lvl>
   </w:abstractNum>
-  <w:abstractNum w:abstractNumId="12">
+  <w:abstractNum w:abstractNumId="12" w15:restartNumberingAfterBreak="0">
     <w:nsid w:val="6B514737"/>
     <w:multiLevelType w:val="singleLevel"/>
     <w:tmpl w:val="40090019"/>
@@ -5762,7 +5807,7 @@
       </w:rPr>
     </w:lvl>
   </w:abstractNum>
-  <w:abstractNum w:abstractNumId="13">
+  <w:abstractNum w:abstractNumId="13" w15:restartNumberingAfterBreak="0">
     <w:nsid w:val="6BA328B1"/>
     <w:multiLevelType w:val="hybridMultilevel"/>
     <w:tmpl w:val="A0DA76FE"/>
@@ -5875,7 +5920,7 @@
       </w:rPr>
     </w:lvl>
   </w:abstractNum>
-  <w:abstractNum w:abstractNumId="14">
+  <w:abstractNum w:abstractNumId="14" w15:restartNumberingAfterBreak="0">
     <w:nsid w:val="6C7A4A29"/>
     <w:multiLevelType w:val="multilevel"/>
     <w:tmpl w:val="4D6825E8"/>
@@ -5965,7 +6010,7 @@
       </w:pPr>
     </w:lvl>
   </w:abstractNum>
-  <w:abstractNum w:abstractNumId="15">
+  <w:abstractNum w:abstractNumId="15" w15:restartNumberingAfterBreak="0">
     <w:nsid w:val="6CC87F05"/>
     <w:multiLevelType w:val="hybridMultilevel"/>
     <w:tmpl w:val="4A10C85C"/>
@@ -6078,7 +6123,7 @@
       </w:rPr>
     </w:lvl>
   </w:abstractNum>
-  <w:abstractNum w:abstractNumId="16">
+  <w:abstractNum w:abstractNumId="16" w15:restartNumberingAfterBreak="0">
     <w:nsid w:val="6F752569"/>
     <w:multiLevelType w:val="hybridMultilevel"/>
     <w:tmpl w:val="821AB0EA"/>
@@ -6252,7 +6297,7 @@
 </file>
 
 <file path=word/styles.xml><?xml version="1.0" encoding="utf-8"?>
-<w:styles xmlns:mc="http://schemas.openxmlformats.org/markup-compatibility/2006" xmlns:r="http://schemas.openxmlformats.org/officeDocument/2006/relationships" xmlns:w="http://schemas.openxmlformats.org/wordprocessingml/2006/main" xmlns:w14="http://schemas.microsoft.com/office/word/2010/wordml" xmlns:w15="http://schemas.microsoft.com/office/word/2012/wordml" mc:Ignorable="w14 w15">
+<w:styles xmlns:mc="http://schemas.openxmlformats.org/markup-compatibility/2006" xmlns:r="http://schemas.openxmlformats.org/officeDocument/2006/relationships" xmlns:w="http://schemas.openxmlformats.org/wordprocessingml/2006/main" xmlns:w14="http://schemas.microsoft.com/office/word/2010/wordml" xmlns:w15="http://schemas.microsoft.com/office/word/2012/wordml" xmlns:w16cex="http://schemas.microsoft.com/office/word/2018/wordml/cex" xmlns:w16cid="http://schemas.microsoft.com/office/word/2016/wordml/cid" xmlns:w16="http://schemas.microsoft.com/office/word/2018/wordml" xmlns:w16sdtdh="http://schemas.microsoft.com/office/word/2020/wordml/sdtdatahash" xmlns:w16se="http://schemas.microsoft.com/office/word/2015/wordml/symex" mc:Ignorable="w14 w15 w16se w16cid w16 w16cex w16sdtdh">
   <w:docDefaults>
     <w:rPrDefault>
       <w:rPr>
@@ -6268,7 +6313,7 @@
       </w:pPr>
     </w:pPrDefault>
   </w:docDefaults>
-  <w:latentStyles w:defLockedState="0" w:defUIPriority="99" w:defSemiHidden="0" w:defUnhideWhenUsed="0" w:defQFormat="0" w:count="371">
+  <w:latentStyles w:defLockedState="0" w:defUIPriority="99" w:defSemiHidden="0" w:defUnhideWhenUsed="0" w:defQFormat="0" w:count="376">
     <w:lsdException w:name="Normal" w:uiPriority="0" w:qFormat="1"/>
     <w:lsdException w:name="heading 1" w:uiPriority="9" w:qFormat="1"/>
     <w:lsdException w:name="heading 2" w:semiHidden="1" w:uiPriority="9" w:unhideWhenUsed="1" w:qFormat="1"/>
@@ -6640,6 +6685,11 @@
     <w:lsdException w:name="List Table 5 Dark Accent 6" w:uiPriority="50"/>
     <w:lsdException w:name="List Table 6 Colorful Accent 6" w:uiPriority="51"/>
     <w:lsdException w:name="List Table 7 Colorful Accent 6" w:uiPriority="52"/>
+    <w:lsdException w:name="Mention" w:semiHidden="1" w:unhideWhenUsed="1"/>
+    <w:lsdException w:name="Smart Hyperlink" w:semiHidden="1" w:unhideWhenUsed="1"/>
+    <w:lsdException w:name="Hashtag" w:semiHidden="1" w:unhideWhenUsed="1"/>
+    <w:lsdException w:name="Unresolved Mention" w:semiHidden="1" w:unhideWhenUsed="1"/>
+    <w:lsdException w:name="Smart Link" w:semiHidden="1" w:unhideWhenUsed="1"/>
   </w:latentStyles>
   <w:style w:type="paragraph" w:default="1" w:styleId="Normal">
     <w:name w:val="Normal"/>
@@ -7467,7 +7517,6 @@
       <w:szCs w:val="20"/>
     </w:rPr>
     <w:tblPr>
-      <w:tblInd w:w="0" w:type="dxa"/>
       <w:tblBorders>
         <w:top w:val="single" w:sz="4" w:space="0" w:color="auto"/>
         <w:left w:val="single" w:sz="4" w:space="0" w:color="auto"/>
@@ -7476,12 +7525,6 @@
         <w:insideH w:val="single" w:sz="4" w:space="0" w:color="auto"/>
         <w:insideV w:val="single" w:sz="4" w:space="0" w:color="auto"/>
       </w:tblBorders>
-      <w:tblCellMar>
-        <w:top w:w="0" w:type="dxa"/>
-        <w:left w:w="108" w:type="dxa"/>
-        <w:bottom w:w="0" w:type="dxa"/>
-        <w:right w:w="108" w:type="dxa"/>
-      </w:tblCellMar>
     </w:tblPr>
   </w:style>
   <w:style w:type="paragraph" w:customStyle="1" w:styleId="ACMRef">
@@ -7799,17 +7842,10 @@
     <w:tblPr>
       <w:tblStyleRowBandSize w:val="1"/>
       <w:tblStyleColBandSize w:val="1"/>
-      <w:tblInd w:w="0" w:type="dxa"/>
       <w:tblBorders>
         <w:top w:val="single" w:sz="4" w:space="0" w:color="7F7F7F" w:themeColor="text1" w:themeTint="80"/>
         <w:bottom w:val="single" w:sz="4" w:space="0" w:color="7F7F7F" w:themeColor="text1" w:themeTint="80"/>
       </w:tblBorders>
-      <w:tblCellMar>
-        <w:top w:w="0" w:type="dxa"/>
-        <w:left w:w="108" w:type="dxa"/>
-        <w:bottom w:w="0" w:type="dxa"/>
-        <w:right w:w="108" w:type="dxa"/>
-      </w:tblCellMar>
     </w:tblPr>
     <w:tblStylePr w:type="firstRow">
       <w:rPr>
@@ -7943,6 +7979,18 @@
       <w:sz w:val="24"/>
       <w:szCs w:val="24"/>
       <w:lang w:val="en-CA" w:eastAsia="ja-JP"/>
+    </w:rPr>
+  </w:style>
+  <w:style w:type="character" w:styleId="UnresolvedMention">
+    <w:name w:val="Unresolved Mention"/>
+    <w:basedOn w:val="DefaultParagraphFont"/>
+    <w:uiPriority w:val="99"/>
+    <w:semiHidden/>
+    <w:unhideWhenUsed/>
+    <w:rsid w:val="00D16AE1"/>
+    <w:rPr>
+      <w:color w:val="605E5C"/>
+      <w:shd w:val="clear" w:color="auto" w:fill="E1DFDD"/>
     </w:rPr>
   </w:style>
 </w:styles>

</xml_diff>

<commit_message>
added to the hyperparameter section and added Model prepare section
</commit_message>
<xml_diff>
--- a/presentations/Report.docx
+++ b/presentations/Report.docx
@@ -1,6 +1,6 @@
 
 <file path=word/document.xml><?xml version="1.0" encoding="utf-8"?>
-<w:document xmlns:wpc="http://schemas.microsoft.com/office/word/2010/wordprocessingCanvas" xmlns:cx="http://schemas.microsoft.com/office/drawing/2014/chartex" xmlns:cx1="http://schemas.microsoft.com/office/drawing/2015/9/8/chartex" xmlns:cx2="http://schemas.microsoft.com/office/drawing/2015/10/21/chartex" xmlns:cx3="http://schemas.microsoft.com/office/drawing/2016/5/9/chartex" xmlns:cx4="http://schemas.microsoft.com/office/drawing/2016/5/10/chartex" xmlns:cx5="http://schemas.microsoft.com/office/drawing/2016/5/11/chartex" xmlns:cx6="http://schemas.microsoft.com/office/drawing/2016/5/12/chartex" xmlns:cx7="http://schemas.microsoft.com/office/drawing/2016/5/13/chartex" xmlns:cx8="http://schemas.microsoft.com/office/drawing/2016/5/14/chartex" xmlns:mc="http://schemas.openxmlformats.org/markup-compatibility/2006" xmlns:aink="http://schemas.microsoft.com/office/drawing/2016/ink" xmlns:am3d="http://schemas.microsoft.com/office/drawing/2017/model3d" xmlns:o="urn:schemas-microsoft-com:office:office" xmlns:r="http://schemas.openxmlformats.org/officeDocument/2006/relationships" xmlns:m="http://schemas.openxmlformats.org/officeDocument/2006/math" xmlns:v="urn:schemas-microsoft-com:vml" xmlns:wp14="http://schemas.microsoft.com/office/word/2010/wordprocessingDrawing" xmlns:wp="http://schemas.openxmlformats.org/drawingml/2006/wordprocessingDrawing" xmlns:w10="urn:schemas-microsoft-com:office:word" xmlns:w="http://schemas.openxmlformats.org/wordprocessingml/2006/main" xmlns:w14="http://schemas.microsoft.com/office/word/2010/wordml" xmlns:w15="http://schemas.microsoft.com/office/word/2012/wordml" xmlns:w16cex="http://schemas.microsoft.com/office/word/2018/wordml/cex" xmlns:w16cid="http://schemas.microsoft.com/office/word/2016/wordml/cid" xmlns:w16="http://schemas.microsoft.com/office/word/2018/wordml" xmlns:w16sdtdh="http://schemas.microsoft.com/office/word/2020/wordml/sdtdatahash" xmlns:w16se="http://schemas.microsoft.com/office/word/2015/wordml/symex" xmlns:wpg="http://schemas.microsoft.com/office/word/2010/wordprocessingGroup" xmlns:wpi="http://schemas.microsoft.com/office/word/2010/wordprocessingInk" xmlns:wne="http://schemas.microsoft.com/office/word/2006/wordml" xmlns:wps="http://schemas.microsoft.com/office/word/2010/wordprocessingShape" mc:Ignorable="w14 w15 w16se w16cid w16 w16cex w16sdtdh wp14">
+<w:document xmlns:wpc="http://schemas.microsoft.com/office/word/2010/wordprocessingCanvas" xmlns:mc="http://schemas.openxmlformats.org/markup-compatibility/2006" xmlns:o="urn:schemas-microsoft-com:office:office" xmlns:r="http://schemas.openxmlformats.org/officeDocument/2006/relationships" xmlns:m="http://schemas.openxmlformats.org/officeDocument/2006/math" xmlns:v="urn:schemas-microsoft-com:vml" xmlns:wp14="http://schemas.microsoft.com/office/word/2010/wordprocessingDrawing" xmlns:wp="http://schemas.openxmlformats.org/drawingml/2006/wordprocessingDrawing" xmlns:w10="urn:schemas-microsoft-com:office:word" xmlns:w="http://schemas.openxmlformats.org/wordprocessingml/2006/main" xmlns:w14="http://schemas.microsoft.com/office/word/2010/wordml" xmlns:w15="http://schemas.microsoft.com/office/word/2012/wordml" xmlns:wpg="http://schemas.microsoft.com/office/word/2010/wordprocessingGroup" xmlns:wpi="http://schemas.microsoft.com/office/word/2010/wordprocessingInk" xmlns:wne="http://schemas.microsoft.com/office/word/2006/wordml" xmlns:wps="http://schemas.microsoft.com/office/word/2010/wordprocessingShape" mc:Ignorable="w14 w15 wp14">
   <w:body>
     <w:p>
       <w:pPr>
@@ -143,16 +143,8 @@
         <w:rPr>
           <w:rStyle w:val="In-textcode"/>
         </w:rPr>
-        <w:t>.</w:t>
-      </w:r>
-      <w:proofErr w:type="spellStart"/>
-      <w:r>
-        <w:rPr>
-          <w:rStyle w:val="In-textcode"/>
-        </w:rPr>
-        <w:t>py</w:t>
-      </w:r>
-      <w:proofErr w:type="spellEnd"/>
+        <w:t>.py</w:t>
+      </w:r>
       <w:r>
         <w:rPr>
           <w:rStyle w:val="CCSHeadchar"/>
@@ -408,17 +400,8 @@
           <w:rStyle w:val="CCSHeadchar"/>
           <w:szCs w:val="18"/>
         </w:rPr>
-        <w:t xml:space="preserve">modifying the original code from the author to work on </w:t>
-      </w:r>
-      <w:proofErr w:type="spellStart"/>
-      <w:r>
-        <w:rPr>
-          <w:rStyle w:val="CCSHeadchar"/>
-          <w:szCs w:val="18"/>
-        </w:rPr>
-        <w:t>databricks</w:t>
-      </w:r>
-      <w:proofErr w:type="spellEnd"/>
+        <w:t>modifying the original code from the author to work on databricks</w:t>
+      </w:r>
       <w:r>
         <w:rPr>
           <w:rStyle w:val="CCSHeadchar"/>
@@ -1701,21 +1684,7 @@
         <w:rPr>
           <w:lang w:eastAsia="en-US"/>
         </w:rPr>
-        <w:t xml:space="preserve">Histogram Gradient Boost – </w:t>
-      </w:r>
-      <w:proofErr w:type="spellStart"/>
-      <w:r>
-        <w:rPr>
-          <w:lang w:eastAsia="en-US"/>
-        </w:rPr>
-        <w:t>Old+New</w:t>
-      </w:r>
-      <w:proofErr w:type="spellEnd"/>
-      <w:r>
-        <w:rPr>
-          <w:lang w:eastAsia="en-US"/>
-        </w:rPr>
-        <w:t xml:space="preserve"> Data: </w:t>
+        <w:t xml:space="preserve">Histogram Gradient Boost – Old+New Data: </w:t>
       </w:r>
       <w:hyperlink r:id="rId12" w:history="1">
         <w:r>
@@ -1990,41 +1959,13 @@
         <w:rPr>
           <w:szCs w:val="18"/>
         </w:rPr>
-        <w:t xml:space="preserve">We find that the </w:t>
-      </w:r>
-      <w:proofErr w:type="spellStart"/>
+        <w:t xml:space="preserve">We find that the LinearSVC classifier used by the authors in their research paper is still the best performing model on default hyperparameters. </w:t>
+      </w:r>
       <w:r>
         <w:rPr>
           <w:szCs w:val="18"/>
         </w:rPr>
-        <w:t>LinearSVC</w:t>
-      </w:r>
-      <w:proofErr w:type="spellEnd"/>
-      <w:r>
-        <w:rPr>
-          <w:szCs w:val="18"/>
-        </w:rPr>
-        <w:t xml:space="preserve"> classifier used by the authors in their research paper is still the best performing model on default hyperparameters. </w:t>
-      </w:r>
-      <w:r>
-        <w:rPr>
-          <w:szCs w:val="18"/>
-        </w:rPr>
-        <w:t xml:space="preserve"> The weighted F1 score of the </w:t>
-      </w:r>
-      <w:proofErr w:type="spellStart"/>
-      <w:r>
-        <w:rPr>
-          <w:szCs w:val="18"/>
-        </w:rPr>
-        <w:t>LinearSVC</w:t>
-      </w:r>
-      <w:proofErr w:type="spellEnd"/>
-      <w:r>
-        <w:rPr>
-          <w:szCs w:val="18"/>
-        </w:rPr>
-        <w:t xml:space="preserve"> we achieved is </w:t>
+        <w:t xml:space="preserve"> The weighted F1 score of the LinearSVC we achieved is </w:t>
       </w:r>
       <w:r>
         <w:t>0.721.</w:t>
@@ -2226,15 +2167,7 @@
         <w:pStyle w:val="PostHeadPara"/>
       </w:pPr>
       <w:r>
-        <w:t xml:space="preserve">Due to GitHub’s pricing model which regulates </w:t>
-      </w:r>
-      <w:proofErr w:type="gramStart"/>
-      <w:r>
-        <w:t>that public projects</w:t>
-      </w:r>
-      <w:proofErr w:type="gramEnd"/>
-      <w:r>
-        <w:t xml:space="preserve"> are always free, GitHub has become the largest open source community in the world, hosting projects from hobby developers as well as organizations such as Adobe, Twitter, and Microsoft</w:t>
+        <w:t>Due to GitHub’s pricing model which regulates that public projects are always free, GitHub has become the largest open source community in the world, hosting projects from hobby developers as well as organizations such as Adobe, Twitter, and Microsoft</w:t>
       </w:r>
       <w:r>
         <w:t>.</w:t>
@@ -2300,21 +2233,7 @@
         <w:rPr>
           <w:lang w:eastAsia="en-US"/>
         </w:rPr>
-        <w:t xml:space="preserve">The new data was collected by developing a script which downloads README.md files from GitHub using GitHub API. The </w:t>
-      </w:r>
-      <w:proofErr w:type="spellStart"/>
-      <w:r>
-        <w:rPr>
-          <w:lang w:eastAsia="en-US"/>
-        </w:rPr>
-        <w:t>databricks</w:t>
-      </w:r>
-      <w:proofErr w:type="spellEnd"/>
-      <w:r>
-        <w:rPr>
-          <w:lang w:eastAsia="en-US"/>
-        </w:rPr>
-        <w:t xml:space="preserve"> version of this script is linked in the summary</w:t>
+        <w:t>The new data was collected by developing a script which downloads README.md files from GitHub using GitHub API. The databricks version of this script is linked in the summary</w:t>
       </w:r>
       <w:r>
         <w:rPr>
@@ -2404,7 +2323,6 @@
       <w:r>
         <w:rPr>
           <w:noProof/>
-          <w:lang w:val="en-CA"/>
         </w:rPr>
         <w:drawing>
           <wp:inline distT="0" distB="0" distL="0" distR="0" wp14:anchorId="6FF6AF61" wp14:editId="0D168A7F">
@@ -2526,7 +2444,6 @@
       <w:r>
         <w:rPr>
           <w:noProof/>
-          <w:lang w:val="en-CA"/>
         </w:rPr>
         <w:drawing>
           <wp:inline distT="0" distB="0" distL="0" distR="0" wp14:anchorId="6813725D" wp14:editId="6D73B7A0">
@@ -2754,7 +2671,6 @@
       <w:r>
         <w:rPr>
           <w:noProof/>
-          <w:lang w:val="en-CA"/>
         </w:rPr>
         <w:drawing>
           <wp:inline distT="0" distB="0" distL="0" distR="0" wp14:anchorId="741C0654" wp14:editId="473ACCF0">
@@ -2863,26 +2779,10 @@
         <w:pStyle w:val="ParaContinue"/>
       </w:pPr>
       <w:r>
-        <w:t xml:space="preserve">We also encode our target readme section 1 to 8 into a matrix of 0s and 1s using </w:t>
-      </w:r>
-      <w:proofErr w:type="spellStart"/>
-      <w:r>
-        <w:t>MultiLabelBinarizer</w:t>
-      </w:r>
-      <w:proofErr w:type="spellEnd"/>
-      <w:r>
-        <w:t>.</w:t>
-      </w:r>
-      <w:r>
-        <w:t xml:space="preserve"> The output of the </w:t>
-      </w:r>
-      <w:proofErr w:type="spellStart"/>
-      <w:r>
-        <w:t>MultiLabelBinarizer</w:t>
-      </w:r>
-      <w:proofErr w:type="spellEnd"/>
-      <w:r>
-        <w:t xml:space="preserve"> looks like </w:t>
+        <w:t>We also encode our target readme section 1 to 8 into a matrix of 0s and 1s using MultiLabelBinarizer.</w:t>
+      </w:r>
+      <w:r>
+        <w:t xml:space="preserve"> The output of the MultiLabelBinarizer looks like </w:t>
       </w:r>
       <w:r>
         <w:t>Figure 2.</w:t>
@@ -2900,7 +2800,6 @@
       <w:r>
         <w:rPr>
           <w:noProof/>
-          <w:lang w:val="en-CA"/>
         </w:rPr>
         <w:drawing>
           <wp:inline distT="0" distB="0" distL="0" distR="0" wp14:anchorId="7F3128F6" wp14:editId="12E007CE">
@@ -2982,14 +2881,12 @@
         </w:rPr>
         <w:t xml:space="preserve">a </w:t>
       </w:r>
-      <w:proofErr w:type="spellStart"/>
       <w:r>
         <w:rPr>
           <w:lang w:eastAsia="en-US"/>
         </w:rPr>
         <w:t>MultiLabelBinarizer</w:t>
       </w:r>
-      <w:proofErr w:type="spellEnd"/>
     </w:p>
     <w:p>
       <w:pPr>
@@ -3039,15 +2936,7 @@
         <w:t xml:space="preserve">For statistical features, </w:t>
       </w:r>
       <w:r>
-        <w:t xml:space="preserve">we count the number of times a word appears in each section. This is called the Term Frequency (TF) of a word in a section. If there are </w:t>
-      </w:r>
-      <w:proofErr w:type="spellStart"/>
-      <w:r>
-        <w:t>n</w:t>
-      </w:r>
-      <w:proofErr w:type="spellEnd"/>
-      <w:r>
-        <w:t xml:space="preserve"> words that appear in the set of sections used for training the classifier (after preprocessing), we would have n statistical features for each section. If a word does not appear in a section, then its TF is zero. We also compute the Inverse Document Frequency (IDF) of a word. IDF of a word is defined as the reciprocal of the number of sections in which the word appears. We use a multiplication of TF and IDF as an information retrieval feature for a particular word.</w:t>
+        <w:t>we count the number of times a word appears in each section. This is called the Term Frequency (TF) of a word in a section. If there are n words that appear in the set of sections used for training the classifier (after preprocessing), we would have n statistical features for each section. If a word does not appear in a section, then its TF is zero. We also compute the Inverse Document Frequency (IDF) of a word. IDF of a word is defined as the reciprocal of the number of sections in which the word appears. We use a multiplication of TF and IDF as an information retrieval feature for a particular word.</w:t>
       </w:r>
       <w:r>
         <w:t xml:space="preserve"> A TF-IDF matrix from a sample README file is shown </w:t>
@@ -3068,7 +2957,6 @@
       <w:r>
         <w:rPr>
           <w:noProof/>
-          <w:lang w:val="en-CA"/>
         </w:rPr>
         <w:lastRenderedPageBreak/>
         <w:drawing>
@@ -3171,15 +3059,7 @@
         <w:t xml:space="preserve"> within a category of sentences to derive heuristics that can aid classification.</w:t>
       </w:r>
       <w:r>
-        <w:t xml:space="preserve"> These heuristic patterns are categorized into 4 types, namely – Linguistic patterns, Single word </w:t>
-      </w:r>
-      <w:proofErr w:type="gramStart"/>
-      <w:r>
-        <w:t>non English</w:t>
-      </w:r>
-      <w:proofErr w:type="gramEnd"/>
-      <w:r>
-        <w:t xml:space="preserve"> heading, repository name, and non-ascii content text.</w:t>
+        <w:t xml:space="preserve"> These heuristic patterns are categorized into 4 types, namely – Linguistic patterns, Single word non English heading, repository name, and non-ascii content text.</w:t>
       </w:r>
       <w:r>
         <w:t xml:space="preserve"> A screenshot that captures some of the heuristic features extracted from a sample readme file is below </w:t>
@@ -3197,7 +3077,6 @@
       <w:r>
         <w:rPr>
           <w:noProof/>
-          <w:lang w:val="en-CA"/>
         </w:rPr>
         <w:drawing>
           <wp:inline distT="0" distB="0" distL="0" distR="0" wp14:anchorId="0376B07E" wp14:editId="08301B1B">
@@ -3275,6 +3154,286 @@
         <w:pStyle w:val="Head2"/>
       </w:pPr>
       <w:r>
+        <w:t>Preparing the Model on Databricks with Old+New Data</w:t>
+      </w:r>
+    </w:p>
+    <w:p>
+      <w:pPr>
+        <w:pStyle w:val="Head3"/>
+      </w:pPr>
+      <w:r>
+        <w:t xml:space="preserve"> </w:t>
+      </w:r>
+      <w:r>
+        <w:t>Databricks Conversion</w:t>
+      </w:r>
+    </w:p>
+    <w:p>
+      <w:pPr>
+        <w:pStyle w:val="Para"/>
+        <w:rPr>
+          <w:lang w:eastAsia="en-US"/>
+        </w:rPr>
+      </w:pPr>
+      <w:r>
+        <w:rPr>
+          <w:lang w:eastAsia="en-US"/>
+        </w:rPr>
+        <w:t>The author of GitHub README Content Classifier has provided the source code for their classifier program on Github (https://github.com/gprana/READMEClassifier). As part of the requirements of the ENSF612 project, one of the first task is to convert the author’s program to be able to operate on Databricks.</w:t>
+      </w:r>
+    </w:p>
+    <w:p>
+      <w:pPr>
+        <w:pStyle w:val="Para"/>
+        <w:rPr>
+          <w:lang w:eastAsia="en-US"/>
+        </w:rPr>
+      </w:pPr>
+      <w:r>
+        <w:rPr>
+          <w:lang w:eastAsia="en-US"/>
+        </w:rPr>
+        <w:t>There are two hurdles that we need to overcome in order for us to successfully run their code on Databricks and they are:</w:t>
+      </w:r>
+    </w:p>
+    <w:p>
+      <w:pPr>
+        <w:pStyle w:val="Para"/>
+        <w:rPr>
+          <w:lang w:eastAsia="en-US"/>
+        </w:rPr>
+      </w:pPr>
+      <w:r>
+        <w:rPr>
+          <w:lang w:eastAsia="en-US"/>
+        </w:rPr>
+        <w:t>1.</w:t>
+      </w:r>
+      <w:r>
+        <w:rPr>
+          <w:lang w:eastAsia="en-US"/>
+        </w:rPr>
+        <w:tab/>
+        <w:t>The current program utilizes a sql database to store and process information.</w:t>
+      </w:r>
+    </w:p>
+    <w:p>
+      <w:pPr>
+        <w:pStyle w:val="Para"/>
+        <w:rPr>
+          <w:lang w:eastAsia="en-US"/>
+        </w:rPr>
+      </w:pPr>
+      <w:r>
+        <w:rPr>
+          <w:lang w:eastAsia="en-US"/>
+        </w:rPr>
+        <w:t>2.</w:t>
+      </w:r>
+      <w:r>
+        <w:rPr>
+          <w:lang w:eastAsia="en-US"/>
+        </w:rPr>
+        <w:tab/>
+        <w:t>Databricks runs on notebooks that makes referencing python module files from their FileStore difficult.</w:t>
+      </w:r>
+    </w:p>
+    <w:p>
+      <w:pPr>
+        <w:pStyle w:val="Para"/>
+        <w:rPr>
+          <w:lang w:eastAsia="en-US"/>
+        </w:rPr>
+      </w:pPr>
+      <w:r>
+        <w:rPr>
+          <w:lang w:eastAsia="en-US"/>
+        </w:rPr>
+        <w:lastRenderedPageBreak/>
+        <w:t xml:space="preserve">After investigating as to how the program works, we have determined to modify their experiment_classifier_validation.py script to meet our needs. We copy all of the code from this file into a new file called project_execution.py to make changes.  </w:t>
+      </w:r>
+    </w:p>
+    <w:p>
+      <w:pPr>
+        <w:pStyle w:val="Para"/>
+        <w:rPr>
+          <w:lang w:eastAsia="en-US"/>
+        </w:rPr>
+      </w:pPr>
+      <w:r>
+        <w:rPr>
+          <w:lang w:eastAsia="en-US"/>
+        </w:rPr>
+        <w:t>To address the first point, we dump their sql query data needed within the experiment_classifier_validation.py to do validation into a csv file called raw_data.csv</w:t>
+      </w:r>
+      <w:r>
+        <w:rPr>
+          <w:lang w:eastAsia="en-US"/>
+        </w:rPr>
+        <w:t>.</w:t>
+      </w:r>
+    </w:p>
+    <w:p>
+      <w:pPr>
+        <w:pStyle w:val="ParaContinue"/>
+        <w:rPr>
+          <w:lang w:eastAsia="en-US"/>
+        </w:rPr>
+      </w:pPr>
+      <w:r>
+        <w:rPr>
+          <w:lang w:eastAsia="en-US"/>
+        </w:rPr>
+        <w:t>To address the second point, we need to look at what files did experiment_classifier_validation.py so that we can consolidate the code into one file.</w:t>
+      </w:r>
+      <w:r>
+        <w:rPr>
+          <w:lang w:eastAsia="en-US"/>
+        </w:rPr>
+        <w:t xml:space="preserve"> </w:t>
+      </w:r>
+      <w:r>
+        <w:rPr>
+          <w:lang w:eastAsia="en-US"/>
+        </w:rPr>
+        <w:t>We then look at the code from those files and copy and re-organize the code</w:t>
+      </w:r>
+      <w:r>
+        <w:rPr>
+          <w:lang w:eastAsia="en-US"/>
+        </w:rPr>
+        <w:t xml:space="preserve"> into a user-friendly format like the ones</w:t>
+      </w:r>
+      <w:r>
+        <w:rPr>
+          <w:lang w:eastAsia="en-US"/>
+        </w:rPr>
+        <w:t xml:space="preserve"> </w:t>
+      </w:r>
+      <w:r>
+        <w:rPr>
+          <w:lang w:eastAsia="en-US"/>
+        </w:rPr>
+        <w:t xml:space="preserve">you see in the Databrick Notebooks </w:t>
+      </w:r>
+      <w:r>
+        <w:rPr>
+          <w:lang w:eastAsia="en-US"/>
+        </w:rPr>
+        <w:t>referenced</w:t>
+      </w:r>
+      <w:r>
+        <w:rPr>
+          <w:lang w:eastAsia="en-US"/>
+        </w:rPr>
+        <w:t xml:space="preserve"> in the previous sessions</w:t>
+      </w:r>
+      <w:r>
+        <w:rPr>
+          <w:lang w:eastAsia="en-US"/>
+        </w:rPr>
+        <w:t>.</w:t>
+      </w:r>
+    </w:p>
+    <w:p>
+      <w:pPr>
+        <w:pStyle w:val="Head3"/>
+      </w:pPr>
+      <w:r>
+        <w:t>Adding New Data within Existing Dataset</w:t>
+      </w:r>
+    </w:p>
+    <w:p>
+      <w:pPr>
+        <w:pStyle w:val="Para"/>
+        <w:rPr>
+          <w:lang w:eastAsia="en-US"/>
+        </w:rPr>
+      </w:pPr>
+      <w:r>
+        <w:rPr>
+          <w:lang w:eastAsia="en-US"/>
+        </w:rPr>
+        <w:t>Once we have our manual annotations finished and organized into a spreadsheet</w:t>
+      </w:r>
+      <w:r>
+        <w:rPr>
+          <w:lang w:eastAsia="en-US"/>
+        </w:rPr>
+        <w:t>, t</w:t>
+      </w:r>
+      <w:r>
+        <w:rPr>
+          <w:lang w:eastAsia="en-US"/>
+        </w:rPr>
+        <w:t>he next thing we need to do is to append these results into the existing dataset. One hurdle that we encounter is that the data required for the model to function requires more information than the spreadsheet that we populate our manual annotations on.</w:t>
+      </w:r>
+    </w:p>
+    <w:p>
+      <w:pPr>
+        <w:pStyle w:val="Para"/>
+        <w:rPr>
+          <w:lang w:eastAsia="en-US"/>
+        </w:rPr>
+      </w:pPr>
+      <w:r>
+        <w:rPr>
+          <w:lang w:eastAsia="en-US"/>
+        </w:rPr>
+        <w:t>To produce a dataset that is compatible with the model, we follow “Use Case 3: Training Model on Existing Data and Classifying New Files” from the Research author’s Github ReadMe.md.</w:t>
+      </w:r>
+    </w:p>
+    <w:p>
+      <w:pPr>
+        <w:pStyle w:val="ParaContinue"/>
+        <w:rPr>
+          <w:lang w:eastAsia="en-US"/>
+        </w:rPr>
+      </w:pPr>
+      <w:r>
+        <w:rPr>
+          <w:lang w:eastAsia="en-US"/>
+        </w:rPr>
+        <w:t xml:space="preserve">We then </w:t>
+      </w:r>
+      <w:r>
+        <w:rPr>
+          <w:lang w:eastAsia="en-US"/>
+        </w:rPr>
+        <w:t xml:space="preserve">append </w:t>
+      </w:r>
+      <w:r>
+        <w:rPr>
+          <w:lang w:eastAsia="en-US"/>
+        </w:rPr>
+        <w:t>our manual</w:t>
+      </w:r>
+      <w:bookmarkStart w:id="1" w:name="_GoBack"/>
+      <w:bookmarkEnd w:id="1"/>
+      <w:r>
+        <w:rPr>
+          <w:lang w:eastAsia="en-US"/>
+        </w:rPr>
+        <w:t xml:space="preserve"> annotations to the </w:t>
+      </w:r>
+      <w:r>
+        <w:rPr>
+          <w:lang w:eastAsia="en-US"/>
+        </w:rPr>
+        <w:t>csv file of the original dataset</w:t>
+      </w:r>
+      <w:r>
+        <w:rPr>
+          <w:lang w:eastAsia="en-US"/>
+        </w:rPr>
+        <w:t>, which is used in our Databricks notebooks for model analysis.</w:t>
+      </w:r>
+    </w:p>
+    <w:p>
+      <w:pPr>
+        <w:pStyle w:val="Head2"/>
+      </w:pPr>
+      <w:r>
         <w:t>How do the models perform on the original data vs the new + original data?</w:t>
       </w:r>
     </w:p>
@@ -3322,7 +3481,6 @@
       <w:r>
         <w:rPr>
           <w:noProof/>
-          <w:lang w:val="en-CA"/>
         </w:rPr>
         <w:drawing>
           <wp:inline distT="0" distB="0" distL="0" distR="0" wp14:anchorId="1FD99D0A" wp14:editId="645B8C2F">
@@ -3382,352 +3540,128 @@
         <w:rPr>
           <w:lang w:eastAsia="en-US"/>
         </w:rPr>
+        <w:t>Table</w:t>
+      </w:r>
+      <w:r>
+        <w:rPr>
+          <w:lang w:eastAsia="en-US"/>
+        </w:rPr>
+        <w:t xml:space="preserve"> </w:t>
+      </w:r>
+      <w:r>
+        <w:rPr>
+          <w:lang w:eastAsia="en-US"/>
+        </w:rPr>
+        <w:t>2</w:t>
+      </w:r>
+      <w:r>
+        <w:rPr>
+          <w:lang w:eastAsia="en-US"/>
+        </w:rPr>
+        <w:t xml:space="preserve">: </w:t>
+      </w:r>
+      <w:r>
+        <w:rPr>
+          <w:lang w:eastAsia="en-US"/>
+        </w:rPr>
+        <w:t>Summarizing scores on all the models on original data</w:t>
+      </w:r>
+    </w:p>
+    <w:p>
+      <w:pPr>
+        <w:pStyle w:val="ParaContinue"/>
+        <w:rPr>
+          <w:lang w:eastAsia="en-US"/>
+        </w:rPr>
+      </w:pPr>
+    </w:p>
+    <w:p>
+      <w:pPr>
+        <w:pStyle w:val="ParaContinue"/>
+        <w:rPr>
+          <w:lang w:eastAsia="en-US"/>
+        </w:rPr>
+      </w:pPr>
+    </w:p>
+    <w:p>
+      <w:pPr>
+        <w:pStyle w:val="ParaContinue"/>
+        <w:rPr>
+          <w:lang w:eastAsia="en-US"/>
+        </w:rPr>
+      </w:pPr>
+      <w:r>
+        <w:rPr>
+          <w:lang w:eastAsia="en-US"/>
+        </w:rPr>
+        <w:t xml:space="preserve">The first four models, namely RandomForestClassifier, LinearSVC, GaussianNB and LogisticRegression were used in the original paper. </w:t>
+      </w:r>
+    </w:p>
+    <w:p>
+      <w:pPr>
+        <w:pStyle w:val="ParaContinue"/>
+        <w:rPr>
+          <w:lang w:eastAsia="en-US"/>
+        </w:rPr>
+      </w:pPr>
+    </w:p>
+    <w:p>
+      <w:pPr>
+        <w:pStyle w:val="ParaContinue"/>
+        <w:rPr>
+          <w:lang w:eastAsia="en-US"/>
+        </w:rPr>
+      </w:pPr>
+      <w:r>
+        <w:rPr>
+          <w:lang w:eastAsia="en-US"/>
+        </w:rPr>
+        <w:t>The last five models, BaggingClassifier, ExtraTreesClassifier, DecisionTreeClassifier, AdaBoostClassifier and HistGradientBoostingClassifier are models that have not been experimented by the original paper. Note that initially the original GradientBoost model is used but Databricks terminated the cluster before the model can finish running. HistGradientBoostingClassifier is also significantly longer to complete than the other models (took 5 hours compared to 2.35hrs for RandomForest and 11.5 minutes for LinearSVC), but it can successfully complete with the scores calculated.</w:t>
+      </w:r>
+    </w:p>
+    <w:p>
+      <w:pPr>
+        <w:pStyle w:val="ParaContinue"/>
+        <w:rPr>
+          <w:lang w:eastAsia="en-US"/>
+        </w:rPr>
+      </w:pPr>
+    </w:p>
+    <w:p>
+      <w:pPr>
+        <w:pStyle w:val="ParaContinue"/>
+        <w:rPr>
+          <w:lang w:eastAsia="en-US"/>
+        </w:rPr>
+      </w:pPr>
+      <w:r>
+        <w:rPr>
+          <w:lang w:eastAsia="en-US"/>
+        </w:rPr>
         <w:lastRenderedPageBreak/>
-        <w:t>Table</w:t>
-      </w:r>
-      <w:r>
-        <w:rPr>
-          <w:lang w:eastAsia="en-US"/>
-        </w:rPr>
-        <w:t xml:space="preserve"> </w:t>
-      </w:r>
-      <w:r>
-        <w:rPr>
-          <w:lang w:eastAsia="en-US"/>
-        </w:rPr>
-        <w:t>2</w:t>
-      </w:r>
-      <w:r>
-        <w:rPr>
-          <w:lang w:eastAsia="en-US"/>
-        </w:rPr>
-        <w:t xml:space="preserve">: </w:t>
-      </w:r>
-      <w:r>
-        <w:rPr>
-          <w:lang w:eastAsia="en-US"/>
-        </w:rPr>
-        <w:t>Summarizing scores on all the models on original data</w:t>
-      </w:r>
-    </w:p>
-    <w:p>
-      <w:pPr>
-        <w:pStyle w:val="ParaContinue"/>
-        <w:rPr>
-          <w:lang w:eastAsia="en-US"/>
-        </w:rPr>
-      </w:pPr>
-    </w:p>
-    <w:p>
-      <w:pPr>
-        <w:pStyle w:val="ParaContinue"/>
-        <w:rPr>
-          <w:lang w:eastAsia="en-US"/>
-        </w:rPr>
-      </w:pPr>
-    </w:p>
-    <w:p>
-      <w:pPr>
-        <w:pStyle w:val="ParaContinue"/>
-        <w:rPr>
-          <w:lang w:eastAsia="en-US"/>
-        </w:rPr>
-      </w:pPr>
-      <w:r>
-        <w:rPr>
-          <w:lang w:eastAsia="en-US"/>
-        </w:rPr>
-        <w:t xml:space="preserve">The first four models, namely </w:t>
-      </w:r>
-      <w:proofErr w:type="spellStart"/>
-      <w:r>
-        <w:rPr>
-          <w:lang w:eastAsia="en-US"/>
-        </w:rPr>
-        <w:t>RandomForestClassifier</w:t>
-      </w:r>
-      <w:proofErr w:type="spellEnd"/>
-      <w:r>
-        <w:rPr>
-          <w:lang w:eastAsia="en-US"/>
-        </w:rPr>
-        <w:t xml:space="preserve">, </w:t>
-      </w:r>
-      <w:proofErr w:type="spellStart"/>
-      <w:r>
-        <w:rPr>
-          <w:lang w:eastAsia="en-US"/>
-        </w:rPr>
-        <w:t>LinearSVC</w:t>
-      </w:r>
-      <w:proofErr w:type="spellEnd"/>
-      <w:r>
-        <w:rPr>
-          <w:lang w:eastAsia="en-US"/>
-        </w:rPr>
-        <w:t xml:space="preserve">, </w:t>
-      </w:r>
-      <w:proofErr w:type="spellStart"/>
-      <w:r>
-        <w:rPr>
-          <w:lang w:eastAsia="en-US"/>
-        </w:rPr>
-        <w:t>GaussianNB</w:t>
-      </w:r>
-      <w:proofErr w:type="spellEnd"/>
-      <w:r>
-        <w:rPr>
-          <w:lang w:eastAsia="en-US"/>
-        </w:rPr>
-        <w:t xml:space="preserve"> and </w:t>
-      </w:r>
-      <w:proofErr w:type="spellStart"/>
-      <w:r>
-        <w:rPr>
-          <w:lang w:eastAsia="en-US"/>
-        </w:rPr>
-        <w:t>LogisticRegression</w:t>
-      </w:r>
-      <w:proofErr w:type="spellEnd"/>
-      <w:r>
-        <w:rPr>
-          <w:lang w:eastAsia="en-US"/>
-        </w:rPr>
-        <w:t xml:space="preserve"> were used in the original paper. </w:t>
-      </w:r>
-    </w:p>
-    <w:p>
-      <w:pPr>
-        <w:pStyle w:val="ParaContinue"/>
-        <w:rPr>
-          <w:lang w:eastAsia="en-US"/>
-        </w:rPr>
-      </w:pPr>
-    </w:p>
-    <w:p>
-      <w:pPr>
-        <w:pStyle w:val="ParaContinue"/>
-        <w:rPr>
-          <w:lang w:eastAsia="en-US"/>
-        </w:rPr>
-      </w:pPr>
-      <w:r>
-        <w:rPr>
-          <w:lang w:eastAsia="en-US"/>
-        </w:rPr>
-        <w:t xml:space="preserve">The last five models, </w:t>
-      </w:r>
-      <w:proofErr w:type="spellStart"/>
-      <w:r>
-        <w:rPr>
-          <w:lang w:eastAsia="en-US"/>
-        </w:rPr>
-        <w:t>BaggingClassifier</w:t>
-      </w:r>
-      <w:proofErr w:type="spellEnd"/>
-      <w:r>
-        <w:rPr>
-          <w:lang w:eastAsia="en-US"/>
-        </w:rPr>
-        <w:t xml:space="preserve">, </w:t>
-      </w:r>
-      <w:proofErr w:type="spellStart"/>
-      <w:r>
-        <w:rPr>
-          <w:lang w:eastAsia="en-US"/>
-        </w:rPr>
-        <w:t>ExtraTreesClassifier</w:t>
-      </w:r>
-      <w:proofErr w:type="spellEnd"/>
-      <w:r>
-        <w:rPr>
-          <w:lang w:eastAsia="en-US"/>
-        </w:rPr>
-        <w:t xml:space="preserve">, </w:t>
-      </w:r>
-      <w:proofErr w:type="spellStart"/>
-      <w:r>
-        <w:rPr>
-          <w:lang w:eastAsia="en-US"/>
-        </w:rPr>
-        <w:t>DecisionTreeClassifier</w:t>
-      </w:r>
-      <w:proofErr w:type="spellEnd"/>
-      <w:r>
-        <w:rPr>
-          <w:lang w:eastAsia="en-US"/>
-        </w:rPr>
-        <w:t xml:space="preserve">, </w:t>
-      </w:r>
-      <w:proofErr w:type="spellStart"/>
-      <w:r>
-        <w:rPr>
-          <w:lang w:eastAsia="en-US"/>
-        </w:rPr>
-        <w:t>AdaBoostClassifier</w:t>
-      </w:r>
-      <w:proofErr w:type="spellEnd"/>
-      <w:r>
-        <w:rPr>
-          <w:lang w:eastAsia="en-US"/>
-        </w:rPr>
-        <w:t xml:space="preserve"> and </w:t>
-      </w:r>
-      <w:proofErr w:type="spellStart"/>
-      <w:r>
-        <w:rPr>
-          <w:lang w:eastAsia="en-US"/>
-        </w:rPr>
-        <w:t>HistGradientBoostingClassifier</w:t>
-      </w:r>
-      <w:proofErr w:type="spellEnd"/>
-      <w:r>
-        <w:rPr>
-          <w:lang w:eastAsia="en-US"/>
-        </w:rPr>
-        <w:t xml:space="preserve"> are models that have not been experimented by the original paper. Note that initially the original </w:t>
-      </w:r>
-      <w:proofErr w:type="spellStart"/>
-      <w:r>
-        <w:rPr>
-          <w:lang w:eastAsia="en-US"/>
-        </w:rPr>
-        <w:t>GradientBoost</w:t>
-      </w:r>
-      <w:proofErr w:type="spellEnd"/>
-      <w:r>
-        <w:rPr>
-          <w:lang w:eastAsia="en-US"/>
-        </w:rPr>
-        <w:t xml:space="preserve"> model is used but Databricks terminated the cluster before the model can finish running. </w:t>
-      </w:r>
-      <w:proofErr w:type="spellStart"/>
-      <w:r>
-        <w:rPr>
-          <w:lang w:eastAsia="en-US"/>
-        </w:rPr>
-        <w:t>HistGradientBoostingClassifier</w:t>
-      </w:r>
-      <w:proofErr w:type="spellEnd"/>
-      <w:r>
-        <w:rPr>
-          <w:lang w:eastAsia="en-US"/>
-        </w:rPr>
-        <w:t xml:space="preserve"> is also significantly longer to complete than the other models (took 5 hours compared to 2.35hrs for </w:t>
-      </w:r>
-      <w:proofErr w:type="spellStart"/>
-      <w:r>
-        <w:rPr>
-          <w:lang w:eastAsia="en-US"/>
-        </w:rPr>
-        <w:t>RandomForest</w:t>
-      </w:r>
-      <w:proofErr w:type="spellEnd"/>
-      <w:r>
-        <w:rPr>
-          <w:lang w:eastAsia="en-US"/>
-        </w:rPr>
-        <w:t xml:space="preserve"> and 11.5 minutes for </w:t>
-      </w:r>
-      <w:proofErr w:type="spellStart"/>
-      <w:r>
-        <w:rPr>
-          <w:lang w:eastAsia="en-US"/>
-        </w:rPr>
-        <w:t>LinearSVC</w:t>
-      </w:r>
-      <w:proofErr w:type="spellEnd"/>
-      <w:r>
-        <w:rPr>
-          <w:lang w:eastAsia="en-US"/>
-        </w:rPr>
-        <w:t>), but it can successfully complete with the scores calculated.</w:t>
-      </w:r>
-    </w:p>
-    <w:p>
-      <w:pPr>
-        <w:pStyle w:val="ParaContinue"/>
-        <w:rPr>
-          <w:lang w:eastAsia="en-US"/>
-        </w:rPr>
-      </w:pPr>
-    </w:p>
-    <w:p>
-      <w:pPr>
-        <w:pStyle w:val="ParaContinue"/>
-        <w:rPr>
-          <w:lang w:eastAsia="en-US"/>
-        </w:rPr>
-      </w:pPr>
-      <w:r>
-        <w:rPr>
-          <w:lang w:eastAsia="en-US"/>
-        </w:rPr>
-        <w:t xml:space="preserve">As can be seen from the previous table, </w:t>
-      </w:r>
-      <w:proofErr w:type="spellStart"/>
-      <w:r>
-        <w:rPr>
-          <w:lang w:eastAsia="en-US"/>
-        </w:rPr>
-        <w:t>ExtraTrees</w:t>
-      </w:r>
-      <w:proofErr w:type="spellEnd"/>
-      <w:r>
-        <w:rPr>
-          <w:lang w:eastAsia="en-US"/>
-        </w:rPr>
-        <w:t xml:space="preserve"> classifier has the highest precision whereas </w:t>
-      </w:r>
-      <w:proofErr w:type="spellStart"/>
-      <w:r>
-        <w:rPr>
-          <w:lang w:eastAsia="en-US"/>
-        </w:rPr>
-        <w:t>AdaBoostClassifier</w:t>
-      </w:r>
-      <w:proofErr w:type="spellEnd"/>
-      <w:r>
-        <w:rPr>
-          <w:lang w:eastAsia="en-US"/>
-        </w:rPr>
-        <w:t xml:space="preserve"> has the highest Recall. </w:t>
-      </w:r>
-    </w:p>
-    <w:p>
-      <w:pPr>
-        <w:pStyle w:val="ParaContinue"/>
-        <w:rPr>
-          <w:lang w:eastAsia="en-US"/>
-        </w:rPr>
-      </w:pPr>
-    </w:p>
-    <w:p>
-      <w:pPr>
-        <w:pStyle w:val="ParaContinue"/>
-        <w:rPr>
-          <w:lang w:eastAsia="en-US"/>
-        </w:rPr>
-      </w:pPr>
-      <w:r>
-        <w:rPr>
-          <w:lang w:eastAsia="en-US"/>
-        </w:rPr>
-        <w:t>Recall that Precision = (True Positive/Total Predicted Positive) and Recall = (True Positive)</w:t>
-      </w:r>
-      <w:proofErr w:type="gramStart"/>
-      <w:r>
-        <w:rPr>
-          <w:lang w:eastAsia="en-US"/>
-        </w:rPr>
-        <w:t>/(</w:t>
-      </w:r>
-      <w:proofErr w:type="gramEnd"/>
-      <w:r>
-        <w:rPr>
-          <w:lang w:eastAsia="en-US"/>
-        </w:rPr>
-        <w:t>Total Actual Positive), Extra Trees Classifier is the best model to use when the cost of any false positive is high and AdaBoost should be used if we want to filter out the most false negatives.</w:t>
+        <w:t xml:space="preserve">As can be seen from the previous table, ExtraTrees classifier has the highest precision whereas AdaBoostClassifier has the highest Recall. </w:t>
+      </w:r>
+    </w:p>
+    <w:p>
+      <w:pPr>
+        <w:pStyle w:val="ParaContinue"/>
+        <w:rPr>
+          <w:lang w:eastAsia="en-US"/>
+        </w:rPr>
+      </w:pPr>
+    </w:p>
+    <w:p>
+      <w:pPr>
+        <w:pStyle w:val="ParaContinue"/>
+        <w:rPr>
+          <w:lang w:eastAsia="en-US"/>
+        </w:rPr>
+      </w:pPr>
+      <w:r>
+        <w:rPr>
+          <w:lang w:eastAsia="en-US"/>
+        </w:rPr>
+        <w:t>Recall that Precision = (True Positive/Total Predicted Positive) and Recall = (True Positive)/(Total Actual Positive), Extra Trees Classifier is the best model to use when the cost of any false positive is high and AdaBoost should be used if we want to filter out the most false negatives.</w:t>
       </w:r>
     </w:p>
     <w:p>
@@ -3771,99 +3705,43 @@
         <w:rPr>
           <w:lang w:eastAsia="en-US"/>
         </w:rPr>
-        <w:t>F1 = 2*(Precision*Recall)</w:t>
-      </w:r>
-      <w:proofErr w:type="gramStart"/>
-      <w:r>
-        <w:rPr>
-          <w:lang w:eastAsia="en-US"/>
-        </w:rPr>
-        <w:t>/(</w:t>
-      </w:r>
-      <w:proofErr w:type="gramEnd"/>
-      <w:r>
-        <w:rPr>
-          <w:lang w:eastAsia="en-US"/>
-        </w:rPr>
-        <w:t>Precision + Recall)</w:t>
-      </w:r>
-    </w:p>
-    <w:p>
-      <w:pPr>
-        <w:pStyle w:val="ParaContinue"/>
-        <w:rPr>
-          <w:lang w:eastAsia="en-US"/>
-        </w:rPr>
-      </w:pPr>
-    </w:p>
-    <w:p>
-      <w:pPr>
-        <w:pStyle w:val="ParaContinue"/>
-        <w:rPr>
-          <w:lang w:eastAsia="en-US"/>
-        </w:rPr>
-      </w:pPr>
-      <w:r>
-        <w:rPr>
-          <w:lang w:eastAsia="en-US"/>
-        </w:rPr>
-        <w:t xml:space="preserve">From the table, the top 3 models that have the highest weighted average f1 score are: </w:t>
-      </w:r>
-      <w:proofErr w:type="spellStart"/>
-      <w:r>
-        <w:rPr>
-          <w:lang w:eastAsia="en-US"/>
-        </w:rPr>
-        <w:t>LinearSVC</w:t>
-      </w:r>
-      <w:proofErr w:type="spellEnd"/>
-      <w:r>
-        <w:rPr>
-          <w:lang w:eastAsia="en-US"/>
-        </w:rPr>
-        <w:t xml:space="preserve"> (</w:t>
-      </w:r>
-      <w:bookmarkStart w:id="1" w:name="_Hlk90146895"/>
+        <w:t>F1 = 2*(Precision*Recall)/(Precision + Recall)</w:t>
+      </w:r>
+    </w:p>
+    <w:p>
+      <w:pPr>
+        <w:pStyle w:val="ParaContinue"/>
+        <w:rPr>
+          <w:lang w:eastAsia="en-US"/>
+        </w:rPr>
+      </w:pPr>
+    </w:p>
+    <w:p>
+      <w:pPr>
+        <w:pStyle w:val="ParaContinue"/>
+        <w:rPr>
+          <w:lang w:eastAsia="en-US"/>
+        </w:rPr>
+      </w:pPr>
+      <w:r>
+        <w:rPr>
+          <w:lang w:eastAsia="en-US"/>
+        </w:rPr>
+        <w:t>From the table, the top 3 models that have the highest weighted average f1 score are: LinearSVC (</w:t>
+      </w:r>
+      <w:bookmarkStart w:id="2" w:name="_Hlk90146895"/>
       <w:r>
         <w:rPr>
           <w:lang w:eastAsia="en-US"/>
         </w:rPr>
         <w:t>f1 score = 0.721</w:t>
       </w:r>
-      <w:bookmarkEnd w:id="1"/>
-      <w:r>
-        <w:rPr>
-          <w:lang w:eastAsia="en-US"/>
-        </w:rPr>
-        <w:t xml:space="preserve">), </w:t>
-      </w:r>
-      <w:proofErr w:type="spellStart"/>
-      <w:r>
-        <w:rPr>
-          <w:lang w:eastAsia="en-US"/>
-        </w:rPr>
-        <w:t>RandomForestClassifier</w:t>
-      </w:r>
-      <w:proofErr w:type="spellEnd"/>
-      <w:r>
-        <w:rPr>
-          <w:lang w:eastAsia="en-US"/>
-        </w:rPr>
-        <w:t xml:space="preserve"> (f1 score = 0.707) and </w:t>
-      </w:r>
-      <w:proofErr w:type="spellStart"/>
-      <w:r>
-        <w:rPr>
-          <w:lang w:eastAsia="en-US"/>
-        </w:rPr>
-        <w:t>HistGradientBoost</w:t>
-      </w:r>
-      <w:proofErr w:type="spellEnd"/>
-      <w:r>
-        <w:rPr>
-          <w:lang w:eastAsia="en-US"/>
-        </w:rPr>
-        <w:t xml:space="preserve"> (f1 score = 0.711).</w:t>
+      <w:bookmarkEnd w:id="2"/>
+      <w:r>
+        <w:rPr>
+          <w:lang w:eastAsia="en-US"/>
+        </w:rPr>
+        <w:t>), RandomForestClassifier (f1 score = 0.707) and HistGradientBoost (f1 score = 0.711).</w:t>
       </w:r>
     </w:p>
     <w:p>
@@ -3898,7 +3776,6 @@
       <w:r>
         <w:rPr>
           <w:noProof/>
-          <w:lang w:val="en-CA"/>
         </w:rPr>
         <w:drawing>
           <wp:inline distT="0" distB="0" distL="0" distR="0" wp14:anchorId="2BA18770" wp14:editId="3F77F2EB">
@@ -3958,13 +3835,7 @@
         <w:rPr>
           <w:lang w:eastAsia="en-US"/>
         </w:rPr>
-        <w:t xml:space="preserve">Figure </w:t>
-      </w:r>
-      <w:r>
-        <w:rPr>
-          <w:lang w:eastAsia="en-US"/>
-        </w:rPr>
-        <w:t>6</w:t>
+        <w:t>Table 3</w:t>
       </w:r>
       <w:r>
         <w:rPr>
@@ -4020,106 +3891,35 @@
         <w:rPr>
           <w:lang w:eastAsia="en-US"/>
         </w:rPr>
-        <w:t xml:space="preserve">Attempts have been made to explore the hyperparameters for the project. We first explore the performance of the </w:t>
-      </w:r>
-      <w:proofErr w:type="spellStart"/>
-      <w:r>
-        <w:rPr>
-          <w:lang w:eastAsia="en-US"/>
-        </w:rPr>
-        <w:t>LinearSVC</w:t>
-      </w:r>
-      <w:proofErr w:type="spellEnd"/>
-      <w:r>
-        <w:rPr>
-          <w:lang w:eastAsia="en-US"/>
-        </w:rPr>
-        <w:t xml:space="preserve"> model based on the choice of hyper parameters. With </w:t>
-      </w:r>
-      <w:proofErr w:type="spellStart"/>
-      <w:r>
-        <w:rPr>
-          <w:lang w:eastAsia="en-US"/>
-        </w:rPr>
-        <w:t>LinearSVC</w:t>
-      </w:r>
-      <w:proofErr w:type="spellEnd"/>
-      <w:r>
-        <w:rPr>
-          <w:lang w:eastAsia="en-US"/>
-        </w:rPr>
-        <w:t xml:space="preserve">, we explored the regularization parameter, </w:t>
-      </w:r>
-      <w:r>
-        <w:rPr>
-          <w:lang w:eastAsia="en-US"/>
-        </w:rPr>
-        <w:lastRenderedPageBreak/>
-        <w:t>or the C parameter of the model. We will explore the effects on the model when parameter C is set to 0.001, 1, 100 and 10000.</w:t>
-      </w:r>
-    </w:p>
-    <w:p>
-      <w:pPr>
-        <w:pStyle w:val="ParaContinue"/>
-        <w:rPr>
-          <w:lang w:eastAsia="en-US"/>
-        </w:rPr>
-      </w:pPr>
-    </w:p>
-    <w:p>
-      <w:pPr>
-        <w:pStyle w:val="ParaContinue"/>
-        <w:rPr>
-          <w:lang w:eastAsia="en-US"/>
-        </w:rPr>
-      </w:pPr>
-      <w:proofErr w:type="gramStart"/>
-      <w:r>
-        <w:rPr>
-          <w:lang w:eastAsia="en-US"/>
-        </w:rPr>
-        <w:t>For the purpose of</w:t>
-      </w:r>
-      <w:proofErr w:type="gramEnd"/>
-      <w:r>
-        <w:rPr>
-          <w:lang w:eastAsia="en-US"/>
-        </w:rPr>
-        <w:t xml:space="preserve"> conducting </w:t>
-      </w:r>
-      <w:proofErr w:type="spellStart"/>
-      <w:r>
-        <w:rPr>
-          <w:lang w:eastAsia="en-US"/>
-        </w:rPr>
-        <w:t>gridsearch</w:t>
-      </w:r>
-      <w:proofErr w:type="spellEnd"/>
-      <w:r>
-        <w:rPr>
-          <w:lang w:eastAsia="en-US"/>
-        </w:rPr>
-        <w:t>, we developed a new method</w:t>
-      </w:r>
-      <w:r>
-        <w:rPr>
-          <w:lang w:eastAsia="en-US"/>
-        </w:rPr>
-        <w:t xml:space="preserve"> </w:t>
-      </w:r>
-      <w:proofErr w:type="spellStart"/>
-      <w:r>
-        <w:rPr>
-          <w:lang w:eastAsia="en-US"/>
-        </w:rPr>
-        <w:t>perform_grid_search</w:t>
-      </w:r>
-      <w:proofErr w:type="spellEnd"/>
-      <w:r>
-        <w:rPr>
-          <w:lang w:eastAsia="en-US"/>
-        </w:rPr>
-        <w:t xml:space="preserve"> as </w:t>
+        <w:t>Attempts have been made to explore the hyperparameters for the project. We first explore the performance of the LinearSVC model based on the choice of hyper parameters. With LinearSVC, we explored the regularization parameter, or the C parameter of the model. We will explore the effects on the model when parameter C is set to 0.001, 1, 100 and 10000.</w:t>
+      </w:r>
+    </w:p>
+    <w:p>
+      <w:pPr>
+        <w:pStyle w:val="ParaContinue"/>
+        <w:rPr>
+          <w:lang w:eastAsia="en-US"/>
+        </w:rPr>
+      </w:pPr>
+    </w:p>
+    <w:p>
+      <w:pPr>
+        <w:pStyle w:val="ParaContinue"/>
+        <w:rPr>
+          <w:lang w:eastAsia="en-US"/>
+        </w:rPr>
+      </w:pPr>
+      <w:r>
+        <w:rPr>
+          <w:lang w:eastAsia="en-US"/>
+        </w:rPr>
+        <w:t>For the purpose of conducting gridsearch, we developed a new method</w:t>
+      </w:r>
+      <w:r>
+        <w:rPr>
+          <w:lang w:eastAsia="en-US"/>
+        </w:rPr>
+        <w:t xml:space="preserve"> perform_grid_search as </w:t>
       </w:r>
       <w:r>
         <w:rPr>
@@ -4146,7 +3946,6 @@
       <w:r>
         <w:rPr>
           <w:noProof/>
-          <w:lang w:val="en-CA"/>
         </w:rPr>
         <w:drawing>
           <wp:inline distT="0" distB="0" distL="0" distR="0" wp14:anchorId="147A330F" wp14:editId="192D3F23">
@@ -4265,7 +4064,6 @@
       <w:r>
         <w:rPr>
           <w:noProof/>
-          <w:lang w:eastAsia="en-US"/>
         </w:rPr>
         <w:drawing>
           <wp:inline distT="0" distB="0" distL="0" distR="0" wp14:anchorId="404A5F5C" wp14:editId="3C710863">
@@ -4333,59 +4131,60 @@
         <w:rPr>
           <w:lang w:eastAsia="en-US"/>
         </w:rPr>
-        <w:t xml:space="preserve">Screenshot of convergence warnings on </w:t>
-      </w:r>
-      <w:proofErr w:type="spellStart"/>
-      <w:r>
-        <w:rPr>
-          <w:lang w:eastAsia="en-US"/>
-        </w:rPr>
-        <w:t>LinearSVC</w:t>
-      </w:r>
-      <w:proofErr w:type="spellEnd"/>
-    </w:p>
-    <w:p>
-      <w:pPr>
-        <w:pStyle w:val="ParaContinue"/>
-        <w:rPr>
-          <w:lang w:eastAsia="en-US"/>
-        </w:rPr>
-      </w:pPr>
-    </w:p>
-    <w:p>
-      <w:pPr>
-        <w:pStyle w:val="ParaContinue"/>
-        <w:rPr>
-          <w:lang w:eastAsia="en-US"/>
-        </w:rPr>
-      </w:pPr>
-      <w:r>
-        <w:rPr>
-          <w:lang w:eastAsia="en-US"/>
-        </w:rPr>
-        <w:t xml:space="preserve">We have also explored </w:t>
-      </w:r>
-      <w:proofErr w:type="spellStart"/>
-      <w:r>
-        <w:rPr>
-          <w:lang w:eastAsia="en-US"/>
-        </w:rPr>
-        <w:t>GridSearch</w:t>
-      </w:r>
-      <w:proofErr w:type="spellEnd"/>
-      <w:r>
-        <w:rPr>
-          <w:lang w:eastAsia="en-US"/>
-        </w:rPr>
-        <w:t xml:space="preserve"> using the </w:t>
-      </w:r>
-      <w:r>
-        <w:rPr>
-          <w:lang w:eastAsia="en-US"/>
-        </w:rPr>
-        <w:t xml:space="preserve">Extra Trees, Ada Boost, and </w:t>
-      </w:r>
-      <w:proofErr w:type="spellStart"/>
+        <w:t>Screenshot of convergence warnings on LinearSVC</w:t>
+      </w:r>
+    </w:p>
+    <w:p>
+      <w:pPr>
+        <w:pStyle w:val="ParaContinue"/>
+        <w:rPr>
+          <w:lang w:eastAsia="en-US"/>
+        </w:rPr>
+      </w:pPr>
+    </w:p>
+    <w:p>
+      <w:pPr>
+        <w:pStyle w:val="ParaContinue"/>
+        <w:rPr>
+          <w:lang w:eastAsia="en-US"/>
+        </w:rPr>
+      </w:pPr>
+      <w:r>
+        <w:rPr>
+          <w:lang w:eastAsia="en-US"/>
+        </w:rPr>
+        <w:t xml:space="preserve">We have also explored GridSearch using the </w:t>
+      </w:r>
+      <w:r>
+        <w:rPr>
+          <w:lang w:eastAsia="en-US"/>
+        </w:rPr>
+        <w:t>Extra Trees</w:t>
+      </w:r>
+      <w:r>
+        <w:rPr>
+          <w:lang w:eastAsia="en-US"/>
+        </w:rPr>
+        <w:t xml:space="preserve"> (Highest Precision)</w:t>
+      </w:r>
+      <w:r>
+        <w:rPr>
+          <w:lang w:eastAsia="en-US"/>
+        </w:rPr>
+        <w:t>, Ada Boost</w:t>
+      </w:r>
+      <w:r>
+        <w:rPr>
+          <w:lang w:eastAsia="en-US"/>
+        </w:rPr>
+        <w:t xml:space="preserve"> (Highest Recall)</w:t>
+      </w:r>
+      <w:r>
+        <w:rPr>
+          <w:lang w:eastAsia="en-US"/>
+        </w:rPr>
+        <w:t xml:space="preserve">, and </w:t>
+      </w:r>
       <w:r>
         <w:rPr>
           <w:lang w:eastAsia="en-US"/>
@@ -4402,21 +4201,190 @@
         <w:rPr>
           <w:lang w:eastAsia="en-US"/>
         </w:rPr>
-        <w:t>st</w:t>
-      </w:r>
-      <w:proofErr w:type="spellEnd"/>
-      <w:r>
-        <w:rPr>
-          <w:lang w:eastAsia="en-US"/>
-        </w:rPr>
-        <w:t xml:space="preserve"> and have also found that the default parameters were having the best results</w:t>
-      </w:r>
-      <w:r>
-        <w:rPr>
-          <w:lang w:eastAsia="en-US"/>
-        </w:rPr>
-        <w:t xml:space="preserve"> in most cases.</w:t>
-      </w:r>
+        <w:t>st (Second overall best performer).</w:t>
+      </w:r>
+    </w:p>
+    <w:p>
+      <w:pPr>
+        <w:pStyle w:val="ParaContinue"/>
+        <w:rPr>
+          <w:lang w:eastAsia="en-US"/>
+        </w:rPr>
+      </w:pPr>
+      <w:r>
+        <w:rPr>
+          <w:noProof/>
+        </w:rPr>
+        <w:drawing>
+          <wp:inline distT="0" distB="0" distL="0" distR="0" wp14:anchorId="25D7D5C2" wp14:editId="3CE84ED3">
+            <wp:extent cx="4869418" cy="960542"/>
+            <wp:effectExtent l="0" t="0" r="7620" b="0"/>
+            <wp:docPr id="14" name="Picture 14"/>
+            <wp:cNvGraphicFramePr>
+              <a:graphicFrameLocks xmlns:a="http://schemas.openxmlformats.org/drawingml/2006/main" noChangeAspect="1"/>
+            </wp:cNvGraphicFramePr>
+            <a:graphic xmlns:a="http://schemas.openxmlformats.org/drawingml/2006/main">
+              <a:graphicData uri="http://schemas.openxmlformats.org/drawingml/2006/picture">
+                <pic:pic xmlns:pic="http://schemas.openxmlformats.org/drawingml/2006/picture">
+                  <pic:nvPicPr>
+                    <pic:cNvPr id="0" name="Picture 3"/>
+                    <pic:cNvPicPr>
+                      <a:picLocks noChangeAspect="1" noChangeArrowheads="1"/>
+                    </pic:cNvPicPr>
+                  </pic:nvPicPr>
+                  <pic:blipFill>
+                    <a:blip r:embed="rId24" cstate="print">
+                      <a:extLst>
+                        <a:ext uri="{28A0092B-C50C-407E-A947-70E740481C1C}">
+                          <a14:useLocalDpi xmlns:a14="http://schemas.microsoft.com/office/drawing/2010/main" val="0"/>
+                        </a:ext>
+                      </a:extLst>
+                    </a:blip>
+                    <a:srcRect/>
+                    <a:stretch>
+                      <a:fillRect/>
+                    </a:stretch>
+                  </pic:blipFill>
+                  <pic:spPr bwMode="auto">
+                    <a:xfrm>
+                      <a:off x="0" y="0"/>
+                      <a:ext cx="4893610" cy="965314"/>
+                    </a:xfrm>
+                    <a:prstGeom prst="rect">
+                      <a:avLst/>
+                    </a:prstGeom>
+                    <a:noFill/>
+                  </pic:spPr>
+                </pic:pic>
+              </a:graphicData>
+            </a:graphic>
+          </wp:inline>
+        </w:drawing>
+      </w:r>
+    </w:p>
+    <w:p>
+      <w:pPr>
+        <w:pStyle w:val="ParaContinue"/>
+        <w:rPr>
+          <w:lang w:eastAsia="en-US"/>
+        </w:rPr>
+      </w:pPr>
+      <w:r>
+        <w:rPr>
+          <w:lang w:eastAsia="en-US"/>
+        </w:rPr>
+        <w:t>Table 4</w:t>
+      </w:r>
+      <w:r>
+        <w:rPr>
+          <w:lang w:eastAsia="en-US"/>
+        </w:rPr>
+        <w:t xml:space="preserve">: </w:t>
+      </w:r>
+      <w:r>
+        <w:rPr>
+          <w:lang w:eastAsia="en-US"/>
+        </w:rPr>
+        <w:t xml:space="preserve">Summarizing </w:t>
+      </w:r>
+      <w:r>
+        <w:rPr>
+          <w:lang w:eastAsia="en-US"/>
+        </w:rPr>
+        <w:t xml:space="preserve">f1 weighted </w:t>
+      </w:r>
+      <w:r>
+        <w:rPr>
+          <w:lang w:eastAsia="en-US"/>
+        </w:rPr>
+        <w:t xml:space="preserve">performance of </w:t>
+      </w:r>
+      <w:r>
+        <w:rPr>
+          <w:lang w:eastAsia="en-US"/>
+        </w:rPr>
+        <w:t xml:space="preserve">gridsearch model </w:t>
+      </w:r>
+    </w:p>
+    <w:p>
+      <w:pPr>
+        <w:pStyle w:val="ParaContinue"/>
+        <w:rPr>
+          <w:lang w:eastAsia="en-US"/>
+        </w:rPr>
+      </w:pPr>
+    </w:p>
+    <w:p>
+      <w:pPr>
+        <w:pStyle w:val="ParaContinue"/>
+        <w:rPr>
+          <w:lang w:eastAsia="en-US"/>
+        </w:rPr>
+      </w:pPr>
+      <w:r>
+        <w:rPr>
+          <w:lang w:eastAsia="en-US"/>
+        </w:rPr>
+        <w:t xml:space="preserve">With the best parameters, the performance for LinearSVC is tied with RandomForestClassifier. </w:t>
+      </w:r>
+      <w:r>
+        <w:rPr>
+          <w:lang w:eastAsia="en-US"/>
+        </w:rPr>
+        <w:t xml:space="preserve">However, given that LinearSVC is much faster than </w:t>
+      </w:r>
+      <w:r>
+        <w:rPr>
+          <w:lang w:eastAsia="en-US"/>
+        </w:rPr>
+        <w:t>RandomForestClassifier</w:t>
+      </w:r>
+      <w:r>
+        <w:rPr>
+          <w:lang w:eastAsia="en-US"/>
+        </w:rPr>
+        <w:t>, LinearSVC is still consider to be the model of choice.</w:t>
+      </w:r>
+    </w:p>
+    <w:p>
+      <w:pPr>
+        <w:pStyle w:val="ParaContinue"/>
+        <w:rPr>
+          <w:lang w:eastAsia="en-US"/>
+        </w:rPr>
+      </w:pPr>
+    </w:p>
+    <w:p>
+      <w:pPr>
+        <w:pStyle w:val="ParaContinue"/>
+        <w:rPr>
+          <w:lang w:eastAsia="en-US"/>
+        </w:rPr>
+      </w:pPr>
+    </w:p>
+    <w:p>
+      <w:pPr>
+        <w:pStyle w:val="ParaContinue"/>
+        <w:rPr>
+          <w:lang w:eastAsia="en-US"/>
+        </w:rPr>
+      </w:pPr>
+    </w:p>
+    <w:p>
+      <w:pPr>
+        <w:pStyle w:val="ParaContinue"/>
+        <w:rPr>
+          <w:lang w:eastAsia="en-US"/>
+        </w:rPr>
+      </w:pPr>
+    </w:p>
+    <w:p>
+      <w:pPr>
+        <w:pStyle w:val="ParaContinue"/>
+        <w:rPr>
+          <w:lang w:eastAsia="en-US"/>
+        </w:rPr>
+      </w:pPr>
     </w:p>
     <w:p>
       <w:pPr>
@@ -4445,21 +4413,7 @@
         <w:rPr>
           <w:lang w:eastAsia="en-US"/>
         </w:rPr>
-        <w:t xml:space="preserve">The </w:t>
-      </w:r>
-      <w:proofErr w:type="spellStart"/>
-      <w:r>
-        <w:rPr>
-          <w:lang w:eastAsia="en-US"/>
-        </w:rPr>
-        <w:t>LinearSVC</w:t>
-      </w:r>
-      <w:proofErr w:type="spellEnd"/>
-      <w:r>
-        <w:rPr>
-          <w:lang w:eastAsia="en-US"/>
-        </w:rPr>
-        <w:t xml:space="preserve"> </w:t>
+        <w:t xml:space="preserve">The LinearSVC </w:t>
       </w:r>
       <w:r>
         <w:rPr>
@@ -4553,6 +4507,7 @@
         <w:rPr>
           <w:lang w:eastAsia="en-US"/>
         </w:rPr>
+        <w:lastRenderedPageBreak/>
         <w:t>Sections often get labelled as 1 (Introduction) whenever explanation is given for some feature, process, etc.</w:t>
       </w:r>
     </w:p>
@@ -4571,7 +4526,6 @@
         <w:rPr>
           <w:lang w:eastAsia="en-US"/>
         </w:rPr>
-        <w:lastRenderedPageBreak/>
         <w:t>Presence of links can potentially bias towards section getting classified as 6 (References)</w:t>
       </w:r>
     </w:p>
@@ -4613,13 +4567,8 @@
       <w:pPr>
         <w:pStyle w:val="Head2"/>
       </w:pPr>
-      <w:proofErr w:type="spellStart"/>
-      <w:r>
-        <w:t>Bhavyai’s</w:t>
-      </w:r>
-      <w:proofErr w:type="spellEnd"/>
-      <w:r>
-        <w:t xml:space="preserve"> discuss</w:t>
+      <w:r>
+        <w:t>Bhavyai’s discuss</w:t>
       </w:r>
       <w:r>
         <w:t>ion on</w:t>
@@ -4675,21 +4624,7 @@
         <w:rPr>
           <w:lang w:eastAsia="en-US"/>
         </w:rPr>
-        <w:t xml:space="preserve">information </w:t>
-      </w:r>
-      <w:proofErr w:type="gramStart"/>
-      <w:r>
-        <w:rPr>
-          <w:lang w:eastAsia="en-US"/>
-        </w:rPr>
-        <w:t>at a glance</w:t>
-      </w:r>
-      <w:proofErr w:type="gramEnd"/>
-      <w:r>
-        <w:rPr>
-          <w:lang w:eastAsia="en-US"/>
-        </w:rPr>
-        <w:t xml:space="preserve"> about</w:t>
+        <w:t>information at a glance about</w:t>
       </w:r>
       <w:r>
         <w:rPr>
@@ -4863,6 +4798,7 @@
         <w:pStyle w:val="Head1"/>
       </w:pPr>
       <w:r>
+        <w:lastRenderedPageBreak/>
         <w:t>CONCLUSIONS</w:t>
       </w:r>
     </w:p>
@@ -4894,15 +4830,7 @@
           <w:b w:val="0"/>
           <w:bCs/>
         </w:rPr>
-        <w:t xml:space="preserve">first impression of a repository and in documenting a software project. Despite their </w:t>
-      </w:r>
-      <w:r>
-        <w:rPr>
-          <w:b w:val="0"/>
-          <w:bCs/>
-        </w:rPr>
-        <w:lastRenderedPageBreak/>
-        <w:t>important role, we lack a systematic understanding of the content</w:t>
+        <w:t>first impression of a repository and in documenting a software project. Despite their important role, we lack a systematic understanding of the content</w:t>
       </w:r>
       <w:r>
         <w:rPr>
@@ -5216,35 +5144,7 @@
         <w:rPr>
           <w:lang w:eastAsia="en-US"/>
         </w:rPr>
-        <w:t xml:space="preserve">G. A. A. Prana, C. </w:t>
-      </w:r>
-      <w:proofErr w:type="spellStart"/>
-      <w:r>
-        <w:rPr>
-          <w:lang w:eastAsia="en-US"/>
-        </w:rPr>
-        <w:t>Treude</w:t>
-      </w:r>
-      <w:proofErr w:type="spellEnd"/>
-      <w:r>
-        <w:rPr>
-          <w:lang w:eastAsia="en-US"/>
-        </w:rPr>
-        <w:t xml:space="preserve">, F. </w:t>
-      </w:r>
-      <w:proofErr w:type="spellStart"/>
-      <w:r>
-        <w:rPr>
-          <w:lang w:eastAsia="en-US"/>
-        </w:rPr>
-        <w:t>Thung</w:t>
-      </w:r>
-      <w:proofErr w:type="spellEnd"/>
-      <w:r>
-        <w:rPr>
-          <w:lang w:eastAsia="en-US"/>
-        </w:rPr>
-        <w:t>, T. Atapattu, and D. Lo, “Categorizing the Content of GitHub README Files - Empirical Software Engineering,” SpringerLink, 12-Oct-2018. [Online]. Available: https://link.springer.com/article/10.1007/s10664-018-9660-3. [Accessed: 11-Dec-2021].</w:t>
+        <w:t>G. A. A. Prana, C. Treude, F. Thung, T. Atapattu, and D. Lo, “Categorizing the Content of GitHub README Files - Empirical Software Engineering,” SpringerLink, 12-Oct-2018. [Online]. Available: https://link.springer.com/article/10.1007/s10664-018-9660-3. [Accessed: 11-Dec-2021].</w:t>
       </w:r>
     </w:p>
     <w:p>
@@ -5258,47 +5158,11 @@
           <w:lang w:eastAsia="en-US"/>
         </w:rPr>
       </w:pPr>
-      <w:proofErr w:type="spellStart"/>
-      <w:r>
-        <w:rPr>
-          <w:lang w:eastAsia="en-US"/>
-        </w:rPr>
-        <w:t>Gprana</w:t>
-      </w:r>
-      <w:proofErr w:type="spellEnd"/>
-      <w:r>
-        <w:rPr>
-          <w:lang w:eastAsia="en-US"/>
-        </w:rPr>
-        <w:t>. “</w:t>
-      </w:r>
-      <w:proofErr w:type="spellStart"/>
-      <w:r>
-        <w:rPr>
-          <w:lang w:eastAsia="en-US"/>
-        </w:rPr>
-        <w:t>Gprana</w:t>
-      </w:r>
-      <w:proofErr w:type="spellEnd"/>
-      <w:r>
-        <w:rPr>
-          <w:lang w:eastAsia="en-US"/>
-        </w:rPr>
-        <w:t>/</w:t>
-      </w:r>
-      <w:proofErr w:type="spellStart"/>
-      <w:r>
-        <w:rPr>
-          <w:lang w:eastAsia="en-US"/>
-        </w:rPr>
-        <w:t>READMEClassifier</w:t>
-      </w:r>
-      <w:proofErr w:type="spellEnd"/>
-      <w:r>
-        <w:rPr>
-          <w:lang w:eastAsia="en-US"/>
-        </w:rPr>
-        <w:t>.” GitHub, https://github.com/gprana/READMEClassifier.</w:t>
+      <w:r>
+        <w:rPr>
+          <w:lang w:eastAsia="en-US"/>
+        </w:rPr>
+        <w:t>Gprana. “Gprana/READMEClassifier.” GitHub, https://github.com/gprana/READMEClassifier.</w:t>
       </w:r>
     </w:p>
     <w:p>
@@ -5311,8 +5175,8 @@
           <w:szCs w:val="20"/>
         </w:rPr>
       </w:pPr>
-      <w:bookmarkStart w:id="2" w:name="sbmn"/>
-      <w:bookmarkEnd w:id="2"/>
+      <w:bookmarkStart w:id="3" w:name="sbmn"/>
+      <w:bookmarkEnd w:id="3"/>
     </w:p>
     <w:p>
       <w:pPr>
@@ -5324,6 +5188,21 @@
           <w:szCs w:val="20"/>
         </w:rPr>
       </w:pPr>
+    </w:p>
+    <w:p>
+      <w:pPr>
+        <w:rPr>
+          <w:rFonts w:ascii="Linux Biolinum O" w:eastAsia="Times New Roman" w:hAnsi="Linux Biolinum O" w:cs="Linux Biolinum O"/>
+          <w:b/>
+          <w:bCs/>
+          <w:caps/>
+          <w:sz w:val="18"/>
+          <w:szCs w:val="20"/>
+        </w:rPr>
+      </w:pPr>
+      <w:r>
+        <w:br w:type="page"/>
+      </w:r>
     </w:p>
     <w:p>
       <w:pPr>
@@ -5335,6 +5214,7 @@
         <w:ind w:left="360" w:hanging="360"/>
       </w:pPr>
       <w:r>
+        <w:lastRenderedPageBreak/>
         <w:t>A</w:t>
       </w:r>
       <w:r>
@@ -5351,8 +5231,8 @@
       </w:pPr>
     </w:p>
     <w:sectPr>
-      <w:footerReference w:type="default" r:id="rId24"/>
-      <w:footerReference w:type="first" r:id="rId25"/>
+      <w:footerReference w:type="default" r:id="rId25"/>
+      <w:footerReference w:type="first" r:id="rId26"/>
       <w:pgSz w:w="12240" w:h="15840"/>
       <w:pgMar w:top="1760" w:right="2040" w:bottom="2840" w:left="1440" w:header="706" w:footer="706" w:gutter="0"/>
       <w:cols w:space="708"/>
@@ -5364,7 +5244,7 @@
 </file>
 
 <file path=word/endnotes.xml><?xml version="1.0" encoding="utf-8"?>
-<w:endnotes xmlns:wpc="http://schemas.microsoft.com/office/word/2010/wordprocessingCanvas" xmlns:cx="http://schemas.microsoft.com/office/drawing/2014/chartex" xmlns:cx1="http://schemas.microsoft.com/office/drawing/2015/9/8/chartex" xmlns:cx2="http://schemas.microsoft.com/office/drawing/2015/10/21/chartex" xmlns:cx3="http://schemas.microsoft.com/office/drawing/2016/5/9/chartex" xmlns:cx4="http://schemas.microsoft.com/office/drawing/2016/5/10/chartex" xmlns:cx5="http://schemas.microsoft.com/office/drawing/2016/5/11/chartex" xmlns:cx6="http://schemas.microsoft.com/office/drawing/2016/5/12/chartex" xmlns:cx7="http://schemas.microsoft.com/office/drawing/2016/5/13/chartex" xmlns:cx8="http://schemas.microsoft.com/office/drawing/2016/5/14/chartex" xmlns:mc="http://schemas.openxmlformats.org/markup-compatibility/2006" xmlns:aink="http://schemas.microsoft.com/office/drawing/2016/ink" xmlns:am3d="http://schemas.microsoft.com/office/drawing/2017/model3d" xmlns:o="urn:schemas-microsoft-com:office:office" xmlns:r="http://schemas.openxmlformats.org/officeDocument/2006/relationships" xmlns:m="http://schemas.openxmlformats.org/officeDocument/2006/math" xmlns:v="urn:schemas-microsoft-com:vml" xmlns:wp14="http://schemas.microsoft.com/office/word/2010/wordprocessingDrawing" xmlns:wp="http://schemas.openxmlformats.org/drawingml/2006/wordprocessingDrawing" xmlns:w10="urn:schemas-microsoft-com:office:word" xmlns:w="http://schemas.openxmlformats.org/wordprocessingml/2006/main" xmlns:w14="http://schemas.microsoft.com/office/word/2010/wordml" xmlns:w15="http://schemas.microsoft.com/office/word/2012/wordml" xmlns:w16cex="http://schemas.microsoft.com/office/word/2018/wordml/cex" xmlns:w16cid="http://schemas.microsoft.com/office/word/2016/wordml/cid" xmlns:w16="http://schemas.microsoft.com/office/word/2018/wordml" xmlns:w16sdtdh="http://schemas.microsoft.com/office/word/2020/wordml/sdtdatahash" xmlns:w16se="http://schemas.microsoft.com/office/word/2015/wordml/symex" xmlns:wpg="http://schemas.microsoft.com/office/word/2010/wordprocessingGroup" xmlns:wpi="http://schemas.microsoft.com/office/word/2010/wordprocessingInk" xmlns:wne="http://schemas.microsoft.com/office/word/2006/wordml" xmlns:wps="http://schemas.microsoft.com/office/word/2010/wordprocessingShape" mc:Ignorable="w14 w15 w16se w16cid w16 w16cex w16sdtdh wp14">
+<w:endnotes xmlns:wpc="http://schemas.microsoft.com/office/word/2010/wordprocessingCanvas" xmlns:mc="http://schemas.openxmlformats.org/markup-compatibility/2006" xmlns:o="urn:schemas-microsoft-com:office:office" xmlns:r="http://schemas.openxmlformats.org/officeDocument/2006/relationships" xmlns:m="http://schemas.openxmlformats.org/officeDocument/2006/math" xmlns:v="urn:schemas-microsoft-com:vml" xmlns:wp14="http://schemas.microsoft.com/office/word/2010/wordprocessingDrawing" xmlns:wp="http://schemas.openxmlformats.org/drawingml/2006/wordprocessingDrawing" xmlns:w10="urn:schemas-microsoft-com:office:word" xmlns:w="http://schemas.openxmlformats.org/wordprocessingml/2006/main" xmlns:w14="http://schemas.microsoft.com/office/word/2010/wordml" xmlns:w15="http://schemas.microsoft.com/office/word/2012/wordml" xmlns:wpg="http://schemas.microsoft.com/office/word/2010/wordprocessingGroup" xmlns:wpi="http://schemas.microsoft.com/office/word/2010/wordprocessingInk" xmlns:wne="http://schemas.microsoft.com/office/word/2006/wordml" xmlns:wps="http://schemas.microsoft.com/office/word/2010/wordprocessingShape" mc:Ignorable="w14 w15 wp14">
   <w:endnote w:type="separator" w:id="-1">
     <w:p>
       <w:pPr>
@@ -5389,7 +5269,7 @@
 </file>
 
 <file path=word/footer1.xml><?xml version="1.0" encoding="utf-8"?>
-<w:ftr xmlns:wpc="http://schemas.microsoft.com/office/word/2010/wordprocessingCanvas" xmlns:cx="http://schemas.microsoft.com/office/drawing/2014/chartex" xmlns:cx1="http://schemas.microsoft.com/office/drawing/2015/9/8/chartex" xmlns:cx2="http://schemas.microsoft.com/office/drawing/2015/10/21/chartex" xmlns:cx3="http://schemas.microsoft.com/office/drawing/2016/5/9/chartex" xmlns:cx4="http://schemas.microsoft.com/office/drawing/2016/5/10/chartex" xmlns:cx5="http://schemas.microsoft.com/office/drawing/2016/5/11/chartex" xmlns:cx6="http://schemas.microsoft.com/office/drawing/2016/5/12/chartex" xmlns:cx7="http://schemas.microsoft.com/office/drawing/2016/5/13/chartex" xmlns:cx8="http://schemas.microsoft.com/office/drawing/2016/5/14/chartex" xmlns:mc="http://schemas.openxmlformats.org/markup-compatibility/2006" xmlns:aink="http://schemas.microsoft.com/office/drawing/2016/ink" xmlns:am3d="http://schemas.microsoft.com/office/drawing/2017/model3d" xmlns:o="urn:schemas-microsoft-com:office:office" xmlns:r="http://schemas.openxmlformats.org/officeDocument/2006/relationships" xmlns:m="http://schemas.openxmlformats.org/officeDocument/2006/math" xmlns:v="urn:schemas-microsoft-com:vml" xmlns:wp14="http://schemas.microsoft.com/office/word/2010/wordprocessingDrawing" xmlns:wp="http://schemas.openxmlformats.org/drawingml/2006/wordprocessingDrawing" xmlns:w10="urn:schemas-microsoft-com:office:word" xmlns:w="http://schemas.openxmlformats.org/wordprocessingml/2006/main" xmlns:w14="http://schemas.microsoft.com/office/word/2010/wordml" xmlns:w15="http://schemas.microsoft.com/office/word/2012/wordml" xmlns:w16cex="http://schemas.microsoft.com/office/word/2018/wordml/cex" xmlns:w16cid="http://schemas.microsoft.com/office/word/2016/wordml/cid" xmlns:w16="http://schemas.microsoft.com/office/word/2018/wordml" xmlns:w16sdtdh="http://schemas.microsoft.com/office/word/2020/wordml/sdtdatahash" xmlns:w16se="http://schemas.microsoft.com/office/word/2015/wordml/symex" xmlns:wpg="http://schemas.microsoft.com/office/word/2010/wordprocessingGroup" xmlns:wpi="http://schemas.microsoft.com/office/word/2010/wordprocessingInk" xmlns:wne="http://schemas.microsoft.com/office/word/2006/wordml" xmlns:wps="http://schemas.microsoft.com/office/word/2010/wordprocessingShape" mc:Ignorable="w14 w15 w16se w16cid w16 w16cex w16sdtdh wp14">
+<w:ftr xmlns:wpc="http://schemas.microsoft.com/office/word/2010/wordprocessingCanvas" xmlns:mc="http://schemas.openxmlformats.org/markup-compatibility/2006" xmlns:o="urn:schemas-microsoft-com:office:office" xmlns:r="http://schemas.openxmlformats.org/officeDocument/2006/relationships" xmlns:m="http://schemas.openxmlformats.org/officeDocument/2006/math" xmlns:v="urn:schemas-microsoft-com:vml" xmlns:wp14="http://schemas.microsoft.com/office/word/2010/wordprocessingDrawing" xmlns:wp="http://schemas.openxmlformats.org/drawingml/2006/wordprocessingDrawing" xmlns:w10="urn:schemas-microsoft-com:office:word" xmlns:w="http://schemas.openxmlformats.org/wordprocessingml/2006/main" xmlns:w14="http://schemas.microsoft.com/office/word/2010/wordml" xmlns:w15="http://schemas.microsoft.com/office/word/2012/wordml" xmlns:wpg="http://schemas.microsoft.com/office/word/2010/wordprocessingGroup" xmlns:wpi="http://schemas.microsoft.com/office/word/2010/wordprocessingInk" xmlns:wne="http://schemas.microsoft.com/office/word/2006/wordml" xmlns:wps="http://schemas.microsoft.com/office/word/2010/wordprocessingShape" mc:Ignorable="w14 w15 wp14">
   <w:p>
     <w:pPr>
       <w:pStyle w:val="Footer"/>
@@ -5408,7 +5288,7 @@
       <w:rPr>
         <w:noProof/>
       </w:rPr>
-      <w:t>11</w:t>
+      <w:t>13</w:t>
     </w:r>
     <w:r>
       <w:rPr>
@@ -5421,7 +5301,7 @@
 </file>
 
 <file path=word/footer2.xml><?xml version="1.0" encoding="utf-8"?>
-<w:ftr xmlns:wpc="http://schemas.microsoft.com/office/word/2010/wordprocessingCanvas" xmlns:cx="http://schemas.microsoft.com/office/drawing/2014/chartex" xmlns:cx1="http://schemas.microsoft.com/office/drawing/2015/9/8/chartex" xmlns:cx2="http://schemas.microsoft.com/office/drawing/2015/10/21/chartex" xmlns:cx3="http://schemas.microsoft.com/office/drawing/2016/5/9/chartex" xmlns:cx4="http://schemas.microsoft.com/office/drawing/2016/5/10/chartex" xmlns:cx5="http://schemas.microsoft.com/office/drawing/2016/5/11/chartex" xmlns:cx6="http://schemas.microsoft.com/office/drawing/2016/5/12/chartex" xmlns:cx7="http://schemas.microsoft.com/office/drawing/2016/5/13/chartex" xmlns:cx8="http://schemas.microsoft.com/office/drawing/2016/5/14/chartex" xmlns:mc="http://schemas.openxmlformats.org/markup-compatibility/2006" xmlns:aink="http://schemas.microsoft.com/office/drawing/2016/ink" xmlns:am3d="http://schemas.microsoft.com/office/drawing/2017/model3d" xmlns:o="urn:schemas-microsoft-com:office:office" xmlns:r="http://schemas.openxmlformats.org/officeDocument/2006/relationships" xmlns:m="http://schemas.openxmlformats.org/officeDocument/2006/math" xmlns:v="urn:schemas-microsoft-com:vml" xmlns:wp14="http://schemas.microsoft.com/office/word/2010/wordprocessingDrawing" xmlns:wp="http://schemas.openxmlformats.org/drawingml/2006/wordprocessingDrawing" xmlns:w10="urn:schemas-microsoft-com:office:word" xmlns:w="http://schemas.openxmlformats.org/wordprocessingml/2006/main" xmlns:w14="http://schemas.microsoft.com/office/word/2010/wordml" xmlns:w15="http://schemas.microsoft.com/office/word/2012/wordml" xmlns:w16cex="http://schemas.microsoft.com/office/word/2018/wordml/cex" xmlns:w16cid="http://schemas.microsoft.com/office/word/2016/wordml/cid" xmlns:w16="http://schemas.microsoft.com/office/word/2018/wordml" xmlns:w16sdtdh="http://schemas.microsoft.com/office/word/2020/wordml/sdtdatahash" xmlns:w16se="http://schemas.microsoft.com/office/word/2015/wordml/symex" xmlns:wpg="http://schemas.microsoft.com/office/word/2010/wordprocessingGroup" xmlns:wpi="http://schemas.microsoft.com/office/word/2010/wordprocessingInk" xmlns:wne="http://schemas.microsoft.com/office/word/2006/wordml" xmlns:wps="http://schemas.microsoft.com/office/word/2010/wordprocessingShape" mc:Ignorable="w14 w15 w16se w16cid w16 w16cex w16sdtdh wp14">
+<w:ftr xmlns:wpc="http://schemas.microsoft.com/office/word/2010/wordprocessingCanvas" xmlns:mc="http://schemas.openxmlformats.org/markup-compatibility/2006" xmlns:o="urn:schemas-microsoft-com:office:office" xmlns:r="http://schemas.openxmlformats.org/officeDocument/2006/relationships" xmlns:m="http://schemas.openxmlformats.org/officeDocument/2006/math" xmlns:v="urn:schemas-microsoft-com:vml" xmlns:wp14="http://schemas.microsoft.com/office/word/2010/wordprocessingDrawing" xmlns:wp="http://schemas.openxmlformats.org/drawingml/2006/wordprocessingDrawing" xmlns:w10="urn:schemas-microsoft-com:office:word" xmlns:w="http://schemas.openxmlformats.org/wordprocessingml/2006/main" xmlns:w14="http://schemas.microsoft.com/office/word/2010/wordml" xmlns:w15="http://schemas.microsoft.com/office/word/2012/wordml" xmlns:wpg="http://schemas.microsoft.com/office/word/2010/wordprocessingGroup" xmlns:wpi="http://schemas.microsoft.com/office/word/2010/wordprocessingInk" xmlns:wne="http://schemas.microsoft.com/office/word/2006/wordml" xmlns:wps="http://schemas.microsoft.com/office/word/2010/wordprocessingShape" mc:Ignorable="w14 w15 wp14">
   <w:p>
     <w:pPr>
       <w:pStyle w:val="Footer"/>
@@ -5511,7 +5391,7 @@
 </file>
 
 <file path=word/footnotes.xml><?xml version="1.0" encoding="utf-8"?>
-<w:footnotes xmlns:wpc="http://schemas.microsoft.com/office/word/2010/wordprocessingCanvas" xmlns:cx="http://schemas.microsoft.com/office/drawing/2014/chartex" xmlns:cx1="http://schemas.microsoft.com/office/drawing/2015/9/8/chartex" xmlns:cx2="http://schemas.microsoft.com/office/drawing/2015/10/21/chartex" xmlns:cx3="http://schemas.microsoft.com/office/drawing/2016/5/9/chartex" xmlns:cx4="http://schemas.microsoft.com/office/drawing/2016/5/10/chartex" xmlns:cx5="http://schemas.microsoft.com/office/drawing/2016/5/11/chartex" xmlns:cx6="http://schemas.microsoft.com/office/drawing/2016/5/12/chartex" xmlns:cx7="http://schemas.microsoft.com/office/drawing/2016/5/13/chartex" xmlns:cx8="http://schemas.microsoft.com/office/drawing/2016/5/14/chartex" xmlns:mc="http://schemas.openxmlformats.org/markup-compatibility/2006" xmlns:aink="http://schemas.microsoft.com/office/drawing/2016/ink" xmlns:am3d="http://schemas.microsoft.com/office/drawing/2017/model3d" xmlns:o="urn:schemas-microsoft-com:office:office" xmlns:r="http://schemas.openxmlformats.org/officeDocument/2006/relationships" xmlns:m="http://schemas.openxmlformats.org/officeDocument/2006/math" xmlns:v="urn:schemas-microsoft-com:vml" xmlns:wp14="http://schemas.microsoft.com/office/word/2010/wordprocessingDrawing" xmlns:wp="http://schemas.openxmlformats.org/drawingml/2006/wordprocessingDrawing" xmlns:w10="urn:schemas-microsoft-com:office:word" xmlns:w="http://schemas.openxmlformats.org/wordprocessingml/2006/main" xmlns:w14="http://schemas.microsoft.com/office/word/2010/wordml" xmlns:w15="http://schemas.microsoft.com/office/word/2012/wordml" xmlns:w16cex="http://schemas.microsoft.com/office/word/2018/wordml/cex" xmlns:w16cid="http://schemas.microsoft.com/office/word/2016/wordml/cid" xmlns:w16="http://schemas.microsoft.com/office/word/2018/wordml" xmlns:w16sdtdh="http://schemas.microsoft.com/office/word/2020/wordml/sdtdatahash" xmlns:w16se="http://schemas.microsoft.com/office/word/2015/wordml/symex" xmlns:wpg="http://schemas.microsoft.com/office/word/2010/wordprocessingGroup" xmlns:wpi="http://schemas.microsoft.com/office/word/2010/wordprocessingInk" xmlns:wne="http://schemas.microsoft.com/office/word/2006/wordml" xmlns:wps="http://schemas.microsoft.com/office/word/2010/wordprocessingShape" mc:Ignorable="w14 w15 w16se w16cid w16 w16cex w16sdtdh wp14">
+<w:footnotes xmlns:wpc="http://schemas.microsoft.com/office/word/2010/wordprocessingCanvas" xmlns:mc="http://schemas.openxmlformats.org/markup-compatibility/2006" xmlns:o="urn:schemas-microsoft-com:office:office" xmlns:r="http://schemas.openxmlformats.org/officeDocument/2006/relationships" xmlns:m="http://schemas.openxmlformats.org/officeDocument/2006/math" xmlns:v="urn:schemas-microsoft-com:vml" xmlns:wp14="http://schemas.microsoft.com/office/word/2010/wordprocessingDrawing" xmlns:wp="http://schemas.openxmlformats.org/drawingml/2006/wordprocessingDrawing" xmlns:w10="urn:schemas-microsoft-com:office:word" xmlns:w="http://schemas.openxmlformats.org/wordprocessingml/2006/main" xmlns:w14="http://schemas.microsoft.com/office/word/2010/wordml" xmlns:w15="http://schemas.microsoft.com/office/word/2012/wordml" xmlns:wpg="http://schemas.microsoft.com/office/word/2010/wordprocessingGroup" xmlns:wpi="http://schemas.microsoft.com/office/word/2010/wordprocessingInk" xmlns:wne="http://schemas.microsoft.com/office/word/2006/wordml" xmlns:wps="http://schemas.microsoft.com/office/word/2010/wordprocessingShape" mc:Ignorable="w14 w15 wp14">
   <w:footnote w:type="separator" w:id="-1">
     <w:p>
       <w:pPr>
@@ -5536,8 +5416,8 @@
 </file>
 
 <file path=word/numbering.xml><?xml version="1.0" encoding="utf-8"?>
-<w:numbering xmlns:wpc="http://schemas.microsoft.com/office/word/2010/wordprocessingCanvas" xmlns:cx="http://schemas.microsoft.com/office/drawing/2014/chartex" xmlns:cx1="http://schemas.microsoft.com/office/drawing/2015/9/8/chartex" xmlns:cx2="http://schemas.microsoft.com/office/drawing/2015/10/21/chartex" xmlns:cx3="http://schemas.microsoft.com/office/drawing/2016/5/9/chartex" xmlns:cx4="http://schemas.microsoft.com/office/drawing/2016/5/10/chartex" xmlns:cx5="http://schemas.microsoft.com/office/drawing/2016/5/11/chartex" xmlns:cx6="http://schemas.microsoft.com/office/drawing/2016/5/12/chartex" xmlns:cx7="http://schemas.microsoft.com/office/drawing/2016/5/13/chartex" xmlns:cx8="http://schemas.microsoft.com/office/drawing/2016/5/14/chartex" xmlns:mc="http://schemas.openxmlformats.org/markup-compatibility/2006" xmlns:aink="http://schemas.microsoft.com/office/drawing/2016/ink" xmlns:am3d="http://schemas.microsoft.com/office/drawing/2017/model3d" xmlns:o="urn:schemas-microsoft-com:office:office" xmlns:r="http://schemas.openxmlformats.org/officeDocument/2006/relationships" xmlns:m="http://schemas.openxmlformats.org/officeDocument/2006/math" xmlns:v="urn:schemas-microsoft-com:vml" xmlns:wp14="http://schemas.microsoft.com/office/word/2010/wordprocessingDrawing" xmlns:wp="http://schemas.openxmlformats.org/drawingml/2006/wordprocessingDrawing" xmlns:w10="urn:schemas-microsoft-com:office:word" xmlns:w="http://schemas.openxmlformats.org/wordprocessingml/2006/main" xmlns:w14="http://schemas.microsoft.com/office/word/2010/wordml" xmlns:w15="http://schemas.microsoft.com/office/word/2012/wordml" xmlns:w16cex="http://schemas.microsoft.com/office/word/2018/wordml/cex" xmlns:w16cid="http://schemas.microsoft.com/office/word/2016/wordml/cid" xmlns:w16="http://schemas.microsoft.com/office/word/2018/wordml" xmlns:w16sdtdh="http://schemas.microsoft.com/office/word/2020/wordml/sdtdatahash" xmlns:w16se="http://schemas.microsoft.com/office/word/2015/wordml/symex" xmlns:wpg="http://schemas.microsoft.com/office/word/2010/wordprocessingGroup" xmlns:wpi="http://schemas.microsoft.com/office/word/2010/wordprocessingInk" xmlns:wne="http://schemas.microsoft.com/office/word/2006/wordml" xmlns:wps="http://schemas.microsoft.com/office/word/2010/wordprocessingShape" mc:Ignorable="w14 w15 w16se w16cid w16 w16cex w16sdtdh wp14">
-  <w:abstractNum w:abstractNumId="0" w15:restartNumberingAfterBreak="0">
+<w:numbering xmlns:wpc="http://schemas.microsoft.com/office/word/2010/wordprocessingCanvas" xmlns:mc="http://schemas.openxmlformats.org/markup-compatibility/2006" xmlns:o="urn:schemas-microsoft-com:office:office" xmlns:r="http://schemas.openxmlformats.org/officeDocument/2006/relationships" xmlns:m="http://schemas.openxmlformats.org/officeDocument/2006/math" xmlns:v="urn:schemas-microsoft-com:vml" xmlns:wp14="http://schemas.microsoft.com/office/word/2010/wordprocessingDrawing" xmlns:wp="http://schemas.openxmlformats.org/drawingml/2006/wordprocessingDrawing" xmlns:w10="urn:schemas-microsoft-com:office:word" xmlns:w="http://schemas.openxmlformats.org/wordprocessingml/2006/main" xmlns:w14="http://schemas.microsoft.com/office/word/2010/wordml" xmlns:w15="http://schemas.microsoft.com/office/word/2012/wordml" xmlns:wpg="http://schemas.microsoft.com/office/word/2010/wordprocessingGroup" xmlns:wpi="http://schemas.microsoft.com/office/word/2010/wordprocessingInk" xmlns:wne="http://schemas.microsoft.com/office/word/2006/wordml" xmlns:wps="http://schemas.microsoft.com/office/word/2010/wordprocessingShape" mc:Ignorable="w14 w15 wp14">
+  <w:abstractNum w:abstractNumId="0">
     <w:nsid w:val="01082DED"/>
     <w:multiLevelType w:val="multilevel"/>
     <w:tmpl w:val="F40E53E4"/>
@@ -5650,13 +5530,13 @@
       </w:rPr>
     </w:lvl>
   </w:abstractNum>
-  <w:abstractNum w:abstractNumId="1" w15:restartNumberingAfterBreak="0">
+  <w:abstractNum w:abstractNumId="1">
     <w:nsid w:val="017F0B4D"/>
     <w:multiLevelType w:val="multilevel"/>
     <w:tmpl w:val="4D6825E8"/>
     <w:numStyleLink w:val="111111"/>
   </w:abstractNum>
-  <w:abstractNum w:abstractNumId="2" w15:restartNumberingAfterBreak="0">
+  <w:abstractNum w:abstractNumId="2">
     <w:nsid w:val="0715639D"/>
     <w:multiLevelType w:val="hybridMultilevel"/>
     <w:tmpl w:val="B3847A68"/>
@@ -5742,7 +5622,7 @@
       </w:pPr>
     </w:lvl>
   </w:abstractNum>
-  <w:abstractNum w:abstractNumId="3" w15:restartNumberingAfterBreak="0">
+  <w:abstractNum w:abstractNumId="3">
     <w:nsid w:val="2A263F6D"/>
     <w:multiLevelType w:val="singleLevel"/>
     <w:tmpl w:val="40090019"/>
@@ -5759,7 +5639,7 @@
       </w:rPr>
     </w:lvl>
   </w:abstractNum>
-  <w:abstractNum w:abstractNumId="4" w15:restartNumberingAfterBreak="0">
+  <w:abstractNum w:abstractNumId="4">
     <w:nsid w:val="36662F61"/>
     <w:multiLevelType w:val="singleLevel"/>
     <w:tmpl w:val="40090019"/>
@@ -5777,7 +5657,7 @@
       </w:rPr>
     </w:lvl>
   </w:abstractNum>
-  <w:abstractNum w:abstractNumId="5" w15:restartNumberingAfterBreak="0">
+  <w:abstractNum w:abstractNumId="5">
     <w:nsid w:val="36756063"/>
     <w:multiLevelType w:val="multilevel"/>
     <w:tmpl w:val="F75AE9DE"/>
@@ -5894,7 +5774,7 @@
       </w:rPr>
     </w:lvl>
   </w:abstractNum>
-  <w:abstractNum w:abstractNumId="6" w15:restartNumberingAfterBreak="0">
+  <w:abstractNum w:abstractNumId="6">
     <w:nsid w:val="38B71091"/>
     <w:multiLevelType w:val="hybridMultilevel"/>
     <w:tmpl w:val="9768F270"/>
@@ -6007,7 +5887,7 @@
       </w:rPr>
     </w:lvl>
   </w:abstractNum>
-  <w:abstractNum w:abstractNumId="7" w15:restartNumberingAfterBreak="0">
+  <w:abstractNum w:abstractNumId="7">
     <w:nsid w:val="41D53E22"/>
     <w:multiLevelType w:val="singleLevel"/>
     <w:tmpl w:val="40090019"/>
@@ -6024,7 +5904,7 @@
       </w:rPr>
     </w:lvl>
   </w:abstractNum>
-  <w:abstractNum w:abstractNumId="8" w15:restartNumberingAfterBreak="0">
+  <w:abstractNum w:abstractNumId="8">
     <w:nsid w:val="48274591"/>
     <w:multiLevelType w:val="singleLevel"/>
     <w:tmpl w:val="40090019"/>
@@ -6041,7 +5921,7 @@
       </w:rPr>
     </w:lvl>
   </w:abstractNum>
-  <w:abstractNum w:abstractNumId="9" w15:restartNumberingAfterBreak="0">
+  <w:abstractNum w:abstractNumId="9">
     <w:nsid w:val="4F4E3603"/>
     <w:multiLevelType w:val="hybridMultilevel"/>
     <w:tmpl w:val="B5609AD2"/>
@@ -6154,7 +6034,7 @@
       </w:rPr>
     </w:lvl>
   </w:abstractNum>
-  <w:abstractNum w:abstractNumId="10" w15:restartNumberingAfterBreak="0">
+  <w:abstractNum w:abstractNumId="10">
     <w:nsid w:val="63130CB7"/>
     <w:multiLevelType w:val="hybridMultilevel"/>
     <w:tmpl w:val="9E6067B6"/>
@@ -6243,7 +6123,7 @@
       </w:pPr>
     </w:lvl>
   </w:abstractNum>
-  <w:abstractNum w:abstractNumId="11" w15:restartNumberingAfterBreak="0">
+  <w:abstractNum w:abstractNumId="11">
     <w:nsid w:val="669665FE"/>
     <w:multiLevelType w:val="hybridMultilevel"/>
     <w:tmpl w:val="1A3A63A4"/>
@@ -6356,7 +6236,7 @@
       </w:rPr>
     </w:lvl>
   </w:abstractNum>
-  <w:abstractNum w:abstractNumId="12" w15:restartNumberingAfterBreak="0">
+  <w:abstractNum w:abstractNumId="12">
     <w:nsid w:val="6B514737"/>
     <w:multiLevelType w:val="singleLevel"/>
     <w:tmpl w:val="40090019"/>
@@ -6373,7 +6253,7 @@
       </w:rPr>
     </w:lvl>
   </w:abstractNum>
-  <w:abstractNum w:abstractNumId="13" w15:restartNumberingAfterBreak="0">
+  <w:abstractNum w:abstractNumId="13">
     <w:nsid w:val="6BA328B1"/>
     <w:multiLevelType w:val="hybridMultilevel"/>
     <w:tmpl w:val="A0DA76FE"/>
@@ -6486,7 +6366,7 @@
       </w:rPr>
     </w:lvl>
   </w:abstractNum>
-  <w:abstractNum w:abstractNumId="14" w15:restartNumberingAfterBreak="0">
+  <w:abstractNum w:abstractNumId="14">
     <w:nsid w:val="6C7A4A29"/>
     <w:multiLevelType w:val="multilevel"/>
     <w:tmpl w:val="4D6825E8"/>
@@ -6576,7 +6456,7 @@
       </w:pPr>
     </w:lvl>
   </w:abstractNum>
-  <w:abstractNum w:abstractNumId="15" w15:restartNumberingAfterBreak="0">
+  <w:abstractNum w:abstractNumId="15">
     <w:nsid w:val="6CC87F05"/>
     <w:multiLevelType w:val="hybridMultilevel"/>
     <w:tmpl w:val="4A10C85C"/>
@@ -6689,7 +6569,7 @@
       </w:rPr>
     </w:lvl>
   </w:abstractNum>
-  <w:abstractNum w:abstractNumId="16" w15:restartNumberingAfterBreak="0">
+  <w:abstractNum w:abstractNumId="16">
     <w:nsid w:val="6F752569"/>
     <w:multiLevelType w:val="hybridMultilevel"/>
     <w:tmpl w:val="821AB0EA"/>
@@ -6863,7 +6743,7 @@
 </file>
 
 <file path=word/styles.xml><?xml version="1.0" encoding="utf-8"?>
-<w:styles xmlns:mc="http://schemas.openxmlformats.org/markup-compatibility/2006" xmlns:r="http://schemas.openxmlformats.org/officeDocument/2006/relationships" xmlns:w="http://schemas.openxmlformats.org/wordprocessingml/2006/main" xmlns:w14="http://schemas.microsoft.com/office/word/2010/wordml" xmlns:w15="http://schemas.microsoft.com/office/word/2012/wordml" xmlns:w16cex="http://schemas.microsoft.com/office/word/2018/wordml/cex" xmlns:w16cid="http://schemas.microsoft.com/office/word/2016/wordml/cid" xmlns:w16="http://schemas.microsoft.com/office/word/2018/wordml" xmlns:w16sdtdh="http://schemas.microsoft.com/office/word/2020/wordml/sdtdatahash" xmlns:w16se="http://schemas.microsoft.com/office/word/2015/wordml/symex" mc:Ignorable="w14 w15 w16se w16cid w16 w16cex w16sdtdh">
+<w:styles xmlns:mc="http://schemas.openxmlformats.org/markup-compatibility/2006" xmlns:r="http://schemas.openxmlformats.org/officeDocument/2006/relationships" xmlns:w="http://schemas.openxmlformats.org/wordprocessingml/2006/main" xmlns:w14="http://schemas.microsoft.com/office/word/2010/wordml" xmlns:w15="http://schemas.microsoft.com/office/word/2012/wordml" mc:Ignorable="w14 w15">
   <w:docDefaults>
     <w:rPrDefault>
       <w:rPr>
@@ -6879,7 +6759,7 @@
       </w:pPr>
     </w:pPrDefault>
   </w:docDefaults>
-  <w:latentStyles w:defLockedState="0" w:defUIPriority="99" w:defSemiHidden="0" w:defUnhideWhenUsed="0" w:defQFormat="0" w:count="376">
+  <w:latentStyles w:defLockedState="0" w:defUIPriority="99" w:defSemiHidden="0" w:defUnhideWhenUsed="0" w:defQFormat="0" w:count="371">
     <w:lsdException w:name="Normal" w:uiPriority="0" w:qFormat="1"/>
     <w:lsdException w:name="heading 1" w:uiPriority="9" w:qFormat="1"/>
     <w:lsdException w:name="heading 2" w:semiHidden="1" w:uiPriority="9" w:unhideWhenUsed="1" w:qFormat="1"/>
@@ -7251,11 +7131,6 @@
     <w:lsdException w:name="List Table 5 Dark Accent 6" w:uiPriority="50"/>
     <w:lsdException w:name="List Table 6 Colorful Accent 6" w:uiPriority="51"/>
     <w:lsdException w:name="List Table 7 Colorful Accent 6" w:uiPriority="52"/>
-    <w:lsdException w:name="Mention" w:semiHidden="1" w:unhideWhenUsed="1"/>
-    <w:lsdException w:name="Smart Hyperlink" w:semiHidden="1" w:unhideWhenUsed="1"/>
-    <w:lsdException w:name="Hashtag" w:semiHidden="1" w:unhideWhenUsed="1"/>
-    <w:lsdException w:name="Unresolved Mention" w:semiHidden="1" w:unhideWhenUsed="1"/>
-    <w:lsdException w:name="Smart Link" w:semiHidden="1" w:unhideWhenUsed="1"/>
   </w:latentStyles>
   <w:style w:type="paragraph" w:default="1" w:styleId="Normal">
     <w:name w:val="Normal"/>
@@ -7331,7 +7206,6 @@
   <w:style w:type="character" w:default="1" w:styleId="DefaultParagraphFont">
     <w:name w:val="Default Paragraph Font"/>
     <w:uiPriority w:val="1"/>
-    <w:semiHidden/>
     <w:unhideWhenUsed/>
   </w:style>
   <w:style w:type="table" w:default="1" w:styleId="TableNormal">
@@ -8083,6 +7957,7 @@
       <w:szCs w:val="20"/>
     </w:rPr>
     <w:tblPr>
+      <w:tblInd w:w="0" w:type="dxa"/>
       <w:tblBorders>
         <w:top w:val="single" w:sz="4" w:space="0" w:color="auto"/>
         <w:left w:val="single" w:sz="4" w:space="0" w:color="auto"/>
@@ -8091,6 +7966,12 @@
         <w:insideH w:val="single" w:sz="4" w:space="0" w:color="auto"/>
         <w:insideV w:val="single" w:sz="4" w:space="0" w:color="auto"/>
       </w:tblBorders>
+      <w:tblCellMar>
+        <w:top w:w="0" w:type="dxa"/>
+        <w:left w:w="108" w:type="dxa"/>
+        <w:bottom w:w="0" w:type="dxa"/>
+        <w:right w:w="108" w:type="dxa"/>
+      </w:tblCellMar>
     </w:tblPr>
   </w:style>
   <w:style w:type="paragraph" w:customStyle="1" w:styleId="ACMRef">
@@ -8408,10 +8289,17 @@
     <w:tblPr>
       <w:tblStyleRowBandSize w:val="1"/>
       <w:tblStyleColBandSize w:val="1"/>
+      <w:tblInd w:w="0" w:type="dxa"/>
       <w:tblBorders>
         <w:top w:val="single" w:sz="4" w:space="0" w:color="7F7F7F" w:themeColor="text1" w:themeTint="80"/>
         <w:bottom w:val="single" w:sz="4" w:space="0" w:color="7F7F7F" w:themeColor="text1" w:themeTint="80"/>
       </w:tblBorders>
+      <w:tblCellMar>
+        <w:top w:w="0" w:type="dxa"/>
+        <w:left w:w="108" w:type="dxa"/>
+        <w:bottom w:w="0" w:type="dxa"/>
+        <w:right w:w="108" w:type="dxa"/>
+      </w:tblCellMar>
     </w:tblPr>
     <w:tblStylePr w:type="firstRow">
       <w:rPr>
@@ -8547,7 +8435,7 @@
       <w:lang w:val="en-CA" w:eastAsia="ja-JP"/>
     </w:rPr>
   </w:style>
-  <w:style w:type="character" w:styleId="UnresolvedMention">
+  <w:style w:type="character" w:customStyle="1" w:styleId="UnresolvedMention">
     <w:name w:val="Unresolved Mention"/>
     <w:basedOn w:val="DefaultParagraphFont"/>
     <w:uiPriority w:val="99"/>
@@ -8557,6 +8445,223 @@
     <w:rPr>
       <w:color w:val="605E5C"/>
       <w:shd w:val="clear" w:color="auto" w:fill="E1DFDD"/>
+    </w:rPr>
+  </w:style>
+  <w:style w:type="paragraph" w:customStyle="1" w:styleId="xl66">
+    <w:name w:val="xl66"/>
+    <w:basedOn w:val="Normal"/>
+    <w:rsid w:val="003C46F5"/>
+    <w:pPr>
+      <w:pBdr>
+        <w:top w:val="single" w:sz="4" w:space="0" w:color="auto"/>
+        <w:left w:val="single" w:sz="4" w:space="0" w:color="auto"/>
+        <w:bottom w:val="single" w:sz="4" w:space="0" w:color="auto"/>
+        <w:right w:val="single" w:sz="4" w:space="0" w:color="auto"/>
+      </w:pBdr>
+      <w:spacing w:before="100" w:beforeAutospacing="1" w:after="100" w:afterAutospacing="1" w:line="240" w:lineRule="auto"/>
+      <w:textAlignment w:val="center"/>
+    </w:pPr>
+    <w:rPr>
+      <w:rFonts w:ascii="Times New Roman" w:eastAsia="Times New Roman" w:hAnsi="Times New Roman" w:cs="Times New Roman"/>
+      <w:sz w:val="24"/>
+      <w:szCs w:val="24"/>
+      <w:lang w:eastAsia="ja-JP"/>
+    </w:rPr>
+  </w:style>
+  <w:style w:type="paragraph" w:customStyle="1" w:styleId="xl67">
+    <w:name w:val="xl67"/>
+    <w:basedOn w:val="Normal"/>
+    <w:rsid w:val="003C46F5"/>
+    <w:pPr>
+      <w:pBdr>
+        <w:top w:val="single" w:sz="4" w:space="0" w:color="auto"/>
+        <w:left w:val="single" w:sz="4" w:space="0" w:color="auto"/>
+        <w:bottom w:val="single" w:sz="4" w:space="0" w:color="auto"/>
+        <w:right w:val="single" w:sz="4" w:space="0" w:color="auto"/>
+      </w:pBdr>
+      <w:spacing w:before="100" w:beforeAutospacing="1" w:after="100" w:afterAutospacing="1" w:line="240" w:lineRule="auto"/>
+      <w:textAlignment w:val="center"/>
+    </w:pPr>
+    <w:rPr>
+      <w:rFonts w:ascii="Times New Roman" w:eastAsia="Times New Roman" w:hAnsi="Times New Roman" w:cs="Times New Roman"/>
+      <w:b/>
+      <w:bCs/>
+      <w:sz w:val="24"/>
+      <w:szCs w:val="24"/>
+      <w:lang w:eastAsia="ja-JP"/>
+    </w:rPr>
+  </w:style>
+  <w:style w:type="paragraph" w:customStyle="1" w:styleId="xl68">
+    <w:name w:val="xl68"/>
+    <w:basedOn w:val="Normal"/>
+    <w:rsid w:val="003C46F5"/>
+    <w:pPr>
+      <w:pBdr>
+        <w:top w:val="single" w:sz="4" w:space="0" w:color="auto"/>
+        <w:left w:val="single" w:sz="4" w:space="0" w:color="auto"/>
+        <w:bottom w:val="single" w:sz="4" w:space="0" w:color="auto"/>
+        <w:right w:val="single" w:sz="4" w:space="0" w:color="auto"/>
+      </w:pBdr>
+      <w:shd w:val="clear" w:color="000000" w:fill="404040"/>
+      <w:spacing w:before="100" w:beforeAutospacing="1" w:after="100" w:afterAutospacing="1" w:line="240" w:lineRule="auto"/>
+      <w:jc w:val="center"/>
+      <w:textAlignment w:val="center"/>
+    </w:pPr>
+    <w:rPr>
+      <w:rFonts w:ascii="Times New Roman" w:eastAsia="Times New Roman" w:hAnsi="Times New Roman" w:cs="Times New Roman"/>
+      <w:color w:val="FFFFFF"/>
+      <w:sz w:val="24"/>
+      <w:szCs w:val="24"/>
+      <w:lang w:eastAsia="ja-JP"/>
+    </w:rPr>
+  </w:style>
+  <w:style w:type="paragraph" w:customStyle="1" w:styleId="xl69">
+    <w:name w:val="xl69"/>
+    <w:basedOn w:val="Normal"/>
+    <w:rsid w:val="003C46F5"/>
+    <w:pPr>
+      <w:pBdr>
+        <w:top w:val="single" w:sz="4" w:space="0" w:color="auto"/>
+        <w:left w:val="single" w:sz="4" w:space="0" w:color="auto"/>
+        <w:bottom w:val="single" w:sz="4" w:space="0" w:color="auto"/>
+        <w:right w:val="single" w:sz="4" w:space="0" w:color="auto"/>
+      </w:pBdr>
+      <w:spacing w:before="100" w:beforeAutospacing="1" w:after="100" w:afterAutospacing="1" w:line="240" w:lineRule="auto"/>
+      <w:jc w:val="center"/>
+      <w:textAlignment w:val="center"/>
+    </w:pPr>
+    <w:rPr>
+      <w:rFonts w:ascii="Times New Roman" w:eastAsia="Times New Roman" w:hAnsi="Times New Roman" w:cs="Times New Roman"/>
+      <w:sz w:val="24"/>
+      <w:szCs w:val="24"/>
+      <w:lang w:eastAsia="ja-JP"/>
+    </w:rPr>
+  </w:style>
+  <w:style w:type="paragraph" w:customStyle="1" w:styleId="xl70">
+    <w:name w:val="xl70"/>
+    <w:basedOn w:val="Normal"/>
+    <w:rsid w:val="003C46F5"/>
+    <w:pPr>
+      <w:pBdr>
+        <w:top w:val="single" w:sz="4" w:space="0" w:color="auto"/>
+        <w:left w:val="single" w:sz="4" w:space="0" w:color="auto"/>
+        <w:bottom w:val="single" w:sz="4" w:space="0" w:color="auto"/>
+        <w:right w:val="single" w:sz="4" w:space="0" w:color="auto"/>
+      </w:pBdr>
+      <w:spacing w:before="100" w:beforeAutospacing="1" w:after="100" w:afterAutospacing="1" w:line="240" w:lineRule="auto"/>
+      <w:jc w:val="center"/>
+      <w:textAlignment w:val="center"/>
+    </w:pPr>
+    <w:rPr>
+      <w:rFonts w:ascii="Times New Roman" w:eastAsia="Times New Roman" w:hAnsi="Times New Roman" w:cs="Times New Roman"/>
+      <w:sz w:val="24"/>
+      <w:szCs w:val="24"/>
+      <w:lang w:eastAsia="ja-JP"/>
+    </w:rPr>
+  </w:style>
+  <w:style w:type="paragraph" w:customStyle="1" w:styleId="xl71">
+    <w:name w:val="xl71"/>
+    <w:basedOn w:val="Normal"/>
+    <w:rsid w:val="003C46F5"/>
+    <w:pPr>
+      <w:pBdr>
+        <w:top w:val="single" w:sz="4" w:space="0" w:color="auto"/>
+        <w:left w:val="single" w:sz="4" w:space="0" w:color="auto"/>
+        <w:bottom w:val="single" w:sz="4" w:space="0" w:color="auto"/>
+        <w:right w:val="single" w:sz="4" w:space="0" w:color="auto"/>
+      </w:pBdr>
+      <w:spacing w:before="100" w:beforeAutospacing="1" w:after="100" w:afterAutospacing="1" w:line="240" w:lineRule="auto"/>
+      <w:jc w:val="center"/>
+      <w:textAlignment w:val="center"/>
+    </w:pPr>
+    <w:rPr>
+      <w:rFonts w:ascii="Times New Roman" w:eastAsia="Times New Roman" w:hAnsi="Times New Roman" w:cs="Times New Roman"/>
+      <w:b/>
+      <w:bCs/>
+      <w:sz w:val="24"/>
+      <w:szCs w:val="24"/>
+      <w:lang w:eastAsia="ja-JP"/>
+    </w:rPr>
+  </w:style>
+  <w:style w:type="paragraph" w:customStyle="1" w:styleId="xl72">
+    <w:name w:val="xl72"/>
+    <w:basedOn w:val="Normal"/>
+    <w:rsid w:val="003C46F5"/>
+    <w:pPr>
+      <w:spacing w:before="100" w:beforeAutospacing="1" w:after="100" w:afterAutospacing="1" w:line="240" w:lineRule="auto"/>
+      <w:textAlignment w:val="center"/>
+    </w:pPr>
+    <w:rPr>
+      <w:rFonts w:ascii="Times New Roman" w:eastAsia="Times New Roman" w:hAnsi="Times New Roman" w:cs="Times New Roman"/>
+      <w:sz w:val="24"/>
+      <w:szCs w:val="24"/>
+      <w:lang w:eastAsia="ja-JP"/>
+    </w:rPr>
+  </w:style>
+  <w:style w:type="paragraph" w:customStyle="1" w:styleId="xl73">
+    <w:name w:val="xl73"/>
+    <w:basedOn w:val="Normal"/>
+    <w:rsid w:val="003C46F5"/>
+    <w:pPr>
+      <w:spacing w:before="100" w:beforeAutospacing="1" w:after="100" w:afterAutospacing="1" w:line="240" w:lineRule="auto"/>
+      <w:jc w:val="center"/>
+      <w:textAlignment w:val="center"/>
+    </w:pPr>
+    <w:rPr>
+      <w:rFonts w:ascii="Times New Roman" w:eastAsia="Times New Roman" w:hAnsi="Times New Roman" w:cs="Times New Roman"/>
+      <w:sz w:val="24"/>
+      <w:szCs w:val="24"/>
+      <w:lang w:eastAsia="ja-JP"/>
+    </w:rPr>
+  </w:style>
+  <w:style w:type="paragraph" w:customStyle="1" w:styleId="xl74">
+    <w:name w:val="xl74"/>
+    <w:basedOn w:val="Normal"/>
+    <w:rsid w:val="003C46F5"/>
+    <w:pPr>
+      <w:spacing w:before="100" w:beforeAutospacing="1" w:after="100" w:afterAutospacing="1" w:line="240" w:lineRule="auto"/>
+      <w:textAlignment w:val="center"/>
+    </w:pPr>
+    <w:rPr>
+      <w:rFonts w:ascii="Times New Roman" w:eastAsia="Times New Roman" w:hAnsi="Times New Roman" w:cs="Times New Roman"/>
+      <w:sz w:val="24"/>
+      <w:szCs w:val="24"/>
+      <w:lang w:eastAsia="ja-JP"/>
+    </w:rPr>
+  </w:style>
+  <w:style w:type="paragraph" w:customStyle="1" w:styleId="xl75">
+    <w:name w:val="xl75"/>
+    <w:basedOn w:val="Normal"/>
+    <w:rsid w:val="003C46F5"/>
+    <w:pPr>
+      <w:spacing w:before="100" w:beforeAutospacing="1" w:after="100" w:afterAutospacing="1" w:line="240" w:lineRule="auto"/>
+      <w:jc w:val="center"/>
+      <w:textAlignment w:val="center"/>
+    </w:pPr>
+    <w:rPr>
+      <w:rFonts w:ascii="Times New Roman" w:eastAsia="Times New Roman" w:hAnsi="Times New Roman" w:cs="Times New Roman"/>
+      <w:sz w:val="24"/>
+      <w:szCs w:val="24"/>
+      <w:lang w:eastAsia="ja-JP"/>
+    </w:rPr>
+  </w:style>
+  <w:style w:type="paragraph" w:customStyle="1" w:styleId="xl76">
+    <w:name w:val="xl76"/>
+    <w:basedOn w:val="Normal"/>
+    <w:rsid w:val="003C46F5"/>
+    <w:pPr>
+      <w:pBdr>
+        <w:bottom w:val="single" w:sz="4" w:space="0" w:color="auto"/>
+      </w:pBdr>
+      <w:spacing w:before="100" w:beforeAutospacing="1" w:after="100" w:afterAutospacing="1" w:line="240" w:lineRule="auto"/>
+      <w:jc w:val="center"/>
+      <w:textAlignment w:val="center"/>
+    </w:pPr>
+    <w:rPr>
+      <w:rFonts w:ascii="Times New Roman" w:eastAsia="Times New Roman" w:hAnsi="Times New Roman" w:cs="Times New Roman"/>
+      <w:sz w:val="24"/>
+      <w:szCs w:val="24"/>
+      <w:lang w:eastAsia="ja-JP"/>
     </w:rPr>
   </w:style>
 </w:styles>

</xml_diff>